<commit_message>
update to resume to add BNSS added software icons... need to update page to include
</commit_message>
<xml_diff>
--- a/doc/MatthewBell_Resume.docx
+++ b/doc/MatthewBell_Resume.docx
@@ -45,8 +45,6 @@
               </w:rPr>
               <w:t>Matthew Bell</w:t>
             </w:r>
-            <w:bookmarkStart w:id="0" w:name="_GoBack"/>
-            <w:bookmarkEnd w:id="0"/>
           </w:p>
         </w:tc>
         <w:tc>
@@ -89,7 +87,7 @@
                   <w:r>
                     <w:rPr>
                       <w:noProof/>
-                      <w:lang w:eastAsia="en-AU" w:bidi="ar-SA"/>
+                      <w:lang w:val="en-US" w:eastAsia="en-US" w:bidi="ar-SA"/>
                     </w:rPr>
                     <w:drawing>
                       <wp:inline distT="0" distB="0" distL="0" distR="0" wp14:anchorId="08293E82" wp14:editId="314FB3A8">
@@ -175,7 +173,7 @@
                   <w:r>
                     <w:rPr>
                       <w:noProof/>
-                      <w:lang w:eastAsia="en-AU" w:bidi="ar-SA"/>
+                      <w:lang w:val="en-US" w:eastAsia="en-US" w:bidi="ar-SA"/>
                     </w:rPr>
                     <w:drawing>
                       <wp:inline distT="0" distB="0" distL="0" distR="0" wp14:anchorId="59ABF0DF" wp14:editId="344487BC">
@@ -261,7 +259,7 @@
                   <w:r>
                     <w:rPr>
                       <w:noProof/>
-                      <w:lang w:eastAsia="en-AU" w:bidi="ar-SA"/>
+                      <w:lang w:val="en-US" w:eastAsia="en-US" w:bidi="ar-SA"/>
                     </w:rPr>
                     <w:drawing>
                       <wp:inline distT="0" distB="0" distL="0" distR="0" wp14:anchorId="44180047" wp14:editId="67CF7A7C">
@@ -487,7 +485,331 @@
       </w:pPr>
       <w:r>
         <w:rPr>
-          <w:lang w:eastAsia="en-AU" w:bidi="ar-SA"/>
+          <w:rStyle w:val="RESLocationChar"/>
+        </w:rPr>
+        <w:pict>
+          <v:shapetype id="_x0000_t75" coordsize="21600,21600" o:spt="75" o:preferrelative="t" path="m@4@5l@4@11@9@11@9@5xe" filled="f" stroked="f">
+            <v:stroke joinstyle="miter"/>
+            <v:formulas>
+              <v:f eqn="if lineDrawn pixelLineWidth 0"/>
+              <v:f eqn="sum @0 1 0"/>
+              <v:f eqn="sum 0 0 @1"/>
+              <v:f eqn="prod @2 1 2"/>
+              <v:f eqn="prod @3 21600 pixelWidth"/>
+              <v:f eqn="prod @3 21600 pixelHeight"/>
+              <v:f eqn="sum @0 0 1"/>
+              <v:f eqn="prod @6 1 2"/>
+              <v:f eqn="prod @7 21600 pixelWidth"/>
+              <v:f eqn="sum @8 21600 0"/>
+              <v:f eqn="prod @7 21600 pixelHeight"/>
+              <v:f eqn="sum @10 21600 0"/>
+            </v:formulas>
+            <v:path o:extrusionok="f" gradientshapeok="t" o:connecttype="rect"/>
+            <o:lock v:ext="edit" aspectratio="t"/>
+          </v:shapetype>
+          <v:shape id="_x0000_i1025" type="#_x0000_t75" style="width:39.75pt;height:28.2pt">
+            <v:imagedata r:id="rId11" o:title="Bandai_Namco_logo.svg"/>
+          </v:shape>
+        </w:pict>
+      </w:r>
+      <w:r>
+        <w:rPr>
+          <w:rStyle w:val="RESLocationChar"/>
+        </w:rPr>
+        <w:tab/>
+      </w:r>
+      <w:r>
+        <w:rPr>
+          <w:rStyle w:val="RESLocationChar"/>
+        </w:rPr>
+        <w:t>Singapore</w:t>
+      </w:r>
+      <w:r>
+        <w:rPr>
+          <w:rStyle w:val="RESLocationChar"/>
+        </w:rPr>
+        <w:t xml:space="preserve"> </w:t>
+      </w:r>
+      <w:r>
+        <w:rPr>
+          <w:rStyle w:val="RESLocationChar"/>
+        </w:rPr>
+        <w:tab/>
+      </w:r>
+      <w:r>
+        <w:rPr>
+          <w:rStyle w:val="RESLocationChar"/>
+        </w:rPr>
+        <w:tab/>
+      </w:r>
+      <w:r>
+        <w:rPr>
+          <w:b/>
+        </w:rPr>
+        <w:t xml:space="preserve">Lead </w:t>
+      </w:r>
+      <w:r>
+        <w:rPr>
+          <w:b/>
+        </w:rPr>
+        <w:t>Technical Artist</w:t>
+      </w:r>
+      <w:r>
+        <w:rPr>
+          <w:b/>
+        </w:rPr>
+        <w:tab/>
+      </w:r>
+      <w:r>
+        <w:rPr>
+          <w:rStyle w:val="RESLocationChar"/>
+        </w:rPr>
+        <w:tab/>
+      </w:r>
+      <w:r>
+        <w:rPr>
+          <w:rStyle w:val="RESLocationChar"/>
+        </w:rPr>
+        <w:tab/>
+      </w:r>
+      <w:r>
+        <w:rPr>
+          <w:rStyle w:val="RESLocationChar"/>
+        </w:rPr>
+        <w:tab/>
+      </w:r>
+      <w:r>
+        <w:rPr>
+          <w:rStyle w:val="RESDateChar"/>
+        </w:rPr>
+        <w:t>201</w:t>
+      </w:r>
+      <w:r>
+        <w:rPr>
+          <w:rStyle w:val="RESDateChar"/>
+        </w:rPr>
+        <w:t>6</w:t>
+      </w:r>
+      <w:r>
+        <w:rPr>
+          <w:rStyle w:val="RESDateChar"/>
+        </w:rPr>
+        <w:t>-</w:t>
+      </w:r>
+      <w:r>
+        <w:rPr>
+          <w:rStyle w:val="RESDateChar"/>
+          <w:i/>
+          <w:sz w:val="32"/>
+        </w:rPr>
+        <w:t>present</w:t>
+      </w:r>
+      <w:r>
+        <w:rPr>
+          <w:rStyle w:val="RESDateChar"/>
+        </w:rPr>
+        <w:t xml:space="preserve"> </w:t>
+      </w:r>
+    </w:p>
+    <w:tbl>
+      <w:tblPr>
+        <w:tblStyle w:val="TableGrid"/>
+        <w:tblW w:w="0" w:type="auto"/>
+        <w:tblBorders>
+          <w:top w:val="none" w:sz="0" w:space="0" w:color="auto"/>
+          <w:left w:val="none" w:sz="0" w:space="0" w:color="auto"/>
+          <w:bottom w:val="none" w:sz="0" w:space="0" w:color="auto"/>
+          <w:right w:val="none" w:sz="0" w:space="0" w:color="auto"/>
+          <w:insideH w:val="none" w:sz="0" w:space="0" w:color="auto"/>
+          <w:insideV w:val="none" w:sz="0" w:space="0" w:color="auto"/>
+        </w:tblBorders>
+        <w:tblLook w:val="04A0" w:firstRow="1" w:lastRow="0" w:firstColumn="1" w:lastColumn="0" w:noHBand="0" w:noVBand="1"/>
+      </w:tblPr>
+      <w:tblGrid>
+        <w:gridCol w:w="2376"/>
+        <w:gridCol w:w="6866"/>
+      </w:tblGrid>
+      <w:tr>
+        <w:trPr>
+          <w:trHeight w:val="1248"/>
+        </w:trPr>
+        <w:tc>
+          <w:tcPr>
+            <w:tcW w:w="2376" w:type="dxa"/>
+          </w:tcPr>
+          <w:p>
+            <w:pPr>
+              <w:ind w:left="0"/>
+              <w:rPr>
+                <w:rFonts w:cstheme="minorHAnsi"/>
+                <w:b/>
+                <w:spacing w:val="10"/>
+                <w:sz w:val="14"/>
+                <w:szCs w:val="18"/>
+              </w:rPr>
+            </w:pPr>
+            <w:r>
+              <w:rPr>
+                <w:rStyle w:val="IntenseEmphasis"/>
+                <w:b/>
+                <w:sz w:val="14"/>
+              </w:rPr>
+              <w:t>Ace Combat 7</w:t>
+            </w:r>
+            <w:r>
+              <w:rPr>
+                <w:rStyle w:val="IntenseEmphasis"/>
+                <w:b/>
+                <w:sz w:val="14"/>
+              </w:rPr>
+              <w:br/>
+            </w:r>
+            <w:r>
+              <w:rPr>
+                <w:rStyle w:val="IntenseEmphasis"/>
+                <w:b/>
+                <w:i/>
+                <w:sz w:val="14"/>
+              </w:rPr>
+              <w:t>u</w:t>
+            </w:r>
+            <w:r>
+              <w:rPr>
+                <w:rStyle w:val="IntenseEmphasis"/>
+                <w:b/>
+                <w:i/>
+                <w:sz w:val="14"/>
+              </w:rPr>
+              <w:t>nreleased</w:t>
+            </w:r>
+          </w:p>
+        </w:tc>
+        <w:tc>
+          <w:tcPr>
+            <w:tcW w:w="6866" w:type="dxa"/>
+          </w:tcPr>
+          <w:p>
+            <w:pPr>
+              <w:pStyle w:val="RESBody"/>
+              <w:numPr>
+                <w:ilvl w:val="0"/>
+                <w:numId w:val="16"/>
+              </w:numPr>
+            </w:pPr>
+            <w:r>
+              <w:t>Establish</w:t>
+            </w:r>
+            <w:r>
+              <w:t>, promote</w:t>
+            </w:r>
+            <w:r>
+              <w:t xml:space="preserve"> and drive the technical goals of </w:t>
+            </w:r>
+            <w:r>
+              <w:t xml:space="preserve"> </w:t>
+            </w:r>
+            <w:r>
+              <w:t>studio titles</w:t>
+            </w:r>
+          </w:p>
+          <w:p>
+            <w:pPr>
+              <w:pStyle w:val="RESBody"/>
+              <w:numPr>
+                <w:ilvl w:val="0"/>
+                <w:numId w:val="16"/>
+              </w:numPr>
+            </w:pPr>
+            <w:r>
+              <w:t>Stand in as acting lead artist/art director in-lieu of assigned staff</w:t>
+            </w:r>
+          </w:p>
+          <w:p>
+            <w:pPr>
+              <w:pStyle w:val="RESBody"/>
+              <w:numPr>
+                <w:ilvl w:val="0"/>
+                <w:numId w:val="16"/>
+              </w:numPr>
+            </w:pPr>
+            <w:r>
+              <w:t>Established myself as go-to person with outsourcing regarding for technical guidance</w:t>
+            </w:r>
+          </w:p>
+          <w:p>
+            <w:pPr>
+              <w:pStyle w:val="RESBody"/>
+              <w:numPr>
+                <w:ilvl w:val="0"/>
+                <w:numId w:val="16"/>
+              </w:numPr>
+            </w:pPr>
+            <w:r>
+              <w:t>Re-working of core materials/</w:t>
+            </w:r>
+            <w:proofErr w:type="spellStart"/>
+            <w:r>
+              <w:t>shaders</w:t>
+            </w:r>
+            <w:proofErr w:type="spellEnd"/>
+            <w:r>
+              <w:t xml:space="preserve"> to align with performance targets</w:t>
+            </w:r>
+          </w:p>
+          <w:p>
+            <w:pPr>
+              <w:pStyle w:val="RESBody"/>
+              <w:numPr>
+                <w:ilvl w:val="0"/>
+                <w:numId w:val="16"/>
+              </w:numPr>
+            </w:pPr>
+            <w:r>
+              <w:t>Educate art</w:t>
+            </w:r>
+            <w:r>
+              <w:t>/</w:t>
+            </w:r>
+            <w:proofErr w:type="spellStart"/>
+            <w:r>
+              <w:t>vfx</w:t>
+            </w:r>
+            <w:proofErr w:type="spellEnd"/>
+            <w:r>
+              <w:t>/environment/prop</w:t>
+            </w:r>
+            <w:r>
+              <w:t xml:space="preserve"> staff on best practices </w:t>
+            </w:r>
+          </w:p>
+          <w:p>
+            <w:pPr>
+              <w:pStyle w:val="RESBody"/>
+              <w:numPr>
+                <w:ilvl w:val="0"/>
+                <w:numId w:val="16"/>
+              </w:numPr>
+            </w:pPr>
+            <w:r>
+              <w:t xml:space="preserve">Write tools and delegate upkeep/maintenance </w:t>
+            </w:r>
+          </w:p>
+        </w:tc>
+      </w:tr>
+    </w:tbl>
+    <w:p>
+      <w:pPr>
+        <w:pStyle w:val="RESTitlePosition"/>
+        <w:pBdr>
+          <w:bottom w:val="single" w:sz="4" w:space="1" w:color="76923C" w:themeColor="accent3" w:themeShade="BF"/>
+        </w:pBdr>
+        <w:rPr>
+          <w:rStyle w:val="RESDateChar"/>
+        </w:rPr>
+      </w:pPr>
+      <w:r>
+        <w:rPr>
+          <w:lang w:val="en-US" w:eastAsia="en-US" w:bidi="ar-SA"/>
         </w:rPr>
         <w:drawing>
           <wp:inline distT="0" distB="0" distL="0" distR="0" wp14:anchorId="782355CE" wp14:editId="7E9FADFA">
@@ -507,7 +829,7 @@
                     </pic:cNvPicPr>
                   </pic:nvPicPr>
                   <pic:blipFill>
-                    <a:blip r:embed="rId11" cstate="print">
+                    <a:blip r:embed="rId12" cstate="print">
                       <a:extLst>
                         <a:ext uri="{28A0092B-C50C-407E-A947-70E740481C1C}">
                           <a14:useLocalDpi xmlns:a14="http://schemas.microsoft.com/office/drawing/2010/main" val="0"/>
@@ -620,7 +942,7 @@
             <w:r>
               <w:rPr>
                 <w:noProof/>
-                <w:lang w:eastAsia="en-AU" w:bidi="ar-SA"/>
+                <w:lang w:val="en-US" w:eastAsia="en-US" w:bidi="ar-SA"/>
               </w:rPr>
               <w:drawing>
                 <wp:inline distT="0" distB="0" distL="0" distR="0" wp14:anchorId="34A81F81" wp14:editId="30CD6A96">
@@ -640,7 +962,7 @@
                           </pic:cNvPicPr>
                         </pic:nvPicPr>
                         <pic:blipFill>
-                          <a:blip r:embed="rId12" cstate="print">
+                          <a:blip r:embed="rId13" cstate="print">
                             <a:extLst>
                               <a:ext uri="{28A0092B-C50C-407E-A947-70E740481C1C}">
                                 <a14:useLocalDpi xmlns:a14="http://schemas.microsoft.com/office/drawing/2010/main" val="0"/>
@@ -677,7 +999,7 @@
             <w:r>
               <w:rPr>
                 <w:noProof/>
-                <w:lang w:eastAsia="en-AU" w:bidi="ar-SA"/>
+                <w:lang w:val="en-US" w:eastAsia="en-US" w:bidi="ar-SA"/>
               </w:rPr>
               <w:drawing>
                 <wp:inline distT="0" distB="0" distL="0" distR="0" wp14:anchorId="537EC459" wp14:editId="413F6B97">
@@ -697,7 +1019,7 @@
                           </pic:cNvPicPr>
                         </pic:nvPicPr>
                         <pic:blipFill>
-                          <a:blip r:embed="rId13">
+                          <a:blip r:embed="rId14">
                             <a:extLst>
                               <a:ext uri="{28A0092B-C50C-407E-A947-70E740481C1C}">
                                 <a14:useLocalDpi xmlns:a14="http://schemas.microsoft.com/office/drawing/2010/main" val="0"/>
@@ -837,7 +1159,7 @@
           <w:color w:val="1F497D" w:themeColor="text2"/>
           <w:sz w:val="28"/>
           <w:szCs w:val="28"/>
-          <w:lang w:eastAsia="en-AU" w:bidi="ar-SA"/>
+          <w:lang w:val="en-US" w:eastAsia="en-US" w:bidi="ar-SA"/>
         </w:rPr>
         <w:drawing>
           <wp:inline distT="0" distB="0" distL="0" distR="0" wp14:anchorId="541B6A03" wp14:editId="3ABEDB5E">
@@ -857,7 +1179,7 @@
                     </pic:cNvPicPr>
                   </pic:nvPicPr>
                   <pic:blipFill>
-                    <a:blip r:embed="rId14" cstate="print">
+                    <a:blip r:embed="rId15" cstate="print">
                       <a:extLst>
                         <a:ext uri="{28A0092B-C50C-407E-A947-70E740481C1C}">
                           <a14:useLocalDpi xmlns:a14="http://schemas.microsoft.com/office/drawing/2010/main" val="0"/>
@@ -1133,7 +1455,7 @@
       </w:pPr>
       <w:r>
         <w:rPr>
-          <w:lang w:eastAsia="en-AU" w:bidi="ar-SA"/>
+          <w:lang w:val="en-US" w:eastAsia="en-US" w:bidi="ar-SA"/>
         </w:rPr>
         <w:drawing>
           <wp:inline distT="0" distB="0" distL="0" distR="0" wp14:anchorId="46F27CAA" wp14:editId="5FA56597">
@@ -1153,7 +1475,7 @@
                     </pic:cNvPicPr>
                   </pic:nvPicPr>
                   <pic:blipFill>
-                    <a:blip r:embed="rId15" cstate="print"/>
+                    <a:blip r:embed="rId16" cstate="print"/>
                     <a:srcRect/>
                     <a:stretch>
                       <a:fillRect/>
@@ -1364,7 +1686,7 @@
       </w:pPr>
       <w:r>
         <w:rPr>
-          <w:lang w:eastAsia="en-AU" w:bidi="ar-SA"/>
+          <w:lang w:val="en-US" w:eastAsia="en-US" w:bidi="ar-SA"/>
         </w:rPr>
         <w:drawing>
           <wp:inline distT="0" distB="0" distL="0" distR="0" wp14:anchorId="673737E8" wp14:editId="4C68A841">
@@ -1384,7 +1706,7 @@
                     </pic:cNvPicPr>
                   </pic:nvPicPr>
                   <pic:blipFill>
-                    <a:blip r:embed="rId16" cstate="print"/>
+                    <a:blip r:embed="rId17" cstate="print"/>
                     <a:srcRect/>
                     <a:stretch>
                       <a:fillRect/>
@@ -1570,6 +1892,11 @@
     </w:p>
     <w:p>
       <w:pPr>
+        <w:ind w:left="0"/>
+      </w:pPr>
+    </w:p>
+    <w:p>
+      <w:pPr>
         <w:pStyle w:val="RESTitlePosition"/>
         <w:pBdr>
           <w:bottom w:val="single" w:sz="4" w:space="1" w:color="76923C" w:themeColor="accent3" w:themeShade="BF"/>
@@ -1580,8 +1907,9 @@
       </w:pPr>
       <w:r>
         <w:rPr>
-          <w:lang w:eastAsia="en-AU" w:bidi="ar-SA"/>
-        </w:rPr>
+          <w:lang w:val="en-US" w:eastAsia="en-US" w:bidi="ar-SA"/>
+        </w:rPr>
+        <w:lastRenderedPageBreak/>
         <w:drawing>
           <wp:inline distT="0" distB="0" distL="0" distR="0" wp14:anchorId="660BB1CF" wp14:editId="69B13720">
             <wp:extent cx="981830" cy="264792"/>
@@ -1600,7 +1928,7 @@
                     </pic:cNvPicPr>
                   </pic:nvPicPr>
                   <pic:blipFill>
-                    <a:blip r:embed="rId11" cstate="print">
+                    <a:blip r:embed="rId12" cstate="print">
                       <a:extLst>
                         <a:ext uri="{28A0092B-C50C-407E-A947-70E740481C1C}">
                           <a14:useLocalDpi xmlns:a14="http://schemas.microsoft.com/office/drawing/2010/main" val="0"/>
@@ -1728,7 +2056,7 @@
             <w:r>
               <w:rPr>
                 <w:noProof/>
-                <w:lang w:eastAsia="en-AU" w:bidi="ar-SA"/>
+                <w:lang w:val="en-US" w:eastAsia="en-US" w:bidi="ar-SA"/>
               </w:rPr>
               <w:drawing>
                 <wp:inline distT="0" distB="0" distL="0" distR="0" wp14:anchorId="4E9CBA2A" wp14:editId="6D9EBA8B">
@@ -1746,7 +2074,7 @@
                           <pic:cNvPicPr/>
                         </pic:nvPicPr>
                         <pic:blipFill>
-                          <a:blip r:embed="rId17" cstate="print"/>
+                          <a:blip r:embed="rId18" cstate="print"/>
                           <a:stretch>
                             <a:fillRect/>
                           </a:stretch>
@@ -1769,7 +2097,7 @@
             <w:r>
               <w:rPr>
                 <w:noProof/>
-                <w:lang w:eastAsia="en-AU" w:bidi="ar-SA"/>
+                <w:lang w:val="en-US" w:eastAsia="en-US" w:bidi="ar-SA"/>
               </w:rPr>
               <w:drawing>
                 <wp:inline distT="0" distB="0" distL="0" distR="0" wp14:anchorId="7D6745CD" wp14:editId="7DEDCB78">
@@ -1787,7 +2115,7 @@
                           <pic:cNvPicPr/>
                         </pic:nvPicPr>
                         <pic:blipFill>
-                          <a:blip r:embed="rId18" cstate="print"/>
+                          <a:blip r:embed="rId19" cstate="print"/>
                           <a:stretch>
                             <a:fillRect/>
                           </a:stretch>
@@ -1810,7 +2138,7 @@
             <w:r>
               <w:rPr>
                 <w:noProof/>
-                <w:lang w:eastAsia="en-AU" w:bidi="ar-SA"/>
+                <w:lang w:val="en-US" w:eastAsia="en-US" w:bidi="ar-SA"/>
               </w:rPr>
               <w:drawing>
                 <wp:inline distT="0" distB="0" distL="0" distR="0" wp14:anchorId="26A3C07E" wp14:editId="731C6C06">
@@ -1828,7 +2156,7 @@
                           <pic:cNvPicPr/>
                         </pic:nvPicPr>
                         <pic:blipFill>
-                          <a:blip r:embed="rId19" cstate="print"/>
+                          <a:blip r:embed="rId20" cstate="print"/>
                           <a:stretch>
                             <a:fillRect/>
                           </a:stretch>
@@ -2035,7 +2363,7 @@
           <w:sz w:val="32"/>
           <w:szCs w:val="32"/>
           <w:vertAlign w:val="subscript"/>
-          <w:lang w:eastAsia="en-AU" w:bidi="ar-SA"/>
+          <w:lang w:val="en-US" w:eastAsia="en-US" w:bidi="ar-SA"/>
         </w:rPr>
         <w:drawing>
           <wp:inline distT="0" distB="0" distL="0" distR="0" wp14:anchorId="2469229C" wp14:editId="70617AE2">
@@ -2053,7 +2381,7 @@
                     <pic:cNvPicPr/>
                   </pic:nvPicPr>
                   <pic:blipFill>
-                    <a:blip r:embed="rId20" cstate="print"/>
+                    <a:blip r:embed="rId21" cstate="print"/>
                     <a:stretch>
                       <a:fillRect/>
                     </a:stretch>
@@ -2164,7 +2492,7 @@
             <w:r>
               <w:rPr>
                 <w:noProof/>
-                <w:lang w:eastAsia="en-AU" w:bidi="ar-SA"/>
+                <w:lang w:val="en-US" w:eastAsia="en-US" w:bidi="ar-SA"/>
               </w:rPr>
               <w:drawing>
                 <wp:inline distT="0" distB="0" distL="0" distR="0" wp14:anchorId="66B4237D" wp14:editId="27C26820">
@@ -2182,7 +2510,7 @@
                           <pic:cNvPicPr/>
                         </pic:nvPicPr>
                         <pic:blipFill>
-                          <a:blip r:embed="rId21" cstate="print"/>
+                          <a:blip r:embed="rId22" cstate="print"/>
                           <a:stretch>
                             <a:fillRect/>
                           </a:stretch>
@@ -2208,7 +2536,7 @@
             <w:r>
               <w:rPr>
                 <w:noProof/>
-                <w:lang w:eastAsia="en-AU" w:bidi="ar-SA"/>
+                <w:lang w:val="en-US" w:eastAsia="en-US" w:bidi="ar-SA"/>
               </w:rPr>
               <w:drawing>
                 <wp:inline distT="0" distB="0" distL="0" distR="0" wp14:anchorId="682154CF" wp14:editId="61BF8A73">
@@ -2226,7 +2554,7 @@
                           <pic:cNvPicPr/>
                         </pic:nvPicPr>
                         <pic:blipFill>
-                          <a:blip r:embed="rId22" cstate="print"/>
+                          <a:blip r:embed="rId23" cstate="print"/>
                           <a:stretch>
                             <a:fillRect/>
                           </a:stretch>
@@ -2252,7 +2580,7 @@
             <w:r>
               <w:rPr>
                 <w:noProof/>
-                <w:lang w:eastAsia="en-AU" w:bidi="ar-SA"/>
+                <w:lang w:val="en-US" w:eastAsia="en-US" w:bidi="ar-SA"/>
               </w:rPr>
               <w:drawing>
                 <wp:inline distT="0" distB="0" distL="0" distR="0" wp14:anchorId="0C2F4448" wp14:editId="0C5B4438">
@@ -2270,7 +2598,7 @@
                           <pic:cNvPicPr/>
                         </pic:nvPicPr>
                         <pic:blipFill>
-                          <a:blip r:embed="rId23" cstate="print"/>
+                          <a:blip r:embed="rId24" cstate="print"/>
                           <a:stretch>
                             <a:fillRect/>
                           </a:stretch>
@@ -2452,7 +2780,7 @@
       </w:pPr>
       <w:r>
         <w:rPr>
-          <w:lang w:eastAsia="en-AU" w:bidi="ar-SA"/>
+          <w:lang w:val="en-US" w:eastAsia="en-US" w:bidi="ar-SA"/>
         </w:rPr>
         <w:drawing>
           <wp:inline distT="0" distB="0" distL="0" distR="0" wp14:anchorId="2454C574" wp14:editId="6327B3F4">
@@ -2470,7 +2798,7 @@
                     <pic:cNvPicPr/>
                   </pic:nvPicPr>
                   <pic:blipFill>
-                    <a:blip r:embed="rId24" cstate="print"/>
+                    <a:blip r:embed="rId25" cstate="print"/>
                     <a:stretch>
                       <a:fillRect/>
                     </a:stretch>
@@ -2691,7 +3019,7 @@
       </w:pPr>
       <w:r>
         <w:rPr>
-          <w:lang w:eastAsia="en-AU" w:bidi="ar-SA"/>
+          <w:lang w:val="en-US" w:eastAsia="en-US" w:bidi="ar-SA"/>
         </w:rPr>
         <w:drawing>
           <wp:inline distT="0" distB="0" distL="0" distR="0" wp14:anchorId="052F760E" wp14:editId="08D0A578">
@@ -2709,7 +3037,7 @@
                     <pic:cNvPicPr/>
                   </pic:nvPicPr>
                   <pic:blipFill>
-                    <a:blip r:embed="rId25" cstate="print"/>
+                    <a:blip r:embed="rId26" cstate="print"/>
                     <a:stretch>
                       <a:fillRect/>
                     </a:stretch>
@@ -2874,30 +3202,12 @@
     <w:p>
       <w:pPr>
         <w:pStyle w:val="Title"/>
-      </w:pPr>
-    </w:p>
-    <w:p>
-      <w:pPr>
-        <w:pStyle w:val="Title"/>
-      </w:pPr>
-    </w:p>
-    <w:p>
-      <w:pPr>
-        <w:pStyle w:val="Title"/>
-      </w:pPr>
-    </w:p>
-    <w:p>
-      <w:pPr>
-        <w:pStyle w:val="Title"/>
-      </w:pPr>
-    </w:p>
-    <w:p>
-      <w:pPr>
-        <w:pStyle w:val="Title"/>
         <w:rPr>
           <w:sz w:val="16"/>
         </w:rPr>
       </w:pPr>
+      <w:bookmarkStart w:id="0" w:name="_GoBack"/>
+      <w:bookmarkEnd w:id="0"/>
       <w:r>
         <w:lastRenderedPageBreak/>
         <w:t>Education</w:t>
@@ -2949,7 +3259,7 @@
             <w:r>
               <w:rPr>
                 <w:noProof/>
-                <w:lang w:eastAsia="en-AU" w:bidi="ar-SA"/>
+                <w:lang w:val="en-US" w:eastAsia="en-US" w:bidi="ar-SA"/>
               </w:rPr>
               <w:drawing>
                 <wp:inline distT="0" distB="0" distL="0" distR="0" wp14:anchorId="53F670CA" wp14:editId="3051D36B">
@@ -2969,7 +3279,7 @@
                           </pic:cNvPicPr>
                         </pic:nvPicPr>
                         <pic:blipFill>
-                          <a:blip r:embed="rId26" cstate="print"/>
+                          <a:blip r:embed="rId27" cstate="print"/>
                           <a:srcRect/>
                           <a:stretch>
                             <a:fillRect/>
@@ -3574,7 +3884,7 @@
       <w:r>
         <w:rPr>
           <w:noProof/>
-          <w:lang w:eastAsia="en-AU" w:bidi="ar-SA"/>
+          <w:lang w:val="en-US" w:eastAsia="en-US" w:bidi="ar-SA"/>
         </w:rPr>
         <w:drawing>
           <wp:inline distT="0" distB="0" distL="0" distR="0" wp14:anchorId="47170D01" wp14:editId="5A5ACCFB">
@@ -3594,7 +3904,7 @@
                     </pic:cNvPicPr>
                   </pic:nvPicPr>
                   <pic:blipFill>
-                    <a:blip r:embed="rId27" cstate="print">
+                    <a:blip r:embed="rId28" cstate="print">
                       <a:extLst>
                         <a:ext uri="{28A0092B-C50C-407E-A947-70E740481C1C}">
                           <a14:useLocalDpi xmlns:a14="http://schemas.microsoft.com/office/drawing/2010/main" val="0"/>
@@ -3635,7 +3945,7 @@
       <w:r>
         <w:rPr>
           <w:noProof/>
-          <w:lang w:eastAsia="en-AU" w:bidi="ar-SA"/>
+          <w:lang w:val="en-US" w:eastAsia="en-US" w:bidi="ar-SA"/>
         </w:rPr>
         <w:drawing>
           <wp:inline distT="0" distB="0" distL="0" distR="0">
@@ -3655,7 +3965,7 @@
                     </pic:cNvPicPr>
                   </pic:nvPicPr>
                   <pic:blipFill>
-                    <a:blip r:embed="rId28" cstate="print">
+                    <a:blip r:embed="rId29" cstate="print">
                       <a:extLst>
                         <a:ext uri="{28A0092B-C50C-407E-A947-70E740481C1C}">
                           <a14:useLocalDpi xmlns:a14="http://schemas.microsoft.com/office/drawing/2010/main" val="0"/>
@@ -3696,7 +4006,7 @@
       <w:r>
         <w:rPr>
           <w:noProof/>
-          <w:lang w:eastAsia="en-AU" w:bidi="ar-SA"/>
+          <w:lang w:val="en-US" w:eastAsia="en-US" w:bidi="ar-SA"/>
         </w:rPr>
         <w:drawing>
           <wp:inline distT="0" distB="0" distL="0" distR="0" wp14:anchorId="29E36F8A" wp14:editId="153AD774">
@@ -3716,7 +4026,7 @@
                     </pic:cNvPicPr>
                   </pic:nvPicPr>
                   <pic:blipFill>
-                    <a:blip r:embed="rId29" cstate="print">
+                    <a:blip r:embed="rId30" cstate="print">
                       <a:extLst>
                         <a:ext uri="{28A0092B-C50C-407E-A947-70E740481C1C}">
                           <a14:useLocalDpi xmlns:a14="http://schemas.microsoft.com/office/drawing/2010/main" val="0"/>
@@ -3777,7 +4087,7 @@
       <w:r>
         <w:rPr>
           <w:noProof/>
-          <w:lang w:eastAsia="en-AU" w:bidi="ar-SA"/>
+          <w:lang w:val="en-US" w:eastAsia="en-US" w:bidi="ar-SA"/>
         </w:rPr>
         <w:drawing>
           <wp:inline distT="0" distB="0" distL="0" distR="0" wp14:anchorId="1C89D6DD" wp14:editId="6F04A616">
@@ -3795,7 +4105,7 @@
                     <pic:cNvPicPr/>
                   </pic:nvPicPr>
                   <pic:blipFill>
-                    <a:blip r:embed="rId30" cstate="print"/>
+                    <a:blip r:embed="rId31" cstate="print"/>
                     <a:stretch>
                       <a:fillRect/>
                     </a:stretch>
@@ -3818,7 +4128,7 @@
       <w:r>
         <w:rPr>
           <w:noProof/>
-          <w:lang w:eastAsia="en-AU" w:bidi="ar-SA"/>
+          <w:lang w:val="en-US" w:eastAsia="en-US" w:bidi="ar-SA"/>
         </w:rPr>
         <w:drawing>
           <wp:inline distT="0" distB="0" distL="0" distR="0" wp14:anchorId="206496FA" wp14:editId="4E00A765">
@@ -3836,7 +4146,7 @@
                     <pic:cNvPicPr/>
                   </pic:nvPicPr>
                   <pic:blipFill>
-                    <a:blip r:embed="rId31" cstate="print"/>
+                    <a:blip r:embed="rId32" cstate="print"/>
                     <a:stretch>
                       <a:fillRect/>
                     </a:stretch>
@@ -3859,7 +4169,7 @@
       <w:r>
         <w:rPr>
           <w:noProof/>
-          <w:lang w:eastAsia="en-AU" w:bidi="ar-SA"/>
+          <w:lang w:val="en-US" w:eastAsia="en-US" w:bidi="ar-SA"/>
         </w:rPr>
         <w:drawing>
           <wp:inline distT="0" distB="0" distL="0" distR="0" wp14:anchorId="0A22BED6" wp14:editId="71FFD5DB">
@@ -3877,7 +4187,7 @@
                     <pic:cNvPicPr/>
                   </pic:nvPicPr>
                   <pic:blipFill>
-                    <a:blip r:embed="rId32" cstate="print"/>
+                    <a:blip r:embed="rId33" cstate="print"/>
                     <a:stretch>
                       <a:fillRect/>
                     </a:stretch>
@@ -3900,7 +4210,7 @@
       <w:r>
         <w:rPr>
           <w:noProof/>
-          <w:lang w:eastAsia="en-AU" w:bidi="ar-SA"/>
+          <w:lang w:val="en-US" w:eastAsia="en-US" w:bidi="ar-SA"/>
         </w:rPr>
         <w:drawing>
           <wp:inline distT="0" distB="0" distL="0" distR="0" wp14:anchorId="7EBC22A6" wp14:editId="128A3052">
@@ -3918,7 +4228,7 @@
                     <pic:cNvPicPr/>
                   </pic:nvPicPr>
                   <pic:blipFill>
-                    <a:blip r:embed="rId33" cstate="print"/>
+                    <a:blip r:embed="rId34" cstate="print"/>
                     <a:stretch>
                       <a:fillRect/>
                     </a:stretch>
@@ -3978,8 +4288,8 @@
       </w:r>
     </w:p>
     <w:sectPr>
-      <w:footerReference w:type="default" r:id="rId34"/>
-      <w:footerReference w:type="first" r:id="rId35"/>
+      <w:footerReference w:type="default" r:id="rId35"/>
+      <w:footerReference w:type="first" r:id="rId36"/>
       <w:pgSz w:w="11906" w:h="16838"/>
       <w:pgMar w:top="1440" w:right="1440" w:bottom="1440" w:left="1440" w:header="708" w:footer="708" w:gutter="0"/>
       <w:cols w:space="708"/>
@@ -4061,7 +4371,7 @@
               <w:rPr>
                 <w:noProof/>
               </w:rPr>
-              <w:t>3</w:t>
+              <w:t>2</w:t>
             </w:r>
             <w:r>
               <w:rPr>

</xml_diff>

<commit_message>
added ac origins stuff
</commit_message>
<xml_diff>
--- a/doc/MatthewBell_Resume.docx
+++ b/doc/MatthewBell_Resume.docx
@@ -1,6 +1,6 @@
 
 <file path=word/document.xml><?xml version="1.0" encoding="utf-8"?>
-<w:document xmlns:wpc="http://schemas.microsoft.com/office/word/2010/wordprocessingCanvas" xmlns:mc="http://schemas.openxmlformats.org/markup-compatibility/2006" xmlns:o="urn:schemas-microsoft-com:office:office" xmlns:r="http://schemas.openxmlformats.org/officeDocument/2006/relationships" xmlns:m="http://schemas.openxmlformats.org/officeDocument/2006/math" xmlns:v="urn:schemas-microsoft-com:vml" xmlns:wp14="http://schemas.microsoft.com/office/word/2010/wordprocessingDrawing" xmlns:wp="http://schemas.openxmlformats.org/drawingml/2006/wordprocessingDrawing" xmlns:w10="urn:schemas-microsoft-com:office:word" xmlns:w="http://schemas.openxmlformats.org/wordprocessingml/2006/main" xmlns:w14="http://schemas.microsoft.com/office/word/2010/wordml" xmlns:wpg="http://schemas.microsoft.com/office/word/2010/wordprocessingGroup" xmlns:wpi="http://schemas.microsoft.com/office/word/2010/wordprocessingInk" xmlns:wne="http://schemas.microsoft.com/office/word/2006/wordml" xmlns:wps="http://schemas.microsoft.com/office/word/2010/wordprocessingShape" mc:Ignorable="w14 wp14">
+<w:document xmlns:wpc="http://schemas.microsoft.com/office/word/2010/wordprocessingCanvas" xmlns:mc="http://schemas.openxmlformats.org/markup-compatibility/2006" xmlns:o="urn:schemas-microsoft-com:office:office" xmlns:r="http://schemas.openxmlformats.org/officeDocument/2006/relationships" xmlns:m="http://schemas.openxmlformats.org/officeDocument/2006/math" xmlns:v="urn:schemas-microsoft-com:vml" xmlns:wp14="http://schemas.microsoft.com/office/word/2010/wordprocessingDrawing" xmlns:wp="http://schemas.openxmlformats.org/drawingml/2006/wordprocessingDrawing" xmlns:w10="urn:schemas-microsoft-com:office:word" xmlns:w="http://schemas.openxmlformats.org/wordprocessingml/2006/main" xmlns:w14="http://schemas.microsoft.com/office/word/2010/wordml" xmlns:w15="http://schemas.microsoft.com/office/word/2012/wordml" xmlns:wpg="http://schemas.microsoft.com/office/word/2010/wordprocessingGroup" xmlns:wpi="http://schemas.microsoft.com/office/word/2010/wordprocessingInk" xmlns:wne="http://schemas.microsoft.com/office/word/2006/wordml" xmlns:wps="http://schemas.microsoft.com/office/word/2010/wordprocessingShape" mc:Ignorable="w14 w15 wp14">
   <w:body>
     <w:tbl>
       <w:tblPr>
@@ -87,7 +87,7 @@
                   <w:r>
                     <w:rPr>
                       <w:noProof/>
-                      <w:lang w:val="en-US" w:eastAsia="en-US" w:bidi="ar-SA"/>
+                      <w:lang w:val="en-SG" w:eastAsia="en-SG" w:bidi="ar-SA"/>
                     </w:rPr>
                     <w:drawing>
                       <wp:inline distT="0" distB="0" distL="0" distR="0" wp14:anchorId="08293E82" wp14:editId="314FB3A8">
@@ -107,7 +107,7 @@
                                 </pic:cNvPicPr>
                               </pic:nvPicPr>
                               <pic:blipFill>
-                                <a:blip r:embed="rId8" cstate="print">
+                                <a:blip r:embed="rId7" cstate="print">
                                   <a:extLst>
                                     <a:ext uri="{28A0092B-C50C-407E-A947-70E740481C1C}">
                                       <a14:useLocalDpi xmlns:a14="http://schemas.microsoft.com/office/drawing/2010/main" val="0"/>
@@ -173,7 +173,7 @@
                   <w:r>
                     <w:rPr>
                       <w:noProof/>
-                      <w:lang w:val="en-US" w:eastAsia="en-US" w:bidi="ar-SA"/>
+                      <w:lang w:val="en-SG" w:eastAsia="en-SG" w:bidi="ar-SA"/>
                     </w:rPr>
                     <w:drawing>
                       <wp:inline distT="0" distB="0" distL="0" distR="0" wp14:anchorId="59ABF0DF" wp14:editId="344487BC">
@@ -193,7 +193,7 @@
                                 </pic:cNvPicPr>
                               </pic:nvPicPr>
                               <pic:blipFill>
-                                <a:blip r:embed="rId9" cstate="print">
+                                <a:blip r:embed="rId8" cstate="print">
                                   <a:extLst>
                                     <a:ext uri="{28A0092B-C50C-407E-A947-70E740481C1C}">
                                       <a14:useLocalDpi xmlns:a14="http://schemas.microsoft.com/office/drawing/2010/main" val="0"/>
@@ -259,7 +259,7 @@
                   <w:r>
                     <w:rPr>
                       <w:noProof/>
-                      <w:lang w:val="en-US" w:eastAsia="en-US" w:bidi="ar-SA"/>
+                      <w:lang w:val="en-SG" w:eastAsia="en-SG" w:bidi="ar-SA"/>
                     </w:rPr>
                     <w:drawing>
                       <wp:inline distT="0" distB="0" distL="0" distR="0" wp14:anchorId="44180047" wp14:editId="67CF7A7C">
@@ -279,7 +279,7 @@
                                 </pic:cNvPicPr>
                               </pic:nvPicPr>
                               <pic:blipFill>
-                                <a:blip r:embed="rId10" cstate="print">
+                                <a:blip r:embed="rId9" cstate="print">
                                   <a:extLst>
                                     <a:ext uri="{28A0092B-C50C-407E-A947-70E740481C1C}">
                                       <a14:useLocalDpi xmlns:a14="http://schemas.microsoft.com/office/drawing/2010/main" val="0"/>
@@ -507,8 +507,8 @@
             <v:path o:extrusionok="f" gradientshapeok="t" o:connecttype="rect"/>
             <o:lock v:ext="edit" aspectratio="t"/>
           </v:shapetype>
-          <v:shape id="_x0000_i1025" type="#_x0000_t75" style="width:39.75pt;height:28.2pt">
-            <v:imagedata r:id="rId11" o:title="Bandai_Namco_logo.svg"/>
+          <v:shape id="_x0000_i1025" type="#_x0000_t75" style="width:39.55pt;height:28.1pt">
+            <v:imagedata r:id="rId10" o:title="Bandai_Namco_logo"/>
           </v:shape>
         </w:pict>
       </w:r>
@@ -546,13 +546,7 @@
         <w:rPr>
           <w:b/>
         </w:rPr>
-        <w:t xml:space="preserve">Lead </w:t>
-      </w:r>
-      <w:r>
-        <w:rPr>
-          <w:b/>
-        </w:rPr>
-        <w:t>Technical Artist</w:t>
+        <w:t>Lead Technical Artist</w:t>
       </w:r>
       <w:r>
         <w:rPr>
@@ -809,7 +803,7 @@
       </w:pPr>
       <w:r>
         <w:rPr>
-          <w:lang w:val="en-US" w:eastAsia="en-US" w:bidi="ar-SA"/>
+          <w:lang w:val="en-SG" w:eastAsia="en-SG" w:bidi="ar-SA"/>
         </w:rPr>
         <w:drawing>
           <wp:inline distT="0" distB="0" distL="0" distR="0" wp14:anchorId="782355CE" wp14:editId="7E9FADFA">
@@ -829,7 +823,7 @@
                     </pic:cNvPicPr>
                   </pic:nvPicPr>
                   <pic:blipFill>
-                    <a:blip r:embed="rId12" cstate="print">
+                    <a:blip r:embed="rId11" cstate="print">
                       <a:extLst>
                         <a:ext uri="{28A0092B-C50C-407E-A947-70E740481C1C}">
                           <a14:useLocalDpi xmlns:a14="http://schemas.microsoft.com/office/drawing/2010/main" val="0"/>
@@ -942,7 +936,7 @@
             <w:r>
               <w:rPr>
                 <w:noProof/>
-                <w:lang w:val="en-US" w:eastAsia="en-US" w:bidi="ar-SA"/>
+                <w:lang w:val="en-SG" w:eastAsia="en-SG" w:bidi="ar-SA"/>
               </w:rPr>
               <w:drawing>
                 <wp:inline distT="0" distB="0" distL="0" distR="0" wp14:anchorId="34A81F81" wp14:editId="30CD6A96">
@@ -962,7 +956,7 @@
                           </pic:cNvPicPr>
                         </pic:nvPicPr>
                         <pic:blipFill>
-                          <a:blip r:embed="rId13" cstate="print">
+                          <a:blip r:embed="rId12" cstate="print">
                             <a:extLst>
                               <a:ext uri="{28A0092B-C50C-407E-A947-70E740481C1C}">
                                 <a14:useLocalDpi xmlns:a14="http://schemas.microsoft.com/office/drawing/2010/main" val="0"/>
@@ -999,13 +993,13 @@
             <w:r>
               <w:rPr>
                 <w:noProof/>
-                <w:lang w:val="en-US" w:eastAsia="en-US" w:bidi="ar-SA"/>
+                <w:lang w:val="en-SG" w:eastAsia="en-SG" w:bidi="ar-SA"/>
               </w:rPr>
               <w:drawing>
-                <wp:inline distT="0" distB="0" distL="0" distR="0" wp14:anchorId="537EC459" wp14:editId="413F6B97">
-                  <wp:extent cx="469258" cy="663312"/>
+                <wp:inline distT="0" distB="0" distL="0" distR="0">
+                  <wp:extent cx="462225" cy="650394"/>
                   <wp:effectExtent l="0" t="0" r="0" b="0"/>
-                  <wp:docPr id="76" name="Picture 76" descr="E:\Documents\Dropbox\StudioStuff\Misc\Resume\Web\_Current\box\box_unreleased.jpg"/>
+                  <wp:docPr id="1" name="Picture 1" descr="C:\TestWork\U\Web\trunk\box\box_AssassinsCreedORI.jpg"/>
                   <wp:cNvGraphicFramePr>
                     <a:graphicFrameLocks xmlns:a="http://schemas.openxmlformats.org/drawingml/2006/main" noChangeAspect="1"/>
                   </wp:cNvGraphicFramePr>
@@ -1013,13 +1007,13 @@
                     <a:graphicData uri="http://schemas.openxmlformats.org/drawingml/2006/picture">
                       <pic:pic xmlns:pic="http://schemas.openxmlformats.org/drawingml/2006/picture">
                         <pic:nvPicPr>
-                          <pic:cNvPr id="0" name="Picture 3" descr="E:\Documents\Dropbox\StudioStuff\Misc\Resume\Web\_Current\box\box_unreleased.jpg"/>
+                          <pic:cNvPr id="0" name="Picture 2" descr="C:\TestWork\U\Web\trunk\box\box_AssassinsCreedORI.jpg"/>
                           <pic:cNvPicPr>
                             <a:picLocks noChangeAspect="1" noChangeArrowheads="1"/>
                           </pic:cNvPicPr>
                         </pic:nvPicPr>
                         <pic:blipFill>
-                          <a:blip r:embed="rId14">
+                          <a:blip r:embed="rId13">
                             <a:extLst>
                               <a:ext uri="{28A0092B-C50C-407E-A947-70E740481C1C}">
                                 <a14:useLocalDpi xmlns:a14="http://schemas.microsoft.com/office/drawing/2010/main" val="0"/>
@@ -1034,7 +1028,7 @@
                         <pic:spPr bwMode="auto">
                           <a:xfrm>
                             <a:off x="0" y="0"/>
-                            <a:ext cx="469258" cy="663312"/>
+                            <a:ext cx="529689" cy="745322"/>
                           </a:xfrm>
                           <a:prstGeom prst="rect">
                             <a:avLst/>
@@ -1058,6 +1052,15 @@
               </w:rPr>
               <w:t>Assassins Creed Syndicate</w:t>
             </w:r>
+            <w:r>
+              <w:rPr>
+                <w:rStyle w:val="IntenseEmphasis"/>
+                <w:b/>
+                <w:sz w:val="14"/>
+              </w:rPr>
+              <w:br/>
+              <w:t>Assassins Creed Origins</w:t>
+            </w:r>
           </w:p>
         </w:tc>
         <w:tc>
@@ -1159,7 +1162,7 @@
           <w:color w:val="1F497D" w:themeColor="text2"/>
           <w:sz w:val="28"/>
           <w:szCs w:val="28"/>
-          <w:lang w:val="en-US" w:eastAsia="en-US" w:bidi="ar-SA"/>
+          <w:lang w:val="en-SG" w:eastAsia="en-SG" w:bidi="ar-SA"/>
         </w:rPr>
         <w:drawing>
           <wp:inline distT="0" distB="0" distL="0" distR="0" wp14:anchorId="541B6A03" wp14:editId="3ABEDB5E">
@@ -1179,7 +1182,7 @@
                     </pic:cNvPicPr>
                   </pic:nvPicPr>
                   <pic:blipFill>
-                    <a:blip r:embed="rId15" cstate="print">
+                    <a:blip r:embed="rId14" cstate="print">
                       <a:extLst>
                         <a:ext uri="{28A0092B-C50C-407E-A947-70E740481C1C}">
                           <a14:useLocalDpi xmlns:a14="http://schemas.microsoft.com/office/drawing/2010/main" val="0"/>
@@ -1455,7 +1458,7 @@
       </w:pPr>
       <w:r>
         <w:rPr>
-          <w:lang w:val="en-US" w:eastAsia="en-US" w:bidi="ar-SA"/>
+          <w:lang w:val="en-SG" w:eastAsia="en-SG" w:bidi="ar-SA"/>
         </w:rPr>
         <w:drawing>
           <wp:inline distT="0" distB="0" distL="0" distR="0" wp14:anchorId="46F27CAA" wp14:editId="5FA56597">
@@ -1475,7 +1478,7 @@
                     </pic:cNvPicPr>
                   </pic:nvPicPr>
                   <pic:blipFill>
-                    <a:blip r:embed="rId16" cstate="print"/>
+                    <a:blip r:embed="rId15" cstate="print"/>
                     <a:srcRect/>
                     <a:stretch>
                       <a:fillRect/>
@@ -1686,7 +1689,7 @@
       </w:pPr>
       <w:r>
         <w:rPr>
-          <w:lang w:val="en-US" w:eastAsia="en-US" w:bidi="ar-SA"/>
+          <w:lang w:val="en-SG" w:eastAsia="en-SG" w:bidi="ar-SA"/>
         </w:rPr>
         <w:drawing>
           <wp:inline distT="0" distB="0" distL="0" distR="0" wp14:anchorId="673737E8" wp14:editId="4C68A841">
@@ -1706,7 +1709,7 @@
                     </pic:cNvPicPr>
                   </pic:nvPicPr>
                   <pic:blipFill>
-                    <a:blip r:embed="rId17" cstate="print"/>
+                    <a:blip r:embed="rId16" cstate="print"/>
                     <a:srcRect/>
                     <a:stretch>
                       <a:fillRect/>
@@ -1907,7 +1910,7 @@
       </w:pPr>
       <w:r>
         <w:rPr>
-          <w:lang w:val="en-US" w:eastAsia="en-US" w:bidi="ar-SA"/>
+          <w:lang w:val="en-SG" w:eastAsia="en-SG" w:bidi="ar-SA"/>
         </w:rPr>
         <w:lastRenderedPageBreak/>
         <w:drawing>
@@ -1928,7 +1931,7 @@
                     </pic:cNvPicPr>
                   </pic:nvPicPr>
                   <pic:blipFill>
-                    <a:blip r:embed="rId12" cstate="print">
+                    <a:blip r:embed="rId11" cstate="print">
                       <a:extLst>
                         <a:ext uri="{28A0092B-C50C-407E-A947-70E740481C1C}">
                           <a14:useLocalDpi xmlns:a14="http://schemas.microsoft.com/office/drawing/2010/main" val="0"/>
@@ -1971,6 +1974,8 @@
         </w:rPr>
         <w:t xml:space="preserve"> </w:t>
       </w:r>
+      <w:bookmarkStart w:id="0" w:name="_GoBack"/>
+      <w:bookmarkEnd w:id="0"/>
       <w:r>
         <w:rPr>
           <w:rStyle w:val="RESLocationChar"/>
@@ -2056,7 +2061,7 @@
             <w:r>
               <w:rPr>
                 <w:noProof/>
-                <w:lang w:val="en-US" w:eastAsia="en-US" w:bidi="ar-SA"/>
+                <w:lang w:val="en-SG" w:eastAsia="en-SG" w:bidi="ar-SA"/>
               </w:rPr>
               <w:drawing>
                 <wp:inline distT="0" distB="0" distL="0" distR="0" wp14:anchorId="4E9CBA2A" wp14:editId="6D9EBA8B">
@@ -2074,7 +2079,7 @@
                           <pic:cNvPicPr/>
                         </pic:nvPicPr>
                         <pic:blipFill>
-                          <a:blip r:embed="rId18" cstate="print"/>
+                          <a:blip r:embed="rId17" cstate="print"/>
                           <a:stretch>
                             <a:fillRect/>
                           </a:stretch>
@@ -2097,7 +2102,7 @@
             <w:r>
               <w:rPr>
                 <w:noProof/>
-                <w:lang w:val="en-US" w:eastAsia="en-US" w:bidi="ar-SA"/>
+                <w:lang w:val="en-SG" w:eastAsia="en-SG" w:bidi="ar-SA"/>
               </w:rPr>
               <w:drawing>
                 <wp:inline distT="0" distB="0" distL="0" distR="0" wp14:anchorId="7D6745CD" wp14:editId="7DEDCB78">
@@ -2115,7 +2120,7 @@
                           <pic:cNvPicPr/>
                         </pic:nvPicPr>
                         <pic:blipFill>
-                          <a:blip r:embed="rId19" cstate="print"/>
+                          <a:blip r:embed="rId18" cstate="print"/>
                           <a:stretch>
                             <a:fillRect/>
                           </a:stretch>
@@ -2138,7 +2143,7 @@
             <w:r>
               <w:rPr>
                 <w:noProof/>
-                <w:lang w:val="en-US" w:eastAsia="en-US" w:bidi="ar-SA"/>
+                <w:lang w:val="en-SG" w:eastAsia="en-SG" w:bidi="ar-SA"/>
               </w:rPr>
               <w:drawing>
                 <wp:inline distT="0" distB="0" distL="0" distR="0" wp14:anchorId="26A3C07E" wp14:editId="731C6C06">
@@ -2156,7 +2161,7 @@
                           <pic:cNvPicPr/>
                         </pic:nvPicPr>
                         <pic:blipFill>
-                          <a:blip r:embed="rId20" cstate="print"/>
+                          <a:blip r:embed="rId19" cstate="print"/>
                           <a:stretch>
                             <a:fillRect/>
                           </a:stretch>
@@ -2363,7 +2368,7 @@
           <w:sz w:val="32"/>
           <w:szCs w:val="32"/>
           <w:vertAlign w:val="subscript"/>
-          <w:lang w:val="en-US" w:eastAsia="en-US" w:bidi="ar-SA"/>
+          <w:lang w:val="en-SG" w:eastAsia="en-SG" w:bidi="ar-SA"/>
         </w:rPr>
         <w:drawing>
           <wp:inline distT="0" distB="0" distL="0" distR="0" wp14:anchorId="2469229C" wp14:editId="70617AE2">
@@ -2381,7 +2386,7 @@
                     <pic:cNvPicPr/>
                   </pic:nvPicPr>
                   <pic:blipFill>
-                    <a:blip r:embed="rId21" cstate="print"/>
+                    <a:blip r:embed="rId20" cstate="print"/>
                     <a:stretch>
                       <a:fillRect/>
                     </a:stretch>
@@ -2492,7 +2497,7 @@
             <w:r>
               <w:rPr>
                 <w:noProof/>
-                <w:lang w:val="en-US" w:eastAsia="en-US" w:bidi="ar-SA"/>
+                <w:lang w:val="en-SG" w:eastAsia="en-SG" w:bidi="ar-SA"/>
               </w:rPr>
               <w:drawing>
                 <wp:inline distT="0" distB="0" distL="0" distR="0" wp14:anchorId="66B4237D" wp14:editId="27C26820">
@@ -2510,7 +2515,7 @@
                           <pic:cNvPicPr/>
                         </pic:nvPicPr>
                         <pic:blipFill>
-                          <a:blip r:embed="rId22" cstate="print"/>
+                          <a:blip r:embed="rId21" cstate="print"/>
                           <a:stretch>
                             <a:fillRect/>
                           </a:stretch>
@@ -2536,7 +2541,7 @@
             <w:r>
               <w:rPr>
                 <w:noProof/>
-                <w:lang w:val="en-US" w:eastAsia="en-US" w:bidi="ar-SA"/>
+                <w:lang w:val="en-SG" w:eastAsia="en-SG" w:bidi="ar-SA"/>
               </w:rPr>
               <w:drawing>
                 <wp:inline distT="0" distB="0" distL="0" distR="0" wp14:anchorId="682154CF" wp14:editId="61BF8A73">
@@ -2554,7 +2559,7 @@
                           <pic:cNvPicPr/>
                         </pic:nvPicPr>
                         <pic:blipFill>
-                          <a:blip r:embed="rId23" cstate="print"/>
+                          <a:blip r:embed="rId22" cstate="print"/>
                           <a:stretch>
                             <a:fillRect/>
                           </a:stretch>
@@ -2580,7 +2585,7 @@
             <w:r>
               <w:rPr>
                 <w:noProof/>
-                <w:lang w:val="en-US" w:eastAsia="en-US" w:bidi="ar-SA"/>
+                <w:lang w:val="en-SG" w:eastAsia="en-SG" w:bidi="ar-SA"/>
               </w:rPr>
               <w:drawing>
                 <wp:inline distT="0" distB="0" distL="0" distR="0" wp14:anchorId="0C2F4448" wp14:editId="0C5B4438">
@@ -2598,7 +2603,7 @@
                           <pic:cNvPicPr/>
                         </pic:nvPicPr>
                         <pic:blipFill>
-                          <a:blip r:embed="rId24" cstate="print"/>
+                          <a:blip r:embed="rId23" cstate="print"/>
                           <a:stretch>
                             <a:fillRect/>
                           </a:stretch>
@@ -2780,7 +2785,7 @@
       </w:pPr>
       <w:r>
         <w:rPr>
-          <w:lang w:val="en-US" w:eastAsia="en-US" w:bidi="ar-SA"/>
+          <w:lang w:val="en-SG" w:eastAsia="en-SG" w:bidi="ar-SA"/>
         </w:rPr>
         <w:drawing>
           <wp:inline distT="0" distB="0" distL="0" distR="0" wp14:anchorId="2454C574" wp14:editId="6327B3F4">
@@ -2798,7 +2803,7 @@
                     <pic:cNvPicPr/>
                   </pic:nvPicPr>
                   <pic:blipFill>
-                    <a:blip r:embed="rId25" cstate="print"/>
+                    <a:blip r:embed="rId24" cstate="print"/>
                     <a:stretch>
                       <a:fillRect/>
                     </a:stretch>
@@ -3019,7 +3024,7 @@
       </w:pPr>
       <w:r>
         <w:rPr>
-          <w:lang w:val="en-US" w:eastAsia="en-US" w:bidi="ar-SA"/>
+          <w:lang w:val="en-SG" w:eastAsia="en-SG" w:bidi="ar-SA"/>
         </w:rPr>
         <w:drawing>
           <wp:inline distT="0" distB="0" distL="0" distR="0" wp14:anchorId="052F760E" wp14:editId="08D0A578">
@@ -3037,7 +3042,7 @@
                     <pic:cNvPicPr/>
                   </pic:nvPicPr>
                   <pic:blipFill>
-                    <a:blip r:embed="rId26" cstate="print"/>
+                    <a:blip r:embed="rId25" cstate="print"/>
                     <a:stretch>
                       <a:fillRect/>
                     </a:stretch>
@@ -3206,8 +3211,6 @@
           <w:sz w:val="16"/>
         </w:rPr>
       </w:pPr>
-      <w:bookmarkStart w:id="0" w:name="_GoBack"/>
-      <w:bookmarkEnd w:id="0"/>
       <w:r>
         <w:lastRenderedPageBreak/>
         <w:t>Education</w:t>
@@ -3259,7 +3262,7 @@
             <w:r>
               <w:rPr>
                 <w:noProof/>
-                <w:lang w:val="en-US" w:eastAsia="en-US" w:bidi="ar-SA"/>
+                <w:lang w:val="en-SG" w:eastAsia="en-SG" w:bidi="ar-SA"/>
               </w:rPr>
               <w:drawing>
                 <wp:inline distT="0" distB="0" distL="0" distR="0" wp14:anchorId="53F670CA" wp14:editId="3051D36B">
@@ -3279,7 +3282,7 @@
                           </pic:cNvPicPr>
                         </pic:nvPicPr>
                         <pic:blipFill>
-                          <a:blip r:embed="rId27" cstate="print"/>
+                          <a:blip r:embed="rId26" cstate="print"/>
                           <a:srcRect/>
                           <a:stretch>
                             <a:fillRect/>
@@ -3884,7 +3887,7 @@
       <w:r>
         <w:rPr>
           <w:noProof/>
-          <w:lang w:val="en-US" w:eastAsia="en-US" w:bidi="ar-SA"/>
+          <w:lang w:val="en-SG" w:eastAsia="en-SG" w:bidi="ar-SA"/>
         </w:rPr>
         <w:drawing>
           <wp:inline distT="0" distB="0" distL="0" distR="0" wp14:anchorId="47170D01" wp14:editId="5A5ACCFB">
@@ -3904,7 +3907,7 @@
                     </pic:cNvPicPr>
                   </pic:nvPicPr>
                   <pic:blipFill>
-                    <a:blip r:embed="rId28" cstate="print">
+                    <a:blip r:embed="rId27" cstate="print">
                       <a:extLst>
                         <a:ext uri="{28A0092B-C50C-407E-A947-70E740481C1C}">
                           <a14:useLocalDpi xmlns:a14="http://schemas.microsoft.com/office/drawing/2010/main" val="0"/>
@@ -3945,7 +3948,7 @@
       <w:r>
         <w:rPr>
           <w:noProof/>
-          <w:lang w:val="en-US" w:eastAsia="en-US" w:bidi="ar-SA"/>
+          <w:lang w:val="en-SG" w:eastAsia="en-SG" w:bidi="ar-SA"/>
         </w:rPr>
         <w:drawing>
           <wp:inline distT="0" distB="0" distL="0" distR="0">
@@ -3965,7 +3968,7 @@
                     </pic:cNvPicPr>
                   </pic:nvPicPr>
                   <pic:blipFill>
-                    <a:blip r:embed="rId29" cstate="print">
+                    <a:blip r:embed="rId28" cstate="print">
                       <a:extLst>
                         <a:ext uri="{28A0092B-C50C-407E-A947-70E740481C1C}">
                           <a14:useLocalDpi xmlns:a14="http://schemas.microsoft.com/office/drawing/2010/main" val="0"/>
@@ -4006,7 +4009,7 @@
       <w:r>
         <w:rPr>
           <w:noProof/>
-          <w:lang w:val="en-US" w:eastAsia="en-US" w:bidi="ar-SA"/>
+          <w:lang w:val="en-SG" w:eastAsia="en-SG" w:bidi="ar-SA"/>
         </w:rPr>
         <w:drawing>
           <wp:inline distT="0" distB="0" distL="0" distR="0" wp14:anchorId="29E36F8A" wp14:editId="153AD774">
@@ -4026,7 +4029,7 @@
                     </pic:cNvPicPr>
                   </pic:nvPicPr>
                   <pic:blipFill>
-                    <a:blip r:embed="rId30" cstate="print">
+                    <a:blip r:embed="rId29" cstate="print">
                       <a:extLst>
                         <a:ext uri="{28A0092B-C50C-407E-A947-70E740481C1C}">
                           <a14:useLocalDpi xmlns:a14="http://schemas.microsoft.com/office/drawing/2010/main" val="0"/>
@@ -4087,7 +4090,7 @@
       <w:r>
         <w:rPr>
           <w:noProof/>
-          <w:lang w:val="en-US" w:eastAsia="en-US" w:bidi="ar-SA"/>
+          <w:lang w:val="en-SG" w:eastAsia="en-SG" w:bidi="ar-SA"/>
         </w:rPr>
         <w:drawing>
           <wp:inline distT="0" distB="0" distL="0" distR="0" wp14:anchorId="1C89D6DD" wp14:editId="6F04A616">
@@ -4105,7 +4108,7 @@
                     <pic:cNvPicPr/>
                   </pic:nvPicPr>
                   <pic:blipFill>
-                    <a:blip r:embed="rId31" cstate="print"/>
+                    <a:blip r:embed="rId30" cstate="print"/>
                     <a:stretch>
                       <a:fillRect/>
                     </a:stretch>
@@ -4128,7 +4131,7 @@
       <w:r>
         <w:rPr>
           <w:noProof/>
-          <w:lang w:val="en-US" w:eastAsia="en-US" w:bidi="ar-SA"/>
+          <w:lang w:val="en-SG" w:eastAsia="en-SG" w:bidi="ar-SA"/>
         </w:rPr>
         <w:drawing>
           <wp:inline distT="0" distB="0" distL="0" distR="0" wp14:anchorId="206496FA" wp14:editId="4E00A765">
@@ -4146,7 +4149,7 @@
                     <pic:cNvPicPr/>
                   </pic:nvPicPr>
                   <pic:blipFill>
-                    <a:blip r:embed="rId32" cstate="print"/>
+                    <a:blip r:embed="rId31" cstate="print"/>
                     <a:stretch>
                       <a:fillRect/>
                     </a:stretch>
@@ -4169,7 +4172,7 @@
       <w:r>
         <w:rPr>
           <w:noProof/>
-          <w:lang w:val="en-US" w:eastAsia="en-US" w:bidi="ar-SA"/>
+          <w:lang w:val="en-SG" w:eastAsia="en-SG" w:bidi="ar-SA"/>
         </w:rPr>
         <w:drawing>
           <wp:inline distT="0" distB="0" distL="0" distR="0" wp14:anchorId="0A22BED6" wp14:editId="71FFD5DB">
@@ -4187,7 +4190,7 @@
                     <pic:cNvPicPr/>
                   </pic:nvPicPr>
                   <pic:blipFill>
-                    <a:blip r:embed="rId33" cstate="print"/>
+                    <a:blip r:embed="rId32" cstate="print"/>
                     <a:stretch>
                       <a:fillRect/>
                     </a:stretch>
@@ -4210,7 +4213,7 @@
       <w:r>
         <w:rPr>
           <w:noProof/>
-          <w:lang w:val="en-US" w:eastAsia="en-US" w:bidi="ar-SA"/>
+          <w:lang w:val="en-SG" w:eastAsia="en-SG" w:bidi="ar-SA"/>
         </w:rPr>
         <w:drawing>
           <wp:inline distT="0" distB="0" distL="0" distR="0" wp14:anchorId="7EBC22A6" wp14:editId="128A3052">
@@ -4228,7 +4231,7 @@
                     <pic:cNvPicPr/>
                   </pic:nvPicPr>
                   <pic:blipFill>
-                    <a:blip r:embed="rId34" cstate="print"/>
+                    <a:blip r:embed="rId33" cstate="print"/>
                     <a:stretch>
                       <a:fillRect/>
                     </a:stretch>
@@ -4288,8 +4291,8 @@
       </w:r>
     </w:p>
     <w:sectPr>
-      <w:footerReference w:type="default" r:id="rId35"/>
-      <w:footerReference w:type="first" r:id="rId36"/>
+      <w:footerReference w:type="default" r:id="rId34"/>
+      <w:footerReference w:type="first" r:id="rId35"/>
       <w:pgSz w:w="11906" w:h="16838"/>
       <w:pgMar w:top="1440" w:right="1440" w:bottom="1440" w:left="1440" w:header="708" w:footer="708" w:gutter="0"/>
       <w:cols w:space="708"/>
@@ -4301,7 +4304,7 @@
 </file>
 
 <file path=word/endnotes.xml><?xml version="1.0" encoding="utf-8"?>
-<w:endnotes xmlns:wpc="http://schemas.microsoft.com/office/word/2010/wordprocessingCanvas" xmlns:mc="http://schemas.openxmlformats.org/markup-compatibility/2006" xmlns:o="urn:schemas-microsoft-com:office:office" xmlns:r="http://schemas.openxmlformats.org/officeDocument/2006/relationships" xmlns:m="http://schemas.openxmlformats.org/officeDocument/2006/math" xmlns:v="urn:schemas-microsoft-com:vml" xmlns:wp14="http://schemas.microsoft.com/office/word/2010/wordprocessingDrawing" xmlns:wp="http://schemas.openxmlformats.org/drawingml/2006/wordprocessingDrawing" xmlns:w10="urn:schemas-microsoft-com:office:word" xmlns:w="http://schemas.openxmlformats.org/wordprocessingml/2006/main" xmlns:w14="http://schemas.microsoft.com/office/word/2010/wordml" xmlns:wpg="http://schemas.microsoft.com/office/word/2010/wordprocessingGroup" xmlns:wpi="http://schemas.microsoft.com/office/word/2010/wordprocessingInk" xmlns:wne="http://schemas.microsoft.com/office/word/2006/wordml" xmlns:wps="http://schemas.microsoft.com/office/word/2010/wordprocessingShape" mc:Ignorable="w14 wp14">
+<w:endnotes xmlns:wpc="http://schemas.microsoft.com/office/word/2010/wordprocessingCanvas" xmlns:mc="http://schemas.openxmlformats.org/markup-compatibility/2006" xmlns:o="urn:schemas-microsoft-com:office:office" xmlns:r="http://schemas.openxmlformats.org/officeDocument/2006/relationships" xmlns:m="http://schemas.openxmlformats.org/officeDocument/2006/math" xmlns:v="urn:schemas-microsoft-com:vml" xmlns:wp14="http://schemas.microsoft.com/office/word/2010/wordprocessingDrawing" xmlns:wp="http://schemas.openxmlformats.org/drawingml/2006/wordprocessingDrawing" xmlns:w10="urn:schemas-microsoft-com:office:word" xmlns:w="http://schemas.openxmlformats.org/wordprocessingml/2006/main" xmlns:w14="http://schemas.microsoft.com/office/word/2010/wordml" xmlns:w15="http://schemas.microsoft.com/office/word/2012/wordml" xmlns:wpg="http://schemas.microsoft.com/office/word/2010/wordprocessingGroup" xmlns:wpi="http://schemas.microsoft.com/office/word/2010/wordprocessingInk" xmlns:wne="http://schemas.microsoft.com/office/word/2006/wordml" xmlns:wps="http://schemas.microsoft.com/office/word/2010/wordprocessingShape" mc:Ignorable="w14 w15 wp14">
   <w:endnote w:type="separator" w:id="-1">
     <w:p>
       <w:r>
@@ -4322,7 +4325,7 @@
 </file>
 
 <file path=word/footer1.xml><?xml version="1.0" encoding="utf-8"?>
-<w:ftr xmlns:wpc="http://schemas.microsoft.com/office/word/2010/wordprocessingCanvas" xmlns:mc="http://schemas.openxmlformats.org/markup-compatibility/2006" xmlns:o="urn:schemas-microsoft-com:office:office" xmlns:r="http://schemas.openxmlformats.org/officeDocument/2006/relationships" xmlns:m="http://schemas.openxmlformats.org/officeDocument/2006/math" xmlns:v="urn:schemas-microsoft-com:vml" xmlns:wp14="http://schemas.microsoft.com/office/word/2010/wordprocessingDrawing" xmlns:wp="http://schemas.openxmlformats.org/drawingml/2006/wordprocessingDrawing" xmlns:w10="urn:schemas-microsoft-com:office:word" xmlns:w="http://schemas.openxmlformats.org/wordprocessingml/2006/main" xmlns:w14="http://schemas.microsoft.com/office/word/2010/wordml" xmlns:wpg="http://schemas.microsoft.com/office/word/2010/wordprocessingGroup" xmlns:wpi="http://schemas.microsoft.com/office/word/2010/wordprocessingInk" xmlns:wne="http://schemas.microsoft.com/office/word/2006/wordml" xmlns:wps="http://schemas.microsoft.com/office/word/2010/wordprocessingShape" mc:Ignorable="w14 wp14">
+<w:ftr xmlns:wpc="http://schemas.microsoft.com/office/word/2010/wordprocessingCanvas" xmlns:mc="http://schemas.openxmlformats.org/markup-compatibility/2006" xmlns:o="urn:schemas-microsoft-com:office:office" xmlns:r="http://schemas.openxmlformats.org/officeDocument/2006/relationships" xmlns:m="http://schemas.openxmlformats.org/officeDocument/2006/math" xmlns:v="urn:schemas-microsoft-com:vml" xmlns:wp14="http://schemas.microsoft.com/office/word/2010/wordprocessingDrawing" xmlns:wp="http://schemas.openxmlformats.org/drawingml/2006/wordprocessingDrawing" xmlns:w10="urn:schemas-microsoft-com:office:word" xmlns:w="http://schemas.openxmlformats.org/wordprocessingml/2006/main" xmlns:w14="http://schemas.microsoft.com/office/word/2010/wordml" xmlns:w15="http://schemas.microsoft.com/office/word/2012/wordml" xmlns:wpg="http://schemas.microsoft.com/office/word/2010/wordprocessingGroup" xmlns:wpi="http://schemas.microsoft.com/office/word/2010/wordprocessingInk" xmlns:wne="http://schemas.microsoft.com/office/word/2006/wordml" xmlns:wps="http://schemas.microsoft.com/office/word/2010/wordprocessingShape" mc:Ignorable="w14 w15 wp14">
   <w:sdt>
     <w:sdtPr>
       <w:id w:val="258971206"/>
@@ -4371,7 +4374,7 @@
               <w:rPr>
                 <w:noProof/>
               </w:rPr>
-              <w:t>2</w:t>
+              <w:t>3</w:t>
             </w:r>
             <w:r>
               <w:rPr>
@@ -4428,7 +4431,7 @@
 </file>
 
 <file path=word/footer2.xml><?xml version="1.0" encoding="utf-8"?>
-<w:ftr xmlns:wpc="http://schemas.microsoft.com/office/word/2010/wordprocessingCanvas" xmlns:mc="http://schemas.openxmlformats.org/markup-compatibility/2006" xmlns:o="urn:schemas-microsoft-com:office:office" xmlns:r="http://schemas.openxmlformats.org/officeDocument/2006/relationships" xmlns:m="http://schemas.openxmlformats.org/officeDocument/2006/math" xmlns:v="urn:schemas-microsoft-com:vml" xmlns:wp14="http://schemas.microsoft.com/office/word/2010/wordprocessingDrawing" xmlns:wp="http://schemas.openxmlformats.org/drawingml/2006/wordprocessingDrawing" xmlns:w10="urn:schemas-microsoft-com:office:word" xmlns:w="http://schemas.openxmlformats.org/wordprocessingml/2006/main" xmlns:w14="http://schemas.microsoft.com/office/word/2010/wordml" xmlns:wpg="http://schemas.microsoft.com/office/word/2010/wordprocessingGroup" xmlns:wpi="http://schemas.microsoft.com/office/word/2010/wordprocessingInk" xmlns:wne="http://schemas.microsoft.com/office/word/2006/wordml" xmlns:wps="http://schemas.microsoft.com/office/word/2010/wordprocessingShape" mc:Ignorable="w14 wp14">
+<w:ftr xmlns:wpc="http://schemas.microsoft.com/office/word/2010/wordprocessingCanvas" xmlns:mc="http://schemas.openxmlformats.org/markup-compatibility/2006" xmlns:o="urn:schemas-microsoft-com:office:office" xmlns:r="http://schemas.openxmlformats.org/officeDocument/2006/relationships" xmlns:m="http://schemas.openxmlformats.org/officeDocument/2006/math" xmlns:v="urn:schemas-microsoft-com:vml" xmlns:wp14="http://schemas.microsoft.com/office/word/2010/wordprocessingDrawing" xmlns:wp="http://schemas.openxmlformats.org/drawingml/2006/wordprocessingDrawing" xmlns:w10="urn:schemas-microsoft-com:office:word" xmlns:w="http://schemas.openxmlformats.org/wordprocessingml/2006/main" xmlns:w14="http://schemas.microsoft.com/office/word/2010/wordml" xmlns:w15="http://schemas.microsoft.com/office/word/2012/wordml" xmlns:wpg="http://schemas.microsoft.com/office/word/2010/wordprocessingGroup" xmlns:wpi="http://schemas.microsoft.com/office/word/2010/wordprocessingInk" xmlns:wne="http://schemas.microsoft.com/office/word/2006/wordml" xmlns:wps="http://schemas.microsoft.com/office/word/2010/wordprocessingShape" mc:Ignorable="w14 w15 wp14">
   <w:sdt>
     <w:sdtPr>
       <w:id w:val="258971204"/>
@@ -4534,7 +4537,7 @@
 </file>
 
 <file path=word/footnotes.xml><?xml version="1.0" encoding="utf-8"?>
-<w:footnotes xmlns:wpc="http://schemas.microsoft.com/office/word/2010/wordprocessingCanvas" xmlns:mc="http://schemas.openxmlformats.org/markup-compatibility/2006" xmlns:o="urn:schemas-microsoft-com:office:office" xmlns:r="http://schemas.openxmlformats.org/officeDocument/2006/relationships" xmlns:m="http://schemas.openxmlformats.org/officeDocument/2006/math" xmlns:v="urn:schemas-microsoft-com:vml" xmlns:wp14="http://schemas.microsoft.com/office/word/2010/wordprocessingDrawing" xmlns:wp="http://schemas.openxmlformats.org/drawingml/2006/wordprocessingDrawing" xmlns:w10="urn:schemas-microsoft-com:office:word" xmlns:w="http://schemas.openxmlformats.org/wordprocessingml/2006/main" xmlns:w14="http://schemas.microsoft.com/office/word/2010/wordml" xmlns:wpg="http://schemas.microsoft.com/office/word/2010/wordprocessingGroup" xmlns:wpi="http://schemas.microsoft.com/office/word/2010/wordprocessingInk" xmlns:wne="http://schemas.microsoft.com/office/word/2006/wordml" xmlns:wps="http://schemas.microsoft.com/office/word/2010/wordprocessingShape" mc:Ignorable="w14 wp14">
+<w:footnotes xmlns:wpc="http://schemas.microsoft.com/office/word/2010/wordprocessingCanvas" xmlns:mc="http://schemas.openxmlformats.org/markup-compatibility/2006" xmlns:o="urn:schemas-microsoft-com:office:office" xmlns:r="http://schemas.openxmlformats.org/officeDocument/2006/relationships" xmlns:m="http://schemas.openxmlformats.org/officeDocument/2006/math" xmlns:v="urn:schemas-microsoft-com:vml" xmlns:wp14="http://schemas.microsoft.com/office/word/2010/wordprocessingDrawing" xmlns:wp="http://schemas.openxmlformats.org/drawingml/2006/wordprocessingDrawing" xmlns:w10="urn:schemas-microsoft-com:office:word" xmlns:w="http://schemas.openxmlformats.org/wordprocessingml/2006/main" xmlns:w14="http://schemas.microsoft.com/office/word/2010/wordml" xmlns:w15="http://schemas.microsoft.com/office/word/2012/wordml" xmlns:wpg="http://schemas.microsoft.com/office/word/2010/wordprocessingGroup" xmlns:wpi="http://schemas.microsoft.com/office/word/2010/wordprocessingInk" xmlns:wne="http://schemas.microsoft.com/office/word/2006/wordml" xmlns:wps="http://schemas.microsoft.com/office/word/2010/wordprocessingShape" mc:Ignorable="w14 w15 wp14">
   <w:footnote w:type="separator" w:id="-1">
     <w:p>
       <w:r>
@@ -4555,8 +4558,8 @@
 </file>
 
 <file path=word/numbering.xml><?xml version="1.0" encoding="utf-8"?>
-<w:numbering xmlns:wpc="http://schemas.microsoft.com/office/word/2010/wordprocessingCanvas" xmlns:mc="http://schemas.openxmlformats.org/markup-compatibility/2006" xmlns:o="urn:schemas-microsoft-com:office:office" xmlns:r="http://schemas.openxmlformats.org/officeDocument/2006/relationships" xmlns:m="http://schemas.openxmlformats.org/officeDocument/2006/math" xmlns:v="urn:schemas-microsoft-com:vml" xmlns:wp14="http://schemas.microsoft.com/office/word/2010/wordprocessingDrawing" xmlns:wp="http://schemas.openxmlformats.org/drawingml/2006/wordprocessingDrawing" xmlns:w10="urn:schemas-microsoft-com:office:word" xmlns:w="http://schemas.openxmlformats.org/wordprocessingml/2006/main" xmlns:w14="http://schemas.microsoft.com/office/word/2010/wordml" xmlns:wpg="http://schemas.microsoft.com/office/word/2010/wordprocessingGroup" xmlns:wpi="http://schemas.microsoft.com/office/word/2010/wordprocessingInk" xmlns:wne="http://schemas.microsoft.com/office/word/2006/wordml" xmlns:wps="http://schemas.microsoft.com/office/word/2010/wordprocessingShape" mc:Ignorable="w14 wp14">
-  <w:abstractNum w:abstractNumId="0">
+<w:numbering xmlns:wpc="http://schemas.microsoft.com/office/word/2010/wordprocessingCanvas" xmlns:mc="http://schemas.openxmlformats.org/markup-compatibility/2006" xmlns:o="urn:schemas-microsoft-com:office:office" xmlns:r="http://schemas.openxmlformats.org/officeDocument/2006/relationships" xmlns:m="http://schemas.openxmlformats.org/officeDocument/2006/math" xmlns:v="urn:schemas-microsoft-com:vml" xmlns:wp14="http://schemas.microsoft.com/office/word/2010/wordprocessingDrawing" xmlns:wp="http://schemas.openxmlformats.org/drawingml/2006/wordprocessingDrawing" xmlns:w10="urn:schemas-microsoft-com:office:word" xmlns:w="http://schemas.openxmlformats.org/wordprocessingml/2006/main" xmlns:w14="http://schemas.microsoft.com/office/word/2010/wordml" xmlns:w15="http://schemas.microsoft.com/office/word/2012/wordml" xmlns:wpg="http://schemas.microsoft.com/office/word/2010/wordprocessingGroup" xmlns:wpi="http://schemas.microsoft.com/office/word/2010/wordprocessingInk" xmlns:wne="http://schemas.microsoft.com/office/word/2006/wordml" xmlns:wps="http://schemas.microsoft.com/office/word/2010/wordprocessingShape" mc:Ignorable="w14 w15 wp14">
+  <w:abstractNum w:abstractNumId="0" w15:restartNumberingAfterBreak="0">
     <w:nsid w:val="05FA7F7D"/>
     <w:multiLevelType w:val="hybridMultilevel"/>
     <w:tmpl w:val="4ACE1342"/>
@@ -4669,7 +4672,7 @@
       </w:rPr>
     </w:lvl>
   </w:abstractNum>
-  <w:abstractNum w:abstractNumId="1">
+  <w:abstractNum w:abstractNumId="1" w15:restartNumberingAfterBreak="0">
     <w:nsid w:val="078D669C"/>
     <w:multiLevelType w:val="hybridMultilevel"/>
     <w:tmpl w:val="513CD3CA"/>
@@ -4782,7 +4785,7 @@
       </w:rPr>
     </w:lvl>
   </w:abstractNum>
-  <w:abstractNum w:abstractNumId="2">
+  <w:abstractNum w:abstractNumId="2" w15:restartNumberingAfterBreak="0">
     <w:nsid w:val="0AE75F96"/>
     <w:multiLevelType w:val="hybridMultilevel"/>
     <w:tmpl w:val="8048EFDC"/>
@@ -4895,7 +4898,7 @@
       </w:rPr>
     </w:lvl>
   </w:abstractNum>
-  <w:abstractNum w:abstractNumId="3">
+  <w:abstractNum w:abstractNumId="3" w15:restartNumberingAfterBreak="0">
     <w:nsid w:val="0BE632FB"/>
     <w:multiLevelType w:val="hybridMultilevel"/>
     <w:tmpl w:val="00CAB33E"/>
@@ -5008,7 +5011,7 @@
       </w:rPr>
     </w:lvl>
   </w:abstractNum>
-  <w:abstractNum w:abstractNumId="4">
+  <w:abstractNum w:abstractNumId="4" w15:restartNumberingAfterBreak="0">
     <w:nsid w:val="118B29C6"/>
     <w:multiLevelType w:val="hybridMultilevel"/>
     <w:tmpl w:val="7DE88CBC"/>
@@ -5121,7 +5124,7 @@
       </w:rPr>
     </w:lvl>
   </w:abstractNum>
-  <w:abstractNum w:abstractNumId="5">
+  <w:abstractNum w:abstractNumId="5" w15:restartNumberingAfterBreak="0">
     <w:nsid w:val="1906400F"/>
     <w:multiLevelType w:val="hybridMultilevel"/>
     <w:tmpl w:val="6F241266"/>
@@ -5234,7 +5237,7 @@
       </w:rPr>
     </w:lvl>
   </w:abstractNum>
-  <w:abstractNum w:abstractNumId="6">
+  <w:abstractNum w:abstractNumId="6" w15:restartNumberingAfterBreak="0">
     <w:nsid w:val="22CB767C"/>
     <w:multiLevelType w:val="hybridMultilevel"/>
     <w:tmpl w:val="7DBAED5A"/>
@@ -5347,7 +5350,7 @@
       </w:rPr>
     </w:lvl>
   </w:abstractNum>
-  <w:abstractNum w:abstractNumId="7">
+  <w:abstractNum w:abstractNumId="7" w15:restartNumberingAfterBreak="0">
     <w:nsid w:val="2B800D4D"/>
     <w:multiLevelType w:val="hybridMultilevel"/>
     <w:tmpl w:val="F1A26958"/>
@@ -5460,7 +5463,7 @@
       </w:rPr>
     </w:lvl>
   </w:abstractNum>
-  <w:abstractNum w:abstractNumId="8">
+  <w:abstractNum w:abstractNumId="8" w15:restartNumberingAfterBreak="0">
     <w:nsid w:val="2E454011"/>
     <w:multiLevelType w:val="hybridMultilevel"/>
     <w:tmpl w:val="18665D4A"/>
@@ -5573,7 +5576,7 @@
       </w:rPr>
     </w:lvl>
   </w:abstractNum>
-  <w:abstractNum w:abstractNumId="9">
+  <w:abstractNum w:abstractNumId="9" w15:restartNumberingAfterBreak="0">
     <w:nsid w:val="33254DC8"/>
     <w:multiLevelType w:val="hybridMultilevel"/>
     <w:tmpl w:val="7DBAC404"/>
@@ -5686,7 +5689,7 @@
       </w:rPr>
     </w:lvl>
   </w:abstractNum>
-  <w:abstractNum w:abstractNumId="10">
+  <w:abstractNum w:abstractNumId="10" w15:restartNumberingAfterBreak="0">
     <w:nsid w:val="48204568"/>
     <w:multiLevelType w:val="hybridMultilevel"/>
     <w:tmpl w:val="B7C22EA4"/>
@@ -5799,7 +5802,7 @@
       </w:rPr>
     </w:lvl>
   </w:abstractNum>
-  <w:abstractNum w:abstractNumId="11">
+  <w:abstractNum w:abstractNumId="11" w15:restartNumberingAfterBreak="0">
     <w:nsid w:val="4CC725DB"/>
     <w:multiLevelType w:val="hybridMultilevel"/>
     <w:tmpl w:val="DBE6ACE0"/>
@@ -5912,7 +5915,7 @@
       </w:rPr>
     </w:lvl>
   </w:abstractNum>
-  <w:abstractNum w:abstractNumId="12">
+  <w:abstractNum w:abstractNumId="12" w15:restartNumberingAfterBreak="0">
     <w:nsid w:val="4FF37300"/>
     <w:multiLevelType w:val="hybridMultilevel"/>
     <w:tmpl w:val="4C7CBB28"/>
@@ -6025,7 +6028,7 @@
       </w:rPr>
     </w:lvl>
   </w:abstractNum>
-  <w:abstractNum w:abstractNumId="13">
+  <w:abstractNum w:abstractNumId="13" w15:restartNumberingAfterBreak="0">
     <w:nsid w:val="5849313E"/>
     <w:multiLevelType w:val="hybridMultilevel"/>
     <w:tmpl w:val="BE4E3118"/>
@@ -6138,7 +6141,7 @@
       </w:rPr>
     </w:lvl>
   </w:abstractNum>
-  <w:abstractNum w:abstractNumId="14">
+  <w:abstractNum w:abstractNumId="14" w15:restartNumberingAfterBreak="0">
     <w:nsid w:val="5ECE56D0"/>
     <w:multiLevelType w:val="hybridMultilevel"/>
     <w:tmpl w:val="46F6A820"/>
@@ -6251,7 +6254,7 @@
       </w:rPr>
     </w:lvl>
   </w:abstractNum>
-  <w:abstractNum w:abstractNumId="15">
+  <w:abstractNum w:abstractNumId="15" w15:restartNumberingAfterBreak="0">
     <w:nsid w:val="66B75600"/>
     <w:multiLevelType w:val="singleLevel"/>
     <w:tmpl w:val="EBBC44FA"/>
@@ -6272,7 +6275,7 @@
       </w:rPr>
     </w:lvl>
   </w:abstractNum>
-  <w:abstractNum w:abstractNumId="16">
+  <w:abstractNum w:abstractNumId="16" w15:restartNumberingAfterBreak="0">
     <w:nsid w:val="6B736F3D"/>
     <w:multiLevelType w:val="hybridMultilevel"/>
     <w:tmpl w:val="A1549472"/>
@@ -6385,7 +6388,7 @@
       </w:rPr>
     </w:lvl>
   </w:abstractNum>
-  <w:abstractNum w:abstractNumId="17">
+  <w:abstractNum w:abstractNumId="17" w15:restartNumberingAfterBreak="0">
     <w:nsid w:val="789B17D5"/>
     <w:multiLevelType w:val="hybridMultilevel"/>
     <w:tmpl w:val="208E6662"/>
@@ -6498,7 +6501,7 @@
       </w:rPr>
     </w:lvl>
   </w:abstractNum>
-  <w:abstractNum w:abstractNumId="18">
+  <w:abstractNum w:abstractNumId="18" w15:restartNumberingAfterBreak="0">
     <w:nsid w:val="7ACD5124"/>
     <w:multiLevelType w:val="hybridMultilevel"/>
     <w:tmpl w:val="1AEEA496"/>
@@ -6672,7 +6675,7 @@
 </file>
 
 <file path=word/styles.xml><?xml version="1.0" encoding="utf-8"?>
-<w:styles xmlns:mc="http://schemas.openxmlformats.org/markup-compatibility/2006" xmlns:r="http://schemas.openxmlformats.org/officeDocument/2006/relationships" xmlns:w="http://schemas.openxmlformats.org/wordprocessingml/2006/main" xmlns:w14="http://schemas.microsoft.com/office/word/2010/wordml" mc:Ignorable="w14">
+<w:styles xmlns:mc="http://schemas.openxmlformats.org/markup-compatibility/2006" xmlns:r="http://schemas.openxmlformats.org/officeDocument/2006/relationships" xmlns:w="http://schemas.openxmlformats.org/wordprocessingml/2006/main" xmlns:w14="http://schemas.microsoft.com/office/word/2010/wordml" xmlns:w15="http://schemas.microsoft.com/office/word/2012/wordml" mc:Ignorable="w14 w15">
   <w:docDefaults>
     <w:rPrDefault>
       <w:rPr>
@@ -6688,144 +6691,378 @@
       </w:pPr>
     </w:pPrDefault>
   </w:docDefaults>
-  <w:latentStyles w:defLockedState="0" w:defUIPriority="99" w:defSemiHidden="1" w:defUnhideWhenUsed="1" w:defQFormat="0" w:count="267">
-    <w:lsdException w:name="Normal" w:semiHidden="0" w:uiPriority="0" w:unhideWhenUsed="0" w:qFormat="1"/>
-    <w:lsdException w:name="heading 1" w:semiHidden="0" w:uiPriority="9" w:unhideWhenUsed="0" w:qFormat="1"/>
-    <w:lsdException w:name="heading 2" w:uiPriority="9" w:qFormat="1"/>
-    <w:lsdException w:name="heading 3" w:uiPriority="9" w:qFormat="1"/>
-    <w:lsdException w:name="heading 4" w:uiPriority="9" w:qFormat="1"/>
-    <w:lsdException w:name="heading 5" w:uiPriority="9" w:qFormat="1"/>
-    <w:lsdException w:name="heading 6" w:uiPriority="9" w:qFormat="1"/>
-    <w:lsdException w:name="heading 7" w:uiPriority="9" w:qFormat="1"/>
-    <w:lsdException w:name="heading 8" w:uiPriority="9" w:qFormat="1"/>
-    <w:lsdException w:name="heading 9" w:uiPriority="9" w:qFormat="1"/>
-    <w:lsdException w:name="toc 1" w:uiPriority="39"/>
-    <w:lsdException w:name="toc 2" w:uiPriority="39"/>
-    <w:lsdException w:name="toc 3" w:uiPriority="39"/>
-    <w:lsdException w:name="toc 4" w:uiPriority="39"/>
-    <w:lsdException w:name="toc 5" w:uiPriority="39"/>
-    <w:lsdException w:name="toc 6" w:uiPriority="39"/>
-    <w:lsdException w:name="toc 7" w:uiPriority="39"/>
-    <w:lsdException w:name="toc 8" w:uiPriority="39"/>
-    <w:lsdException w:name="toc 9" w:uiPriority="39"/>
-    <w:lsdException w:name="caption" w:uiPriority="35" w:qFormat="1"/>
-    <w:lsdException w:name="Title" w:semiHidden="0" w:uiPriority="10" w:unhideWhenUsed="0" w:qFormat="1"/>
-    <w:lsdException w:name="Default Paragraph Font" w:uiPriority="1"/>
-    <w:lsdException w:name="Subtitle" w:semiHidden="0" w:uiPriority="11" w:unhideWhenUsed="0" w:qFormat="1"/>
-    <w:lsdException w:name="Strong" w:semiHidden="0" w:uiPriority="22" w:unhideWhenUsed="0" w:qFormat="1"/>
-    <w:lsdException w:name="Emphasis" w:semiHidden="0" w:uiPriority="20" w:unhideWhenUsed="0" w:qFormat="1"/>
-    <w:lsdException w:name="Table Grid" w:semiHidden="0" w:uiPriority="59" w:unhideWhenUsed="0"/>
-    <w:lsdException w:name="Placeholder Text" w:unhideWhenUsed="0"/>
-    <w:lsdException w:name="No Spacing" w:semiHidden="0" w:uiPriority="1" w:unhideWhenUsed="0" w:qFormat="1"/>
-    <w:lsdException w:name="Light Shading" w:semiHidden="0" w:uiPriority="60" w:unhideWhenUsed="0"/>
-    <w:lsdException w:name="Light List" w:semiHidden="0" w:uiPriority="61" w:unhideWhenUsed="0"/>
-    <w:lsdException w:name="Light Grid" w:semiHidden="0" w:uiPriority="62" w:unhideWhenUsed="0"/>
-    <w:lsdException w:name="Medium Shading 1" w:semiHidden="0" w:uiPriority="63" w:unhideWhenUsed="0"/>
-    <w:lsdException w:name="Medium Shading 2" w:semiHidden="0" w:uiPriority="64" w:unhideWhenUsed="0"/>
-    <w:lsdException w:name="Medium List 1" w:semiHidden="0" w:uiPriority="65" w:unhideWhenUsed="0"/>
-    <w:lsdException w:name="Medium List 2" w:semiHidden="0" w:uiPriority="66" w:unhideWhenUsed="0"/>
-    <w:lsdException w:name="Medium Grid 1" w:semiHidden="0" w:uiPriority="67" w:unhideWhenUsed="0"/>
-    <w:lsdException w:name="Medium Grid 2" w:semiHidden="0" w:uiPriority="68" w:unhideWhenUsed="0"/>
-    <w:lsdException w:name="Medium Grid 3" w:semiHidden="0" w:uiPriority="69" w:unhideWhenUsed="0"/>
-    <w:lsdException w:name="Dark List" w:semiHidden="0" w:uiPriority="70" w:unhideWhenUsed="0"/>
-    <w:lsdException w:name="Colorful Shading" w:semiHidden="0" w:uiPriority="71" w:unhideWhenUsed="0"/>
-    <w:lsdException w:name="Colorful List" w:semiHidden="0" w:uiPriority="72" w:unhideWhenUsed="0"/>
-    <w:lsdException w:name="Colorful Grid" w:semiHidden="0" w:uiPriority="73" w:unhideWhenUsed="0"/>
-    <w:lsdException w:name="Light Shading Accent 1" w:semiHidden="0" w:uiPriority="60" w:unhideWhenUsed="0"/>
-    <w:lsdException w:name="Light List Accent 1" w:semiHidden="0" w:uiPriority="61" w:unhideWhenUsed="0"/>
-    <w:lsdException w:name="Light Grid Accent 1" w:semiHidden="0" w:uiPriority="62" w:unhideWhenUsed="0"/>
-    <w:lsdException w:name="Medium Shading 1 Accent 1" w:semiHidden="0" w:uiPriority="63" w:unhideWhenUsed="0"/>
-    <w:lsdException w:name="Medium Shading 2 Accent 1" w:semiHidden="0" w:uiPriority="64" w:unhideWhenUsed="0"/>
-    <w:lsdException w:name="Medium List 1 Accent 1" w:semiHidden="0" w:uiPriority="65" w:unhideWhenUsed="0"/>
-    <w:lsdException w:name="Revision" w:unhideWhenUsed="0"/>
-    <w:lsdException w:name="List Paragraph" w:semiHidden="0" w:uiPriority="34" w:unhideWhenUsed="0" w:qFormat="1"/>
-    <w:lsdException w:name="Quote" w:semiHidden="0" w:uiPriority="29" w:unhideWhenUsed="0" w:qFormat="1"/>
-    <w:lsdException w:name="Intense Quote" w:semiHidden="0" w:uiPriority="30" w:unhideWhenUsed="0" w:qFormat="1"/>
-    <w:lsdException w:name="Medium List 2 Accent 1" w:semiHidden="0" w:uiPriority="66" w:unhideWhenUsed="0"/>
-    <w:lsdException w:name="Medium Grid 1 Accent 1" w:semiHidden="0" w:uiPriority="67" w:unhideWhenUsed="0"/>
-    <w:lsdException w:name="Medium Grid 2 Accent 1" w:semiHidden="0" w:uiPriority="68" w:unhideWhenUsed="0"/>
-    <w:lsdException w:name="Medium Grid 3 Accent 1" w:semiHidden="0" w:uiPriority="69" w:unhideWhenUsed="0"/>
-    <w:lsdException w:name="Dark List Accent 1" w:semiHidden="0" w:uiPriority="70" w:unhideWhenUsed="0"/>
-    <w:lsdException w:name="Colorful Shading Accent 1" w:semiHidden="0" w:uiPriority="71" w:unhideWhenUsed="0"/>
-    <w:lsdException w:name="Colorful List Accent 1" w:semiHidden="0" w:uiPriority="72" w:unhideWhenUsed="0"/>
-    <w:lsdException w:name="Colorful Grid Accent 1" w:semiHidden="0" w:uiPriority="73" w:unhideWhenUsed="0"/>
-    <w:lsdException w:name="Light Shading Accent 2" w:semiHidden="0" w:uiPriority="60" w:unhideWhenUsed="0"/>
-    <w:lsdException w:name="Light List Accent 2" w:semiHidden="0" w:uiPriority="61" w:unhideWhenUsed="0"/>
-    <w:lsdException w:name="Light Grid Accent 2" w:semiHidden="0" w:uiPriority="62" w:unhideWhenUsed="0"/>
-    <w:lsdException w:name="Medium Shading 1 Accent 2" w:semiHidden="0" w:uiPriority="63" w:unhideWhenUsed="0"/>
-    <w:lsdException w:name="Medium Shading 2 Accent 2" w:semiHidden="0" w:uiPriority="64" w:unhideWhenUsed="0"/>
-    <w:lsdException w:name="Medium List 1 Accent 2" w:semiHidden="0" w:uiPriority="65" w:unhideWhenUsed="0"/>
-    <w:lsdException w:name="Medium List 2 Accent 2" w:semiHidden="0" w:uiPriority="66" w:unhideWhenUsed="0"/>
-    <w:lsdException w:name="Medium Grid 1 Accent 2" w:semiHidden="0" w:uiPriority="67" w:unhideWhenUsed="0"/>
-    <w:lsdException w:name="Medium Grid 2 Accent 2" w:semiHidden="0" w:uiPriority="68" w:unhideWhenUsed="0"/>
-    <w:lsdException w:name="Medium Grid 3 Accent 2" w:semiHidden="0" w:uiPriority="69" w:unhideWhenUsed="0"/>
-    <w:lsdException w:name="Dark List Accent 2" w:semiHidden="0" w:uiPriority="70" w:unhideWhenUsed="0"/>
-    <w:lsdException w:name="Colorful Shading Accent 2" w:semiHidden="0" w:uiPriority="71" w:unhideWhenUsed="0"/>
-    <w:lsdException w:name="Colorful List Accent 2" w:semiHidden="0" w:uiPriority="72" w:unhideWhenUsed="0"/>
-    <w:lsdException w:name="Colorful Grid Accent 2" w:semiHidden="0" w:uiPriority="73" w:unhideWhenUsed="0"/>
-    <w:lsdException w:name="Light Shading Accent 3" w:semiHidden="0" w:uiPriority="60" w:unhideWhenUsed="0"/>
-    <w:lsdException w:name="Light List Accent 3" w:semiHidden="0" w:uiPriority="61" w:unhideWhenUsed="0"/>
-    <w:lsdException w:name="Light Grid Accent 3" w:semiHidden="0" w:uiPriority="62" w:unhideWhenUsed="0"/>
-    <w:lsdException w:name="Medium Shading 1 Accent 3" w:semiHidden="0" w:uiPriority="63" w:unhideWhenUsed="0"/>
-    <w:lsdException w:name="Medium Shading 2 Accent 3" w:semiHidden="0" w:uiPriority="64" w:unhideWhenUsed="0"/>
-    <w:lsdException w:name="Medium List 1 Accent 3" w:semiHidden="0" w:uiPriority="65" w:unhideWhenUsed="0"/>
-    <w:lsdException w:name="Medium List 2 Accent 3" w:semiHidden="0" w:uiPriority="66" w:unhideWhenUsed="0"/>
-    <w:lsdException w:name="Medium Grid 1 Accent 3" w:semiHidden="0" w:uiPriority="67" w:unhideWhenUsed="0"/>
-    <w:lsdException w:name="Medium Grid 2 Accent 3" w:semiHidden="0" w:uiPriority="68" w:unhideWhenUsed="0"/>
-    <w:lsdException w:name="Medium Grid 3 Accent 3" w:semiHidden="0" w:uiPriority="69" w:unhideWhenUsed="0"/>
-    <w:lsdException w:name="Dark List Accent 3" w:semiHidden="0" w:uiPriority="70" w:unhideWhenUsed="0"/>
-    <w:lsdException w:name="Colorful Shading Accent 3" w:semiHidden="0" w:uiPriority="71" w:unhideWhenUsed="0"/>
-    <w:lsdException w:name="Colorful List Accent 3" w:semiHidden="0" w:uiPriority="72" w:unhideWhenUsed="0"/>
-    <w:lsdException w:name="Colorful Grid Accent 3" w:semiHidden="0" w:uiPriority="73" w:unhideWhenUsed="0"/>
-    <w:lsdException w:name="Light Shading Accent 4" w:semiHidden="0" w:uiPriority="60" w:unhideWhenUsed="0"/>
-    <w:lsdException w:name="Light List Accent 4" w:semiHidden="0" w:uiPriority="61" w:unhideWhenUsed="0"/>
-    <w:lsdException w:name="Light Grid Accent 4" w:semiHidden="0" w:uiPriority="62" w:unhideWhenUsed="0"/>
-    <w:lsdException w:name="Medium Shading 1 Accent 4" w:semiHidden="0" w:uiPriority="63" w:unhideWhenUsed="0"/>
-    <w:lsdException w:name="Medium Shading 2 Accent 4" w:semiHidden="0" w:uiPriority="64" w:unhideWhenUsed="0"/>
-    <w:lsdException w:name="Medium List 1 Accent 4" w:semiHidden="0" w:uiPriority="65" w:unhideWhenUsed="0"/>
-    <w:lsdException w:name="Medium List 2 Accent 4" w:semiHidden="0" w:uiPriority="66" w:unhideWhenUsed="0"/>
-    <w:lsdException w:name="Medium Grid 1 Accent 4" w:semiHidden="0" w:uiPriority="67" w:unhideWhenUsed="0"/>
-    <w:lsdException w:name="Medium Grid 2 Accent 4" w:semiHidden="0" w:uiPriority="68" w:unhideWhenUsed="0"/>
-    <w:lsdException w:name="Medium Grid 3 Accent 4" w:semiHidden="0" w:uiPriority="69" w:unhideWhenUsed="0"/>
-    <w:lsdException w:name="Dark List Accent 4" w:semiHidden="0" w:uiPriority="70" w:unhideWhenUsed="0"/>
-    <w:lsdException w:name="Colorful Shading Accent 4" w:semiHidden="0" w:uiPriority="71" w:unhideWhenUsed="0"/>
-    <w:lsdException w:name="Colorful List Accent 4" w:semiHidden="0" w:uiPriority="72" w:unhideWhenUsed="0"/>
-    <w:lsdException w:name="Colorful Grid Accent 4" w:semiHidden="0" w:uiPriority="73" w:unhideWhenUsed="0"/>
-    <w:lsdException w:name="Light Shading Accent 5" w:semiHidden="0" w:uiPriority="60" w:unhideWhenUsed="0"/>
-    <w:lsdException w:name="Light List Accent 5" w:semiHidden="0" w:uiPriority="61" w:unhideWhenUsed="0"/>
-    <w:lsdException w:name="Light Grid Accent 5" w:semiHidden="0" w:uiPriority="62" w:unhideWhenUsed="0"/>
-    <w:lsdException w:name="Medium Shading 1 Accent 5" w:semiHidden="0" w:uiPriority="63" w:unhideWhenUsed="0"/>
-    <w:lsdException w:name="Medium Shading 2 Accent 5" w:semiHidden="0" w:uiPriority="64" w:unhideWhenUsed="0"/>
-    <w:lsdException w:name="Medium List 1 Accent 5" w:semiHidden="0" w:uiPriority="65" w:unhideWhenUsed="0"/>
-    <w:lsdException w:name="Medium List 2 Accent 5" w:semiHidden="0" w:uiPriority="66" w:unhideWhenUsed="0"/>
-    <w:lsdException w:name="Medium Grid 1 Accent 5" w:semiHidden="0" w:uiPriority="67" w:unhideWhenUsed="0"/>
-    <w:lsdException w:name="Medium Grid 2 Accent 5" w:semiHidden="0" w:uiPriority="68" w:unhideWhenUsed="0"/>
-    <w:lsdException w:name="Medium Grid 3 Accent 5" w:semiHidden="0" w:uiPriority="69" w:unhideWhenUsed="0"/>
-    <w:lsdException w:name="Dark List Accent 5" w:semiHidden="0" w:uiPriority="70" w:unhideWhenUsed="0"/>
-    <w:lsdException w:name="Colorful Shading Accent 5" w:semiHidden="0" w:uiPriority="71" w:unhideWhenUsed="0"/>
-    <w:lsdException w:name="Colorful List Accent 5" w:semiHidden="0" w:uiPriority="72" w:unhideWhenUsed="0"/>
-    <w:lsdException w:name="Colorful Grid Accent 5" w:semiHidden="0" w:uiPriority="73" w:unhideWhenUsed="0"/>
-    <w:lsdException w:name="Light Shading Accent 6" w:semiHidden="0" w:uiPriority="60" w:unhideWhenUsed="0"/>
-    <w:lsdException w:name="Light List Accent 6" w:semiHidden="0" w:uiPriority="61" w:unhideWhenUsed="0"/>
-    <w:lsdException w:name="Light Grid Accent 6" w:semiHidden="0" w:uiPriority="62" w:unhideWhenUsed="0"/>
-    <w:lsdException w:name="Medium Shading 1 Accent 6" w:semiHidden="0" w:uiPriority="63" w:unhideWhenUsed="0"/>
-    <w:lsdException w:name="Medium Shading 2 Accent 6" w:semiHidden="0" w:uiPriority="64" w:unhideWhenUsed="0"/>
-    <w:lsdException w:name="Medium List 1 Accent 6" w:semiHidden="0" w:uiPriority="65" w:unhideWhenUsed="0"/>
-    <w:lsdException w:name="Medium List 2 Accent 6" w:semiHidden="0" w:uiPriority="66" w:unhideWhenUsed="0"/>
-    <w:lsdException w:name="Medium Grid 1 Accent 6" w:semiHidden="0" w:uiPriority="67" w:unhideWhenUsed="0"/>
-    <w:lsdException w:name="Medium Grid 2 Accent 6" w:semiHidden="0" w:uiPriority="68" w:unhideWhenUsed="0"/>
-    <w:lsdException w:name="Medium Grid 3 Accent 6" w:semiHidden="0" w:uiPriority="69" w:unhideWhenUsed="0"/>
-    <w:lsdException w:name="Dark List Accent 6" w:semiHidden="0" w:uiPriority="70" w:unhideWhenUsed="0"/>
-    <w:lsdException w:name="Colorful Shading Accent 6" w:semiHidden="0" w:uiPriority="71" w:unhideWhenUsed="0"/>
-    <w:lsdException w:name="Colorful List Accent 6" w:semiHidden="0" w:uiPriority="72" w:unhideWhenUsed="0"/>
-    <w:lsdException w:name="Colorful Grid Accent 6" w:semiHidden="0" w:uiPriority="73" w:unhideWhenUsed="0"/>
-    <w:lsdException w:name="Subtle Emphasis" w:semiHidden="0" w:uiPriority="19" w:unhideWhenUsed="0" w:qFormat="1"/>
-    <w:lsdException w:name="Intense Emphasis" w:semiHidden="0" w:uiPriority="21" w:unhideWhenUsed="0" w:qFormat="1"/>
-    <w:lsdException w:name="Subtle Reference" w:semiHidden="0" w:uiPriority="31" w:unhideWhenUsed="0" w:qFormat="1"/>
-    <w:lsdException w:name="Intense Reference" w:semiHidden="0" w:uiPriority="32" w:unhideWhenUsed="0" w:qFormat="1"/>
-    <w:lsdException w:name="Book Title" w:semiHidden="0" w:uiPriority="33" w:unhideWhenUsed="0" w:qFormat="1"/>
-    <w:lsdException w:name="Bibliography" w:uiPriority="37"/>
-    <w:lsdException w:name="TOC Heading" w:uiPriority="39" w:qFormat="1"/>
+  <w:latentStyles w:defLockedState="0" w:defUIPriority="99" w:defSemiHidden="0" w:defUnhideWhenUsed="0" w:defQFormat="0" w:count="371">
+    <w:lsdException w:name="Normal" w:uiPriority="0" w:qFormat="1"/>
+    <w:lsdException w:name="heading 1" w:uiPriority="9" w:qFormat="1"/>
+    <w:lsdException w:name="heading 2" w:semiHidden="1" w:uiPriority="9" w:unhideWhenUsed="1" w:qFormat="1"/>
+    <w:lsdException w:name="heading 3" w:semiHidden="1" w:uiPriority="9" w:unhideWhenUsed="1" w:qFormat="1"/>
+    <w:lsdException w:name="heading 4" w:semiHidden="1" w:uiPriority="9" w:unhideWhenUsed="1" w:qFormat="1"/>
+    <w:lsdException w:name="heading 5" w:semiHidden="1" w:uiPriority="9" w:unhideWhenUsed="1" w:qFormat="1"/>
+    <w:lsdException w:name="heading 6" w:semiHidden="1" w:uiPriority="9" w:unhideWhenUsed="1" w:qFormat="1"/>
+    <w:lsdException w:name="heading 7" w:semiHidden="1" w:uiPriority="9" w:unhideWhenUsed="1" w:qFormat="1"/>
+    <w:lsdException w:name="heading 8" w:semiHidden="1" w:uiPriority="9" w:unhideWhenUsed="1" w:qFormat="1"/>
+    <w:lsdException w:name="heading 9" w:semiHidden="1" w:uiPriority="9" w:unhideWhenUsed="1" w:qFormat="1"/>
+    <w:lsdException w:name="index 1" w:semiHidden="1" w:unhideWhenUsed="1"/>
+    <w:lsdException w:name="index 2" w:semiHidden="1" w:unhideWhenUsed="1"/>
+    <w:lsdException w:name="index 3" w:semiHidden="1" w:unhideWhenUsed="1"/>
+    <w:lsdException w:name="index 4" w:semiHidden="1" w:unhideWhenUsed="1"/>
+    <w:lsdException w:name="index 5" w:semiHidden="1" w:unhideWhenUsed="1"/>
+    <w:lsdException w:name="index 6" w:semiHidden="1" w:unhideWhenUsed="1"/>
+    <w:lsdException w:name="index 7" w:semiHidden="1" w:unhideWhenUsed="1"/>
+    <w:lsdException w:name="index 8" w:semiHidden="1" w:unhideWhenUsed="1"/>
+    <w:lsdException w:name="index 9" w:semiHidden="1" w:unhideWhenUsed="1"/>
+    <w:lsdException w:name="toc 1" w:semiHidden="1" w:uiPriority="39" w:unhideWhenUsed="1"/>
+    <w:lsdException w:name="toc 2" w:semiHidden="1" w:uiPriority="39" w:unhideWhenUsed="1"/>
+    <w:lsdException w:name="toc 3" w:semiHidden="1" w:uiPriority="39" w:unhideWhenUsed="1"/>
+    <w:lsdException w:name="toc 4" w:semiHidden="1" w:uiPriority="39" w:unhideWhenUsed="1"/>
+    <w:lsdException w:name="toc 5" w:semiHidden="1" w:uiPriority="39" w:unhideWhenUsed="1"/>
+    <w:lsdException w:name="toc 6" w:semiHidden="1" w:uiPriority="39" w:unhideWhenUsed="1"/>
+    <w:lsdException w:name="toc 7" w:semiHidden="1" w:uiPriority="39" w:unhideWhenUsed="1"/>
+    <w:lsdException w:name="toc 8" w:semiHidden="1" w:uiPriority="39" w:unhideWhenUsed="1"/>
+    <w:lsdException w:name="toc 9" w:semiHidden="1" w:uiPriority="39" w:unhideWhenUsed="1"/>
+    <w:lsdException w:name="Normal Indent" w:semiHidden="1" w:unhideWhenUsed="1"/>
+    <w:lsdException w:name="footnote text" w:semiHidden="1" w:unhideWhenUsed="1"/>
+    <w:lsdException w:name="annotation text" w:semiHidden="1" w:unhideWhenUsed="1"/>
+    <w:lsdException w:name="header" w:semiHidden="1" w:unhideWhenUsed="1"/>
+    <w:lsdException w:name="footer" w:semiHidden="1" w:unhideWhenUsed="1"/>
+    <w:lsdException w:name="index heading" w:semiHidden="1" w:unhideWhenUsed="1"/>
+    <w:lsdException w:name="caption" w:semiHidden="1" w:uiPriority="35" w:unhideWhenUsed="1" w:qFormat="1"/>
+    <w:lsdException w:name="table of figures" w:semiHidden="1" w:unhideWhenUsed="1"/>
+    <w:lsdException w:name="envelope address" w:semiHidden="1" w:unhideWhenUsed="1"/>
+    <w:lsdException w:name="envelope return" w:semiHidden="1" w:unhideWhenUsed="1"/>
+    <w:lsdException w:name="footnote reference" w:semiHidden="1" w:unhideWhenUsed="1"/>
+    <w:lsdException w:name="annotation reference" w:semiHidden="1" w:unhideWhenUsed="1"/>
+    <w:lsdException w:name="line number" w:semiHidden="1" w:unhideWhenUsed="1"/>
+    <w:lsdException w:name="page number" w:semiHidden="1" w:unhideWhenUsed="1"/>
+    <w:lsdException w:name="endnote reference" w:semiHidden="1" w:unhideWhenUsed="1"/>
+    <w:lsdException w:name="endnote text" w:semiHidden="1" w:unhideWhenUsed="1"/>
+    <w:lsdException w:name="table of authorities" w:semiHidden="1" w:unhideWhenUsed="1"/>
+    <w:lsdException w:name="macro" w:semiHidden="1" w:unhideWhenUsed="1"/>
+    <w:lsdException w:name="toa heading" w:semiHidden="1" w:unhideWhenUsed="1"/>
+    <w:lsdException w:name="List" w:semiHidden="1" w:unhideWhenUsed="1"/>
+    <w:lsdException w:name="List Bullet" w:semiHidden="1" w:unhideWhenUsed="1"/>
+    <w:lsdException w:name="List Number" w:semiHidden="1" w:unhideWhenUsed="1"/>
+    <w:lsdException w:name="List 2" w:semiHidden="1" w:unhideWhenUsed="1"/>
+    <w:lsdException w:name="List 3" w:semiHidden="1" w:unhideWhenUsed="1"/>
+    <w:lsdException w:name="List 4" w:semiHidden="1" w:unhideWhenUsed="1"/>
+    <w:lsdException w:name="List 5" w:semiHidden="1" w:unhideWhenUsed="1"/>
+    <w:lsdException w:name="List Bullet 2" w:semiHidden="1" w:unhideWhenUsed="1"/>
+    <w:lsdException w:name="List Bullet 3" w:semiHidden="1" w:unhideWhenUsed="1"/>
+    <w:lsdException w:name="List Bullet 4" w:semiHidden="1" w:unhideWhenUsed="1"/>
+    <w:lsdException w:name="List Bullet 5" w:semiHidden="1" w:unhideWhenUsed="1"/>
+    <w:lsdException w:name="List Number 2" w:semiHidden="1" w:unhideWhenUsed="1"/>
+    <w:lsdException w:name="List Number 3" w:semiHidden="1" w:unhideWhenUsed="1"/>
+    <w:lsdException w:name="List Number 4" w:semiHidden="1" w:unhideWhenUsed="1"/>
+    <w:lsdException w:name="List Number 5" w:semiHidden="1" w:unhideWhenUsed="1"/>
+    <w:lsdException w:name="Title" w:uiPriority="10" w:qFormat="1"/>
+    <w:lsdException w:name="Closing" w:semiHidden="1" w:unhideWhenUsed="1"/>
+    <w:lsdException w:name="Signature" w:semiHidden="1" w:unhideWhenUsed="1"/>
+    <w:lsdException w:name="Default Paragraph Font" w:semiHidden="1" w:uiPriority="1" w:unhideWhenUsed="1"/>
+    <w:lsdException w:name="Body Text" w:semiHidden="1" w:unhideWhenUsed="1"/>
+    <w:lsdException w:name="Body Text Indent" w:semiHidden="1" w:unhideWhenUsed="1"/>
+    <w:lsdException w:name="List Continue" w:semiHidden="1" w:unhideWhenUsed="1"/>
+    <w:lsdException w:name="List Continue 2" w:semiHidden="1" w:unhideWhenUsed="1"/>
+    <w:lsdException w:name="List Continue 3" w:semiHidden="1" w:unhideWhenUsed="1"/>
+    <w:lsdException w:name="List Continue 4" w:semiHidden="1" w:unhideWhenUsed="1"/>
+    <w:lsdException w:name="List Continue 5" w:semiHidden="1" w:unhideWhenUsed="1"/>
+    <w:lsdException w:name="Message Header" w:semiHidden="1" w:unhideWhenUsed="1"/>
+    <w:lsdException w:name="Subtitle" w:uiPriority="11" w:qFormat="1"/>
+    <w:lsdException w:name="Salutation" w:semiHidden="1" w:unhideWhenUsed="1"/>
+    <w:lsdException w:name="Date" w:semiHidden="1" w:unhideWhenUsed="1"/>
+    <w:lsdException w:name="Body Text First Indent" w:semiHidden="1" w:unhideWhenUsed="1"/>
+    <w:lsdException w:name="Body Text First Indent 2" w:semiHidden="1" w:unhideWhenUsed="1"/>
+    <w:lsdException w:name="Note Heading" w:semiHidden="1" w:unhideWhenUsed="1"/>
+    <w:lsdException w:name="Body Text 2" w:semiHidden="1" w:unhideWhenUsed="1"/>
+    <w:lsdException w:name="Body Text 3" w:semiHidden="1" w:unhideWhenUsed="1"/>
+    <w:lsdException w:name="Body Text Indent 2" w:semiHidden="1" w:unhideWhenUsed="1"/>
+    <w:lsdException w:name="Body Text Indent 3" w:semiHidden="1" w:unhideWhenUsed="1"/>
+    <w:lsdException w:name="Block Text" w:semiHidden="1" w:unhideWhenUsed="1"/>
+    <w:lsdException w:name="Hyperlink" w:semiHidden="1" w:unhideWhenUsed="1"/>
+    <w:lsdException w:name="FollowedHyperlink" w:semiHidden="1" w:unhideWhenUsed="1"/>
+    <w:lsdException w:name="Strong" w:uiPriority="22" w:qFormat="1"/>
+    <w:lsdException w:name="Emphasis" w:uiPriority="20" w:qFormat="1"/>
+    <w:lsdException w:name="Document Map" w:semiHidden="1" w:unhideWhenUsed="1"/>
+    <w:lsdException w:name="Plain Text" w:semiHidden="1" w:unhideWhenUsed="1"/>
+    <w:lsdException w:name="E-mail Signature" w:semiHidden="1" w:unhideWhenUsed="1"/>
+    <w:lsdException w:name="HTML Top of Form" w:semiHidden="1" w:unhideWhenUsed="1"/>
+    <w:lsdException w:name="HTML Bottom of Form" w:semiHidden="1" w:unhideWhenUsed="1"/>
+    <w:lsdException w:name="Normal (Web)" w:semiHidden="1" w:unhideWhenUsed="1"/>
+    <w:lsdException w:name="HTML Acronym" w:semiHidden="1" w:unhideWhenUsed="1"/>
+    <w:lsdException w:name="HTML Address" w:semiHidden="1" w:unhideWhenUsed="1"/>
+    <w:lsdException w:name="HTML Cite" w:semiHidden="1" w:unhideWhenUsed="1"/>
+    <w:lsdException w:name="HTML Code" w:semiHidden="1" w:unhideWhenUsed="1"/>
+    <w:lsdException w:name="HTML Definition" w:semiHidden="1" w:unhideWhenUsed="1"/>
+    <w:lsdException w:name="HTML Keyboard" w:semiHidden="1" w:unhideWhenUsed="1"/>
+    <w:lsdException w:name="HTML Preformatted" w:semiHidden="1" w:unhideWhenUsed="1"/>
+    <w:lsdException w:name="HTML Sample" w:semiHidden="1" w:unhideWhenUsed="1"/>
+    <w:lsdException w:name="HTML Typewriter" w:semiHidden="1" w:unhideWhenUsed="1"/>
+    <w:lsdException w:name="HTML Variable" w:semiHidden="1" w:unhideWhenUsed="1"/>
+    <w:lsdException w:name="Normal Table" w:semiHidden="1" w:unhideWhenUsed="1"/>
+    <w:lsdException w:name="annotation subject" w:semiHidden="1" w:unhideWhenUsed="1"/>
+    <w:lsdException w:name="No List" w:semiHidden="1" w:unhideWhenUsed="1"/>
+    <w:lsdException w:name="Outline List 1" w:semiHidden="1" w:unhideWhenUsed="1"/>
+    <w:lsdException w:name="Outline List 2" w:semiHidden="1" w:unhideWhenUsed="1"/>
+    <w:lsdException w:name="Outline List 3" w:semiHidden="1" w:unhideWhenUsed="1"/>
+    <w:lsdException w:name="Table Simple 1" w:semiHidden="1" w:unhideWhenUsed="1"/>
+    <w:lsdException w:name="Table Simple 2" w:semiHidden="1" w:unhideWhenUsed="1"/>
+    <w:lsdException w:name="Table Simple 3" w:semiHidden="1" w:unhideWhenUsed="1"/>
+    <w:lsdException w:name="Table Classic 1" w:semiHidden="1" w:unhideWhenUsed="1"/>
+    <w:lsdException w:name="Table Classic 2" w:semiHidden="1" w:unhideWhenUsed="1"/>
+    <w:lsdException w:name="Table Classic 3" w:semiHidden="1" w:unhideWhenUsed="1"/>
+    <w:lsdException w:name="Table Classic 4" w:semiHidden="1" w:unhideWhenUsed="1"/>
+    <w:lsdException w:name="Table Colorful 1" w:semiHidden="1" w:unhideWhenUsed="1"/>
+    <w:lsdException w:name="Table Colorful 2" w:semiHidden="1" w:unhideWhenUsed="1"/>
+    <w:lsdException w:name="Table Colorful 3" w:semiHidden="1" w:unhideWhenUsed="1"/>
+    <w:lsdException w:name="Table Columns 1" w:semiHidden="1" w:unhideWhenUsed="1"/>
+    <w:lsdException w:name="Table Columns 2" w:semiHidden="1" w:unhideWhenUsed="1"/>
+    <w:lsdException w:name="Table Columns 3" w:semiHidden="1" w:unhideWhenUsed="1"/>
+    <w:lsdException w:name="Table Columns 4" w:semiHidden="1" w:unhideWhenUsed="1"/>
+    <w:lsdException w:name="Table Columns 5" w:semiHidden="1" w:unhideWhenUsed="1"/>
+    <w:lsdException w:name="Table Grid 1" w:semiHidden="1" w:unhideWhenUsed="1"/>
+    <w:lsdException w:name="Table Grid 2" w:semiHidden="1" w:unhideWhenUsed="1"/>
+    <w:lsdException w:name="Table Grid 3" w:semiHidden="1" w:unhideWhenUsed="1"/>
+    <w:lsdException w:name="Table Grid 4" w:semiHidden="1" w:unhideWhenUsed="1"/>
+    <w:lsdException w:name="Table Grid 5" w:semiHidden="1" w:unhideWhenUsed="1"/>
+    <w:lsdException w:name="Table Grid 6" w:semiHidden="1" w:unhideWhenUsed="1"/>
+    <w:lsdException w:name="Table Grid 7" w:semiHidden="1" w:unhideWhenUsed="1"/>
+    <w:lsdException w:name="Table Grid 8" w:semiHidden="1" w:unhideWhenUsed="1"/>
+    <w:lsdException w:name="Table List 1" w:semiHidden="1" w:unhideWhenUsed="1"/>
+    <w:lsdException w:name="Table List 2" w:semiHidden="1" w:unhideWhenUsed="1"/>
+    <w:lsdException w:name="Table List 3" w:semiHidden="1" w:unhideWhenUsed="1"/>
+    <w:lsdException w:name="Table List 4" w:semiHidden="1" w:unhideWhenUsed="1"/>
+    <w:lsdException w:name="Table List 5" w:semiHidden="1" w:unhideWhenUsed="1"/>
+    <w:lsdException w:name="Table List 6" w:semiHidden="1" w:unhideWhenUsed="1"/>
+    <w:lsdException w:name="Table List 7" w:semiHidden="1" w:unhideWhenUsed="1"/>
+    <w:lsdException w:name="Table List 8" w:semiHidden="1" w:unhideWhenUsed="1"/>
+    <w:lsdException w:name="Table 3D effects 1" w:semiHidden="1" w:unhideWhenUsed="1"/>
+    <w:lsdException w:name="Table 3D effects 2" w:semiHidden="1" w:unhideWhenUsed="1"/>
+    <w:lsdException w:name="Table 3D effects 3" w:semiHidden="1" w:unhideWhenUsed="1"/>
+    <w:lsdException w:name="Table Contemporary" w:semiHidden="1" w:unhideWhenUsed="1"/>
+    <w:lsdException w:name="Table Elegant" w:semiHidden="1" w:unhideWhenUsed="1"/>
+    <w:lsdException w:name="Table Professional" w:semiHidden="1" w:unhideWhenUsed="1"/>
+    <w:lsdException w:name="Table Subtle 1" w:semiHidden="1" w:unhideWhenUsed="1"/>
+    <w:lsdException w:name="Table Subtle 2" w:semiHidden="1" w:unhideWhenUsed="1"/>
+    <w:lsdException w:name="Table Web 1" w:semiHidden="1" w:unhideWhenUsed="1"/>
+    <w:lsdException w:name="Table Web 2" w:semiHidden="1" w:unhideWhenUsed="1"/>
+    <w:lsdException w:name="Table Web 3" w:semiHidden="1" w:unhideWhenUsed="1"/>
+    <w:lsdException w:name="Balloon Text" w:semiHidden="1" w:unhideWhenUsed="1"/>
+    <w:lsdException w:name="Table Grid" w:uiPriority="59"/>
+    <w:lsdException w:name="Table Theme" w:semiHidden="1" w:unhideWhenUsed="1"/>
+    <w:lsdException w:name="Placeholder Text" w:semiHidden="1"/>
+    <w:lsdException w:name="No Spacing" w:uiPriority="1" w:qFormat="1"/>
+    <w:lsdException w:name="Light Shading" w:uiPriority="60"/>
+    <w:lsdException w:name="Light List" w:uiPriority="61"/>
+    <w:lsdException w:name="Light Grid" w:uiPriority="62"/>
+    <w:lsdException w:name="Medium Shading 1" w:uiPriority="63"/>
+    <w:lsdException w:name="Medium Shading 2" w:uiPriority="64"/>
+    <w:lsdException w:name="Medium List 1" w:uiPriority="65"/>
+    <w:lsdException w:name="Medium List 2" w:uiPriority="66"/>
+    <w:lsdException w:name="Medium Grid 1" w:uiPriority="67"/>
+    <w:lsdException w:name="Medium Grid 2" w:uiPriority="68"/>
+    <w:lsdException w:name="Medium Grid 3" w:uiPriority="69"/>
+    <w:lsdException w:name="Dark List" w:uiPriority="70"/>
+    <w:lsdException w:name="Colorful Shading" w:uiPriority="71"/>
+    <w:lsdException w:name="Colorful List" w:uiPriority="72"/>
+    <w:lsdException w:name="Colorful Grid" w:uiPriority="73"/>
+    <w:lsdException w:name="Light Shading Accent 1" w:uiPriority="60"/>
+    <w:lsdException w:name="Light List Accent 1" w:uiPriority="61"/>
+    <w:lsdException w:name="Light Grid Accent 1" w:uiPriority="62"/>
+    <w:lsdException w:name="Medium Shading 1 Accent 1" w:uiPriority="63"/>
+    <w:lsdException w:name="Medium Shading 2 Accent 1" w:uiPriority="64"/>
+    <w:lsdException w:name="Medium List 1 Accent 1" w:uiPriority="65"/>
+    <w:lsdException w:name="Revision" w:semiHidden="1"/>
+    <w:lsdException w:name="List Paragraph" w:uiPriority="34" w:qFormat="1"/>
+    <w:lsdException w:name="Quote" w:uiPriority="29" w:qFormat="1"/>
+    <w:lsdException w:name="Intense Quote" w:uiPriority="30" w:qFormat="1"/>
+    <w:lsdException w:name="Medium List 2 Accent 1" w:uiPriority="66"/>
+    <w:lsdException w:name="Medium Grid 1 Accent 1" w:uiPriority="67"/>
+    <w:lsdException w:name="Medium Grid 2 Accent 1" w:uiPriority="68"/>
+    <w:lsdException w:name="Medium Grid 3 Accent 1" w:uiPriority="69"/>
+    <w:lsdException w:name="Dark List Accent 1" w:uiPriority="70"/>
+    <w:lsdException w:name="Colorful Shading Accent 1" w:uiPriority="71"/>
+    <w:lsdException w:name="Colorful List Accent 1" w:uiPriority="72"/>
+    <w:lsdException w:name="Colorful Grid Accent 1" w:uiPriority="73"/>
+    <w:lsdException w:name="Light Shading Accent 2" w:uiPriority="60"/>
+    <w:lsdException w:name="Light List Accent 2" w:uiPriority="61"/>
+    <w:lsdException w:name="Light Grid Accent 2" w:uiPriority="62"/>
+    <w:lsdException w:name="Medium Shading 1 Accent 2" w:uiPriority="63"/>
+    <w:lsdException w:name="Medium Shading 2 Accent 2" w:uiPriority="64"/>
+    <w:lsdException w:name="Medium List 1 Accent 2" w:uiPriority="65"/>
+    <w:lsdException w:name="Medium List 2 Accent 2" w:uiPriority="66"/>
+    <w:lsdException w:name="Medium Grid 1 Accent 2" w:uiPriority="67"/>
+    <w:lsdException w:name="Medium Grid 2 Accent 2" w:uiPriority="68"/>
+    <w:lsdException w:name="Medium Grid 3 Accent 2" w:uiPriority="69"/>
+    <w:lsdException w:name="Dark List Accent 2" w:uiPriority="70"/>
+    <w:lsdException w:name="Colorful Shading Accent 2" w:uiPriority="71"/>
+    <w:lsdException w:name="Colorful List Accent 2" w:uiPriority="72"/>
+    <w:lsdException w:name="Colorful Grid Accent 2" w:uiPriority="73"/>
+    <w:lsdException w:name="Light Shading Accent 3" w:uiPriority="60"/>
+    <w:lsdException w:name="Light List Accent 3" w:uiPriority="61"/>
+    <w:lsdException w:name="Light Grid Accent 3" w:uiPriority="62"/>
+    <w:lsdException w:name="Medium Shading 1 Accent 3" w:uiPriority="63"/>
+    <w:lsdException w:name="Medium Shading 2 Accent 3" w:uiPriority="64"/>
+    <w:lsdException w:name="Medium List 1 Accent 3" w:uiPriority="65"/>
+    <w:lsdException w:name="Medium List 2 Accent 3" w:uiPriority="66"/>
+    <w:lsdException w:name="Medium Grid 1 Accent 3" w:uiPriority="67"/>
+    <w:lsdException w:name="Medium Grid 2 Accent 3" w:uiPriority="68"/>
+    <w:lsdException w:name="Medium Grid 3 Accent 3" w:uiPriority="69"/>
+    <w:lsdException w:name="Dark List Accent 3" w:uiPriority="70"/>
+    <w:lsdException w:name="Colorful Shading Accent 3" w:uiPriority="71"/>
+    <w:lsdException w:name="Colorful List Accent 3" w:uiPriority="72"/>
+    <w:lsdException w:name="Colorful Grid Accent 3" w:uiPriority="73"/>
+    <w:lsdException w:name="Light Shading Accent 4" w:uiPriority="60"/>
+    <w:lsdException w:name="Light List Accent 4" w:uiPriority="61"/>
+    <w:lsdException w:name="Light Grid Accent 4" w:uiPriority="62"/>
+    <w:lsdException w:name="Medium Shading 1 Accent 4" w:uiPriority="63"/>
+    <w:lsdException w:name="Medium Shading 2 Accent 4" w:uiPriority="64"/>
+    <w:lsdException w:name="Medium List 1 Accent 4" w:uiPriority="65"/>
+    <w:lsdException w:name="Medium List 2 Accent 4" w:uiPriority="66"/>
+    <w:lsdException w:name="Medium Grid 1 Accent 4" w:uiPriority="67"/>
+    <w:lsdException w:name="Medium Grid 2 Accent 4" w:uiPriority="68"/>
+    <w:lsdException w:name="Medium Grid 3 Accent 4" w:uiPriority="69"/>
+    <w:lsdException w:name="Dark List Accent 4" w:uiPriority="70"/>
+    <w:lsdException w:name="Colorful Shading Accent 4" w:uiPriority="71"/>
+    <w:lsdException w:name="Colorful List Accent 4" w:uiPriority="72"/>
+    <w:lsdException w:name="Colorful Grid Accent 4" w:uiPriority="73"/>
+    <w:lsdException w:name="Light Shading Accent 5" w:uiPriority="60"/>
+    <w:lsdException w:name="Light List Accent 5" w:uiPriority="61"/>
+    <w:lsdException w:name="Light Grid Accent 5" w:uiPriority="62"/>
+    <w:lsdException w:name="Medium Shading 1 Accent 5" w:uiPriority="63"/>
+    <w:lsdException w:name="Medium Shading 2 Accent 5" w:uiPriority="64"/>
+    <w:lsdException w:name="Medium List 1 Accent 5" w:uiPriority="65"/>
+    <w:lsdException w:name="Medium List 2 Accent 5" w:uiPriority="66"/>
+    <w:lsdException w:name="Medium Grid 1 Accent 5" w:uiPriority="67"/>
+    <w:lsdException w:name="Medium Grid 2 Accent 5" w:uiPriority="68"/>
+    <w:lsdException w:name="Medium Grid 3 Accent 5" w:uiPriority="69"/>
+    <w:lsdException w:name="Dark List Accent 5" w:uiPriority="70"/>
+    <w:lsdException w:name="Colorful Shading Accent 5" w:uiPriority="71"/>
+    <w:lsdException w:name="Colorful List Accent 5" w:uiPriority="72"/>
+    <w:lsdException w:name="Colorful Grid Accent 5" w:uiPriority="73"/>
+    <w:lsdException w:name="Light Shading Accent 6" w:uiPriority="60"/>
+    <w:lsdException w:name="Light List Accent 6" w:uiPriority="61"/>
+    <w:lsdException w:name="Light Grid Accent 6" w:uiPriority="62"/>
+    <w:lsdException w:name="Medium Shading 1 Accent 6" w:uiPriority="63"/>
+    <w:lsdException w:name="Medium Shading 2 Accent 6" w:uiPriority="64"/>
+    <w:lsdException w:name="Medium List 1 Accent 6" w:uiPriority="65"/>
+    <w:lsdException w:name="Medium List 2 Accent 6" w:uiPriority="66"/>
+    <w:lsdException w:name="Medium Grid 1 Accent 6" w:uiPriority="67"/>
+    <w:lsdException w:name="Medium Grid 2 Accent 6" w:uiPriority="68"/>
+    <w:lsdException w:name="Medium Grid 3 Accent 6" w:uiPriority="69"/>
+    <w:lsdException w:name="Dark List Accent 6" w:uiPriority="70"/>
+    <w:lsdException w:name="Colorful Shading Accent 6" w:uiPriority="71"/>
+    <w:lsdException w:name="Colorful List Accent 6" w:uiPriority="72"/>
+    <w:lsdException w:name="Colorful Grid Accent 6" w:uiPriority="73"/>
+    <w:lsdException w:name="Subtle Emphasis" w:uiPriority="19" w:qFormat="1"/>
+    <w:lsdException w:name="Intense Emphasis" w:uiPriority="21" w:qFormat="1"/>
+    <w:lsdException w:name="Subtle Reference" w:uiPriority="31" w:qFormat="1"/>
+    <w:lsdException w:name="Intense Reference" w:uiPriority="32" w:qFormat="1"/>
+    <w:lsdException w:name="Book Title" w:uiPriority="33" w:qFormat="1"/>
+    <w:lsdException w:name="Bibliography" w:semiHidden="1" w:uiPriority="37" w:unhideWhenUsed="1"/>
+    <w:lsdException w:name="TOC Heading" w:semiHidden="1" w:uiPriority="39" w:unhideWhenUsed="1" w:qFormat="1"/>
+    <w:lsdException w:name="Plain Table 1" w:uiPriority="41"/>
+    <w:lsdException w:name="Plain Table 2" w:uiPriority="42"/>
+    <w:lsdException w:name="Plain Table 3" w:uiPriority="43"/>
+    <w:lsdException w:name="Plain Table 4" w:uiPriority="44"/>
+    <w:lsdException w:name="Plain Table 5" w:uiPriority="45"/>
+    <w:lsdException w:name="Grid Table Light" w:uiPriority="40"/>
+    <w:lsdException w:name="Grid Table 1 Light" w:uiPriority="46"/>
+    <w:lsdException w:name="Grid Table 2" w:uiPriority="47"/>
+    <w:lsdException w:name="Grid Table 3" w:uiPriority="48"/>
+    <w:lsdException w:name="Grid Table 4" w:uiPriority="49"/>
+    <w:lsdException w:name="Grid Table 5 Dark" w:uiPriority="50"/>
+    <w:lsdException w:name="Grid Table 6 Colorful" w:uiPriority="51"/>
+    <w:lsdException w:name="Grid Table 7 Colorful" w:uiPriority="52"/>
+    <w:lsdException w:name="Grid Table 1 Light Accent 1" w:uiPriority="46"/>
+    <w:lsdException w:name="Grid Table 2 Accent 1" w:uiPriority="47"/>
+    <w:lsdException w:name="Grid Table 3 Accent 1" w:uiPriority="48"/>
+    <w:lsdException w:name="Grid Table 4 Accent 1" w:uiPriority="49"/>
+    <w:lsdException w:name="Grid Table 5 Dark Accent 1" w:uiPriority="50"/>
+    <w:lsdException w:name="Grid Table 6 Colorful Accent 1" w:uiPriority="51"/>
+    <w:lsdException w:name="Grid Table 7 Colorful Accent 1" w:uiPriority="52"/>
+    <w:lsdException w:name="Grid Table 1 Light Accent 2" w:uiPriority="46"/>
+    <w:lsdException w:name="Grid Table 2 Accent 2" w:uiPriority="47"/>
+    <w:lsdException w:name="Grid Table 3 Accent 2" w:uiPriority="48"/>
+    <w:lsdException w:name="Grid Table 4 Accent 2" w:uiPriority="49"/>
+    <w:lsdException w:name="Grid Table 5 Dark Accent 2" w:uiPriority="50"/>
+    <w:lsdException w:name="Grid Table 6 Colorful Accent 2" w:uiPriority="51"/>
+    <w:lsdException w:name="Grid Table 7 Colorful Accent 2" w:uiPriority="52"/>
+    <w:lsdException w:name="Grid Table 1 Light Accent 3" w:uiPriority="46"/>
+    <w:lsdException w:name="Grid Table 2 Accent 3" w:uiPriority="47"/>
+    <w:lsdException w:name="Grid Table 3 Accent 3" w:uiPriority="48"/>
+    <w:lsdException w:name="Grid Table 4 Accent 3" w:uiPriority="49"/>
+    <w:lsdException w:name="Grid Table 5 Dark Accent 3" w:uiPriority="50"/>
+    <w:lsdException w:name="Grid Table 6 Colorful Accent 3" w:uiPriority="51"/>
+    <w:lsdException w:name="Grid Table 7 Colorful Accent 3" w:uiPriority="52"/>
+    <w:lsdException w:name="Grid Table 1 Light Accent 4" w:uiPriority="46"/>
+    <w:lsdException w:name="Grid Table 2 Accent 4" w:uiPriority="47"/>
+    <w:lsdException w:name="Grid Table 3 Accent 4" w:uiPriority="48"/>
+    <w:lsdException w:name="Grid Table 4 Accent 4" w:uiPriority="49"/>
+    <w:lsdException w:name="Grid Table 5 Dark Accent 4" w:uiPriority="50"/>
+    <w:lsdException w:name="Grid Table 6 Colorful Accent 4" w:uiPriority="51"/>
+    <w:lsdException w:name="Grid Table 7 Colorful Accent 4" w:uiPriority="52"/>
+    <w:lsdException w:name="Grid Table 1 Light Accent 5" w:uiPriority="46"/>
+    <w:lsdException w:name="Grid Table 2 Accent 5" w:uiPriority="47"/>
+    <w:lsdException w:name="Grid Table 3 Accent 5" w:uiPriority="48"/>
+    <w:lsdException w:name="Grid Table 4 Accent 5" w:uiPriority="49"/>
+    <w:lsdException w:name="Grid Table 5 Dark Accent 5" w:uiPriority="50"/>
+    <w:lsdException w:name="Grid Table 6 Colorful Accent 5" w:uiPriority="51"/>
+    <w:lsdException w:name="Grid Table 7 Colorful Accent 5" w:uiPriority="52"/>
+    <w:lsdException w:name="Grid Table 1 Light Accent 6" w:uiPriority="46"/>
+    <w:lsdException w:name="Grid Table 2 Accent 6" w:uiPriority="47"/>
+    <w:lsdException w:name="Grid Table 3 Accent 6" w:uiPriority="48"/>
+    <w:lsdException w:name="Grid Table 4 Accent 6" w:uiPriority="49"/>
+    <w:lsdException w:name="Grid Table 5 Dark Accent 6" w:uiPriority="50"/>
+    <w:lsdException w:name="Grid Table 6 Colorful Accent 6" w:uiPriority="51"/>
+    <w:lsdException w:name="Grid Table 7 Colorful Accent 6" w:uiPriority="52"/>
+    <w:lsdException w:name="List Table 1 Light" w:uiPriority="46"/>
+    <w:lsdException w:name="List Table 2" w:uiPriority="47"/>
+    <w:lsdException w:name="List Table 3" w:uiPriority="48"/>
+    <w:lsdException w:name="List Table 4" w:uiPriority="49"/>
+    <w:lsdException w:name="List Table 5 Dark" w:uiPriority="50"/>
+    <w:lsdException w:name="List Table 6 Colorful" w:uiPriority="51"/>
+    <w:lsdException w:name="List Table 7 Colorful" w:uiPriority="52"/>
+    <w:lsdException w:name="List Table 1 Light Accent 1" w:uiPriority="46"/>
+    <w:lsdException w:name="List Table 2 Accent 1" w:uiPriority="47"/>
+    <w:lsdException w:name="List Table 3 Accent 1" w:uiPriority="48"/>
+    <w:lsdException w:name="List Table 4 Accent 1" w:uiPriority="49"/>
+    <w:lsdException w:name="List Table 5 Dark Accent 1" w:uiPriority="50"/>
+    <w:lsdException w:name="List Table 6 Colorful Accent 1" w:uiPriority="51"/>
+    <w:lsdException w:name="List Table 7 Colorful Accent 1" w:uiPriority="52"/>
+    <w:lsdException w:name="List Table 1 Light Accent 2" w:uiPriority="46"/>
+    <w:lsdException w:name="List Table 2 Accent 2" w:uiPriority="47"/>
+    <w:lsdException w:name="List Table 3 Accent 2" w:uiPriority="48"/>
+    <w:lsdException w:name="List Table 4 Accent 2" w:uiPriority="49"/>
+    <w:lsdException w:name="List Table 5 Dark Accent 2" w:uiPriority="50"/>
+    <w:lsdException w:name="List Table 6 Colorful Accent 2" w:uiPriority="51"/>
+    <w:lsdException w:name="List Table 7 Colorful Accent 2" w:uiPriority="52"/>
+    <w:lsdException w:name="List Table 1 Light Accent 3" w:uiPriority="46"/>
+    <w:lsdException w:name="List Table 2 Accent 3" w:uiPriority="47"/>
+    <w:lsdException w:name="List Table 3 Accent 3" w:uiPriority="48"/>
+    <w:lsdException w:name="List Table 4 Accent 3" w:uiPriority="49"/>
+    <w:lsdException w:name="List Table 5 Dark Accent 3" w:uiPriority="50"/>
+    <w:lsdException w:name="List Table 6 Colorful Accent 3" w:uiPriority="51"/>
+    <w:lsdException w:name="List Table 7 Colorful Accent 3" w:uiPriority="52"/>
+    <w:lsdException w:name="List Table 1 Light Accent 4" w:uiPriority="46"/>
+    <w:lsdException w:name="List Table 2 Accent 4" w:uiPriority="47"/>
+    <w:lsdException w:name="List Table 3 Accent 4" w:uiPriority="48"/>
+    <w:lsdException w:name="List Table 4 Accent 4" w:uiPriority="49"/>
+    <w:lsdException w:name="List Table 5 Dark Accent 4" w:uiPriority="50"/>
+    <w:lsdException w:name="List Table 6 Colorful Accent 4" w:uiPriority="51"/>
+    <w:lsdException w:name="List Table 7 Colorful Accent 4" w:uiPriority="52"/>
+    <w:lsdException w:name="List Table 1 Light Accent 5" w:uiPriority="46"/>
+    <w:lsdException w:name="List Table 2 Accent 5" w:uiPriority="47"/>
+    <w:lsdException w:name="List Table 3 Accent 5" w:uiPriority="48"/>
+    <w:lsdException w:name="List Table 4 Accent 5" w:uiPriority="49"/>
+    <w:lsdException w:name="List Table 5 Dark Accent 5" w:uiPriority="50"/>
+    <w:lsdException w:name="List Table 6 Colorful Accent 5" w:uiPriority="51"/>
+    <w:lsdException w:name="List Table 7 Colorful Accent 5" w:uiPriority="52"/>
+    <w:lsdException w:name="List Table 1 Light Accent 6" w:uiPriority="46"/>
+    <w:lsdException w:name="List Table 2 Accent 6" w:uiPriority="47"/>
+    <w:lsdException w:name="List Table 3 Accent 6" w:uiPriority="48"/>
+    <w:lsdException w:name="List Table 4 Accent 6" w:uiPriority="49"/>
+    <w:lsdException w:name="List Table 5 Dark Accent 6" w:uiPriority="50"/>
+    <w:lsdException w:name="List Table 6 Colorful Accent 6" w:uiPriority="51"/>
+    <w:lsdException w:name="List Table 7 Colorful Accent 6" w:uiPriority="52"/>
   </w:latentStyles>
   <w:style w:type="paragraph" w:default="1" w:styleId="Normal">
     <w:name w:val="Normal"/>
@@ -7219,7 +7456,6 @@
       <w:spacing w:after="0" w:line="240" w:lineRule="auto"/>
     </w:pPr>
     <w:tblPr>
-      <w:tblInd w:w="0" w:type="dxa"/>
       <w:tblBorders>
         <w:top w:val="single" w:sz="4" w:space="0" w:color="000000" w:themeColor="text1"/>
         <w:left w:val="single" w:sz="4" w:space="0" w:color="000000" w:themeColor="text1"/>
@@ -7228,12 +7464,6 @@
         <w:insideH w:val="single" w:sz="4" w:space="0" w:color="000000" w:themeColor="text1"/>
         <w:insideV w:val="single" w:sz="4" w:space="0" w:color="000000" w:themeColor="text1"/>
       </w:tblBorders>
-      <w:tblCellMar>
-        <w:top w:w="0" w:type="dxa"/>
-        <w:left w:w="108" w:type="dxa"/>
-        <w:bottom w:w="0" w:type="dxa"/>
-        <w:right w:w="108" w:type="dxa"/>
-      </w:tblCellMar>
     </w:tblPr>
   </w:style>
   <w:style w:type="character" w:customStyle="1" w:styleId="Heading1Char">
@@ -7756,19 +7986,12 @@
     <w:tblPr>
       <w:tblStyleRowBandSize w:val="1"/>
       <w:tblStyleColBandSize w:val="1"/>
-      <w:tblInd w:w="0" w:type="dxa"/>
       <w:tblBorders>
         <w:top w:val="single" w:sz="8" w:space="0" w:color="9BBB59" w:themeColor="accent3"/>
         <w:left w:val="single" w:sz="8" w:space="0" w:color="9BBB59" w:themeColor="accent3"/>
         <w:bottom w:val="single" w:sz="8" w:space="0" w:color="9BBB59" w:themeColor="accent3"/>
         <w:right w:val="single" w:sz="8" w:space="0" w:color="9BBB59" w:themeColor="accent3"/>
       </w:tblBorders>
-      <w:tblCellMar>
-        <w:top w:w="0" w:type="dxa"/>
-        <w:left w:w="108" w:type="dxa"/>
-        <w:bottom w:w="0" w:type="dxa"/>
-        <w:right w:w="108" w:type="dxa"/>
-      </w:tblCellMar>
     </w:tblPr>
     <w:tblStylePr w:type="firstRow">
       <w:pPr>
@@ -7876,196 +8099,6 @@
       <w:szCs w:val="16"/>
       <w:lang w:val="en-AU" w:eastAsia="it-IT"/>
     </w:rPr>
-  </w:style>
-</w:styles>
-</file>
-
-<file path=word/stylesWithEffects.xml><?xml version="1.0" encoding="utf-8"?>
-<w:styles xmlns:wpc="http://schemas.microsoft.com/office/word/2010/wordprocessingCanvas" xmlns:mc="http://schemas.openxmlformats.org/markup-compatibility/2006" xmlns:o="urn:schemas-microsoft-com:office:office" xmlns:r="http://schemas.openxmlformats.org/officeDocument/2006/relationships" xmlns:m="http://schemas.openxmlformats.org/officeDocument/2006/math" xmlns:v="urn:schemas-microsoft-com:vml" xmlns:wp14="http://schemas.microsoft.com/office/word/2010/wordprocessingDrawing" xmlns:wp="http://schemas.openxmlformats.org/drawingml/2006/wordprocessingDrawing" xmlns:w10="urn:schemas-microsoft-com:office:word" xmlns:w="http://schemas.openxmlformats.org/wordprocessingml/2006/main" xmlns:w14="http://schemas.microsoft.com/office/word/2010/wordml" xmlns:wpg="http://schemas.microsoft.com/office/word/2010/wordprocessingGroup" xmlns:wpi="http://schemas.microsoft.com/office/word/2010/wordprocessingInk" xmlns:wne="http://schemas.microsoft.com/office/word/2006/wordml" xmlns:wps="http://schemas.microsoft.com/office/word/2010/wordprocessingShape" mc:Ignorable="w14 wp14">
-  <w:docDefaults>
-    <w:rPrDefault>
-      <w:rPr>
-        <w:rFonts w:asciiTheme="minorHAnsi" w:eastAsiaTheme="minorEastAsia" w:hAnsiTheme="minorHAnsi" w:cstheme="minorBidi"/>
-        <w:sz w:val="22"/>
-        <w:szCs w:val="22"/>
-        <w:lang w:val="en-US" w:eastAsia="en-US" w:bidi="ar-SA"/>
-      </w:rPr>
-    </w:rPrDefault>
-    <w:pPrDefault>
-      <w:pPr>
-        <w:spacing w:after="200" w:line="276" w:lineRule="auto"/>
-      </w:pPr>
-    </w:pPrDefault>
-  </w:docDefaults>
-  <w:latentStyles w:defLockedState="0" w:defUIPriority="99" w:defSemiHidden="1" w:defUnhideWhenUsed="1" w:defQFormat="0" w:count="267">
-    <w:lsdException w:name="Normal" w:semiHidden="0" w:uiPriority="0" w:unhideWhenUsed="0" w:qFormat="1"/>
-    <w:lsdException w:name="heading 1" w:semiHidden="0" w:uiPriority="9" w:unhideWhenUsed="0" w:qFormat="1"/>
-    <w:lsdException w:name="heading 2" w:uiPriority="9" w:qFormat="1"/>
-    <w:lsdException w:name="heading 3" w:uiPriority="9" w:qFormat="1"/>
-    <w:lsdException w:name="heading 4" w:uiPriority="9" w:qFormat="1"/>
-    <w:lsdException w:name="heading 5" w:uiPriority="9" w:qFormat="1"/>
-    <w:lsdException w:name="heading 6" w:uiPriority="9" w:qFormat="1"/>
-    <w:lsdException w:name="heading 7" w:uiPriority="9" w:qFormat="1"/>
-    <w:lsdException w:name="heading 8" w:uiPriority="9" w:qFormat="1"/>
-    <w:lsdException w:name="heading 9" w:uiPriority="9" w:qFormat="1"/>
-    <w:lsdException w:name="toc 1" w:uiPriority="39"/>
-    <w:lsdException w:name="toc 2" w:uiPriority="39"/>
-    <w:lsdException w:name="toc 3" w:uiPriority="39"/>
-    <w:lsdException w:name="toc 4" w:uiPriority="39"/>
-    <w:lsdException w:name="toc 5" w:uiPriority="39"/>
-    <w:lsdException w:name="toc 6" w:uiPriority="39"/>
-    <w:lsdException w:name="toc 7" w:uiPriority="39"/>
-    <w:lsdException w:name="toc 8" w:uiPriority="39"/>
-    <w:lsdException w:name="toc 9" w:uiPriority="39"/>
-    <w:lsdException w:name="caption" w:uiPriority="35" w:qFormat="1"/>
-    <w:lsdException w:name="Title" w:semiHidden="0" w:uiPriority="10" w:unhideWhenUsed="0" w:qFormat="1"/>
-    <w:lsdException w:name="Default Paragraph Font" w:uiPriority="1"/>
-    <w:lsdException w:name="Subtitle" w:semiHidden="0" w:uiPriority="11" w:unhideWhenUsed="0" w:qFormat="1"/>
-    <w:lsdException w:name="Strong" w:semiHidden="0" w:uiPriority="22" w:unhideWhenUsed="0" w:qFormat="1"/>
-    <w:lsdException w:name="Emphasis" w:semiHidden="0" w:uiPriority="20" w:unhideWhenUsed="0" w:qFormat="1"/>
-    <w:lsdException w:name="Table Grid" w:semiHidden="0" w:uiPriority="59" w:unhideWhenUsed="0"/>
-    <w:lsdException w:name="Placeholder Text" w:unhideWhenUsed="0"/>
-    <w:lsdException w:name="No Spacing" w:semiHidden="0" w:uiPriority="1" w:unhideWhenUsed="0" w:qFormat="1"/>
-    <w:lsdException w:name="Light Shading" w:semiHidden="0" w:uiPriority="60" w:unhideWhenUsed="0"/>
-    <w:lsdException w:name="Light List" w:semiHidden="0" w:uiPriority="61" w:unhideWhenUsed="0"/>
-    <w:lsdException w:name="Light Grid" w:semiHidden="0" w:uiPriority="62" w:unhideWhenUsed="0"/>
-    <w:lsdException w:name="Medium Shading 1" w:semiHidden="0" w:uiPriority="63" w:unhideWhenUsed="0"/>
-    <w:lsdException w:name="Medium Shading 2" w:semiHidden="0" w:uiPriority="64" w:unhideWhenUsed="0"/>
-    <w:lsdException w:name="Medium List 1" w:semiHidden="0" w:uiPriority="65" w:unhideWhenUsed="0"/>
-    <w:lsdException w:name="Medium List 2" w:semiHidden="0" w:uiPriority="66" w:unhideWhenUsed="0"/>
-    <w:lsdException w:name="Medium Grid 1" w:semiHidden="0" w:uiPriority="67" w:unhideWhenUsed="0"/>
-    <w:lsdException w:name="Medium Grid 2" w:semiHidden="0" w:uiPriority="68" w:unhideWhenUsed="0"/>
-    <w:lsdException w:name="Medium Grid 3" w:semiHidden="0" w:uiPriority="69" w:unhideWhenUsed="0"/>
-    <w:lsdException w:name="Dark List" w:semiHidden="0" w:uiPriority="70" w:unhideWhenUsed="0"/>
-    <w:lsdException w:name="Colorful Shading" w:semiHidden="0" w:uiPriority="71" w:unhideWhenUsed="0"/>
-    <w:lsdException w:name="Colorful List" w:semiHidden="0" w:uiPriority="72" w:unhideWhenUsed="0"/>
-    <w:lsdException w:name="Colorful Grid" w:semiHidden="0" w:uiPriority="73" w:unhideWhenUsed="0"/>
-    <w:lsdException w:name="Light Shading Accent 1" w:semiHidden="0" w:uiPriority="60" w:unhideWhenUsed="0"/>
-    <w:lsdException w:name="Light List Accent 1" w:semiHidden="0" w:uiPriority="61" w:unhideWhenUsed="0"/>
-    <w:lsdException w:name="Light Grid Accent 1" w:semiHidden="0" w:uiPriority="62" w:unhideWhenUsed="0"/>
-    <w:lsdException w:name="Medium Shading 1 Accent 1" w:semiHidden="0" w:uiPriority="63" w:unhideWhenUsed="0"/>
-    <w:lsdException w:name="Medium Shading 2 Accent 1" w:semiHidden="0" w:uiPriority="64" w:unhideWhenUsed="0"/>
-    <w:lsdException w:name="Medium List 1 Accent 1" w:semiHidden="0" w:uiPriority="65" w:unhideWhenUsed="0"/>
-    <w:lsdException w:name="Revision" w:unhideWhenUsed="0"/>
-    <w:lsdException w:name="List Paragraph" w:semiHidden="0" w:uiPriority="34" w:unhideWhenUsed="0" w:qFormat="1"/>
-    <w:lsdException w:name="Quote" w:semiHidden="0" w:uiPriority="29" w:unhideWhenUsed="0" w:qFormat="1"/>
-    <w:lsdException w:name="Intense Quote" w:semiHidden="0" w:uiPriority="30" w:unhideWhenUsed="0" w:qFormat="1"/>
-    <w:lsdException w:name="Medium List 2 Accent 1" w:semiHidden="0" w:uiPriority="66" w:unhideWhenUsed="0"/>
-    <w:lsdException w:name="Medium Grid 1 Accent 1" w:semiHidden="0" w:uiPriority="67" w:unhideWhenUsed="0"/>
-    <w:lsdException w:name="Medium Grid 2 Accent 1" w:semiHidden="0" w:uiPriority="68" w:unhideWhenUsed="0"/>
-    <w:lsdException w:name="Medium Grid 3 Accent 1" w:semiHidden="0" w:uiPriority="69" w:unhideWhenUsed="0"/>
-    <w:lsdException w:name="Dark List Accent 1" w:semiHidden="0" w:uiPriority="70" w:unhideWhenUsed="0"/>
-    <w:lsdException w:name="Colorful Shading Accent 1" w:semiHidden="0" w:uiPriority="71" w:unhideWhenUsed="0"/>
-    <w:lsdException w:name="Colorful List Accent 1" w:semiHidden="0" w:uiPriority="72" w:unhideWhenUsed="0"/>
-    <w:lsdException w:name="Colorful Grid Accent 1" w:semiHidden="0" w:uiPriority="73" w:unhideWhenUsed="0"/>
-    <w:lsdException w:name="Light Shading Accent 2" w:semiHidden="0" w:uiPriority="60" w:unhideWhenUsed="0"/>
-    <w:lsdException w:name="Light List Accent 2" w:semiHidden="0" w:uiPriority="61" w:unhideWhenUsed="0"/>
-    <w:lsdException w:name="Light Grid Accent 2" w:semiHidden="0" w:uiPriority="62" w:unhideWhenUsed="0"/>
-    <w:lsdException w:name="Medium Shading 1 Accent 2" w:semiHidden="0" w:uiPriority="63" w:unhideWhenUsed="0"/>
-    <w:lsdException w:name="Medium Shading 2 Accent 2" w:semiHidden="0" w:uiPriority="64" w:unhideWhenUsed="0"/>
-    <w:lsdException w:name="Medium List 1 Accent 2" w:semiHidden="0" w:uiPriority="65" w:unhideWhenUsed="0"/>
-    <w:lsdException w:name="Medium List 2 Accent 2" w:semiHidden="0" w:uiPriority="66" w:unhideWhenUsed="0"/>
-    <w:lsdException w:name="Medium Grid 1 Accent 2" w:semiHidden="0" w:uiPriority="67" w:unhideWhenUsed="0"/>
-    <w:lsdException w:name="Medium Grid 2 Accent 2" w:semiHidden="0" w:uiPriority="68" w:unhideWhenUsed="0"/>
-    <w:lsdException w:name="Medium Grid 3 Accent 2" w:semiHidden="0" w:uiPriority="69" w:unhideWhenUsed="0"/>
-    <w:lsdException w:name="Dark List Accent 2" w:semiHidden="0" w:uiPriority="70" w:unhideWhenUsed="0"/>
-    <w:lsdException w:name="Colorful Shading Accent 2" w:semiHidden="0" w:uiPriority="71" w:unhideWhenUsed="0"/>
-    <w:lsdException w:name="Colorful List Accent 2" w:semiHidden="0" w:uiPriority="72" w:unhideWhenUsed="0"/>
-    <w:lsdException w:name="Colorful Grid Accent 2" w:semiHidden="0" w:uiPriority="73" w:unhideWhenUsed="0"/>
-    <w:lsdException w:name="Light Shading Accent 3" w:semiHidden="0" w:uiPriority="60" w:unhideWhenUsed="0"/>
-    <w:lsdException w:name="Light List Accent 3" w:semiHidden="0" w:uiPriority="61" w:unhideWhenUsed="0"/>
-    <w:lsdException w:name="Light Grid Accent 3" w:semiHidden="0" w:uiPriority="62" w:unhideWhenUsed="0"/>
-    <w:lsdException w:name="Medium Shading 1 Accent 3" w:semiHidden="0" w:uiPriority="63" w:unhideWhenUsed="0"/>
-    <w:lsdException w:name="Medium Shading 2 Accent 3" w:semiHidden="0" w:uiPriority="64" w:unhideWhenUsed="0"/>
-    <w:lsdException w:name="Medium List 1 Accent 3" w:semiHidden="0" w:uiPriority="65" w:unhideWhenUsed="0"/>
-    <w:lsdException w:name="Medium List 2 Accent 3" w:semiHidden="0" w:uiPriority="66" w:unhideWhenUsed="0"/>
-    <w:lsdException w:name="Medium Grid 1 Accent 3" w:semiHidden="0" w:uiPriority="67" w:unhideWhenUsed="0"/>
-    <w:lsdException w:name="Medium Grid 2 Accent 3" w:semiHidden="0" w:uiPriority="68" w:unhideWhenUsed="0"/>
-    <w:lsdException w:name="Medium Grid 3 Accent 3" w:semiHidden="0" w:uiPriority="69" w:unhideWhenUsed="0"/>
-    <w:lsdException w:name="Dark List Accent 3" w:semiHidden="0" w:uiPriority="70" w:unhideWhenUsed="0"/>
-    <w:lsdException w:name="Colorful Shading Accent 3" w:semiHidden="0" w:uiPriority="71" w:unhideWhenUsed="0"/>
-    <w:lsdException w:name="Colorful List Accent 3" w:semiHidden="0" w:uiPriority="72" w:unhideWhenUsed="0"/>
-    <w:lsdException w:name="Colorful Grid Accent 3" w:semiHidden="0" w:uiPriority="73" w:unhideWhenUsed="0"/>
-    <w:lsdException w:name="Light Shading Accent 4" w:semiHidden="0" w:uiPriority="60" w:unhideWhenUsed="0"/>
-    <w:lsdException w:name="Light List Accent 4" w:semiHidden="0" w:uiPriority="61" w:unhideWhenUsed="0"/>
-    <w:lsdException w:name="Light Grid Accent 4" w:semiHidden="0" w:uiPriority="62" w:unhideWhenUsed="0"/>
-    <w:lsdException w:name="Medium Shading 1 Accent 4" w:semiHidden="0" w:uiPriority="63" w:unhideWhenUsed="0"/>
-    <w:lsdException w:name="Medium Shading 2 Accent 4" w:semiHidden="0" w:uiPriority="64" w:unhideWhenUsed="0"/>
-    <w:lsdException w:name="Medium List 1 Accent 4" w:semiHidden="0" w:uiPriority="65" w:unhideWhenUsed="0"/>
-    <w:lsdException w:name="Medium List 2 Accent 4" w:semiHidden="0" w:uiPriority="66" w:unhideWhenUsed="0"/>
-    <w:lsdException w:name="Medium Grid 1 Accent 4" w:semiHidden="0" w:uiPriority="67" w:unhideWhenUsed="0"/>
-    <w:lsdException w:name="Medium Grid 2 Accent 4" w:semiHidden="0" w:uiPriority="68" w:unhideWhenUsed="0"/>
-    <w:lsdException w:name="Medium Grid 3 Accent 4" w:semiHidden="0" w:uiPriority="69" w:unhideWhenUsed="0"/>
-    <w:lsdException w:name="Dark List Accent 4" w:semiHidden="0" w:uiPriority="70" w:unhideWhenUsed="0"/>
-    <w:lsdException w:name="Colorful Shading Accent 4" w:semiHidden="0" w:uiPriority="71" w:unhideWhenUsed="0"/>
-    <w:lsdException w:name="Colorful List Accent 4" w:semiHidden="0" w:uiPriority="72" w:unhideWhenUsed="0"/>
-    <w:lsdException w:name="Colorful Grid Accent 4" w:semiHidden="0" w:uiPriority="73" w:unhideWhenUsed="0"/>
-    <w:lsdException w:name="Light Shading Accent 5" w:semiHidden="0" w:uiPriority="60" w:unhideWhenUsed="0"/>
-    <w:lsdException w:name="Light List Accent 5" w:semiHidden="0" w:uiPriority="61" w:unhideWhenUsed="0"/>
-    <w:lsdException w:name="Light Grid Accent 5" w:semiHidden="0" w:uiPriority="62" w:unhideWhenUsed="0"/>
-    <w:lsdException w:name="Medium Shading 1 Accent 5" w:semiHidden="0" w:uiPriority="63" w:unhideWhenUsed="0"/>
-    <w:lsdException w:name="Medium Shading 2 Accent 5" w:semiHidden="0" w:uiPriority="64" w:unhideWhenUsed="0"/>
-    <w:lsdException w:name="Medium List 1 Accent 5" w:semiHidden="0" w:uiPriority="65" w:unhideWhenUsed="0"/>
-    <w:lsdException w:name="Medium List 2 Accent 5" w:semiHidden="0" w:uiPriority="66" w:unhideWhenUsed="0"/>
-    <w:lsdException w:name="Medium Grid 1 Accent 5" w:semiHidden="0" w:uiPriority="67" w:unhideWhenUsed="0"/>
-    <w:lsdException w:name="Medium Grid 2 Accent 5" w:semiHidden="0" w:uiPriority="68" w:unhideWhenUsed="0"/>
-    <w:lsdException w:name="Medium Grid 3 Accent 5" w:semiHidden="0" w:uiPriority="69" w:unhideWhenUsed="0"/>
-    <w:lsdException w:name="Dark List Accent 5" w:semiHidden="0" w:uiPriority="70" w:unhideWhenUsed="0"/>
-    <w:lsdException w:name="Colorful Shading Accent 5" w:semiHidden="0" w:uiPriority="71" w:unhideWhenUsed="0"/>
-    <w:lsdException w:name="Colorful List Accent 5" w:semiHidden="0" w:uiPriority="72" w:unhideWhenUsed="0"/>
-    <w:lsdException w:name="Colorful Grid Accent 5" w:semiHidden="0" w:uiPriority="73" w:unhideWhenUsed="0"/>
-    <w:lsdException w:name="Light Shading Accent 6" w:semiHidden="0" w:uiPriority="60" w:unhideWhenUsed="0"/>
-    <w:lsdException w:name="Light List Accent 6" w:semiHidden="0" w:uiPriority="61" w:unhideWhenUsed="0"/>
-    <w:lsdException w:name="Light Grid Accent 6" w:semiHidden="0" w:uiPriority="62" w:unhideWhenUsed="0"/>
-    <w:lsdException w:name="Medium Shading 1 Accent 6" w:semiHidden="0" w:uiPriority="63" w:unhideWhenUsed="0"/>
-    <w:lsdException w:name="Medium Shading 2 Accent 6" w:semiHidden="0" w:uiPriority="64" w:unhideWhenUsed="0"/>
-    <w:lsdException w:name="Medium List 1 Accent 6" w:semiHidden="0" w:uiPriority="65" w:unhideWhenUsed="0"/>
-    <w:lsdException w:name="Medium List 2 Accent 6" w:semiHidden="0" w:uiPriority="66" w:unhideWhenUsed="0"/>
-    <w:lsdException w:name="Medium Grid 1 Accent 6" w:semiHidden="0" w:uiPriority="67" w:unhideWhenUsed="0"/>
-    <w:lsdException w:name="Medium Grid 2 Accent 6" w:semiHidden="0" w:uiPriority="68" w:unhideWhenUsed="0"/>
-    <w:lsdException w:name="Medium Grid 3 Accent 6" w:semiHidden="0" w:uiPriority="69" w:unhideWhenUsed="0"/>
-    <w:lsdException w:name="Dark List Accent 6" w:semiHidden="0" w:uiPriority="70" w:unhideWhenUsed="0"/>
-    <w:lsdException w:name="Colorful Shading Accent 6" w:semiHidden="0" w:uiPriority="71" w:unhideWhenUsed="0"/>
-    <w:lsdException w:name="Colorful List Accent 6" w:semiHidden="0" w:uiPriority="72" w:unhideWhenUsed="0"/>
-    <w:lsdException w:name="Colorful Grid Accent 6" w:semiHidden="0" w:uiPriority="73" w:unhideWhenUsed="0"/>
-    <w:lsdException w:name="Subtle Emphasis" w:semiHidden="0" w:uiPriority="19" w:unhideWhenUsed="0" w:qFormat="1"/>
-    <w:lsdException w:name="Intense Emphasis" w:semiHidden="0" w:uiPriority="21" w:unhideWhenUsed="0" w:qFormat="1"/>
-    <w:lsdException w:name="Subtle Reference" w:semiHidden="0" w:uiPriority="31" w:unhideWhenUsed="0" w:qFormat="1"/>
-    <w:lsdException w:name="Intense Reference" w:semiHidden="0" w:uiPriority="32" w:unhideWhenUsed="0" w:qFormat="1"/>
-    <w:lsdException w:name="Book Title" w:semiHidden="0" w:uiPriority="33" w:unhideWhenUsed="0" w:qFormat="1"/>
-    <w:lsdException w:name="Bibliography" w:uiPriority="37"/>
-    <w:lsdException w:name="TOC Heading" w:uiPriority="39" w:qFormat="1"/>
-  </w:latentStyles>
-  <w:style w:type="paragraph" w:default="1" w:styleId="Normal">
-    <w:name w:val="Normal"/>
-    <w:qFormat/>
-  </w:style>
-  <w:style w:type="character" w:default="1" w:styleId="DefaultParagraphFont">
-    <w:name w:val="Default Paragraph Font"/>
-    <w:uiPriority w:val="1"/>
-    <w:semiHidden/>
-    <w:unhideWhenUsed/>
-  </w:style>
-  <w:style w:type="table" w:default="1" w:styleId="TableNormal">
-    <w:name w:val="Normal Table"/>
-    <w:uiPriority w:val="99"/>
-    <w:semiHidden/>
-    <w:unhideWhenUsed/>
-    <w:tblPr>
-      <w:tblInd w:w="0" w:type="dxa"/>
-      <w:tblCellMar>
-        <w:top w:w="0" w:type="dxa"/>
-        <w:left w:w="108" w:type="dxa"/>
-        <w:bottom w:w="0" w:type="dxa"/>
-        <w:right w:w="108" w:type="dxa"/>
-      </w:tblCellMar>
-    </w:tblPr>
-  </w:style>
-  <w:style w:type="numbering" w:default="1" w:styleId="NoList">
-    <w:name w:val="No List"/>
-    <w:uiPriority w:val="99"/>
-    <w:semiHidden/>
-    <w:unhideWhenUsed/>
   </w:style>
 </w:styles>
 </file>

</xml_diff>

<commit_message>
added platinum entry to resume ;)
</commit_message>
<xml_diff>
--- a/doc/MatthewBell_Resume.docx
+++ b/doc/MatthewBell_Resume.docx
@@ -521,7 +521,7 @@
             <v:path o:extrusionok="f" gradientshapeok="t" o:connecttype="rect"/>
             <o:lock v:ext="edit" aspectratio="t"/>
           </v:shapetype>
-          <v:shape id="_x0000_i1025" type="#_x0000_t75" style="width:39.55pt;height:28.3pt">
+          <v:shape id="_x0000_i1025" type="#_x0000_t75" style="width:39.75pt;height:27.95pt">
             <v:imagedata r:id="rId11" o:title="Bandai_Namco_logo"/>
           </v:shape>
         </w:pict>
@@ -820,7 +820,7 @@
           <w:lang w:eastAsia="zh-CN" w:bidi="ar-SA"/>
         </w:rPr>
         <w:drawing>
-          <wp:inline distT="0" distB="0" distL="0" distR="0" wp14:anchorId="782355CE" wp14:editId="7E9FADFA">
+          <wp:inline distT="0" distB="0" distL="0" distR="0" wp14:anchorId="2545BA92" wp14:editId="7F134262">
             <wp:extent cx="981830" cy="264792"/>
             <wp:effectExtent l="0" t="0" r="0" b="0"/>
             <wp:docPr id="74" name="Picture 74" descr="C:\Users\Matt\Desktop\ubisoft-logo.jpg"/>
@@ -953,7 +953,7 @@
                 <w:lang w:eastAsia="zh-CN" w:bidi="ar-SA"/>
               </w:rPr>
               <w:drawing>
-                <wp:inline distT="0" distB="0" distL="0" distR="0" wp14:anchorId="34A81F81" wp14:editId="30CD6A96">
+                <wp:inline distT="0" distB="0" distL="0" distR="0" wp14:anchorId="20E6B785" wp14:editId="4E1B1DFE">
                   <wp:extent cx="480624" cy="657225"/>
                   <wp:effectExtent l="0" t="0" r="0" b="0"/>
                   <wp:docPr id="75" name="Picture 75" descr="E:\Documents\Dropbox\StudioStuff\Misc\Resume\Web\_Current\box\box_AssassinsCreedSYND.png"/>
@@ -1010,7 +1010,7 @@
                 <w:lang w:eastAsia="zh-CN" w:bidi="ar-SA"/>
               </w:rPr>
               <w:drawing>
-                <wp:inline distT="0" distB="0" distL="0" distR="0">
+                <wp:inline distT="0" distB="0" distL="0" distR="0" wp14:anchorId="015A675A" wp14:editId="043BA584">
                   <wp:extent cx="462225" cy="650394"/>
                   <wp:effectExtent l="0" t="0" r="0" b="0"/>
                   <wp:docPr id="1" name="Picture 1" descr="C:\TestWork\U\Web\trunk\box\box_AssassinsCreedORI.jpg"/>
@@ -1179,7 +1179,7 @@
           <w:lang w:eastAsia="zh-CN" w:bidi="ar-SA"/>
         </w:rPr>
         <w:drawing>
-          <wp:inline distT="0" distB="0" distL="0" distR="0" wp14:anchorId="541B6A03" wp14:editId="3ABEDB5E">
+          <wp:inline distT="0" distB="0" distL="0" distR="0" wp14:anchorId="7F4966CF" wp14:editId="3DF9FED4">
             <wp:extent cx="593678" cy="363332"/>
             <wp:effectExtent l="0" t="0" r="0" b="0"/>
             <wp:docPr id="77" name="Picture 77" descr="G:\Projects\Web\Resume\Icons\twoFour54.jpg"/>
@@ -1475,7 +1475,7 @@
           <w:lang w:eastAsia="zh-CN" w:bidi="ar-SA"/>
         </w:rPr>
         <w:drawing>
-          <wp:inline distT="0" distB="0" distL="0" distR="0" wp14:anchorId="46F27CAA" wp14:editId="5FA56597">
+          <wp:inline distT="0" distB="0" distL="0" distR="0" wp14:anchorId="3AB1EDB2" wp14:editId="56F8A7F8">
             <wp:extent cx="360704" cy="423081"/>
             <wp:effectExtent l="0" t="0" r="0" b="0"/>
             <wp:docPr id="78" name="Picture 1" descr="D:\Projects\Web\Resume\Icons\flameshark_sml.JPG"/>
@@ -1706,7 +1706,7 @@
           <w:lang w:eastAsia="zh-CN" w:bidi="ar-SA"/>
         </w:rPr>
         <w:drawing>
-          <wp:inline distT="0" distB="0" distL="0" distR="0" wp14:anchorId="673737E8" wp14:editId="4C68A841">
+          <wp:inline distT="0" distB="0" distL="0" distR="0" wp14:anchorId="1C50BAEC" wp14:editId="601FC3CD">
             <wp:extent cx="573206" cy="346654"/>
             <wp:effectExtent l="0" t="0" r="0" b="0"/>
             <wp:docPr id="79" name="Picture 3" descr="D:\Projects\Web\Resume\Icons\Qantm_logo[1].gif"/>
@@ -1928,7 +1928,7 @@
         </w:rPr>
         <w:lastRenderedPageBreak/>
         <w:drawing>
-          <wp:inline distT="0" distB="0" distL="0" distR="0" wp14:anchorId="660BB1CF" wp14:editId="69B13720">
+          <wp:inline distT="0" distB="0" distL="0" distR="0" wp14:anchorId="3DA78808" wp14:editId="5F1A7EB6">
             <wp:extent cx="981830" cy="264792"/>
             <wp:effectExtent l="0" t="0" r="0" b="0"/>
             <wp:docPr id="80" name="Picture 80" descr="C:\Users\Matt\Desktop\ubisoft-logo.jpg"/>
@@ -2076,7 +2076,7 @@
                 <w:lang w:eastAsia="zh-CN" w:bidi="ar-SA"/>
               </w:rPr>
               <w:drawing>
-                <wp:inline distT="0" distB="0" distL="0" distR="0" wp14:anchorId="4E9CBA2A" wp14:editId="6D9EBA8B">
+                <wp:inline distT="0" distB="0" distL="0" distR="0" wp14:anchorId="167BE3DC" wp14:editId="29E13D4C">
                   <wp:extent cx="463270" cy="655092"/>
                   <wp:effectExtent l="0" t="0" r="0" b="0"/>
                   <wp:docPr id="81" name="Picture 19" descr="box_AssassinsCreed2.jpg"/>
@@ -2117,7 +2117,7 @@
                 <w:lang w:eastAsia="zh-CN" w:bidi="ar-SA"/>
               </w:rPr>
               <w:drawing>
-                <wp:inline distT="0" distB="0" distL="0" distR="0" wp14:anchorId="7D6745CD" wp14:editId="7DEDCB78">
+                <wp:inline distT="0" distB="0" distL="0" distR="0" wp14:anchorId="40F9664C" wp14:editId="3AD65BB5">
                   <wp:extent cx="463270" cy="655092"/>
                   <wp:effectExtent l="0" t="0" r="0" b="0"/>
                   <wp:docPr id="86" name="Picture 20" descr="box_AssassinsCreedBH.jpg"/>
@@ -2158,7 +2158,7 @@
                 <w:lang w:eastAsia="zh-CN" w:bidi="ar-SA"/>
               </w:rPr>
               <w:drawing>
-                <wp:inline distT="0" distB="0" distL="0" distR="0" wp14:anchorId="26A3C07E" wp14:editId="731C6C06">
+                <wp:inline distT="0" distB="0" distL="0" distR="0" wp14:anchorId="4C891063" wp14:editId="41467371">
                   <wp:extent cx="468095" cy="661916"/>
                   <wp:effectExtent l="0" t="0" r="0" b="0"/>
                   <wp:docPr id="87" name="Picture 21" descr="box_PrinceOfPersiaTHFS.jpg"/>
@@ -2383,7 +2383,7 @@
           <w:lang w:eastAsia="zh-CN" w:bidi="ar-SA"/>
         </w:rPr>
         <w:drawing>
-          <wp:inline distT="0" distB="0" distL="0" distR="0" wp14:anchorId="2469229C" wp14:editId="70617AE2">
+          <wp:inline distT="0" distB="0" distL="0" distR="0" wp14:anchorId="46C788D9" wp14:editId="6FD9BBA7">
             <wp:extent cx="914400" cy="320040"/>
             <wp:effectExtent l="0" t="0" r="0" b="0"/>
             <wp:docPr id="88" name="Picture 22" descr="KromeStudios.jpg"/>
@@ -2512,7 +2512,7 @@
                 <w:lang w:eastAsia="zh-CN" w:bidi="ar-SA"/>
               </w:rPr>
               <w:drawing>
-                <wp:inline distT="0" distB="0" distL="0" distR="0" wp14:anchorId="66B4237D" wp14:editId="27C26820">
+                <wp:inline distT="0" distB="0" distL="0" distR="0" wp14:anchorId="0F00F92C" wp14:editId="3363B812">
                   <wp:extent cx="462742" cy="654347"/>
                   <wp:effectExtent l="0" t="0" r="0" b="0"/>
                   <wp:docPr id="89" name="Picture 7" descr="box_SWCL_RepublicHereos.jpg"/>
@@ -2556,7 +2556,7 @@
                 <w:lang w:eastAsia="zh-CN" w:bidi="ar-SA"/>
               </w:rPr>
               <w:drawing>
-                <wp:inline distT="0" distB="0" distL="0" distR="0" wp14:anchorId="682154CF" wp14:editId="61BF8A73">
+                <wp:inline distT="0" distB="0" distL="0" distR="0" wp14:anchorId="13994F07" wp14:editId="7B7973C4">
                   <wp:extent cx="468118" cy="658290"/>
                   <wp:effectExtent l="0" t="0" r="0" b="0"/>
                   <wp:docPr id="90" name="Picture 9" descr="box_SWCL_LightSaber.jpg"/>
@@ -2600,7 +2600,7 @@
                 <w:lang w:eastAsia="zh-CN" w:bidi="ar-SA"/>
               </w:rPr>
               <w:drawing>
-                <wp:inline distT="0" distB="0" distL="0" distR="0" wp14:anchorId="0C2F4448" wp14:editId="0C5B4438">
+                <wp:inline distT="0" distB="0" distL="0" distR="0" wp14:anchorId="7D5B1731" wp14:editId="2A95AFB5">
                   <wp:extent cx="477671" cy="679188"/>
                   <wp:effectExtent l="0" t="0" r="0" b="0"/>
                   <wp:docPr id="91" name="Picture 8" descr="box_HellboyScienceOfEvil.jpg"/>
@@ -2779,12 +2779,7 @@
               </w:numPr>
             </w:pPr>
             <w:r>
-              <w:t>Generalist role (pro</w:t>
-            </w:r>
-            <w:bookmarkStart w:id="0" w:name="_GoBack"/>
-            <w:bookmarkEnd w:id="0"/>
-            <w:r>
-              <w:t>ps/textures/lighting) as the projects required</w:t>
+              <w:t>Generalist role (props/textures/lighting) as the projects required</w:t>
             </w:r>
           </w:p>
         </w:tc>
@@ -2805,7 +2800,7 @@
           <w:lang w:eastAsia="zh-CN" w:bidi="ar-SA"/>
         </w:rPr>
         <w:drawing>
-          <wp:inline distT="0" distB="0" distL="0" distR="0" wp14:anchorId="2454C574" wp14:editId="6327B3F4">
+          <wp:inline distT="0" distB="0" distL="0" distR="0" wp14:anchorId="4B8284CD" wp14:editId="692D8257">
             <wp:extent cx="475013" cy="356261"/>
             <wp:effectExtent l="0" t="0" r="0" b="0"/>
             <wp:docPr id="93" name="Picture 27" descr="u235.jpg"/>
@@ -3044,7 +3039,7 @@
           <w:lang w:eastAsia="zh-CN" w:bidi="ar-SA"/>
         </w:rPr>
         <w:drawing>
-          <wp:inline distT="0" distB="0" distL="0" distR="0" wp14:anchorId="052F760E" wp14:editId="08D0A578">
+          <wp:inline distT="0" distB="0" distL="0" distR="0" wp14:anchorId="11EE2397" wp14:editId="77D8257A">
             <wp:extent cx="373075" cy="373075"/>
             <wp:effectExtent l="19050" t="0" r="7925" b="0"/>
             <wp:docPr id="94" name="Picture 29" descr="4DRulers.jpg"/>
@@ -3249,7 +3244,7 @@
     <w:tbl>
       <w:tblPr>
         <w:tblStyle w:val="TableGrid"/>
-        <w:tblW w:w="0" w:type="auto"/>
+        <w:tblW w:w="9086" w:type="dxa"/>
         <w:tblInd w:w="245" w:type="dxa"/>
         <w:tblBorders>
           <w:top w:val="none" w:sz="0" w:space="0" w:color="auto"/>
@@ -3262,13 +3257,16 @@
         <w:tblLook w:val="04A0" w:firstRow="1" w:lastRow="0" w:firstColumn="1" w:lastColumn="0" w:noHBand="0" w:noVBand="1"/>
       </w:tblPr>
       <w:tblGrid>
-        <w:gridCol w:w="1281"/>
-        <w:gridCol w:w="7716"/>
+        <w:gridCol w:w="1294"/>
+        <w:gridCol w:w="7792"/>
       </w:tblGrid>
       <w:tr>
+        <w:trPr>
+          <w:trHeight w:val="887"/>
+        </w:trPr>
         <w:tc>
           <w:tcPr>
-            <w:tcW w:w="1281" w:type="dxa"/>
+            <w:tcW w:w="1294" w:type="dxa"/>
           </w:tcPr>
           <w:p>
             <w:pPr>
@@ -3282,7 +3280,7 @@
                 <w:lang w:eastAsia="zh-CN" w:bidi="ar-SA"/>
               </w:rPr>
               <w:drawing>
-                <wp:inline distT="0" distB="0" distL="0" distR="0" wp14:anchorId="53F670CA" wp14:editId="3051D36B">
+                <wp:inline distT="0" distB="0" distL="0" distR="0" wp14:anchorId="3A22C06B" wp14:editId="623C8F87">
                   <wp:extent cx="638175" cy="614798"/>
                   <wp:effectExtent l="19050" t="0" r="9525" b="0"/>
                   <wp:docPr id="35" name="Picture 1" descr="E:\Projects\Other\Resume\Icons\UQ.gif"/>
@@ -3331,7 +3329,7 @@
         </w:tc>
         <w:tc>
           <w:tcPr>
-            <w:tcW w:w="7716" w:type="dxa"/>
+            <w:tcW w:w="7792" w:type="dxa"/>
           </w:tcPr>
           <w:p>
             <w:pPr>
@@ -3383,20 +3381,6 @@
           <w:i/>
         </w:rPr>
       </w:pPr>
-      <w:r>
-        <w:rPr>
-          <w:rStyle w:val="SubtleEmphasis"/>
-          <w:i w:val="0"/>
-        </w:rPr>
-        <w:br/>
-      </w:r>
-      <w:r>
-        <w:rPr>
-          <w:rStyle w:val="SubtleEmphasis"/>
-          <w:i w:val="0"/>
-        </w:rPr>
-        <w:br/>
-      </w:r>
     </w:p>
     <w:tbl>
       <w:tblPr>
@@ -3678,12 +3662,14 @@
                 <w:rFonts w:eastAsia="Batang"/>
               </w:rPr>
             </w:pPr>
+            <w:proofErr w:type="spellStart"/>
             <w:r>
               <w:rPr>
                 <w:rFonts w:eastAsia="Batang"/>
               </w:rPr>
               <w:t>Shaders</w:t>
             </w:r>
+            <w:proofErr w:type="spellEnd"/>
           </w:p>
           <w:p>
             <w:pPr>
@@ -3875,40 +3861,62 @@
     <w:p>
       <w:pPr>
         <w:pStyle w:val="RESTitlePosition"/>
+      </w:pPr>
+      <w:r>
         <w:rPr>
           <w:rStyle w:val="IntenseEmphasis"/>
         </w:rPr>
-      </w:pPr>
+        <w:t>Hobby Projects</w:t>
+      </w:r>
       <w:r>
         <w:rPr>
           <w:rStyle w:val="IntenseEmphasis"/>
         </w:rPr>
-        <w:t>Hobby Projects</w:t>
-      </w:r>
-    </w:p>
-    <w:p>
-      <w:r>
-        <w:t>As video game development is not just a day job for me, I am constantly engaging myself in personal projects or group projects with other colleagues.  This keeps my skills fresh whilst allowing me to explore certain areas of development that may not be par</w:t>
-      </w:r>
-      <w:r>
+        <w:br/>
+      </w:r>
+      <w:r>
+        <w:rPr>
+          <w:rStyle w:val="RESBodyChar"/>
+        </w:rPr>
+        <w:t xml:space="preserve">As video game development is not just a day job for me, I am constantly engaging myself in personal </w:t>
+      </w:r>
+      <w:r>
+        <w:rPr>
+          <w:rStyle w:val="RESBodyChar"/>
+        </w:rPr>
+        <w:t>projects.  T</w:t>
+      </w:r>
+      <w:r>
+        <w:rPr>
+          <w:rStyle w:val="RESBodyChar"/>
+        </w:rPr>
+        <w:t>his keeps my skills fresh whilst allowing me to explore certain areas of development that may not be par</w:t>
+      </w:r>
+      <w:r>
+        <w:rPr>
+          <w:rStyle w:val="RESBodyChar"/>
+        </w:rPr>
         <w:t xml:space="preserve">t of my primary duties at work.  These projects may range from an environment scene to small prototypes in Unity. </w:t>
       </w:r>
       <w:r>
+        <w:rPr>
+          <w:rStyle w:val="RESBodyChar"/>
+        </w:rPr>
         <w:t xml:space="preserve"> </w:t>
       </w:r>
-    </w:p>
-    <w:p>
-      <w:pPr>
-        <w:jc w:val="center"/>
-      </w:pPr>
-      <w:r>
-        <w:rPr>
-          <w:noProof/>
+      <w:r>
+        <w:rPr>
+          <w:rStyle w:val="RESBodyChar"/>
+        </w:rPr>
+        <w:br/>
+      </w:r>
+      <w:r>
+        <w:rPr>
           <w:lang w:eastAsia="zh-CN" w:bidi="ar-SA"/>
         </w:rPr>
         <w:drawing>
-          <wp:inline distT="0" distB="0" distL="0" distR="0" wp14:anchorId="47170D01" wp14:editId="5A5ACCFB">
-            <wp:extent cx="1143000" cy="868021"/>
+          <wp:inline distT="0" distB="0" distL="0" distR="0" wp14:anchorId="485B12E5" wp14:editId="68F0C7C3">
+            <wp:extent cx="926564" cy="703655"/>
             <wp:effectExtent l="0" t="0" r="0" b="0"/>
             <wp:docPr id="11" name="Picture 11" descr="C:\Users\Matt\Dropbox\StudioStuff\Web\Resume\Current\Images\u235\u_shadows04.jpg"/>
             <wp:cNvGraphicFramePr>
@@ -3939,7 +3947,7 @@
                   <pic:spPr bwMode="auto">
                     <a:xfrm>
                       <a:off x="0" y="0"/>
-                      <a:ext cx="1143289" cy="868241"/>
+                      <a:ext cx="928220" cy="704913"/>
                     </a:xfrm>
                     <a:prstGeom prst="rect">
                       <a:avLst/>
@@ -3957,19 +3965,17 @@
       </w:r>
       <w:r>
         <w:rPr>
-          <w:noProof/>
           <w:lang w:eastAsia="en-AU" w:bidi="ar-SA"/>
         </w:rPr>
         <w:t xml:space="preserve"> </w:t>
       </w:r>
       <w:r>
         <w:rPr>
-          <w:noProof/>
           <w:lang w:eastAsia="zh-CN" w:bidi="ar-SA"/>
         </w:rPr>
         <w:drawing>
-          <wp:inline distT="0" distB="0" distL="0" distR="0">
-            <wp:extent cx="1460500" cy="879862"/>
+          <wp:inline distT="0" distB="0" distL="0" distR="0" wp14:anchorId="782C653E" wp14:editId="5A3500D2">
+            <wp:extent cx="1192696" cy="718526"/>
             <wp:effectExtent l="0" t="0" r="0" b="0"/>
             <wp:docPr id="9" name="Picture 9" descr="C:\Users\Matt\Dropbox\StudioStuff\Web\Resume\Current\Images\maha\fortress15.jpg"/>
             <wp:cNvGraphicFramePr>
@@ -4000,7 +4006,7 @@
                   <pic:spPr bwMode="auto">
                     <a:xfrm>
                       <a:off x="0" y="0"/>
-                      <a:ext cx="1463988" cy="881963"/>
+                      <a:ext cx="1193469" cy="718992"/>
                     </a:xfrm>
                     <a:prstGeom prst="rect">
                       <a:avLst/>
@@ -4018,19 +4024,17 @@
       </w:r>
       <w:r>
         <w:rPr>
-          <w:noProof/>
           <w:lang w:eastAsia="en-AU" w:bidi="ar-SA"/>
         </w:rPr>
         <w:t xml:space="preserve"> </w:t>
       </w:r>
       <w:r>
         <w:rPr>
-          <w:noProof/>
           <w:lang w:eastAsia="zh-CN" w:bidi="ar-SA"/>
         </w:rPr>
         <w:drawing>
-          <wp:inline distT="0" distB="0" distL="0" distR="0" wp14:anchorId="29E36F8A" wp14:editId="153AD774">
-            <wp:extent cx="1182559" cy="876300"/>
+          <wp:inline distT="0" distB="0" distL="0" distR="0" wp14:anchorId="3E6D5786" wp14:editId="03C3845A">
+            <wp:extent cx="965720" cy="715618"/>
             <wp:effectExtent l="0" t="0" r="0" b="0"/>
             <wp:docPr id="10" name="Picture 10" descr="C:\Users\Matt\Dropbox\StudioStuff\Web\Resume\Current\Images\d3_14.jpg"/>
             <wp:cNvGraphicFramePr>
@@ -4061,7 +4065,7 @@
                   <pic:spPr bwMode="auto">
                     <a:xfrm>
                       <a:off x="0" y="0"/>
-                      <a:ext cx="1183694" cy="877141"/>
+                      <a:ext cx="968477" cy="717661"/>
                     </a:xfrm>
                     <a:prstGeom prst="rect">
                       <a:avLst/>
@@ -4077,41 +4081,66 @@
           </wp:inline>
         </w:drawing>
       </w:r>
+      <w:r>
+        <w:rPr>
+          <w:lang w:eastAsia="en-AU" w:bidi="ar-SA"/>
+        </w:rPr>
+        <w:br/>
+      </w:r>
     </w:p>
     <w:p>
       <w:pPr>
         <w:pStyle w:val="RESTitlePosition"/>
+      </w:pPr>
+      <w:r>
         <w:rPr>
           <w:rStyle w:val="IntenseEmphasis"/>
         </w:rPr>
-      </w:pPr>
+        <w:t>Photography</w:t>
+      </w:r>
       <w:r>
         <w:rPr>
           <w:rStyle w:val="IntenseEmphasis"/>
         </w:rPr>
-        <w:t>Photography</w:t>
-      </w:r>
-    </w:p>
-    <w:p>
-      <w:r>
+        <w:br/>
+      </w:r>
+      <w:r>
+        <w:rPr>
+          <w:rStyle w:val="RESBodyChar"/>
+        </w:rPr>
         <w:t xml:space="preserve">Photography is an activity I actively engage in as I find it offers both relaxation and excitement depending on what you are trying to capture.  </w:t>
       </w:r>
       <w:r>
-        <w:t>Pursuing this hobby both technically and aesthetically has helped tone my digital art skills as it helps me to appreciate object form, silhouettes, lighting and framing which, in games development, translates directly to scene quality with regards to those aspects.</w:t>
-      </w:r>
-    </w:p>
-    <w:p>
-      <w:pPr>
-        <w:jc w:val="center"/>
-      </w:pPr>
-      <w:r>
-        <w:rPr>
-          <w:noProof/>
+        <w:rPr>
+          <w:rStyle w:val="RESBodyChar"/>
+        </w:rPr>
+        <w:t>Pursuing this hobby both technically and aesthetically has tone</w:t>
+      </w:r>
+      <w:r>
+        <w:rPr>
+          <w:rStyle w:val="RESBodyChar"/>
+        </w:rPr>
+        <w:t>d</w:t>
+      </w:r>
+      <w:r>
+        <w:rPr>
+          <w:rStyle w:val="RESBodyChar"/>
+        </w:rPr>
+        <w:t xml:space="preserve"> my digital art skills as it helps me to appreciate object form, silhouettes, lighting and framing which, in games development, translates directly to scene quality with regards to those aspects.</w:t>
+      </w:r>
+      <w:r>
+        <w:rPr>
+          <w:rStyle w:val="RESBodyChar"/>
+        </w:rPr>
+        <w:br/>
+      </w:r>
+      <w:r>
+        <w:rPr>
           <w:lang w:eastAsia="zh-CN" w:bidi="ar-SA"/>
         </w:rPr>
         <w:drawing>
-          <wp:inline distT="0" distB="0" distL="0" distR="0" wp14:anchorId="1C89D6DD" wp14:editId="6F04A616">
-            <wp:extent cx="735280" cy="1052902"/>
+          <wp:inline distT="0" distB="0" distL="0" distR="0" wp14:anchorId="7EB92DE9" wp14:editId="21232CD9">
+            <wp:extent cx="556591" cy="797024"/>
             <wp:effectExtent l="0" t="0" r="0" b="0"/>
             <wp:docPr id="40" name="Picture 39" descr="DSC_3616.jpg"/>
             <wp:cNvGraphicFramePr>
@@ -4133,7 +4162,7 @@
                   <pic:spPr>
                     <a:xfrm>
                       <a:off x="0" y="0"/>
-                      <a:ext cx="737243" cy="1055713"/>
+                      <a:ext cx="560945" cy="803259"/>
                     </a:xfrm>
                     <a:prstGeom prst="rect">
                       <a:avLst/>
@@ -4147,12 +4176,11 @@
       </w:r>
       <w:r>
         <w:rPr>
-          <w:noProof/>
           <w:lang w:eastAsia="zh-CN" w:bidi="ar-SA"/>
         </w:rPr>
         <w:drawing>
-          <wp:inline distT="0" distB="0" distL="0" distR="0" wp14:anchorId="206496FA" wp14:editId="4E00A765">
-            <wp:extent cx="790575" cy="1054100"/>
+          <wp:inline distT="0" distB="0" distL="0" distR="0" wp14:anchorId="5D7C3535" wp14:editId="01120AD3">
+            <wp:extent cx="590384" cy="787179"/>
             <wp:effectExtent l="0" t="0" r="0" b="0"/>
             <wp:docPr id="41" name="Picture 40" descr="P1030511.jpg"/>
             <wp:cNvGraphicFramePr>
@@ -4174,7 +4202,7 @@
                   <pic:spPr>
                     <a:xfrm>
                       <a:off x="0" y="0"/>
-                      <a:ext cx="793420" cy="1057893"/>
+                      <a:ext cx="595065" cy="793420"/>
                     </a:xfrm>
                     <a:prstGeom prst="rect">
                       <a:avLst/>
@@ -4188,12 +4216,11 @@
       </w:r>
       <w:r>
         <w:rPr>
-          <w:noProof/>
           <w:lang w:eastAsia="zh-CN" w:bidi="ar-SA"/>
         </w:rPr>
         <w:drawing>
-          <wp:inline distT="0" distB="0" distL="0" distR="0" wp14:anchorId="0A22BED6" wp14:editId="71FFD5DB">
-            <wp:extent cx="792957" cy="1057275"/>
+          <wp:inline distT="0" distB="0" distL="0" distR="0" wp14:anchorId="2C35E897" wp14:editId="2B28BB94">
+            <wp:extent cx="590385" cy="787179"/>
             <wp:effectExtent l="0" t="0" r="0" b="0"/>
             <wp:docPr id="42" name="Picture 41" descr="P1090071.JPG"/>
             <wp:cNvGraphicFramePr>
@@ -4215,7 +4242,7 @@
                   <pic:spPr>
                     <a:xfrm>
                       <a:off x="0" y="0"/>
-                      <a:ext cx="796481" cy="1061973"/>
+                      <a:ext cx="592869" cy="790491"/>
                     </a:xfrm>
                     <a:prstGeom prst="rect">
                       <a:avLst/>
@@ -4229,12 +4256,11 @@
       </w:r>
       <w:r>
         <w:rPr>
-          <w:noProof/>
           <w:lang w:eastAsia="zh-CN" w:bidi="ar-SA"/>
         </w:rPr>
         <w:drawing>
-          <wp:inline distT="0" distB="0" distL="0" distR="0" wp14:anchorId="7EBC22A6" wp14:editId="128A3052">
-            <wp:extent cx="788194" cy="1050925"/>
+          <wp:inline distT="0" distB="0" distL="0" distR="0" wp14:anchorId="54B0F01F" wp14:editId="22F8C52B">
+            <wp:extent cx="590384" cy="787179"/>
             <wp:effectExtent l="0" t="0" r="0" b="0"/>
             <wp:docPr id="44" name="Picture 43" descr="P1310005.jpg"/>
             <wp:cNvGraphicFramePr>
@@ -4256,7 +4282,7 @@
                   <pic:spPr>
                     <a:xfrm>
                       <a:off x="0" y="0"/>
-                      <a:ext cx="791592" cy="1055456"/>
+                      <a:ext cx="593694" cy="791592"/>
                     </a:xfrm>
                     <a:prstGeom prst="rect">
                       <a:avLst/>
@@ -4268,24 +4294,75 @@
           </wp:inline>
         </w:drawing>
       </w:r>
+      <w:r>
+        <w:rPr>
+          <w:rStyle w:val="RESBodyChar"/>
+        </w:rPr>
+        <w:br/>
+      </w:r>
     </w:p>
     <w:p>
       <w:pPr>
         <w:pStyle w:val="RESTitlePosition"/>
         <w:rPr>
+          <w:rStyle w:val="RESBodyChar"/>
+        </w:rPr>
+      </w:pPr>
+      <w:r>
+        <w:rPr>
           <w:rStyle w:val="IntenseEmphasis"/>
         </w:rPr>
-      </w:pPr>
+        <w:t>Auto-Mechanics</w:t>
+      </w:r>
       <w:r>
         <w:rPr>
           <w:rStyle w:val="IntenseEmphasis"/>
         </w:rPr>
-        <w:t>Auto-Mechanics</w:t>
+        <w:br/>
+      </w:r>
+      <w:r>
+        <w:rPr>
+          <w:rStyle w:val="RESBodyChar"/>
+        </w:rPr>
+        <w:t xml:space="preserve">I began to have an interest in mechanics about 2007 and subsequently purchased a roaring V8!  I found the technical challenges involved with fixing problems, albeit small, was fun and engaging and I often found many parallels with combustion engine design and game engine design!  I guess the principles of engineering hold true in most fields where they are applied! </w:t>
+      </w:r>
+      <w:r>
+        <w:rPr>
+          <w:rStyle w:val="RESBodyChar"/>
+        </w:rPr>
+        <w:br/>
       </w:r>
     </w:p>
     <w:p>
-      <w:r>
-        <w:t xml:space="preserve">I began to have an interest in mechanics about 2007 and subsequently purchased a roaring V8!  I found the technical challenges involved with fixing problems, albeit small, was fun and engaging and I often found many parallels with combustion engine design and game engine design!  I guess the principles of engineering hold true in most fields where they are applied! </w:t>
+      <w:pPr>
+        <w:pStyle w:val="RESTitlePosition"/>
+        <w:rPr>
+          <w:rStyle w:val="RESBodyChar"/>
+        </w:rPr>
+      </w:pPr>
+      <w:r>
+        <w:rPr>
+          <w:rStyle w:val="IntenseEmphasis"/>
+        </w:rPr>
+        <w:t>Music</w:t>
+      </w:r>
+      <w:r>
+        <w:rPr>
+          <w:rStyle w:val="IntenseEmphasis"/>
+        </w:rPr>
+        <w:br/>
+      </w:r>
+      <w:r>
+        <w:rPr>
+          <w:rStyle w:val="RESBodyChar"/>
+        </w:rPr>
+        <w:t>Music has been a part of my life for many years with my mother being a music teacher.  I play a few instruments and have played in many bands often touring and recording with them. My instrument of choice is drums and I continue to get practice in when I can.</w:t>
+      </w:r>
+      <w:r>
+        <w:rPr>
+          <w:rStyle w:val="RESBodyChar"/>
+        </w:rPr>
+        <w:br/>
       </w:r>
     </w:p>
     <w:p>
@@ -4299,17 +4376,487 @@
         <w:rPr>
           <w:rStyle w:val="IntenseEmphasis"/>
         </w:rPr>
-        <w:t>Music</w:t>
+        <w:t>Gaming</w:t>
       </w:r>
     </w:p>
     <w:p>
-      <w:r>
-        <w:t>Music has been a part of my life for many years with my mother being a music teacher.  I play a few instruments and have played in many bands often touring and recording with them. My instrument of choice is drums and I continue to get practice in when I can.</w:t>
-      </w:r>
+      <w:pPr>
+        <w:pStyle w:val="RESBody"/>
+        <w:rPr>
+          <w:rStyle w:val="IntenseEmphasis"/>
+          <w:rFonts w:cstheme="minorBidi"/>
+          <w:spacing w:val="0"/>
+          <w:sz w:val="14"/>
+          <w:szCs w:val="16"/>
+        </w:rPr>
+      </w:pPr>
+      <w:r>
+        <w:rPr>
+          <w:rStyle w:val="IntenseEmphasis"/>
+          <w:rFonts w:cstheme="minorBidi"/>
+          <w:spacing w:val="0"/>
+          <w:sz w:val="14"/>
+          <w:szCs w:val="16"/>
+        </w:rPr>
+        <w:t xml:space="preserve">I’m regularly </w:t>
+      </w:r>
+      <w:r>
+        <w:rPr>
+          <w:rStyle w:val="IntenseEmphasis"/>
+          <w:rFonts w:cstheme="minorBidi"/>
+          <w:spacing w:val="0"/>
+          <w:sz w:val="14"/>
+          <w:szCs w:val="16"/>
+        </w:rPr>
+        <w:t>enjoying playing through games, t</w:t>
+      </w:r>
+      <w:r>
+        <w:rPr>
+          <w:rStyle w:val="IntenseEmphasis"/>
+          <w:rFonts w:cstheme="minorBidi"/>
+          <w:spacing w:val="0"/>
+          <w:sz w:val="14"/>
+          <w:szCs w:val="16"/>
+        </w:rPr>
+        <w:t>hough not as frequent as I used to</w:t>
+      </w:r>
+      <w:r>
+        <w:rPr>
+          <w:rStyle w:val="IntenseEmphasis"/>
+          <w:rFonts w:cstheme="minorBidi"/>
+          <w:spacing w:val="0"/>
+          <w:sz w:val="14"/>
+          <w:szCs w:val="16"/>
+        </w:rPr>
+        <w:t xml:space="preserve">!  Nowadays, </w:t>
+      </w:r>
+      <w:r>
+        <w:rPr>
+          <w:rStyle w:val="IntenseEmphasis"/>
+          <w:rFonts w:cstheme="minorBidi"/>
+          <w:spacing w:val="0"/>
+          <w:sz w:val="14"/>
+          <w:szCs w:val="16"/>
+        </w:rPr>
+        <w:t>I find I will pick certain titles and then really exhaust what they have to offer</w:t>
+      </w:r>
+      <w:r>
+        <w:rPr>
+          <w:rStyle w:val="IntenseEmphasis"/>
+          <w:rFonts w:cstheme="minorBidi"/>
+          <w:spacing w:val="0"/>
+          <w:sz w:val="14"/>
+          <w:szCs w:val="16"/>
+        </w:rPr>
+        <w:t xml:space="preserve"> – I want to experience everything the team may have wanted the player to discover</w:t>
+      </w:r>
+      <w:r>
+        <w:rPr>
+          <w:rStyle w:val="IntenseEmphasis"/>
+          <w:rFonts w:cstheme="minorBidi"/>
+          <w:spacing w:val="0"/>
+          <w:sz w:val="14"/>
+          <w:szCs w:val="16"/>
+        </w:rPr>
+        <w:t>.</w:t>
+      </w:r>
+      <w:r>
+        <w:rPr>
+          <w:rStyle w:val="IntenseEmphasis"/>
+          <w:rFonts w:cstheme="minorBidi"/>
+          <w:spacing w:val="0"/>
+          <w:sz w:val="14"/>
+          <w:szCs w:val="16"/>
+        </w:rPr>
+        <w:t xml:space="preserve">  </w:t>
+      </w:r>
+      <w:r>
+        <w:rPr>
+          <w:rStyle w:val="IntenseEmphasis"/>
+          <w:rFonts w:cstheme="minorBidi"/>
+          <w:spacing w:val="0"/>
+          <w:sz w:val="14"/>
+          <w:szCs w:val="16"/>
+        </w:rPr>
+        <w:t xml:space="preserve"> The below </w:t>
+      </w:r>
+      <w:r>
+        <w:rPr>
+          <w:rStyle w:val="IntenseEmphasis"/>
+          <w:rFonts w:cstheme="minorBidi"/>
+          <w:spacing w:val="0"/>
+          <w:sz w:val="14"/>
+          <w:szCs w:val="16"/>
+        </w:rPr>
+        <w:t>platinum achievements</w:t>
+      </w:r>
+      <w:r>
+        <w:rPr>
+          <w:rStyle w:val="IntenseEmphasis"/>
+          <w:rFonts w:cstheme="minorBidi"/>
+          <w:spacing w:val="0"/>
+          <w:sz w:val="14"/>
+          <w:szCs w:val="16"/>
+        </w:rPr>
+        <w:t xml:space="preserve"> demonstrate this.  As a game developer, getting through to 100% on such titles allows you to study the games’ mechanics </w:t>
+      </w:r>
+      <w:r>
+        <w:rPr>
+          <w:rStyle w:val="IntenseEmphasis"/>
+          <w:rFonts w:cstheme="minorBidi"/>
+          <w:spacing w:val="0"/>
+          <w:sz w:val="14"/>
+          <w:szCs w:val="16"/>
+        </w:rPr>
+        <w:t>and progres</w:t>
+      </w:r>
+      <w:r>
+        <w:rPr>
+          <w:rStyle w:val="IntenseEmphasis"/>
+          <w:rFonts w:cstheme="minorBidi"/>
+          <w:spacing w:val="0"/>
+          <w:sz w:val="14"/>
+          <w:szCs w:val="16"/>
+        </w:rPr>
+        <w:t xml:space="preserve">sion as well as the efforts put into the art. </w:t>
+      </w:r>
+      <w:bookmarkStart w:id="0" w:name="_GoBack"/>
+      <w:bookmarkEnd w:id="0"/>
+    </w:p>
+    <w:p>
+      <w:pPr>
+        <w:pStyle w:val="RESTitlePosition"/>
+        <w:rPr>
+          <w:rStyle w:val="IntenseEmphasis"/>
+        </w:rPr>
+      </w:pPr>
+    </w:p>
+    <w:tbl>
+      <w:tblPr>
+        <w:tblStyle w:val="TableGrid"/>
+        <w:tblW w:w="0" w:type="auto"/>
+        <w:tblBorders>
+          <w:top w:val="none" w:sz="0" w:space="0" w:color="auto"/>
+          <w:left w:val="none" w:sz="0" w:space="0" w:color="auto"/>
+          <w:bottom w:val="none" w:sz="0" w:space="0" w:color="auto"/>
+          <w:right w:val="none" w:sz="0" w:space="0" w:color="auto"/>
+          <w:insideH w:val="none" w:sz="0" w:space="0" w:color="auto"/>
+          <w:insideV w:val="none" w:sz="0" w:space="0" w:color="auto"/>
+        </w:tblBorders>
+        <w:tblLook w:val="04A0" w:firstRow="1" w:lastRow="0" w:firstColumn="1" w:lastColumn="0" w:noHBand="0" w:noVBand="1"/>
+      </w:tblPr>
+      <w:tblGrid>
+        <w:gridCol w:w="817"/>
+        <w:gridCol w:w="8425"/>
+      </w:tblGrid>
+      <w:tr>
+        <w:tc>
+          <w:tcPr>
+            <w:tcW w:w="817" w:type="dxa"/>
+            <w:vAlign w:val="center"/>
+          </w:tcPr>
+          <w:p>
+            <w:pPr>
+              <w:pStyle w:val="RESTitlePosition"/>
+              <w:jc w:val="right"/>
+              <w:rPr>
+                <w:rStyle w:val="IntenseEmphasis"/>
+              </w:rPr>
+            </w:pPr>
+            <w:r>
+              <w:rPr>
+                <w:rFonts w:cstheme="minorHAnsi"/>
+                <w:spacing w:val="10"/>
+                <w:sz w:val="18"/>
+                <w:szCs w:val="18"/>
+                <w:lang w:eastAsia="zh-CN" w:bidi="ar-SA"/>
+              </w:rPr>
+              <w:drawing>
+                <wp:inline distT="0" distB="0" distL="0" distR="0" wp14:anchorId="3CB0D3FE" wp14:editId="66C19B27">
+                  <wp:extent cx="191135" cy="211455"/>
+                  <wp:effectExtent l="0" t="0" r="0" b="0"/>
+                  <wp:docPr id="2" name="Picture 2" descr="C:\Users\Matt\AppData\Local\Microsoft\Windows\INetCache\Content.Word\plat.png"/>
+                  <wp:cNvGraphicFramePr>
+                    <a:graphicFrameLocks xmlns:a="http://schemas.openxmlformats.org/drawingml/2006/main" noChangeAspect="1"/>
+                  </wp:cNvGraphicFramePr>
+                  <a:graphic xmlns:a="http://schemas.openxmlformats.org/drawingml/2006/main">
+                    <a:graphicData uri="http://schemas.openxmlformats.org/drawingml/2006/picture">
+                      <pic:pic xmlns:pic="http://schemas.openxmlformats.org/drawingml/2006/picture">
+                        <pic:nvPicPr>
+                          <pic:cNvPr id="0" name="Picture 6" descr="C:\Users\Matt\AppData\Local\Microsoft\Windows\INetCache\Content.Word\plat.png"/>
+                          <pic:cNvPicPr>
+                            <a:picLocks noChangeAspect="1" noChangeArrowheads="1"/>
+                          </pic:cNvPicPr>
+                        </pic:nvPicPr>
+                        <pic:blipFill>
+                          <a:blip r:embed="rId35" cstate="print">
+                            <a:extLst>
+                              <a:ext uri="{28A0092B-C50C-407E-A947-70E740481C1C}">
+                                <a14:useLocalDpi xmlns:a14="http://schemas.microsoft.com/office/drawing/2010/main" val="0"/>
+                              </a:ext>
+                            </a:extLst>
+                          </a:blip>
+                          <a:srcRect/>
+                          <a:stretch>
+                            <a:fillRect/>
+                          </a:stretch>
+                        </pic:blipFill>
+                        <pic:spPr bwMode="auto">
+                          <a:xfrm>
+                            <a:off x="0" y="0"/>
+                            <a:ext cx="191135" cy="211455"/>
+                          </a:xfrm>
+                          <a:prstGeom prst="rect">
+                            <a:avLst/>
+                          </a:prstGeom>
+                          <a:noFill/>
+                          <a:ln>
+                            <a:noFill/>
+                          </a:ln>
+                        </pic:spPr>
+                      </pic:pic>
+                    </a:graphicData>
+                  </a:graphic>
+                </wp:inline>
+              </w:drawing>
+            </w:r>
+          </w:p>
+        </w:tc>
+        <w:tc>
+          <w:tcPr>
+            <w:tcW w:w="8425" w:type="dxa"/>
+            <w:vAlign w:val="center"/>
+          </w:tcPr>
+          <w:p>
+            <w:pPr>
+              <w:pStyle w:val="RESTitlePosition"/>
+              <w:rPr>
+                <w:rStyle w:val="IntenseEmphasis"/>
+                <w:color w:val="000000" w:themeColor="text1"/>
+              </w:rPr>
+            </w:pPr>
+            <w:r>
+              <w:rPr>
+                <w:rStyle w:val="IntenseEmphasis"/>
+                <w:color w:val="000000" w:themeColor="text1"/>
+              </w:rPr>
+              <w:t xml:space="preserve">God of War NG+ </w:t>
+            </w:r>
+          </w:p>
+        </w:tc>
+      </w:tr>
+      <w:tr>
+        <w:tc>
+          <w:tcPr>
+            <w:tcW w:w="817" w:type="dxa"/>
+            <w:vAlign w:val="center"/>
+          </w:tcPr>
+          <w:p>
+            <w:pPr>
+              <w:pStyle w:val="RESTitlePosition"/>
+              <w:jc w:val="right"/>
+              <w:rPr>
+                <w:rStyle w:val="IntenseEmphasis"/>
+              </w:rPr>
+            </w:pPr>
+            <w:r>
+              <w:rPr>
+                <w:rFonts w:cstheme="minorHAnsi"/>
+                <w:spacing w:val="10"/>
+                <w:sz w:val="18"/>
+                <w:szCs w:val="18"/>
+                <w:lang w:eastAsia="zh-CN" w:bidi="ar-SA"/>
+              </w:rPr>
+              <w:drawing>
+                <wp:inline distT="0" distB="0" distL="0" distR="0" wp14:anchorId="2C6A05E1" wp14:editId="7A7052FD">
+                  <wp:extent cx="191135" cy="211455"/>
+                  <wp:effectExtent l="0" t="0" r="0" b="0"/>
+                  <wp:docPr id="4" name="Picture 4" descr="C:\Users\Matt\AppData\Local\Microsoft\Windows\INetCache\Content.Word\plat.png"/>
+                  <wp:cNvGraphicFramePr>
+                    <a:graphicFrameLocks xmlns:a="http://schemas.openxmlformats.org/drawingml/2006/main" noChangeAspect="1"/>
+                  </wp:cNvGraphicFramePr>
+                  <a:graphic xmlns:a="http://schemas.openxmlformats.org/drawingml/2006/main">
+                    <a:graphicData uri="http://schemas.openxmlformats.org/drawingml/2006/picture">
+                      <pic:pic xmlns:pic="http://schemas.openxmlformats.org/drawingml/2006/picture">
+                        <pic:nvPicPr>
+                          <pic:cNvPr id="0" name="Picture 7" descr="C:\Users\Matt\AppData\Local\Microsoft\Windows\INetCache\Content.Word\plat.png"/>
+                          <pic:cNvPicPr>
+                            <a:picLocks noChangeAspect="1" noChangeArrowheads="1"/>
+                          </pic:cNvPicPr>
+                        </pic:nvPicPr>
+                        <pic:blipFill>
+                          <a:blip r:embed="rId35" cstate="print">
+                            <a:extLst>
+                              <a:ext uri="{28A0092B-C50C-407E-A947-70E740481C1C}">
+                                <a14:useLocalDpi xmlns:a14="http://schemas.microsoft.com/office/drawing/2010/main" val="0"/>
+                              </a:ext>
+                            </a:extLst>
+                          </a:blip>
+                          <a:srcRect/>
+                          <a:stretch>
+                            <a:fillRect/>
+                          </a:stretch>
+                        </pic:blipFill>
+                        <pic:spPr bwMode="auto">
+                          <a:xfrm>
+                            <a:off x="0" y="0"/>
+                            <a:ext cx="191135" cy="211455"/>
+                          </a:xfrm>
+                          <a:prstGeom prst="rect">
+                            <a:avLst/>
+                          </a:prstGeom>
+                          <a:noFill/>
+                          <a:ln>
+                            <a:noFill/>
+                          </a:ln>
+                        </pic:spPr>
+                      </pic:pic>
+                    </a:graphicData>
+                  </a:graphic>
+                </wp:inline>
+              </w:drawing>
+            </w:r>
+          </w:p>
+        </w:tc>
+        <w:tc>
+          <w:tcPr>
+            <w:tcW w:w="8425" w:type="dxa"/>
+            <w:vAlign w:val="center"/>
+          </w:tcPr>
+          <w:p>
+            <w:pPr>
+              <w:pStyle w:val="RESTitlePosition"/>
+              <w:rPr>
+                <w:rStyle w:val="IntenseEmphasis"/>
+                <w:color w:val="000000" w:themeColor="text1"/>
+              </w:rPr>
+            </w:pPr>
+            <w:r>
+              <w:rPr>
+                <w:rStyle w:val="IntenseEmphasis"/>
+                <w:color w:val="000000" w:themeColor="text1"/>
+              </w:rPr>
+              <w:t>Dark Souls III + DLC</w:t>
+            </w:r>
+          </w:p>
+        </w:tc>
+      </w:tr>
+      <w:tr>
+        <w:tc>
+          <w:tcPr>
+            <w:tcW w:w="817" w:type="dxa"/>
+            <w:vAlign w:val="center"/>
+          </w:tcPr>
+          <w:p>
+            <w:pPr>
+              <w:pStyle w:val="RESTitlePosition"/>
+              <w:jc w:val="right"/>
+              <w:rPr>
+                <w:rStyle w:val="IntenseEmphasis"/>
+              </w:rPr>
+            </w:pPr>
+            <w:r>
+              <w:rPr>
+                <w:rFonts w:cstheme="minorHAnsi"/>
+                <w:spacing w:val="10"/>
+                <w:sz w:val="18"/>
+                <w:szCs w:val="18"/>
+                <w:lang w:eastAsia="zh-CN" w:bidi="ar-SA"/>
+              </w:rPr>
+              <w:drawing>
+                <wp:inline distT="0" distB="0" distL="0" distR="0" wp14:anchorId="422CB456" wp14:editId="480F2DF8">
+                  <wp:extent cx="191135" cy="211455"/>
+                  <wp:effectExtent l="0" t="0" r="0" b="0"/>
+                  <wp:docPr id="5" name="Picture 5" descr="C:\Users\Matt\AppData\Local\Microsoft\Windows\INetCache\Content.Word\plat.png"/>
+                  <wp:cNvGraphicFramePr>
+                    <a:graphicFrameLocks xmlns:a="http://schemas.openxmlformats.org/drawingml/2006/main" noChangeAspect="1"/>
+                  </wp:cNvGraphicFramePr>
+                  <a:graphic xmlns:a="http://schemas.openxmlformats.org/drawingml/2006/main">
+                    <a:graphicData uri="http://schemas.openxmlformats.org/drawingml/2006/picture">
+                      <pic:pic xmlns:pic="http://schemas.openxmlformats.org/drawingml/2006/picture">
+                        <pic:nvPicPr>
+                          <pic:cNvPr id="0" name="Picture 8" descr="C:\Users\Matt\AppData\Local\Microsoft\Windows\INetCache\Content.Word\plat.png"/>
+                          <pic:cNvPicPr>
+                            <a:picLocks noChangeAspect="1" noChangeArrowheads="1"/>
+                          </pic:cNvPicPr>
+                        </pic:nvPicPr>
+                        <pic:blipFill>
+                          <a:blip r:embed="rId35" cstate="print">
+                            <a:extLst>
+                              <a:ext uri="{28A0092B-C50C-407E-A947-70E740481C1C}">
+                                <a14:useLocalDpi xmlns:a14="http://schemas.microsoft.com/office/drawing/2010/main" val="0"/>
+                              </a:ext>
+                            </a:extLst>
+                          </a:blip>
+                          <a:srcRect/>
+                          <a:stretch>
+                            <a:fillRect/>
+                          </a:stretch>
+                        </pic:blipFill>
+                        <pic:spPr bwMode="auto">
+                          <a:xfrm>
+                            <a:off x="0" y="0"/>
+                            <a:ext cx="191135" cy="211455"/>
+                          </a:xfrm>
+                          <a:prstGeom prst="rect">
+                            <a:avLst/>
+                          </a:prstGeom>
+                          <a:noFill/>
+                          <a:ln>
+                            <a:noFill/>
+                          </a:ln>
+                        </pic:spPr>
+                      </pic:pic>
+                    </a:graphicData>
+                  </a:graphic>
+                </wp:inline>
+              </w:drawing>
+            </w:r>
+          </w:p>
+        </w:tc>
+        <w:tc>
+          <w:tcPr>
+            <w:tcW w:w="8425" w:type="dxa"/>
+            <w:vAlign w:val="center"/>
+          </w:tcPr>
+          <w:p>
+            <w:pPr>
+              <w:pStyle w:val="RESTitlePosition"/>
+              <w:rPr>
+                <w:rStyle w:val="IntenseEmphasis"/>
+                <w:color w:val="000000" w:themeColor="text1"/>
+              </w:rPr>
+            </w:pPr>
+            <w:r>
+              <w:rPr>
+                <w:rStyle w:val="IntenseEmphasis"/>
+                <w:color w:val="000000" w:themeColor="text1"/>
+              </w:rPr>
+              <w:t>Bloodborne + DLC</w:t>
+            </w:r>
+          </w:p>
+        </w:tc>
+      </w:tr>
+    </w:tbl>
+    <w:p>
+      <w:pPr>
+        <w:pStyle w:val="RESTitlePosition"/>
+        <w:rPr>
+          <w:rStyle w:val="IntenseEmphasis"/>
+        </w:rPr>
+      </w:pPr>
+    </w:p>
+    <w:p>
+      <w:pPr>
+        <w:pStyle w:val="RESTitlePosition"/>
+        <w:rPr>
+          <w:rStyle w:val="IntenseEmphasis"/>
+        </w:rPr>
+      </w:pPr>
     </w:p>
     <w:sectPr>
-      <w:footerReference w:type="default" r:id="rId35"/>
-      <w:footerReference w:type="first" r:id="rId36"/>
+      <w:footerReference w:type="default" r:id="rId36"/>
+      <w:footerReference w:type="first" r:id="rId37"/>
       <w:pgSz w:w="11906" w:h="16838"/>
       <w:pgMar w:top="1440" w:right="1440" w:bottom="1440" w:left="1440" w:header="708" w:footer="708" w:gutter="0"/>
       <w:cols w:space="708"/>
@@ -7091,7 +7638,6 @@
   <w:style w:type="character" w:default="1" w:styleId="DefaultParagraphFont">
     <w:name w:val="Default Paragraph Font"/>
     <w:uiPriority w:val="1"/>
-    <w:semiHidden/>
     <w:unhideWhenUsed/>
   </w:style>
   <w:style w:type="table" w:default="1" w:styleId="TableNormal">

</xml_diff>

<commit_message>
some spell check and add VL to docs/pdf
</commit_message>
<xml_diff>
--- a/doc/MatthewBell_Resume.docx
+++ b/doc/MatthewBell_Resume.docx
@@ -1,6 +1,6 @@
 
 <file path=word/document.xml><?xml version="1.0" encoding="utf-8"?>
-<w:document xmlns:wpc="http://schemas.microsoft.com/office/word/2010/wordprocessingCanvas" xmlns:mc="http://schemas.openxmlformats.org/markup-compatibility/2006" xmlns:o="urn:schemas-microsoft-com:office:office" xmlns:r="http://schemas.openxmlformats.org/officeDocument/2006/relationships" xmlns:m="http://schemas.openxmlformats.org/officeDocument/2006/math" xmlns:v="urn:schemas-microsoft-com:vml" xmlns:wp14="http://schemas.microsoft.com/office/word/2010/wordprocessingDrawing" xmlns:wp="http://schemas.openxmlformats.org/drawingml/2006/wordprocessingDrawing" xmlns:w10="urn:schemas-microsoft-com:office:word" xmlns:w="http://schemas.openxmlformats.org/wordprocessingml/2006/main" xmlns:w14="http://schemas.microsoft.com/office/word/2010/wordml" xmlns:wpg="http://schemas.microsoft.com/office/word/2010/wordprocessingGroup" xmlns:wpi="http://schemas.microsoft.com/office/word/2010/wordprocessingInk" xmlns:wne="http://schemas.microsoft.com/office/word/2006/wordml" xmlns:wps="http://schemas.microsoft.com/office/word/2010/wordprocessingShape" mc:Ignorable="w14 wp14">
+<w:document xmlns:wpc="http://schemas.microsoft.com/office/word/2010/wordprocessingCanvas" xmlns:cx="http://schemas.microsoft.com/office/drawing/2014/chartex" xmlns:cx1="http://schemas.microsoft.com/office/drawing/2015/9/8/chartex" xmlns:cx2="http://schemas.microsoft.com/office/drawing/2015/10/21/chartex" xmlns:cx3="http://schemas.microsoft.com/office/drawing/2016/5/9/chartex" xmlns:cx4="http://schemas.microsoft.com/office/drawing/2016/5/10/chartex" xmlns:cx5="http://schemas.microsoft.com/office/drawing/2016/5/11/chartex" xmlns:cx6="http://schemas.microsoft.com/office/drawing/2016/5/12/chartex" xmlns:cx7="http://schemas.microsoft.com/office/drawing/2016/5/13/chartex" xmlns:cx8="http://schemas.microsoft.com/office/drawing/2016/5/14/chartex" xmlns:mc="http://schemas.openxmlformats.org/markup-compatibility/2006" xmlns:aink="http://schemas.microsoft.com/office/drawing/2016/ink" xmlns:am3d="http://schemas.microsoft.com/office/drawing/2017/model3d" xmlns:o="urn:schemas-microsoft-com:office:office" xmlns:r="http://schemas.openxmlformats.org/officeDocument/2006/relationships" xmlns:m="http://schemas.openxmlformats.org/officeDocument/2006/math" xmlns:v="urn:schemas-microsoft-com:vml" xmlns:wp14="http://schemas.microsoft.com/office/word/2010/wordprocessingDrawing" xmlns:wp="http://schemas.openxmlformats.org/drawingml/2006/wordprocessingDrawing" xmlns:w10="urn:schemas-microsoft-com:office:word" xmlns:w="http://schemas.openxmlformats.org/wordprocessingml/2006/main" xmlns:w14="http://schemas.microsoft.com/office/word/2010/wordml" xmlns:w15="http://schemas.microsoft.com/office/word/2012/wordml" xmlns:w16cid="http://schemas.microsoft.com/office/word/2016/wordml/cid" xmlns:w16se="http://schemas.microsoft.com/office/word/2015/wordml/symex" xmlns:wpg="http://schemas.microsoft.com/office/word/2010/wordprocessingGroup" xmlns:wpi="http://schemas.microsoft.com/office/word/2010/wordprocessingInk" xmlns:wne="http://schemas.microsoft.com/office/word/2006/wordml" xmlns:wps="http://schemas.microsoft.com/office/word/2010/wordprocessingShape" mc:Ignorable="w14 w15 w16se w16cid wp14">
   <w:body>
     <w:tbl>
       <w:tblPr>
@@ -14,19 +14,20 @@
           <w:insideH w:val="none" w:sz="0" w:space="0" w:color="auto"/>
           <w:insideV w:val="none" w:sz="0" w:space="0" w:color="auto"/>
         </w:tblBorders>
+        <w:tblLayout w:type="fixed"/>
         <w:tblLook w:val="04A0" w:firstRow="1" w:lastRow="0" w:firstColumn="1" w:lastColumn="0" w:noHBand="0" w:noVBand="1"/>
       </w:tblPr>
       <w:tblGrid>
-        <w:gridCol w:w="6083"/>
-        <w:gridCol w:w="3205"/>
+        <w:gridCol w:w="6912"/>
+        <w:gridCol w:w="2376"/>
       </w:tblGrid>
       <w:tr>
         <w:trPr>
-          <w:trHeight w:val="536"/>
+          <w:trHeight w:val="284"/>
         </w:trPr>
         <w:tc>
           <w:tcPr>
-            <w:tcW w:w="6083" w:type="dxa"/>
+            <w:tcW w:w="6912" w:type="dxa"/>
           </w:tcPr>
           <w:p>
             <w:pPr>
@@ -39,23 +40,161 @@
             </w:pPr>
             <w:r>
               <w:rPr>
+                <w:rFonts w:ascii="Grotesque Light" w:hAnsi="Grotesque Light"/>
                 <w:b/>
                 <w:color w:val="76923C" w:themeColor="accent3" w:themeShade="BF"/>
                 <w:sz w:val="32"/>
+                <w:u w:val="single"/>
               </w:rPr>
               <w:t>Matthew Bell</w:t>
+            </w:r>
+            <w:r>
+              <w:rPr>
+                <w:rFonts w:ascii="Grotesque Light" w:hAnsi="Grotesque Light"/>
+                <w:b/>
+                <w:color w:val="76923C" w:themeColor="accent3" w:themeShade="BF"/>
+                <w:sz w:val="32"/>
+              </w:rPr>
+              <w:t xml:space="preserve"> </w:t>
+            </w:r>
+            <w:r>
+              <w:rPr>
+                <w:rStyle w:val="RESLocationChar"/>
+              </w:rPr>
+              <w:t>Game Developer / Tech Artist</w:t>
+            </w:r>
+            <w:r>
+              <w:rPr>
+                <w:b/>
+                <w:color w:val="76923C" w:themeColor="accent3" w:themeShade="BF"/>
+                <w:sz w:val="32"/>
+              </w:rPr>
+              <w:br/>
+            </w:r>
+            <w:r>
+              <w:rPr>
+                <w:color w:val="7F7F7F" w:themeColor="text1" w:themeTint="80"/>
+                <w:sz w:val="14"/>
+              </w:rPr>
+              <w:t xml:space="preserve">Game developer who's self-taught &amp; self-motivated with </w:t>
+            </w:r>
+            <w:r>
+              <w:rPr>
+                <w:color w:val="7F7F7F" w:themeColor="text1" w:themeTint="80"/>
+                <w:sz w:val="14"/>
+              </w:rPr>
+              <w:t>many years of</w:t>
+            </w:r>
+            <w:r>
+              <w:rPr>
+                <w:color w:val="7F7F7F" w:themeColor="text1" w:themeTint="80"/>
+                <w:sz w:val="14"/>
+              </w:rPr>
+              <w:t xml:space="preserve"> experience </w:t>
+            </w:r>
+            <w:r>
+              <w:rPr>
+                <w:color w:val="7F7F7F" w:themeColor="text1" w:themeTint="80"/>
+                <w:sz w:val="14"/>
+              </w:rPr>
+              <w:t xml:space="preserve">across </w:t>
+            </w:r>
+            <w:r>
+              <w:rPr>
+                <w:color w:val="7F7F7F" w:themeColor="text1" w:themeTint="80"/>
+                <w:sz w:val="14"/>
+              </w:rPr>
+              <w:t>AAA</w:t>
+            </w:r>
+            <w:r>
+              <w:rPr>
+                <w:color w:val="7F7F7F" w:themeColor="text1" w:themeTint="80"/>
+                <w:sz w:val="14"/>
+              </w:rPr>
+              <w:t xml:space="preserve">, console, </w:t>
+            </w:r>
+            <w:r>
+              <w:rPr>
+                <w:color w:val="7F7F7F" w:themeColor="text1" w:themeTint="80"/>
+                <w:sz w:val="14"/>
+              </w:rPr>
+              <w:t>mobile and education</w:t>
+            </w:r>
+            <w:r>
+              <w:rPr>
+                <w:color w:val="7F7F7F" w:themeColor="text1" w:themeTint="80"/>
+                <w:sz w:val="14"/>
+              </w:rPr>
+              <w:t xml:space="preserve">.  </w:t>
+            </w:r>
+            <w:r>
+              <w:rPr>
+                <w:color w:val="7F7F7F" w:themeColor="text1" w:themeTint="80"/>
+                <w:sz w:val="14"/>
+              </w:rPr>
+              <w:t>I have always had a strong</w:t>
+            </w:r>
+            <w:r>
+              <w:rPr>
+                <w:color w:val="7F7F7F" w:themeColor="text1" w:themeTint="80"/>
+                <w:sz w:val="14"/>
+              </w:rPr>
+              <w:t xml:space="preserve"> </w:t>
+            </w:r>
+            <w:r>
+              <w:rPr>
+                <w:color w:val="7F7F7F" w:themeColor="text1" w:themeTint="80"/>
+                <w:sz w:val="14"/>
+              </w:rPr>
+              <w:t>interest in video games</w:t>
+            </w:r>
+            <w:r>
+              <w:rPr>
+                <w:color w:val="7F7F7F" w:themeColor="text1" w:themeTint="80"/>
+                <w:sz w:val="14"/>
+              </w:rPr>
+              <w:t>,</w:t>
+            </w:r>
+            <w:r>
+              <w:rPr>
+                <w:color w:val="7F7F7F" w:themeColor="text1" w:themeTint="80"/>
+                <w:sz w:val="14"/>
+              </w:rPr>
+              <w:t xml:space="preserve"> </w:t>
+            </w:r>
+            <w:proofErr w:type="gramStart"/>
+            <w:r>
+              <w:rPr>
+                <w:color w:val="7F7F7F" w:themeColor="text1" w:themeTint="80"/>
+                <w:sz w:val="14"/>
+              </w:rPr>
+              <w:t>in particular the</w:t>
+            </w:r>
+            <w:proofErr w:type="gramEnd"/>
+            <w:r>
+              <w:rPr>
+                <w:color w:val="7F7F7F" w:themeColor="text1" w:themeTint="80"/>
+                <w:sz w:val="14"/>
+              </w:rPr>
+              <w:t xml:space="preserve"> technical aspects involving lighting, rendering, shading and tools. </w:t>
+            </w:r>
+            <w:r>
+              <w:rPr>
+                <w:color w:val="7F7F7F" w:themeColor="text1" w:themeTint="80"/>
+                <w:sz w:val="14"/>
+              </w:rPr>
+              <w:t>My goal is to work with creative and ambitious studios on exciting projects.</w:t>
             </w:r>
           </w:p>
         </w:tc>
         <w:tc>
           <w:tcPr>
-            <w:tcW w:w="3205" w:type="dxa"/>
+            <w:tcW w:w="2376" w:type="dxa"/>
           </w:tcPr>
           <w:tbl>
             <w:tblPr>
               <w:tblStyle w:val="TableGrid"/>
               <w:tblW w:w="0" w:type="auto"/>
-              <w:tblInd w:w="712" w:type="dxa"/>
               <w:tblBorders>
                 <w:top w:val="none" w:sz="0" w:space="0" w:color="auto"/>
                 <w:left w:val="none" w:sz="0" w:space="0" w:color="auto"/>
@@ -64,6 +203,7 @@
                 <w:insideH w:val="none" w:sz="0" w:space="0" w:color="auto"/>
                 <w:insideV w:val="none" w:sz="0" w:space="0" w:color="auto"/>
               </w:tblBorders>
+              <w:tblLayout w:type="fixed"/>
               <w:tblLook w:val="04A0" w:firstRow="1" w:lastRow="0" w:firstColumn="1" w:lastColumn="0" w:noHBand="0" w:noVBand="1"/>
             </w:tblPr>
             <w:tblGrid>
@@ -90,7 +230,7 @@
                       <w:lang w:eastAsia="zh-CN" w:bidi="ar-SA"/>
                     </w:rPr>
                     <w:drawing>
-                      <wp:inline distT="0" distB="0" distL="0" distR="0" wp14:anchorId="08293E82" wp14:editId="314FB3A8">
+                      <wp:inline distT="0" distB="0" distL="0" distR="0" wp14:anchorId="562E9940" wp14:editId="54BA2123">
                         <wp:extent cx="131054" cy="131054"/>
                         <wp:effectExtent l="0" t="0" r="0" b="0"/>
                         <wp:docPr id="7" name="Picture 7" descr="C:\Users\Matt\Dropbox\StudioStuff\Web\Resume\Current\Icons\mail.png"/>
@@ -107,7 +247,7 @@
                                 </pic:cNvPicPr>
                               </pic:nvPicPr>
                               <pic:blipFill>
-                                <a:blip r:embed="rId8" cstate="print">
+                                <a:blip r:embed="rId7" cstate="print">
                                   <a:extLst>
                                     <a:ext uri="{28A0092B-C50C-407E-A947-70E740481C1C}">
                                       <a14:useLocalDpi xmlns:a14="http://schemas.microsoft.com/office/drawing/2010/main" val="0"/>
@@ -176,7 +316,7 @@
                       <w:lang w:eastAsia="zh-CN" w:bidi="ar-SA"/>
                     </w:rPr>
                     <w:drawing>
-                      <wp:inline distT="0" distB="0" distL="0" distR="0" wp14:anchorId="59ABF0DF" wp14:editId="344487BC">
+                      <wp:inline distT="0" distB="0" distL="0" distR="0" wp14:anchorId="03962358" wp14:editId="31D6A277">
                         <wp:extent cx="128076" cy="135982"/>
                         <wp:effectExtent l="0" t="0" r="0" b="0"/>
                         <wp:docPr id="6" name="Picture 6" descr="C:\Users\Matt\Dropbox\StudioStuff\Web\Resume\Current\Icons\web.JPG"/>
@@ -193,7 +333,7 @@
                                 </pic:cNvPicPr>
                               </pic:nvPicPr>
                               <pic:blipFill>
-                                <a:blip r:embed="rId9" cstate="print">
+                                <a:blip r:embed="rId8" cstate="print">
                                   <a:extLst>
                                     <a:ext uri="{28A0092B-C50C-407E-A947-70E740481C1C}">
                                       <a14:useLocalDpi xmlns:a14="http://schemas.microsoft.com/office/drawing/2010/main" val="0"/>
@@ -262,7 +402,7 @@
                       <w:lang w:eastAsia="zh-CN" w:bidi="ar-SA"/>
                     </w:rPr>
                     <w:drawing>
-                      <wp:inline distT="0" distB="0" distL="0" distR="0" wp14:anchorId="44180047" wp14:editId="67CF7A7C">
+                      <wp:inline distT="0" distB="0" distL="0" distR="0" wp14:anchorId="12236B40" wp14:editId="73D63CAE">
                         <wp:extent cx="125097" cy="125097"/>
                         <wp:effectExtent l="0" t="0" r="0" b="0"/>
                         <wp:docPr id="3" name="Picture 3" descr="C:\Users\Matt\Dropbox\StudioStuff\Web\Resume\Current\Icons\In32.png"/>
@@ -279,7 +419,7 @@
                                 </pic:cNvPicPr>
                               </pic:nvPicPr>
                               <pic:blipFill>
-                                <a:blip r:embed="rId10" cstate="print">
+                                <a:blip r:embed="rId9" cstate="print">
                                   <a:extLst>
                                     <a:ext uri="{28A0092B-C50C-407E-A947-70E740481C1C}">
                                       <a14:useLocalDpi xmlns:a14="http://schemas.microsoft.com/office/drawing/2010/main" val="0"/>
@@ -336,157 +476,7 @@
           </w:p>
         </w:tc>
       </w:tr>
-      <w:tr>
-        <w:trPr>
-          <w:trHeight w:val="602"/>
-        </w:trPr>
-        <w:tc>
-          <w:tcPr>
-            <w:tcW w:w="6083" w:type="dxa"/>
-          </w:tcPr>
-          <w:p>
-            <w:pPr>
-              <w:pStyle w:val="NoSpacing"/>
-              <w:ind w:left="0"/>
-              <w:jc w:val="both"/>
-              <w:rPr>
-                <w:color w:val="7F7F7F" w:themeColor="text1" w:themeTint="80"/>
-              </w:rPr>
-            </w:pPr>
-            <w:r>
-              <w:rPr>
-                <w:color w:val="7F7F7F" w:themeColor="text1" w:themeTint="80"/>
-                <w:sz w:val="14"/>
-              </w:rPr>
-              <w:t xml:space="preserve">Game developer who's self-taught &amp; self-motivated with </w:t>
-            </w:r>
-            <w:r>
-              <w:rPr>
-                <w:color w:val="7F7F7F" w:themeColor="text1" w:themeTint="80"/>
-                <w:sz w:val="14"/>
-              </w:rPr>
-              <w:t>many years of</w:t>
-            </w:r>
-            <w:r>
-              <w:rPr>
-                <w:color w:val="7F7F7F" w:themeColor="text1" w:themeTint="80"/>
-                <w:sz w:val="14"/>
-              </w:rPr>
-              <w:t xml:space="preserve"> experience </w:t>
-            </w:r>
-            <w:r>
-              <w:rPr>
-                <w:color w:val="7F7F7F" w:themeColor="text1" w:themeTint="80"/>
-                <w:sz w:val="14"/>
-              </w:rPr>
-              <w:t xml:space="preserve">across </w:t>
-            </w:r>
-            <w:r>
-              <w:rPr>
-                <w:color w:val="7F7F7F" w:themeColor="text1" w:themeTint="80"/>
-                <w:sz w:val="14"/>
-              </w:rPr>
-              <w:t>AAA</w:t>
-            </w:r>
-            <w:r>
-              <w:rPr>
-                <w:color w:val="7F7F7F" w:themeColor="text1" w:themeTint="80"/>
-                <w:sz w:val="14"/>
-              </w:rPr>
-              <w:t>,</w:t>
-            </w:r>
-            <w:r>
-              <w:rPr>
-                <w:color w:val="7F7F7F" w:themeColor="text1" w:themeTint="80"/>
-                <w:sz w:val="14"/>
-              </w:rPr>
-              <w:t xml:space="preserve"> console,</w:t>
-            </w:r>
-            <w:r>
-              <w:rPr>
-                <w:color w:val="7F7F7F" w:themeColor="text1" w:themeTint="80"/>
-                <w:sz w:val="14"/>
-              </w:rPr>
-              <w:t xml:space="preserve"> </w:t>
-            </w:r>
-            <w:r>
-              <w:rPr>
-                <w:color w:val="7F7F7F" w:themeColor="text1" w:themeTint="80"/>
-                <w:sz w:val="14"/>
-              </w:rPr>
-              <w:t>mobile and education</w:t>
-            </w:r>
-            <w:r>
-              <w:rPr>
-                <w:color w:val="7F7F7F" w:themeColor="text1" w:themeTint="80"/>
-                <w:sz w:val="14"/>
-              </w:rPr>
-              <w:t xml:space="preserve">.  </w:t>
-            </w:r>
-            <w:r>
-              <w:rPr>
-                <w:color w:val="7F7F7F" w:themeColor="text1" w:themeTint="80"/>
-                <w:sz w:val="14"/>
-              </w:rPr>
-              <w:t>I have always had a strong</w:t>
-            </w:r>
-            <w:r>
-              <w:rPr>
-                <w:color w:val="7F7F7F" w:themeColor="text1" w:themeTint="80"/>
-                <w:sz w:val="14"/>
-              </w:rPr>
-              <w:t xml:space="preserve"> </w:t>
-            </w:r>
-            <w:r>
-              <w:rPr>
-                <w:color w:val="7F7F7F" w:themeColor="text1" w:themeTint="80"/>
-                <w:sz w:val="14"/>
-              </w:rPr>
-              <w:t xml:space="preserve">interest in video games and in particular the technical aspects involving lighting, rendering, shading and tools. </w:t>
-            </w:r>
-            <w:r>
-              <w:rPr>
-                <w:color w:val="7F7F7F" w:themeColor="text1" w:themeTint="80"/>
-                <w:sz w:val="14"/>
-              </w:rPr>
-              <w:t xml:space="preserve">My goal is to work </w:t>
-            </w:r>
-            <w:r>
-              <w:rPr>
-                <w:color w:val="7F7F7F" w:themeColor="text1" w:themeTint="80"/>
-                <w:sz w:val="14"/>
-              </w:rPr>
-              <w:t>with</w:t>
-            </w:r>
-            <w:r>
-              <w:rPr>
-                <w:color w:val="7F7F7F" w:themeColor="text1" w:themeTint="80"/>
-                <w:sz w:val="14"/>
-              </w:rPr>
-              <w:t xml:space="preserve"> creative and ambitious studios on exciting projects.</w:t>
-            </w:r>
-          </w:p>
-        </w:tc>
-        <w:tc>
-          <w:tcPr>
-            <w:tcW w:w="3205" w:type="dxa"/>
-          </w:tcPr>
-          <w:p>
-            <w:pPr>
-              <w:ind w:left="0"/>
-            </w:pPr>
-          </w:p>
-        </w:tc>
-      </w:tr>
     </w:tbl>
-    <w:p>
-      <w:pPr>
-        <w:pStyle w:val="Title"/>
-      </w:pPr>
-      <w:r>
-        <w:t>Career</w:t>
-      </w:r>
-    </w:p>
     <w:p>
       <w:pPr>
         <w:pStyle w:val="RESTitlePosition"/>
@@ -494,55 +484,123 @@
           <w:bottom w:val="single" w:sz="4" w:space="1" w:color="76923C" w:themeColor="accent3" w:themeShade="BF"/>
         </w:pBdr>
         <w:rPr>
+          <w:rStyle w:val="RESLocationChar"/>
+        </w:rPr>
+      </w:pPr>
+    </w:p>
+    <w:p>
+      <w:pPr>
+        <w:pStyle w:val="RESTitlePosition"/>
+        <w:pBdr>
+          <w:bottom w:val="single" w:sz="4" w:space="1" w:color="76923C" w:themeColor="accent3" w:themeShade="BF"/>
+        </w:pBdr>
+        <w:rPr>
           <w:rStyle w:val="RESDateChar"/>
         </w:rPr>
       </w:pPr>
       <w:r>
+        <w:drawing>
+          <wp:inline distT="0" distB="0" distL="0" distR="0" wp14:anchorId="7CE439C9" wp14:editId="6F207EE5">
+            <wp:extent cx="425450" cy="260760"/>
+            <wp:effectExtent l="0" t="0" r="0" b="0"/>
+            <wp:docPr id="14" name="Picture 14"/>
+            <wp:cNvGraphicFramePr>
+              <a:graphicFrameLocks xmlns:a="http://schemas.openxmlformats.org/drawingml/2006/main" noChangeAspect="1"/>
+            </wp:cNvGraphicFramePr>
+            <a:graphic xmlns:a="http://schemas.openxmlformats.org/drawingml/2006/main">
+              <a:graphicData uri="http://schemas.openxmlformats.org/drawingml/2006/picture">
+                <pic:pic xmlns:pic="http://schemas.openxmlformats.org/drawingml/2006/picture">
+                  <pic:nvPicPr>
+                    <pic:cNvPr id="0" name="Picture 4"/>
+                    <pic:cNvPicPr>
+                      <a:picLocks noChangeAspect="1" noChangeArrowheads="1"/>
+                    </pic:cNvPicPr>
+                  </pic:nvPicPr>
+                  <pic:blipFill>
+                    <a:blip r:embed="rId10" cstate="print">
+                      <a:extLst>
+                        <a:ext uri="{28A0092B-C50C-407E-A947-70E740481C1C}">
+                          <a14:useLocalDpi xmlns:a14="http://schemas.microsoft.com/office/drawing/2010/main" val="0"/>
+                        </a:ext>
+                      </a:extLst>
+                    </a:blip>
+                    <a:srcRect/>
+                    <a:stretch>
+                      <a:fillRect/>
+                    </a:stretch>
+                  </pic:blipFill>
+                  <pic:spPr bwMode="auto">
+                    <a:xfrm>
+                      <a:off x="0" y="0"/>
+                      <a:ext cx="456002" cy="279485"/>
+                    </a:xfrm>
+                    <a:prstGeom prst="rect">
+                      <a:avLst/>
+                    </a:prstGeom>
+                    <a:noFill/>
+                    <a:ln>
+                      <a:noFill/>
+                    </a:ln>
+                  </pic:spPr>
+                </pic:pic>
+              </a:graphicData>
+            </a:graphic>
+          </wp:inline>
+        </w:drawing>
+      </w:r>
+      <w:r>
         <w:rPr>
           <w:rStyle w:val="RESLocationChar"/>
         </w:rPr>
-        <w:pict>
-          <v:shapetype id="_x0000_t75" coordsize="21600,21600" o:spt="75" o:preferrelative="t" path="m@4@5l@4@11@9@11@9@5xe" filled="f" stroked="f">
-            <v:stroke joinstyle="miter"/>
-            <v:formulas>
-              <v:f eqn="if lineDrawn pixelLineWidth 0"/>
-              <v:f eqn="sum @0 1 0"/>
-              <v:f eqn="sum 0 0 @1"/>
-              <v:f eqn="prod @2 1 2"/>
-              <v:f eqn="prod @3 21600 pixelWidth"/>
-              <v:f eqn="prod @3 21600 pixelHeight"/>
-              <v:f eqn="sum @0 0 1"/>
-              <v:f eqn="prod @6 1 2"/>
-              <v:f eqn="prod @7 21600 pixelWidth"/>
-              <v:f eqn="sum @8 21600 0"/>
-              <v:f eqn="prod @7 21600 pixelHeight"/>
-              <v:f eqn="sum @10 21600 0"/>
-            </v:formulas>
-            <v:path o:extrusionok="f" gradientshapeok="t" o:connecttype="rect"/>
-            <o:lock v:ext="edit" aspectratio="t"/>
-          </v:shapetype>
-          <v:shape id="_x0000_i1025" type="#_x0000_t75" style="width:39.75pt;height:27.95pt">
-            <v:imagedata r:id="rId11" o:title="Bandai_Namco_logo"/>
-          </v:shape>
-        </w:pict>
+        <w:t>Singapore</w:t>
       </w:r>
       <w:r>
         <w:rPr>
           <w:rStyle w:val="RESLocationChar"/>
         </w:rPr>
+        <w:t xml:space="preserve"> </w:t>
+      </w:r>
+      <w:r>
+        <w:rPr>
+          <w:rStyle w:val="RESLocationChar"/>
+        </w:rPr>
         <w:tab/>
       </w:r>
       <w:r>
         <w:rPr>
           <w:rStyle w:val="RESLocationChar"/>
         </w:rPr>
-        <w:t>Singapore</w:t>
+        <w:tab/>
       </w:r>
       <w:r>
         <w:rPr>
           <w:rStyle w:val="RESLocationChar"/>
         </w:rPr>
-        <w:t xml:space="preserve"> </w:t>
+        <w:tab/>
+      </w:r>
+      <w:r>
+        <w:rPr>
+          <w:b/>
+        </w:rPr>
+        <w:t>Art TD</w:t>
+      </w:r>
+      <w:r>
+        <w:rPr>
+          <w:b/>
+        </w:rPr>
+        <w:tab/>
+      </w:r>
+      <w:r>
+        <w:rPr>
+          <w:b/>
+        </w:rPr>
+        <w:tab/>
+      </w:r>
+      <w:r>
+        <w:rPr>
+          <w:b/>
+        </w:rPr>
+        <w:tab/>
       </w:r>
       <w:r>
         <w:rPr>
@@ -558,36 +616,12 @@
       </w:r>
       <w:r>
         <w:rPr>
-          <w:b/>
-        </w:rPr>
-        <w:t>Lead Technical Artist</w:t>
-      </w:r>
-      <w:r>
-        <w:rPr>
-          <w:b/>
+          <w:rStyle w:val="RESLocationChar"/>
         </w:rPr>
         <w:tab/>
       </w:r>
       <w:r>
         <w:rPr>
-          <w:rStyle w:val="RESLocationChar"/>
-        </w:rPr>
-        <w:tab/>
-      </w:r>
-      <w:r>
-        <w:rPr>
-          <w:rStyle w:val="RESLocationChar"/>
-        </w:rPr>
-        <w:tab/>
-      </w:r>
-      <w:r>
-        <w:rPr>
-          <w:rStyle w:val="RESLocationChar"/>
-        </w:rPr>
-        <w:tab/>
-      </w:r>
-      <w:r>
-        <w:rPr>
           <w:rStyle w:val="RESDateChar"/>
         </w:rPr>
         <w:t>201</w:t>
@@ -596,19 +630,21 @@
         <w:rPr>
           <w:rStyle w:val="RESDateChar"/>
         </w:rPr>
-        <w:t>6</w:t>
+        <w:t>8</w:t>
       </w:r>
       <w:r>
         <w:rPr>
           <w:rStyle w:val="RESDateChar"/>
         </w:rPr>
-        <w:t>-2018</w:t>
+        <w:t>-</w:t>
       </w:r>
       <w:r>
         <w:rPr>
           <w:rStyle w:val="RESDateChar"/>
-        </w:rPr>
-        <w:t xml:space="preserve"> </w:t>
+          <w:i/>
+          <w:iCs/>
+        </w:rPr>
+        <w:t>current</w:t>
       </w:r>
     </w:p>
     <w:tbl>
@@ -650,6 +686,279 @@
             </w:pPr>
             <w:r>
               <w:rPr>
+                <w:rStyle w:val="IntenseEmphasis"/>
+                <w:b/>
+                <w:sz w:val="14"/>
+              </w:rPr>
+              <w:br/>
+            </w:r>
+          </w:p>
+        </w:tc>
+        <w:tc>
+          <w:tcPr>
+            <w:tcW w:w="6866" w:type="dxa"/>
+          </w:tcPr>
+          <w:p>
+            <w:pPr>
+              <w:pStyle w:val="RESBody"/>
+              <w:numPr>
+                <w:ilvl w:val="0"/>
+                <w:numId w:val="16"/>
+              </w:numPr>
+            </w:pPr>
+            <w:r>
+              <w:t>Define art pipelines for key art assets (tracks, vehicles)</w:t>
+            </w:r>
+          </w:p>
+          <w:p>
+            <w:pPr>
+              <w:pStyle w:val="RESBody"/>
+              <w:numPr>
+                <w:ilvl w:val="0"/>
+                <w:numId w:val="16"/>
+              </w:numPr>
+            </w:pPr>
+            <w:r>
+              <w:t>Write shader set to be used with high performance in mind (mobile)</w:t>
+            </w:r>
+          </w:p>
+          <w:p>
+            <w:pPr>
+              <w:pStyle w:val="RESBody"/>
+              <w:numPr>
+                <w:ilvl w:val="0"/>
+                <w:numId w:val="16"/>
+              </w:numPr>
+            </w:pPr>
+            <w:r>
+              <w:t>Communicate technical restrictions to teams (Singapore/Malaga)</w:t>
+            </w:r>
+          </w:p>
+          <w:p>
+            <w:pPr>
+              <w:pStyle w:val="RESBody"/>
+              <w:numPr>
+                <w:ilvl w:val="0"/>
+                <w:numId w:val="16"/>
+              </w:numPr>
+            </w:pPr>
+            <w:r>
+              <w:t>Lead with examples of best pra</w:t>
+            </w:r>
+            <w:bookmarkStart w:id="0" w:name="_GoBack"/>
+            <w:bookmarkEnd w:id="0"/>
+            <w:r>
+              <w:t>ctices and measured results</w:t>
+            </w:r>
+          </w:p>
+          <w:p>
+            <w:pPr>
+              <w:pStyle w:val="RESBody"/>
+              <w:numPr>
+                <w:ilvl w:val="0"/>
+                <w:numId w:val="16"/>
+              </w:numPr>
+            </w:pPr>
+            <w:r>
+              <w:t>Point of contact in both studios for art pipelines</w:t>
+            </w:r>
+          </w:p>
+          <w:p>
+            <w:pPr>
+              <w:pStyle w:val="RESBody"/>
+              <w:numPr>
+                <w:ilvl w:val="0"/>
+                <w:numId w:val="16"/>
+              </w:numPr>
+            </w:pPr>
+            <w:r>
+              <w:t>Regular profiling of project and reporting of any concerns</w:t>
+            </w:r>
+          </w:p>
+          <w:p>
+            <w:pPr>
+              <w:pStyle w:val="RESBody"/>
+              <w:numPr>
+                <w:ilvl w:val="0"/>
+                <w:numId w:val="16"/>
+              </w:numPr>
+            </w:pPr>
+            <w:r>
+              <w:t>Resulted in bringing low performing (memory/FPS) scenes up to targets</w:t>
+            </w:r>
+          </w:p>
+        </w:tc>
+      </w:tr>
+    </w:tbl>
+    <w:p>
+      <w:pPr>
+        <w:pStyle w:val="RESTitlePosition"/>
+        <w:pBdr>
+          <w:bottom w:val="single" w:sz="4" w:space="1" w:color="76923C" w:themeColor="accent3" w:themeShade="BF"/>
+        </w:pBdr>
+        <w:rPr>
+          <w:rStyle w:val="RESDateChar"/>
+        </w:rPr>
+      </w:pPr>
+      <w:r>
+        <w:rPr>
+          <w:rStyle w:val="RESLocationChar"/>
+        </w:rPr>
+        <w:pict w14:anchorId="7CE2D585">
+          <v:shapetype id="_x0000_t75" coordsize="21600,21600" o:spt="75" o:preferrelative="t" path="m@4@5l@4@11@9@11@9@5xe" filled="f" stroked="f">
+            <v:stroke joinstyle="miter"/>
+            <v:formulas>
+              <v:f eqn="if lineDrawn pixelLineWidth 0"/>
+              <v:f eqn="sum @0 1 0"/>
+              <v:f eqn="sum 0 0 @1"/>
+              <v:f eqn="prod @2 1 2"/>
+              <v:f eqn="prod @3 21600 pixelWidth"/>
+              <v:f eqn="prod @3 21600 pixelHeight"/>
+              <v:f eqn="sum @0 0 1"/>
+              <v:f eqn="prod @6 1 2"/>
+              <v:f eqn="prod @7 21600 pixelWidth"/>
+              <v:f eqn="sum @8 21600 0"/>
+              <v:f eqn="prod @7 21600 pixelHeight"/>
+              <v:f eqn="sum @10 21600 0"/>
+            </v:formulas>
+            <v:path o:extrusionok="f" gradientshapeok="t" o:connecttype="rect"/>
+            <o:lock v:ext="edit" aspectratio="t"/>
+          </v:shapetype>
+          <v:shape id="_x0000_i1025" type="#_x0000_t75" style="width:32.5pt;height:22pt">
+            <v:imagedata r:id="rId11" o:title="Bandai_Namco_logo"/>
+          </v:shape>
+        </w:pict>
+      </w:r>
+      <w:r>
+        <w:rPr>
+          <w:rStyle w:val="RESLocationChar"/>
+        </w:rPr>
+        <w:tab/>
+      </w:r>
+      <w:r>
+        <w:rPr>
+          <w:rStyle w:val="RESLocationChar"/>
+        </w:rPr>
+        <w:t>Singapore</w:t>
+      </w:r>
+      <w:r>
+        <w:rPr>
+          <w:rStyle w:val="RESLocationChar"/>
+        </w:rPr>
+        <w:t xml:space="preserve"> </w:t>
+      </w:r>
+      <w:r>
+        <w:rPr>
+          <w:rStyle w:val="RESLocationChar"/>
+        </w:rPr>
+        <w:tab/>
+      </w:r>
+      <w:r>
+        <w:rPr>
+          <w:rStyle w:val="RESLocationChar"/>
+        </w:rPr>
+        <w:tab/>
+      </w:r>
+      <w:r>
+        <w:rPr>
+          <w:rStyle w:val="RESLocationChar"/>
+        </w:rPr>
+        <w:tab/>
+      </w:r>
+      <w:r>
+        <w:rPr>
+          <w:b/>
+        </w:rPr>
+        <w:t>Lead Technical Artist</w:t>
+      </w:r>
+      <w:r>
+        <w:rPr>
+          <w:b/>
+        </w:rPr>
+        <w:tab/>
+      </w:r>
+      <w:r>
+        <w:rPr>
+          <w:rStyle w:val="RESLocationChar"/>
+        </w:rPr>
+        <w:tab/>
+      </w:r>
+      <w:r>
+        <w:rPr>
+          <w:rStyle w:val="RESLocationChar"/>
+        </w:rPr>
+        <w:tab/>
+      </w:r>
+      <w:r>
+        <w:rPr>
+          <w:rStyle w:val="RESLocationChar"/>
+        </w:rPr>
+        <w:tab/>
+      </w:r>
+      <w:r>
+        <w:rPr>
+          <w:rStyle w:val="RESDateChar"/>
+        </w:rPr>
+        <w:t>201</w:t>
+      </w:r>
+      <w:r>
+        <w:rPr>
+          <w:rStyle w:val="RESDateChar"/>
+        </w:rPr>
+        <w:t>6</w:t>
+      </w:r>
+      <w:r>
+        <w:rPr>
+          <w:rStyle w:val="RESDateChar"/>
+        </w:rPr>
+        <w:t>-2018</w:t>
+      </w:r>
+      <w:r>
+        <w:rPr>
+          <w:rStyle w:val="RESDateChar"/>
+        </w:rPr>
+        <w:t xml:space="preserve"> </w:t>
+      </w:r>
+    </w:p>
+    <w:tbl>
+      <w:tblPr>
+        <w:tblStyle w:val="TableGrid"/>
+        <w:tblW w:w="0" w:type="auto"/>
+        <w:tblBorders>
+          <w:top w:val="none" w:sz="0" w:space="0" w:color="auto"/>
+          <w:left w:val="none" w:sz="0" w:space="0" w:color="auto"/>
+          <w:bottom w:val="none" w:sz="0" w:space="0" w:color="auto"/>
+          <w:right w:val="none" w:sz="0" w:space="0" w:color="auto"/>
+          <w:insideH w:val="none" w:sz="0" w:space="0" w:color="auto"/>
+          <w:insideV w:val="none" w:sz="0" w:space="0" w:color="auto"/>
+        </w:tblBorders>
+        <w:tblLook w:val="04A0" w:firstRow="1" w:lastRow="0" w:firstColumn="1" w:lastColumn="0" w:noHBand="0" w:noVBand="1"/>
+      </w:tblPr>
+      <w:tblGrid>
+        <w:gridCol w:w="2376"/>
+        <w:gridCol w:w="6866"/>
+      </w:tblGrid>
+      <w:tr>
+        <w:trPr>
+          <w:trHeight w:val="1248"/>
+        </w:trPr>
+        <w:tc>
+          <w:tcPr>
+            <w:tcW w:w="2376" w:type="dxa"/>
+          </w:tcPr>
+          <w:p>
+            <w:pPr>
+              <w:ind w:left="0"/>
+              <w:rPr>
+                <w:rFonts w:cstheme="minorHAnsi"/>
+                <w:b/>
+                <w:spacing w:val="10"/>
+                <w:sz w:val="14"/>
+                <w:szCs w:val="18"/>
+              </w:rPr>
+            </w:pPr>
+            <w:r>
+              <w:rPr>
                 <w:b/>
                 <w:noProof/>
                 <w:color w:val="76923C" w:themeColor="accent3" w:themeShade="BF"/>
@@ -657,7 +966,7 @@
                 <w:lang w:eastAsia="zh-CN" w:bidi="ar-SA"/>
               </w:rPr>
               <w:drawing>
-                <wp:inline distT="0" distB="0" distL="0" distR="0">
+                <wp:inline distT="0" distB="0" distL="0" distR="0" wp14:anchorId="25264854" wp14:editId="48B17F7A">
                   <wp:extent cx="442169" cy="552576"/>
                   <wp:effectExtent l="0" t="0" r="0" b="0"/>
                   <wp:docPr id="8" name="Picture 8" descr="C:\Users\Matt\AppData\Local\Microsoft\Windows\INetCache\Content.Word\box_ace7.jpg"/>
@@ -729,8 +1038,6 @@
               </w:rPr>
               <w:br/>
             </w:r>
-            <w:bookmarkStart w:id="0" w:name="_GoBack"/>
-            <w:bookmarkEnd w:id="0"/>
           </w:p>
         </w:tc>
         <w:tc>
@@ -782,15 +1089,7 @@
               </w:numPr>
             </w:pPr>
             <w:r>
-              <w:t>Re-working of core materials/</w:t>
-            </w:r>
-            <w:proofErr w:type="spellStart"/>
-            <w:r>
-              <w:t>shaders</w:t>
-            </w:r>
-            <w:proofErr w:type="spellEnd"/>
-            <w:r>
-              <w:t xml:space="preserve"> to align with performance targets</w:t>
+              <w:t>Re-working of core materials/shaders to align with performance targets</w:t>
             </w:r>
           </w:p>
           <w:p>
@@ -847,8 +1146,8 @@
           <w:lang w:eastAsia="zh-CN" w:bidi="ar-SA"/>
         </w:rPr>
         <w:drawing>
-          <wp:inline distT="0" distB="0" distL="0" distR="0" wp14:anchorId="2545BA92" wp14:editId="7F134262">
-            <wp:extent cx="981830" cy="264792"/>
+          <wp:inline distT="0" distB="0" distL="0" distR="0" wp14:anchorId="5C7457AA" wp14:editId="1C2EC972">
+            <wp:extent cx="844550" cy="227768"/>
             <wp:effectExtent l="0" t="0" r="0" b="0"/>
             <wp:docPr id="74" name="Picture 74" descr="C:\Users\Matt\Desktop\ubisoft-logo.jpg"/>
             <wp:cNvGraphicFramePr>
@@ -879,7 +1178,7 @@
                   <pic:spPr bwMode="auto">
                     <a:xfrm>
                       <a:off x="0" y="0"/>
-                      <a:ext cx="980029" cy="264306"/>
+                      <a:ext cx="865789" cy="233496"/>
                     </a:xfrm>
                     <a:prstGeom prst="rect">
                       <a:avLst/>
@@ -906,6 +1205,12 @@
           <w:rStyle w:val="RESLocationChar"/>
         </w:rPr>
         <w:t xml:space="preserve"> </w:t>
+      </w:r>
+      <w:r>
+        <w:rPr>
+          <w:rStyle w:val="RESLocationChar"/>
+        </w:rPr>
+        <w:tab/>
       </w:r>
       <w:r>
         <w:rPr>
@@ -980,7 +1285,7 @@
                 <w:lang w:eastAsia="zh-CN" w:bidi="ar-SA"/>
               </w:rPr>
               <w:drawing>
-                <wp:inline distT="0" distB="0" distL="0" distR="0" wp14:anchorId="20E6B785" wp14:editId="4E1B1DFE">
+                <wp:inline distT="0" distB="0" distL="0" distR="0" wp14:anchorId="10B54A10" wp14:editId="15E6FF7D">
                   <wp:extent cx="480624" cy="657225"/>
                   <wp:effectExtent l="0" t="0" r="0" b="0"/>
                   <wp:docPr id="75" name="Picture 75" descr="E:\Documents\Dropbox\StudioStuff\Misc\Resume\Web\_Current\box\box_AssassinsCreedSYND.png"/>
@@ -1037,7 +1342,7 @@
                 <w:lang w:eastAsia="zh-CN" w:bidi="ar-SA"/>
               </w:rPr>
               <w:drawing>
-                <wp:inline distT="0" distB="0" distL="0" distR="0" wp14:anchorId="015A675A" wp14:editId="043BA584">
+                <wp:inline distT="0" distB="0" distL="0" distR="0" wp14:anchorId="59E41050" wp14:editId="1D52A5DB">
                   <wp:extent cx="462225" cy="650394"/>
                   <wp:effectExtent l="0" t="0" r="0" b="0"/>
                   <wp:docPr id="1" name="Picture 1" descr="C:\TestWork\U\Web\trunk\box\box_AssassinsCreedORI.jpg"/>
@@ -1117,15 +1422,7 @@
               </w:numPr>
             </w:pPr>
             <w:r>
-              <w:t xml:space="preserve">Owner of data </w:t>
-            </w:r>
-            <w:proofErr w:type="spellStart"/>
-            <w:r>
-              <w:t>shaders</w:t>
-            </w:r>
-            <w:proofErr w:type="spellEnd"/>
-            <w:r>
-              <w:t xml:space="preserve"> for Singapore team focusing on usability and scalability</w:t>
+              <w:t>Owner of data shaders for Singapore team focusing on usability and scalability</w:t>
             </w:r>
           </w:p>
           <w:p>
@@ -1161,15 +1458,7 @@
               </w:numPr>
             </w:pPr>
             <w:r>
-              <w:t xml:space="preserve">Work with artist to build </w:t>
-            </w:r>
-            <w:proofErr w:type="spellStart"/>
-            <w:r>
-              <w:t>shaders</w:t>
-            </w:r>
-            <w:proofErr w:type="spellEnd"/>
-            <w:r>
-              <w:t>/tech that supports visual benchmarks</w:t>
+              <w:t>Work with artist to build shaders/tech that supports visual benchmarks</w:t>
             </w:r>
           </w:p>
           <w:p>
@@ -1206,7 +1495,7 @@
           <w:lang w:eastAsia="zh-CN" w:bidi="ar-SA"/>
         </w:rPr>
         <w:drawing>
-          <wp:inline distT="0" distB="0" distL="0" distR="0" wp14:anchorId="7F4966CF" wp14:editId="3DF9FED4">
+          <wp:inline distT="0" distB="0" distL="0" distR="0" wp14:anchorId="06B17F67" wp14:editId="627158C6">
             <wp:extent cx="593678" cy="363332"/>
             <wp:effectExtent l="0" t="0" r="0" b="0"/>
             <wp:docPr id="77" name="Picture 77" descr="G:\Projects\Web\Resume\Icons\twoFour54.jpg"/>
@@ -1404,15 +1693,7 @@
               </w:numPr>
             </w:pPr>
             <w:r>
-              <w:t xml:space="preserve">Working relationship with </w:t>
-            </w:r>
-            <w:proofErr w:type="spellStart"/>
-            <w:r>
-              <w:t>Ubisoft</w:t>
-            </w:r>
-            <w:proofErr w:type="spellEnd"/>
-            <w:r>
-              <w:t xml:space="preserve"> Abu Dhabi staff to collaborate and m</w:t>
+              <w:t>Working relationship with Ubisoft Abu Dhabi staff to collaborate and m</w:t>
             </w:r>
             <w:r>
               <w:t xml:space="preserve">anage involvement </w:t>
@@ -1502,8 +1783,8 @@
           <w:lang w:eastAsia="zh-CN" w:bidi="ar-SA"/>
         </w:rPr>
         <w:drawing>
-          <wp:inline distT="0" distB="0" distL="0" distR="0" wp14:anchorId="3AB1EDB2" wp14:editId="56F8A7F8">
-            <wp:extent cx="360704" cy="423081"/>
+          <wp:inline distT="0" distB="0" distL="0" distR="0" wp14:anchorId="31679346" wp14:editId="36C1BB20">
+            <wp:extent cx="260350" cy="305373"/>
             <wp:effectExtent l="0" t="0" r="0" b="0"/>
             <wp:docPr id="78" name="Picture 1" descr="D:\Projects\Web\Resume\Icons\flameshark_sml.JPG"/>
             <wp:cNvGraphicFramePr>
@@ -1528,7 +1809,7 @@
                   <pic:spPr bwMode="auto">
                     <a:xfrm>
                       <a:off x="0" y="0"/>
-                      <a:ext cx="361712" cy="424264"/>
+                      <a:ext cx="269514" cy="316121"/>
                     </a:xfrm>
                     <a:prstGeom prst="rect">
                       <a:avLst/>
@@ -1725,6 +2006,39 @@
           <w:bottom w:val="single" w:sz="4" w:space="1" w:color="76923C" w:themeColor="accent3" w:themeShade="BF"/>
         </w:pBdr>
         <w:rPr>
+          <w:rStyle w:val="RESLocationChar"/>
+        </w:rPr>
+      </w:pPr>
+    </w:p>
+    <w:p>
+      <w:pPr>
+        <w:pStyle w:val="RESTitlePosition"/>
+        <w:pBdr>
+          <w:bottom w:val="single" w:sz="4" w:space="1" w:color="76923C" w:themeColor="accent3" w:themeShade="BF"/>
+        </w:pBdr>
+        <w:rPr>
+          <w:rStyle w:val="RESLocationChar"/>
+        </w:rPr>
+      </w:pPr>
+    </w:p>
+    <w:p>
+      <w:pPr>
+        <w:pStyle w:val="RESTitlePosition"/>
+        <w:pBdr>
+          <w:bottom w:val="single" w:sz="4" w:space="1" w:color="76923C" w:themeColor="accent3" w:themeShade="BF"/>
+        </w:pBdr>
+        <w:rPr>
+          <w:rStyle w:val="RESLocationChar"/>
+        </w:rPr>
+      </w:pPr>
+    </w:p>
+    <w:p>
+      <w:pPr>
+        <w:pStyle w:val="RESTitlePosition"/>
+        <w:pBdr>
+          <w:bottom w:val="single" w:sz="4" w:space="1" w:color="76923C" w:themeColor="accent3" w:themeShade="BF"/>
+        </w:pBdr>
+        <w:rPr>
           <w:rStyle w:val="RESDateChar"/>
         </w:rPr>
       </w:pPr>
@@ -1732,9 +2046,10 @@
         <w:rPr>
           <w:lang w:eastAsia="zh-CN" w:bidi="ar-SA"/>
         </w:rPr>
+        <w:lastRenderedPageBreak/>
         <w:drawing>
-          <wp:inline distT="0" distB="0" distL="0" distR="0" wp14:anchorId="1C50BAEC" wp14:editId="601FC3CD">
-            <wp:extent cx="573206" cy="346654"/>
+          <wp:inline distT="0" distB="0" distL="0" distR="0" wp14:anchorId="57DC742B" wp14:editId="593F531A">
+            <wp:extent cx="441960" cy="267281"/>
             <wp:effectExtent l="0" t="0" r="0" b="0"/>
             <wp:docPr id="79" name="Picture 3" descr="D:\Projects\Web\Resume\Icons\Qantm_logo[1].gif"/>
             <wp:cNvGraphicFramePr>
@@ -1759,7 +2074,7 @@
                   <pic:spPr bwMode="auto">
                     <a:xfrm>
                       <a:off x="0" y="0"/>
-                      <a:ext cx="573200" cy="346650"/>
+                      <a:ext cx="449265" cy="271699"/>
                     </a:xfrm>
                     <a:prstGeom prst="rect">
                       <a:avLst/>
@@ -1948,10 +2263,9 @@
         <w:rPr>
           <w:lang w:eastAsia="zh-CN" w:bidi="ar-SA"/>
         </w:rPr>
-        <w:lastRenderedPageBreak/>
         <w:drawing>
-          <wp:inline distT="0" distB="0" distL="0" distR="0" wp14:anchorId="3DA78808" wp14:editId="5F1A7EB6">
-            <wp:extent cx="981830" cy="264792"/>
+          <wp:inline distT="0" distB="0" distL="0" distR="0" wp14:anchorId="1ADDB26F" wp14:editId="42838ACD">
+            <wp:extent cx="885306" cy="238760"/>
             <wp:effectExtent l="0" t="0" r="0" b="0"/>
             <wp:docPr id="80" name="Picture 80" descr="C:\Users\Matt\Desktop\ubisoft-logo.jpg"/>
             <wp:cNvGraphicFramePr>
@@ -1982,7 +2296,7 @@
                   <pic:spPr bwMode="auto">
                     <a:xfrm>
                       <a:off x="0" y="0"/>
-                      <a:ext cx="980029" cy="264306"/>
+                      <a:ext cx="889538" cy="239901"/>
                     </a:xfrm>
                     <a:prstGeom prst="rect">
                       <a:avLst/>
@@ -2009,6 +2323,12 @@
           <w:rStyle w:val="RESLocationChar"/>
         </w:rPr>
         <w:t xml:space="preserve"> </w:t>
+      </w:r>
+      <w:r>
+        <w:rPr>
+          <w:rStyle w:val="RESLocationChar"/>
+        </w:rPr>
+        <w:tab/>
       </w:r>
       <w:r>
         <w:rPr>
@@ -2098,7 +2418,7 @@
                 <w:lang w:eastAsia="zh-CN" w:bidi="ar-SA"/>
               </w:rPr>
               <w:drawing>
-                <wp:inline distT="0" distB="0" distL="0" distR="0" wp14:anchorId="167BE3DC" wp14:editId="29E13D4C">
+                <wp:inline distT="0" distB="0" distL="0" distR="0" wp14:anchorId="64BACCD0" wp14:editId="6D50267F">
                   <wp:extent cx="463270" cy="655092"/>
                   <wp:effectExtent l="0" t="0" r="0" b="0"/>
                   <wp:docPr id="81" name="Picture 19" descr="box_AssassinsCreed2.jpg"/>
@@ -2139,7 +2459,7 @@
                 <w:lang w:eastAsia="zh-CN" w:bidi="ar-SA"/>
               </w:rPr>
               <w:drawing>
-                <wp:inline distT="0" distB="0" distL="0" distR="0" wp14:anchorId="40F9664C" wp14:editId="3AD65BB5">
+                <wp:inline distT="0" distB="0" distL="0" distR="0" wp14:anchorId="36E1B54C" wp14:editId="0BF4F277">
                   <wp:extent cx="463270" cy="655092"/>
                   <wp:effectExtent l="0" t="0" r="0" b="0"/>
                   <wp:docPr id="86" name="Picture 20" descr="box_AssassinsCreedBH.jpg"/>
@@ -2180,7 +2500,7 @@
                 <w:lang w:eastAsia="zh-CN" w:bidi="ar-SA"/>
               </w:rPr>
               <w:drawing>
-                <wp:inline distT="0" distB="0" distL="0" distR="0" wp14:anchorId="4C891063" wp14:editId="41467371">
+                <wp:inline distT="0" distB="0" distL="0" distR="0" wp14:anchorId="4F066824" wp14:editId="43D60DA9">
                   <wp:extent cx="468095" cy="661916"/>
                   <wp:effectExtent l="0" t="0" r="0" b="0"/>
                   <wp:docPr id="87" name="Picture 21" descr="box_PrinceOfPersiaTHFS.jpg"/>
@@ -2311,13 +2631,8 @@
               </w:numPr>
             </w:pPr>
             <w:r>
-              <w:t xml:space="preserve">Introduce new staff to internal tools, technology and processes at </w:t>
-            </w:r>
-            <w:proofErr w:type="spellStart"/>
-            <w:r>
-              <w:t>Ubisoft</w:t>
-            </w:r>
-            <w:proofErr w:type="spellEnd"/>
+              <w:t>Introduce new staff to internal tools, technology and processes at Ubisoft</w:t>
+            </w:r>
           </w:p>
           <w:p>
             <w:pPr>
@@ -2405,8 +2720,8 @@
           <w:lang w:eastAsia="zh-CN" w:bidi="ar-SA"/>
         </w:rPr>
         <w:drawing>
-          <wp:inline distT="0" distB="0" distL="0" distR="0" wp14:anchorId="46C788D9" wp14:editId="6FD9BBA7">
-            <wp:extent cx="914400" cy="320040"/>
+          <wp:inline distT="0" distB="0" distL="0" distR="0" wp14:anchorId="05D6EB68" wp14:editId="2DCB75A7">
+            <wp:extent cx="698500" cy="244475"/>
             <wp:effectExtent l="0" t="0" r="0" b="0"/>
             <wp:docPr id="88" name="Picture 22" descr="KromeStudios.jpg"/>
             <wp:cNvGraphicFramePr>
@@ -2428,7 +2743,7 @@
                   <pic:spPr>
                     <a:xfrm>
                       <a:off x="0" y="0"/>
-                      <a:ext cx="918781" cy="321573"/>
+                      <a:ext cx="714220" cy="249977"/>
                     </a:xfrm>
                     <a:prstGeom prst="rect">
                       <a:avLst/>
@@ -2534,7 +2849,7 @@
                 <w:lang w:eastAsia="zh-CN" w:bidi="ar-SA"/>
               </w:rPr>
               <w:drawing>
-                <wp:inline distT="0" distB="0" distL="0" distR="0" wp14:anchorId="0F00F92C" wp14:editId="3363B812">
+                <wp:inline distT="0" distB="0" distL="0" distR="0" wp14:anchorId="3F482870" wp14:editId="4E4438C3">
                   <wp:extent cx="462742" cy="654347"/>
                   <wp:effectExtent l="0" t="0" r="0" b="0"/>
                   <wp:docPr id="89" name="Picture 7" descr="box_SWCL_RepublicHereos.jpg"/>
@@ -2578,7 +2893,7 @@
                 <w:lang w:eastAsia="zh-CN" w:bidi="ar-SA"/>
               </w:rPr>
               <w:drawing>
-                <wp:inline distT="0" distB="0" distL="0" distR="0" wp14:anchorId="13994F07" wp14:editId="7B7973C4">
+                <wp:inline distT="0" distB="0" distL="0" distR="0" wp14:anchorId="2A427625" wp14:editId="52BB3318">
                   <wp:extent cx="468118" cy="658290"/>
                   <wp:effectExtent l="0" t="0" r="0" b="0"/>
                   <wp:docPr id="90" name="Picture 9" descr="box_SWCL_LightSaber.jpg"/>
@@ -2622,7 +2937,7 @@
                 <w:lang w:eastAsia="zh-CN" w:bidi="ar-SA"/>
               </w:rPr>
               <w:drawing>
-                <wp:inline distT="0" distB="0" distL="0" distR="0" wp14:anchorId="7D5B1731" wp14:editId="2A95AFB5">
+                <wp:inline distT="0" distB="0" distL="0" distR="0" wp14:anchorId="72A40EC2" wp14:editId="1AD73006">
                   <wp:extent cx="477671" cy="679188"/>
                   <wp:effectExtent l="0" t="0" r="0" b="0"/>
                   <wp:docPr id="91" name="Picture 8" descr="box_HellboyScienceOfEvil.jpg"/>
@@ -2781,15 +3096,7 @@
               </w:numPr>
             </w:pPr>
             <w:r>
-              <w:t xml:space="preserve">Authoring of </w:t>
-            </w:r>
-            <w:proofErr w:type="spellStart"/>
-            <w:r>
-              <w:t>shaders</w:t>
-            </w:r>
-            <w:proofErr w:type="spellEnd"/>
-            <w:r>
-              <w:t xml:space="preserve"> and required materials and textures when needed</w:t>
+              <w:t>Authoring of shaders and required materials and textures when needed</w:t>
             </w:r>
           </w:p>
           <w:p>
@@ -2822,8 +3129,8 @@
           <w:lang w:eastAsia="zh-CN" w:bidi="ar-SA"/>
         </w:rPr>
         <w:drawing>
-          <wp:inline distT="0" distB="0" distL="0" distR="0" wp14:anchorId="4B8284CD" wp14:editId="692D8257">
-            <wp:extent cx="475013" cy="356261"/>
+          <wp:inline distT="0" distB="0" distL="0" distR="0" wp14:anchorId="4C5A2049" wp14:editId="5CB005E2">
+            <wp:extent cx="336550" cy="252414"/>
             <wp:effectExtent l="0" t="0" r="0" b="0"/>
             <wp:docPr id="93" name="Picture 27" descr="u235.jpg"/>
             <wp:cNvGraphicFramePr>
@@ -2845,7 +3152,7 @@
                   <pic:spPr>
                     <a:xfrm>
                       <a:off x="0" y="0"/>
-                      <a:ext cx="481109" cy="360833"/>
+                      <a:ext cx="343955" cy="257968"/>
                     </a:xfrm>
                     <a:prstGeom prst="rect">
                       <a:avLst/>
@@ -2862,6 +3169,12 @@
           <w:rStyle w:val="RESLocationChar"/>
         </w:rPr>
         <w:t>Melbourne, Australia</w:t>
+      </w:r>
+      <w:r>
+        <w:rPr>
+          <w:rStyle w:val="RESLocationChar"/>
+        </w:rPr>
+        <w:tab/>
       </w:r>
       <w:r>
         <w:rPr>
@@ -2991,15 +3304,7 @@
               </w:numPr>
             </w:pPr>
             <w:r>
-              <w:t xml:space="preserve">Took ownership of C# and </w:t>
-            </w:r>
-            <w:proofErr w:type="spellStart"/>
-            <w:r>
-              <w:t>shaders</w:t>
-            </w:r>
-            <w:proofErr w:type="spellEnd"/>
-            <w:r>
-              <w:t xml:space="preserve"> due to lack of staff to cover </w:t>
+              <w:t xml:space="preserve">Took ownership of C# and shaders due to lack of staff to cover </w:t>
             </w:r>
           </w:p>
           <w:p>
@@ -3043,11 +3348,6 @@
     </w:tbl>
     <w:p>
       <w:pPr>
-        <w:ind w:left="0"/>
-      </w:pPr>
-    </w:p>
-    <w:p>
-      <w:pPr>
         <w:pStyle w:val="RESTitlePosition"/>
         <w:pBdr>
           <w:bottom w:val="single" w:sz="4" w:space="1" w:color="76923C" w:themeColor="accent3" w:themeShade="BF"/>
@@ -3061,9 +3361,9 @@
           <w:lang w:eastAsia="zh-CN" w:bidi="ar-SA"/>
         </w:rPr>
         <w:drawing>
-          <wp:inline distT="0" distB="0" distL="0" distR="0" wp14:anchorId="11EE2397" wp14:editId="77D8257A">
-            <wp:extent cx="373075" cy="373075"/>
-            <wp:effectExtent l="19050" t="0" r="7925" b="0"/>
+          <wp:inline distT="0" distB="0" distL="0" distR="0" wp14:anchorId="551014C2" wp14:editId="2F1FFFE0">
+            <wp:extent cx="247650" cy="247650"/>
+            <wp:effectExtent l="0" t="0" r="0" b="0"/>
             <wp:docPr id="94" name="Picture 29" descr="4DRulers.jpg"/>
             <wp:cNvGraphicFramePr>
               <a:graphicFrameLocks xmlns:a="http://schemas.openxmlformats.org/drawingml/2006/main" noChangeAspect="1"/>
@@ -3084,7 +3384,7 @@
                   <pic:spPr>
                     <a:xfrm>
                       <a:off x="0" y="0"/>
-                      <a:ext cx="373449" cy="373449"/>
+                      <a:ext cx="248118" cy="248118"/>
                     </a:xfrm>
                     <a:prstGeom prst="rect">
                       <a:avLst/>
@@ -3236,11 +3536,8 @@
     <w:p>
       <w:pPr>
         <w:pStyle w:val="Title"/>
-      </w:pPr>
-    </w:p>
-    <w:p>
-      <w:pPr>
-        <w:pStyle w:val="Title"/>
+        <w:pageBreakBefore/>
+        <w:ind w:left="709"/>
         <w:rPr>
           <w:sz w:val="16"/>
         </w:rPr>
@@ -3302,7 +3599,7 @@
                 <w:lang w:eastAsia="zh-CN" w:bidi="ar-SA"/>
               </w:rPr>
               <w:drawing>
-                <wp:inline distT="0" distB="0" distL="0" distR="0" wp14:anchorId="3A22C06B" wp14:editId="623C8F87">
+                <wp:inline distT="0" distB="0" distL="0" distR="0" wp14:anchorId="4A76DA4A" wp14:editId="4CA13348">
                   <wp:extent cx="638175" cy="614798"/>
                   <wp:effectExtent l="19050" t="0" r="9525" b="0"/>
                   <wp:docPr id="35" name="Picture 1" descr="E:\Projects\Other\Resume\Icons\UQ.gif"/>
@@ -3684,14 +3981,12 @@
                 <w:rFonts w:eastAsia="Batang"/>
               </w:rPr>
             </w:pPr>
-            <w:proofErr w:type="spellStart"/>
             <w:r>
               <w:rPr>
                 <w:rFonts w:eastAsia="Batang"/>
               </w:rPr>
               <w:t>Shaders</w:t>
             </w:r>
-            <w:proofErr w:type="spellEnd"/>
           </w:p>
           <w:p>
             <w:pPr>
@@ -3937,7 +4232,7 @@
           <w:lang w:eastAsia="zh-CN" w:bidi="ar-SA"/>
         </w:rPr>
         <w:drawing>
-          <wp:inline distT="0" distB="0" distL="0" distR="0" wp14:anchorId="485B12E5" wp14:editId="68F0C7C3">
+          <wp:inline distT="0" distB="0" distL="0" distR="0" wp14:anchorId="5F39284C" wp14:editId="2ECBCEF7">
             <wp:extent cx="926564" cy="703655"/>
             <wp:effectExtent l="0" t="0" r="0" b="0"/>
             <wp:docPr id="11" name="Picture 11" descr="C:\Users\Matt\Dropbox\StudioStuff\Web\Resume\Current\Images\u235\u_shadows04.jpg"/>
@@ -3996,7 +4291,7 @@
           <w:lang w:eastAsia="zh-CN" w:bidi="ar-SA"/>
         </w:rPr>
         <w:drawing>
-          <wp:inline distT="0" distB="0" distL="0" distR="0" wp14:anchorId="782C653E" wp14:editId="5A3500D2">
+          <wp:inline distT="0" distB="0" distL="0" distR="0" wp14:anchorId="5BCFAE06" wp14:editId="49540348">
             <wp:extent cx="1192696" cy="718526"/>
             <wp:effectExtent l="0" t="0" r="0" b="0"/>
             <wp:docPr id="9" name="Picture 9" descr="C:\Users\Matt\Dropbox\StudioStuff\Web\Resume\Current\Images\maha\fortress15.jpg"/>
@@ -4055,7 +4350,7 @@
           <w:lang w:eastAsia="zh-CN" w:bidi="ar-SA"/>
         </w:rPr>
         <w:drawing>
-          <wp:inline distT="0" distB="0" distL="0" distR="0" wp14:anchorId="3E6D5786" wp14:editId="03C3845A">
+          <wp:inline distT="0" distB="0" distL="0" distR="0" wp14:anchorId="370EB899" wp14:editId="4ACC9E72">
             <wp:extent cx="965720" cy="715618"/>
             <wp:effectExtent l="0" t="0" r="0" b="0"/>
             <wp:docPr id="10" name="Picture 10" descr="C:\Users\Matt\Dropbox\StudioStuff\Web\Resume\Current\Images\d3_14.jpg"/>
@@ -4161,7 +4456,7 @@
           <w:lang w:eastAsia="zh-CN" w:bidi="ar-SA"/>
         </w:rPr>
         <w:drawing>
-          <wp:inline distT="0" distB="0" distL="0" distR="0" wp14:anchorId="7EB92DE9" wp14:editId="21232CD9">
+          <wp:inline distT="0" distB="0" distL="0" distR="0" wp14:anchorId="26E76597" wp14:editId="16311418">
             <wp:extent cx="556591" cy="797024"/>
             <wp:effectExtent l="0" t="0" r="0" b="0"/>
             <wp:docPr id="40" name="Picture 39" descr="DSC_3616.jpg"/>
@@ -4201,7 +4496,7 @@
           <w:lang w:eastAsia="zh-CN" w:bidi="ar-SA"/>
         </w:rPr>
         <w:drawing>
-          <wp:inline distT="0" distB="0" distL="0" distR="0" wp14:anchorId="5D7C3535" wp14:editId="01120AD3">
+          <wp:inline distT="0" distB="0" distL="0" distR="0" wp14:anchorId="73DCA612" wp14:editId="72DBFA12">
             <wp:extent cx="590384" cy="787179"/>
             <wp:effectExtent l="0" t="0" r="0" b="0"/>
             <wp:docPr id="41" name="Picture 40" descr="P1030511.jpg"/>
@@ -4241,7 +4536,7 @@
           <w:lang w:eastAsia="zh-CN" w:bidi="ar-SA"/>
         </w:rPr>
         <w:drawing>
-          <wp:inline distT="0" distB="0" distL="0" distR="0" wp14:anchorId="2C35E897" wp14:editId="2B28BB94">
+          <wp:inline distT="0" distB="0" distL="0" distR="0" wp14:anchorId="7C15765A" wp14:editId="5E6A5799">
             <wp:extent cx="590385" cy="787179"/>
             <wp:effectExtent l="0" t="0" r="0" b="0"/>
             <wp:docPr id="42" name="Picture 41" descr="P1090071.JPG"/>
@@ -4281,7 +4576,7 @@
           <w:lang w:eastAsia="zh-CN" w:bidi="ar-SA"/>
         </w:rPr>
         <w:drawing>
-          <wp:inline distT="0" distB="0" distL="0" distR="0" wp14:anchorId="54B0F01F" wp14:editId="22F8C52B">
+          <wp:inline distT="0" distB="0" distL="0" distR="0" wp14:anchorId="30AF80FE" wp14:editId="57F46624">
             <wp:extent cx="590384" cy="787179"/>
             <wp:effectExtent l="0" t="0" r="0" b="0"/>
             <wp:docPr id="44" name="Picture 43" descr="P1310005.jpg"/>
@@ -4592,7 +4887,7 @@
                 <w:lang w:eastAsia="zh-CN" w:bidi="ar-SA"/>
               </w:rPr>
               <w:drawing>
-                <wp:inline distT="0" distB="0" distL="0" distR="0" wp14:anchorId="3CB0D3FE" wp14:editId="66C19B27">
+                <wp:inline distT="0" distB="0" distL="0" distR="0" wp14:anchorId="55FF530F" wp14:editId="3F225A70">
                   <wp:extent cx="191135" cy="211455"/>
                   <wp:effectExtent l="0" t="0" r="0" b="0"/>
                   <wp:docPr id="2" name="Picture 2" descr="C:\Users\Matt\AppData\Local\Microsoft\Windows\INetCache\Content.Word\plat.png"/>
@@ -4688,7 +4983,7 @@
                 <w:lang w:eastAsia="zh-CN" w:bidi="ar-SA"/>
               </w:rPr>
               <w:drawing>
-                <wp:inline distT="0" distB="0" distL="0" distR="0" wp14:anchorId="2C6A05E1" wp14:editId="7A7052FD">
+                <wp:inline distT="0" distB="0" distL="0" distR="0" wp14:anchorId="23F45B6C" wp14:editId="706404D0">
                   <wp:extent cx="191135" cy="211455"/>
                   <wp:effectExtent l="0" t="0" r="0" b="0"/>
                   <wp:docPr id="4" name="Picture 4" descr="C:\Users\Matt\AppData\Local\Microsoft\Windows\INetCache\Content.Word\plat.png"/>
@@ -4784,7 +5079,7 @@
                 <w:lang w:eastAsia="zh-CN" w:bidi="ar-SA"/>
               </w:rPr>
               <w:drawing>
-                <wp:inline distT="0" distB="0" distL="0" distR="0" wp14:anchorId="422CB456" wp14:editId="480F2DF8">
+                <wp:inline distT="0" distB="0" distL="0" distR="0" wp14:anchorId="4819A3D0" wp14:editId="1AAE2CF8">
                   <wp:extent cx="191135" cy="211455"/>
                   <wp:effectExtent l="0" t="0" r="0" b="0"/>
                   <wp:docPr id="5" name="Picture 5" descr="C:\Users\Matt\AppData\Local\Microsoft\Windows\INetCache\Content.Word\plat.png"/>
@@ -4888,7 +5183,7 @@
 </file>
 
 <file path=word/endnotes.xml><?xml version="1.0" encoding="utf-8"?>
-<w:endnotes xmlns:wpc="http://schemas.microsoft.com/office/word/2010/wordprocessingCanvas" xmlns:mc="http://schemas.openxmlformats.org/markup-compatibility/2006" xmlns:o="urn:schemas-microsoft-com:office:office" xmlns:r="http://schemas.openxmlformats.org/officeDocument/2006/relationships" xmlns:m="http://schemas.openxmlformats.org/officeDocument/2006/math" xmlns:v="urn:schemas-microsoft-com:vml" xmlns:wp14="http://schemas.microsoft.com/office/word/2010/wordprocessingDrawing" xmlns:wp="http://schemas.openxmlformats.org/drawingml/2006/wordprocessingDrawing" xmlns:w10="urn:schemas-microsoft-com:office:word" xmlns:w="http://schemas.openxmlformats.org/wordprocessingml/2006/main" xmlns:w14="http://schemas.microsoft.com/office/word/2010/wordml" xmlns:wpg="http://schemas.microsoft.com/office/word/2010/wordprocessingGroup" xmlns:wpi="http://schemas.microsoft.com/office/word/2010/wordprocessingInk" xmlns:wne="http://schemas.microsoft.com/office/word/2006/wordml" xmlns:wps="http://schemas.microsoft.com/office/word/2010/wordprocessingShape" mc:Ignorable="w14 wp14">
+<w:endnotes xmlns:wpc="http://schemas.microsoft.com/office/word/2010/wordprocessingCanvas" xmlns:cx="http://schemas.microsoft.com/office/drawing/2014/chartex" xmlns:cx1="http://schemas.microsoft.com/office/drawing/2015/9/8/chartex" xmlns:cx2="http://schemas.microsoft.com/office/drawing/2015/10/21/chartex" xmlns:cx3="http://schemas.microsoft.com/office/drawing/2016/5/9/chartex" xmlns:cx4="http://schemas.microsoft.com/office/drawing/2016/5/10/chartex" xmlns:cx5="http://schemas.microsoft.com/office/drawing/2016/5/11/chartex" xmlns:cx6="http://schemas.microsoft.com/office/drawing/2016/5/12/chartex" xmlns:cx7="http://schemas.microsoft.com/office/drawing/2016/5/13/chartex" xmlns:cx8="http://schemas.microsoft.com/office/drawing/2016/5/14/chartex" xmlns:mc="http://schemas.openxmlformats.org/markup-compatibility/2006" xmlns:aink="http://schemas.microsoft.com/office/drawing/2016/ink" xmlns:am3d="http://schemas.microsoft.com/office/drawing/2017/model3d" xmlns:o="urn:schemas-microsoft-com:office:office" xmlns:r="http://schemas.openxmlformats.org/officeDocument/2006/relationships" xmlns:m="http://schemas.openxmlformats.org/officeDocument/2006/math" xmlns:v="urn:schemas-microsoft-com:vml" xmlns:wp14="http://schemas.microsoft.com/office/word/2010/wordprocessingDrawing" xmlns:wp="http://schemas.openxmlformats.org/drawingml/2006/wordprocessingDrawing" xmlns:w10="urn:schemas-microsoft-com:office:word" xmlns:w="http://schemas.openxmlformats.org/wordprocessingml/2006/main" xmlns:w14="http://schemas.microsoft.com/office/word/2010/wordml" xmlns:w15="http://schemas.microsoft.com/office/word/2012/wordml" xmlns:w16cid="http://schemas.microsoft.com/office/word/2016/wordml/cid" xmlns:w16se="http://schemas.microsoft.com/office/word/2015/wordml/symex" xmlns:wpg="http://schemas.microsoft.com/office/word/2010/wordprocessingGroup" xmlns:wpi="http://schemas.microsoft.com/office/word/2010/wordprocessingInk" xmlns:wne="http://schemas.microsoft.com/office/word/2006/wordml" xmlns:wps="http://schemas.microsoft.com/office/word/2010/wordprocessingShape" mc:Ignorable="w14 w15 w16se w16cid wp14">
   <w:endnote w:type="separator" w:id="-1">
     <w:p>
       <w:r>
@@ -4909,7 +5204,7 @@
 </file>
 
 <file path=word/footer1.xml><?xml version="1.0" encoding="utf-8"?>
-<w:ftr xmlns:wpc="http://schemas.microsoft.com/office/word/2010/wordprocessingCanvas" xmlns:mc="http://schemas.openxmlformats.org/markup-compatibility/2006" xmlns:o="urn:schemas-microsoft-com:office:office" xmlns:r="http://schemas.openxmlformats.org/officeDocument/2006/relationships" xmlns:m="http://schemas.openxmlformats.org/officeDocument/2006/math" xmlns:v="urn:schemas-microsoft-com:vml" xmlns:wp14="http://schemas.microsoft.com/office/word/2010/wordprocessingDrawing" xmlns:wp="http://schemas.openxmlformats.org/drawingml/2006/wordprocessingDrawing" xmlns:w10="urn:schemas-microsoft-com:office:word" xmlns:w="http://schemas.openxmlformats.org/wordprocessingml/2006/main" xmlns:w14="http://schemas.microsoft.com/office/word/2010/wordml" xmlns:wpg="http://schemas.microsoft.com/office/word/2010/wordprocessingGroup" xmlns:wpi="http://schemas.microsoft.com/office/word/2010/wordprocessingInk" xmlns:wne="http://schemas.microsoft.com/office/word/2006/wordml" xmlns:wps="http://schemas.microsoft.com/office/word/2010/wordprocessingShape" mc:Ignorable="w14 wp14">
+<w:ftr xmlns:wpc="http://schemas.microsoft.com/office/word/2010/wordprocessingCanvas" xmlns:cx="http://schemas.microsoft.com/office/drawing/2014/chartex" xmlns:cx1="http://schemas.microsoft.com/office/drawing/2015/9/8/chartex" xmlns:cx2="http://schemas.microsoft.com/office/drawing/2015/10/21/chartex" xmlns:cx3="http://schemas.microsoft.com/office/drawing/2016/5/9/chartex" xmlns:cx4="http://schemas.microsoft.com/office/drawing/2016/5/10/chartex" xmlns:cx5="http://schemas.microsoft.com/office/drawing/2016/5/11/chartex" xmlns:cx6="http://schemas.microsoft.com/office/drawing/2016/5/12/chartex" xmlns:cx7="http://schemas.microsoft.com/office/drawing/2016/5/13/chartex" xmlns:cx8="http://schemas.microsoft.com/office/drawing/2016/5/14/chartex" xmlns:mc="http://schemas.openxmlformats.org/markup-compatibility/2006" xmlns:aink="http://schemas.microsoft.com/office/drawing/2016/ink" xmlns:am3d="http://schemas.microsoft.com/office/drawing/2017/model3d" xmlns:o="urn:schemas-microsoft-com:office:office" xmlns:r="http://schemas.openxmlformats.org/officeDocument/2006/relationships" xmlns:m="http://schemas.openxmlformats.org/officeDocument/2006/math" xmlns:v="urn:schemas-microsoft-com:vml" xmlns:wp14="http://schemas.microsoft.com/office/word/2010/wordprocessingDrawing" xmlns:wp="http://schemas.openxmlformats.org/drawingml/2006/wordprocessingDrawing" xmlns:w10="urn:schemas-microsoft-com:office:word" xmlns:w="http://schemas.openxmlformats.org/wordprocessingml/2006/main" xmlns:w14="http://schemas.microsoft.com/office/word/2010/wordml" xmlns:w15="http://schemas.microsoft.com/office/word/2012/wordml" xmlns:w16cid="http://schemas.microsoft.com/office/word/2016/wordml/cid" xmlns:w16se="http://schemas.microsoft.com/office/word/2015/wordml/symex" xmlns:wpg="http://schemas.microsoft.com/office/word/2010/wordprocessingGroup" xmlns:wpi="http://schemas.microsoft.com/office/word/2010/wordprocessingInk" xmlns:wne="http://schemas.microsoft.com/office/word/2006/wordml" xmlns:wps="http://schemas.microsoft.com/office/word/2010/wordprocessingShape" mc:Ignorable="w14 w15 w16se w16cid wp14">
   <w:sdt>
     <w:sdtPr>
       <w:id w:val="258971206"/>
@@ -5015,7 +5310,7 @@
 </file>
 
 <file path=word/footer2.xml><?xml version="1.0" encoding="utf-8"?>
-<w:ftr xmlns:wpc="http://schemas.microsoft.com/office/word/2010/wordprocessingCanvas" xmlns:mc="http://schemas.openxmlformats.org/markup-compatibility/2006" xmlns:o="urn:schemas-microsoft-com:office:office" xmlns:r="http://schemas.openxmlformats.org/officeDocument/2006/relationships" xmlns:m="http://schemas.openxmlformats.org/officeDocument/2006/math" xmlns:v="urn:schemas-microsoft-com:vml" xmlns:wp14="http://schemas.microsoft.com/office/word/2010/wordprocessingDrawing" xmlns:wp="http://schemas.openxmlformats.org/drawingml/2006/wordprocessingDrawing" xmlns:w10="urn:schemas-microsoft-com:office:word" xmlns:w="http://schemas.openxmlformats.org/wordprocessingml/2006/main" xmlns:w14="http://schemas.microsoft.com/office/word/2010/wordml" xmlns:wpg="http://schemas.microsoft.com/office/word/2010/wordprocessingGroup" xmlns:wpi="http://schemas.microsoft.com/office/word/2010/wordprocessingInk" xmlns:wne="http://schemas.microsoft.com/office/word/2006/wordml" xmlns:wps="http://schemas.microsoft.com/office/word/2010/wordprocessingShape" mc:Ignorable="w14 wp14">
+<w:ftr xmlns:wpc="http://schemas.microsoft.com/office/word/2010/wordprocessingCanvas" xmlns:cx="http://schemas.microsoft.com/office/drawing/2014/chartex" xmlns:cx1="http://schemas.microsoft.com/office/drawing/2015/9/8/chartex" xmlns:cx2="http://schemas.microsoft.com/office/drawing/2015/10/21/chartex" xmlns:cx3="http://schemas.microsoft.com/office/drawing/2016/5/9/chartex" xmlns:cx4="http://schemas.microsoft.com/office/drawing/2016/5/10/chartex" xmlns:cx5="http://schemas.microsoft.com/office/drawing/2016/5/11/chartex" xmlns:cx6="http://schemas.microsoft.com/office/drawing/2016/5/12/chartex" xmlns:cx7="http://schemas.microsoft.com/office/drawing/2016/5/13/chartex" xmlns:cx8="http://schemas.microsoft.com/office/drawing/2016/5/14/chartex" xmlns:mc="http://schemas.openxmlformats.org/markup-compatibility/2006" xmlns:aink="http://schemas.microsoft.com/office/drawing/2016/ink" xmlns:am3d="http://schemas.microsoft.com/office/drawing/2017/model3d" xmlns:o="urn:schemas-microsoft-com:office:office" xmlns:r="http://schemas.openxmlformats.org/officeDocument/2006/relationships" xmlns:m="http://schemas.openxmlformats.org/officeDocument/2006/math" xmlns:v="urn:schemas-microsoft-com:vml" xmlns:wp14="http://schemas.microsoft.com/office/word/2010/wordprocessingDrawing" xmlns:wp="http://schemas.openxmlformats.org/drawingml/2006/wordprocessingDrawing" xmlns:w10="urn:schemas-microsoft-com:office:word" xmlns:w="http://schemas.openxmlformats.org/wordprocessingml/2006/main" xmlns:w14="http://schemas.microsoft.com/office/word/2010/wordml" xmlns:w15="http://schemas.microsoft.com/office/word/2012/wordml" xmlns:w16cid="http://schemas.microsoft.com/office/word/2016/wordml/cid" xmlns:w16se="http://schemas.microsoft.com/office/word/2015/wordml/symex" xmlns:wpg="http://schemas.microsoft.com/office/word/2010/wordprocessingGroup" xmlns:wpi="http://schemas.microsoft.com/office/word/2010/wordprocessingInk" xmlns:wne="http://schemas.microsoft.com/office/word/2006/wordml" xmlns:wps="http://schemas.microsoft.com/office/word/2010/wordprocessingShape" mc:Ignorable="w14 w15 w16se w16cid wp14">
   <w:sdt>
     <w:sdtPr>
       <w:id w:val="258971204"/>
@@ -5121,7 +5416,7 @@
 </file>
 
 <file path=word/footnotes.xml><?xml version="1.0" encoding="utf-8"?>
-<w:footnotes xmlns:wpc="http://schemas.microsoft.com/office/word/2010/wordprocessingCanvas" xmlns:mc="http://schemas.openxmlformats.org/markup-compatibility/2006" xmlns:o="urn:schemas-microsoft-com:office:office" xmlns:r="http://schemas.openxmlformats.org/officeDocument/2006/relationships" xmlns:m="http://schemas.openxmlformats.org/officeDocument/2006/math" xmlns:v="urn:schemas-microsoft-com:vml" xmlns:wp14="http://schemas.microsoft.com/office/word/2010/wordprocessingDrawing" xmlns:wp="http://schemas.openxmlformats.org/drawingml/2006/wordprocessingDrawing" xmlns:w10="urn:schemas-microsoft-com:office:word" xmlns:w="http://schemas.openxmlformats.org/wordprocessingml/2006/main" xmlns:w14="http://schemas.microsoft.com/office/word/2010/wordml" xmlns:wpg="http://schemas.microsoft.com/office/word/2010/wordprocessingGroup" xmlns:wpi="http://schemas.microsoft.com/office/word/2010/wordprocessingInk" xmlns:wne="http://schemas.microsoft.com/office/word/2006/wordml" xmlns:wps="http://schemas.microsoft.com/office/word/2010/wordprocessingShape" mc:Ignorable="w14 wp14">
+<w:footnotes xmlns:wpc="http://schemas.microsoft.com/office/word/2010/wordprocessingCanvas" xmlns:cx="http://schemas.microsoft.com/office/drawing/2014/chartex" xmlns:cx1="http://schemas.microsoft.com/office/drawing/2015/9/8/chartex" xmlns:cx2="http://schemas.microsoft.com/office/drawing/2015/10/21/chartex" xmlns:cx3="http://schemas.microsoft.com/office/drawing/2016/5/9/chartex" xmlns:cx4="http://schemas.microsoft.com/office/drawing/2016/5/10/chartex" xmlns:cx5="http://schemas.microsoft.com/office/drawing/2016/5/11/chartex" xmlns:cx6="http://schemas.microsoft.com/office/drawing/2016/5/12/chartex" xmlns:cx7="http://schemas.microsoft.com/office/drawing/2016/5/13/chartex" xmlns:cx8="http://schemas.microsoft.com/office/drawing/2016/5/14/chartex" xmlns:mc="http://schemas.openxmlformats.org/markup-compatibility/2006" xmlns:aink="http://schemas.microsoft.com/office/drawing/2016/ink" xmlns:am3d="http://schemas.microsoft.com/office/drawing/2017/model3d" xmlns:o="urn:schemas-microsoft-com:office:office" xmlns:r="http://schemas.openxmlformats.org/officeDocument/2006/relationships" xmlns:m="http://schemas.openxmlformats.org/officeDocument/2006/math" xmlns:v="urn:schemas-microsoft-com:vml" xmlns:wp14="http://schemas.microsoft.com/office/word/2010/wordprocessingDrawing" xmlns:wp="http://schemas.openxmlformats.org/drawingml/2006/wordprocessingDrawing" xmlns:w10="urn:schemas-microsoft-com:office:word" xmlns:w="http://schemas.openxmlformats.org/wordprocessingml/2006/main" xmlns:w14="http://schemas.microsoft.com/office/word/2010/wordml" xmlns:w15="http://schemas.microsoft.com/office/word/2012/wordml" xmlns:w16cid="http://schemas.microsoft.com/office/word/2016/wordml/cid" xmlns:w16se="http://schemas.microsoft.com/office/word/2015/wordml/symex" xmlns:wpg="http://schemas.microsoft.com/office/word/2010/wordprocessingGroup" xmlns:wpi="http://schemas.microsoft.com/office/word/2010/wordprocessingInk" xmlns:wne="http://schemas.microsoft.com/office/word/2006/wordml" xmlns:wps="http://schemas.microsoft.com/office/word/2010/wordprocessingShape" mc:Ignorable="w14 w15 w16se w16cid wp14">
   <w:footnote w:type="separator" w:id="-1">
     <w:p>
       <w:r>
@@ -5142,8 +5437,8 @@
 </file>
 
 <file path=word/numbering.xml><?xml version="1.0" encoding="utf-8"?>
-<w:numbering xmlns:wpc="http://schemas.microsoft.com/office/word/2010/wordprocessingCanvas" xmlns:mc="http://schemas.openxmlformats.org/markup-compatibility/2006" xmlns:o="urn:schemas-microsoft-com:office:office" xmlns:r="http://schemas.openxmlformats.org/officeDocument/2006/relationships" xmlns:m="http://schemas.openxmlformats.org/officeDocument/2006/math" xmlns:v="urn:schemas-microsoft-com:vml" xmlns:wp14="http://schemas.microsoft.com/office/word/2010/wordprocessingDrawing" xmlns:wp="http://schemas.openxmlformats.org/drawingml/2006/wordprocessingDrawing" xmlns:w10="urn:schemas-microsoft-com:office:word" xmlns:w="http://schemas.openxmlformats.org/wordprocessingml/2006/main" xmlns:w14="http://schemas.microsoft.com/office/word/2010/wordml" xmlns:wpg="http://schemas.microsoft.com/office/word/2010/wordprocessingGroup" xmlns:wpi="http://schemas.microsoft.com/office/word/2010/wordprocessingInk" xmlns:wne="http://schemas.microsoft.com/office/word/2006/wordml" xmlns:wps="http://schemas.microsoft.com/office/word/2010/wordprocessingShape" mc:Ignorable="w14 wp14">
-  <w:abstractNum w:abstractNumId="0">
+<w:numbering xmlns:wpc="http://schemas.microsoft.com/office/word/2010/wordprocessingCanvas" xmlns:cx="http://schemas.microsoft.com/office/drawing/2014/chartex" xmlns:cx1="http://schemas.microsoft.com/office/drawing/2015/9/8/chartex" xmlns:cx2="http://schemas.microsoft.com/office/drawing/2015/10/21/chartex" xmlns:cx3="http://schemas.microsoft.com/office/drawing/2016/5/9/chartex" xmlns:cx4="http://schemas.microsoft.com/office/drawing/2016/5/10/chartex" xmlns:cx5="http://schemas.microsoft.com/office/drawing/2016/5/11/chartex" xmlns:cx6="http://schemas.microsoft.com/office/drawing/2016/5/12/chartex" xmlns:cx7="http://schemas.microsoft.com/office/drawing/2016/5/13/chartex" xmlns:cx8="http://schemas.microsoft.com/office/drawing/2016/5/14/chartex" xmlns:mc="http://schemas.openxmlformats.org/markup-compatibility/2006" xmlns:aink="http://schemas.microsoft.com/office/drawing/2016/ink" xmlns:am3d="http://schemas.microsoft.com/office/drawing/2017/model3d" xmlns:o="urn:schemas-microsoft-com:office:office" xmlns:r="http://schemas.openxmlformats.org/officeDocument/2006/relationships" xmlns:m="http://schemas.openxmlformats.org/officeDocument/2006/math" xmlns:v="urn:schemas-microsoft-com:vml" xmlns:wp14="http://schemas.microsoft.com/office/word/2010/wordprocessingDrawing" xmlns:wp="http://schemas.openxmlformats.org/drawingml/2006/wordprocessingDrawing" xmlns:w10="urn:schemas-microsoft-com:office:word" xmlns:w="http://schemas.openxmlformats.org/wordprocessingml/2006/main" xmlns:w14="http://schemas.microsoft.com/office/word/2010/wordml" xmlns:w15="http://schemas.microsoft.com/office/word/2012/wordml" xmlns:w16cid="http://schemas.microsoft.com/office/word/2016/wordml/cid" xmlns:w16se="http://schemas.microsoft.com/office/word/2015/wordml/symex" xmlns:wpg="http://schemas.microsoft.com/office/word/2010/wordprocessingGroup" xmlns:wpi="http://schemas.microsoft.com/office/word/2010/wordprocessingInk" xmlns:wne="http://schemas.microsoft.com/office/word/2006/wordml" xmlns:wps="http://schemas.microsoft.com/office/word/2010/wordprocessingShape" mc:Ignorable="w14 w15 w16se w16cid wp14">
+  <w:abstractNum w:abstractNumId="0" w15:restartNumberingAfterBreak="0">
     <w:nsid w:val="05FA7F7D"/>
     <w:multiLevelType w:val="hybridMultilevel"/>
     <w:tmpl w:val="4ACE1342"/>
@@ -5256,7 +5551,7 @@
       </w:rPr>
     </w:lvl>
   </w:abstractNum>
-  <w:abstractNum w:abstractNumId="1">
+  <w:abstractNum w:abstractNumId="1" w15:restartNumberingAfterBreak="0">
     <w:nsid w:val="078D669C"/>
     <w:multiLevelType w:val="hybridMultilevel"/>
     <w:tmpl w:val="513CD3CA"/>
@@ -5369,7 +5664,7 @@
       </w:rPr>
     </w:lvl>
   </w:abstractNum>
-  <w:abstractNum w:abstractNumId="2">
+  <w:abstractNum w:abstractNumId="2" w15:restartNumberingAfterBreak="0">
     <w:nsid w:val="0AE75F96"/>
     <w:multiLevelType w:val="hybridMultilevel"/>
     <w:tmpl w:val="8048EFDC"/>
@@ -5482,7 +5777,7 @@
       </w:rPr>
     </w:lvl>
   </w:abstractNum>
-  <w:abstractNum w:abstractNumId="3">
+  <w:abstractNum w:abstractNumId="3" w15:restartNumberingAfterBreak="0">
     <w:nsid w:val="0BE632FB"/>
     <w:multiLevelType w:val="hybridMultilevel"/>
     <w:tmpl w:val="00CAB33E"/>
@@ -5595,7 +5890,7 @@
       </w:rPr>
     </w:lvl>
   </w:abstractNum>
-  <w:abstractNum w:abstractNumId="4">
+  <w:abstractNum w:abstractNumId="4" w15:restartNumberingAfterBreak="0">
     <w:nsid w:val="118B29C6"/>
     <w:multiLevelType w:val="hybridMultilevel"/>
     <w:tmpl w:val="7DE88CBC"/>
@@ -5708,7 +6003,7 @@
       </w:rPr>
     </w:lvl>
   </w:abstractNum>
-  <w:abstractNum w:abstractNumId="5">
+  <w:abstractNum w:abstractNumId="5" w15:restartNumberingAfterBreak="0">
     <w:nsid w:val="1906400F"/>
     <w:multiLevelType w:val="hybridMultilevel"/>
     <w:tmpl w:val="6F241266"/>
@@ -5821,7 +6116,7 @@
       </w:rPr>
     </w:lvl>
   </w:abstractNum>
-  <w:abstractNum w:abstractNumId="6">
+  <w:abstractNum w:abstractNumId="6" w15:restartNumberingAfterBreak="0">
     <w:nsid w:val="22CB767C"/>
     <w:multiLevelType w:val="hybridMultilevel"/>
     <w:tmpl w:val="7DBAED5A"/>
@@ -5934,7 +6229,7 @@
       </w:rPr>
     </w:lvl>
   </w:abstractNum>
-  <w:abstractNum w:abstractNumId="7">
+  <w:abstractNum w:abstractNumId="7" w15:restartNumberingAfterBreak="0">
     <w:nsid w:val="2B800D4D"/>
     <w:multiLevelType w:val="hybridMultilevel"/>
     <w:tmpl w:val="F1A26958"/>
@@ -6047,7 +6342,7 @@
       </w:rPr>
     </w:lvl>
   </w:abstractNum>
-  <w:abstractNum w:abstractNumId="8">
+  <w:abstractNum w:abstractNumId="8" w15:restartNumberingAfterBreak="0">
     <w:nsid w:val="2E454011"/>
     <w:multiLevelType w:val="hybridMultilevel"/>
     <w:tmpl w:val="18665D4A"/>
@@ -6160,7 +6455,7 @@
       </w:rPr>
     </w:lvl>
   </w:abstractNum>
-  <w:abstractNum w:abstractNumId="9">
+  <w:abstractNum w:abstractNumId="9" w15:restartNumberingAfterBreak="0">
     <w:nsid w:val="33254DC8"/>
     <w:multiLevelType w:val="hybridMultilevel"/>
     <w:tmpl w:val="7DBAC404"/>
@@ -6273,7 +6568,7 @@
       </w:rPr>
     </w:lvl>
   </w:abstractNum>
-  <w:abstractNum w:abstractNumId="10">
+  <w:abstractNum w:abstractNumId="10" w15:restartNumberingAfterBreak="0">
     <w:nsid w:val="48204568"/>
     <w:multiLevelType w:val="hybridMultilevel"/>
     <w:tmpl w:val="B7C22EA4"/>
@@ -6386,7 +6681,7 @@
       </w:rPr>
     </w:lvl>
   </w:abstractNum>
-  <w:abstractNum w:abstractNumId="11">
+  <w:abstractNum w:abstractNumId="11" w15:restartNumberingAfterBreak="0">
     <w:nsid w:val="4CC725DB"/>
     <w:multiLevelType w:val="hybridMultilevel"/>
     <w:tmpl w:val="DBE6ACE0"/>
@@ -6499,7 +6794,7 @@
       </w:rPr>
     </w:lvl>
   </w:abstractNum>
-  <w:abstractNum w:abstractNumId="12">
+  <w:abstractNum w:abstractNumId="12" w15:restartNumberingAfterBreak="0">
     <w:nsid w:val="4FF37300"/>
     <w:multiLevelType w:val="hybridMultilevel"/>
     <w:tmpl w:val="4C7CBB28"/>
@@ -6612,7 +6907,7 @@
       </w:rPr>
     </w:lvl>
   </w:abstractNum>
-  <w:abstractNum w:abstractNumId="13">
+  <w:abstractNum w:abstractNumId="13" w15:restartNumberingAfterBreak="0">
     <w:nsid w:val="5849313E"/>
     <w:multiLevelType w:val="hybridMultilevel"/>
     <w:tmpl w:val="BE4E3118"/>
@@ -6725,7 +7020,7 @@
       </w:rPr>
     </w:lvl>
   </w:abstractNum>
-  <w:abstractNum w:abstractNumId="14">
+  <w:abstractNum w:abstractNumId="14" w15:restartNumberingAfterBreak="0">
     <w:nsid w:val="5ECE56D0"/>
     <w:multiLevelType w:val="hybridMultilevel"/>
     <w:tmpl w:val="46F6A820"/>
@@ -6838,7 +7133,7 @@
       </w:rPr>
     </w:lvl>
   </w:abstractNum>
-  <w:abstractNum w:abstractNumId="15">
+  <w:abstractNum w:abstractNumId="15" w15:restartNumberingAfterBreak="0">
     <w:nsid w:val="66B75600"/>
     <w:multiLevelType w:val="singleLevel"/>
     <w:tmpl w:val="EBBC44FA"/>
@@ -6859,7 +7154,7 @@
       </w:rPr>
     </w:lvl>
   </w:abstractNum>
-  <w:abstractNum w:abstractNumId="16">
+  <w:abstractNum w:abstractNumId="16" w15:restartNumberingAfterBreak="0">
     <w:nsid w:val="6B736F3D"/>
     <w:multiLevelType w:val="hybridMultilevel"/>
     <w:tmpl w:val="A1549472"/>
@@ -6972,7 +7267,7 @@
       </w:rPr>
     </w:lvl>
   </w:abstractNum>
-  <w:abstractNum w:abstractNumId="17">
+  <w:abstractNum w:abstractNumId="17" w15:restartNumberingAfterBreak="0">
     <w:nsid w:val="789B17D5"/>
     <w:multiLevelType w:val="hybridMultilevel"/>
     <w:tmpl w:val="208E6662"/>
@@ -7085,7 +7380,7 @@
       </w:rPr>
     </w:lvl>
   </w:abstractNum>
-  <w:abstractNum w:abstractNumId="18">
+  <w:abstractNum w:abstractNumId="18" w15:restartNumberingAfterBreak="0">
     <w:nsid w:val="7ACD5124"/>
     <w:multiLevelType w:val="hybridMultilevel"/>
     <w:tmpl w:val="1AEEA496"/>
@@ -7259,7 +7554,7 @@
 </file>
 
 <file path=word/styles.xml><?xml version="1.0" encoding="utf-8"?>
-<w:styles xmlns:mc="http://schemas.openxmlformats.org/markup-compatibility/2006" xmlns:r="http://schemas.openxmlformats.org/officeDocument/2006/relationships" xmlns:w="http://schemas.openxmlformats.org/wordprocessingml/2006/main" xmlns:w14="http://schemas.microsoft.com/office/word/2010/wordml" mc:Ignorable="w14">
+<w:styles xmlns:mc="http://schemas.openxmlformats.org/markup-compatibility/2006" xmlns:r="http://schemas.openxmlformats.org/officeDocument/2006/relationships" xmlns:w="http://schemas.openxmlformats.org/wordprocessingml/2006/main" xmlns:w14="http://schemas.microsoft.com/office/word/2010/wordml" xmlns:w15="http://schemas.microsoft.com/office/word/2012/wordml" xmlns:w16cid="http://schemas.microsoft.com/office/word/2016/wordml/cid" xmlns:w16se="http://schemas.microsoft.com/office/word/2015/wordml/symex" mc:Ignorable="w14 w15 w16se w16cid">
   <w:docDefaults>
     <w:rPrDefault>
       <w:rPr>
@@ -7275,144 +7570,384 @@
       </w:pPr>
     </w:pPrDefault>
   </w:docDefaults>
-  <w:latentStyles w:defLockedState="0" w:defUIPriority="99" w:defSemiHidden="1" w:defUnhideWhenUsed="1" w:defQFormat="0" w:count="267">
-    <w:lsdException w:name="Normal" w:semiHidden="0" w:uiPriority="0" w:unhideWhenUsed="0" w:qFormat="1"/>
-    <w:lsdException w:name="heading 1" w:semiHidden="0" w:uiPriority="9" w:unhideWhenUsed="0" w:qFormat="1"/>
-    <w:lsdException w:name="heading 2" w:uiPriority="9" w:qFormat="1"/>
-    <w:lsdException w:name="heading 3" w:uiPriority="9" w:qFormat="1"/>
-    <w:lsdException w:name="heading 4" w:uiPriority="9" w:qFormat="1"/>
-    <w:lsdException w:name="heading 5" w:uiPriority="9" w:qFormat="1"/>
-    <w:lsdException w:name="heading 6" w:uiPriority="9" w:qFormat="1"/>
-    <w:lsdException w:name="heading 7" w:uiPriority="9" w:qFormat="1"/>
-    <w:lsdException w:name="heading 8" w:uiPriority="9" w:qFormat="1"/>
-    <w:lsdException w:name="heading 9" w:uiPriority="9" w:qFormat="1"/>
-    <w:lsdException w:name="toc 1" w:uiPriority="39"/>
-    <w:lsdException w:name="toc 2" w:uiPriority="39"/>
-    <w:lsdException w:name="toc 3" w:uiPriority="39"/>
-    <w:lsdException w:name="toc 4" w:uiPriority="39"/>
-    <w:lsdException w:name="toc 5" w:uiPriority="39"/>
-    <w:lsdException w:name="toc 6" w:uiPriority="39"/>
-    <w:lsdException w:name="toc 7" w:uiPriority="39"/>
-    <w:lsdException w:name="toc 8" w:uiPriority="39"/>
-    <w:lsdException w:name="toc 9" w:uiPriority="39"/>
-    <w:lsdException w:name="caption" w:uiPriority="35" w:qFormat="1"/>
-    <w:lsdException w:name="Title" w:semiHidden="0" w:uiPriority="10" w:unhideWhenUsed="0" w:qFormat="1"/>
-    <w:lsdException w:name="Default Paragraph Font" w:uiPriority="1"/>
-    <w:lsdException w:name="Subtitle" w:semiHidden="0" w:uiPriority="11" w:unhideWhenUsed="0" w:qFormat="1"/>
-    <w:lsdException w:name="Strong" w:semiHidden="0" w:uiPriority="22" w:unhideWhenUsed="0" w:qFormat="1"/>
-    <w:lsdException w:name="Emphasis" w:semiHidden="0" w:uiPriority="20" w:unhideWhenUsed="0" w:qFormat="1"/>
-    <w:lsdException w:name="Table Grid" w:semiHidden="0" w:uiPriority="59" w:unhideWhenUsed="0"/>
-    <w:lsdException w:name="Placeholder Text" w:unhideWhenUsed="0"/>
-    <w:lsdException w:name="No Spacing" w:semiHidden="0" w:uiPriority="1" w:unhideWhenUsed="0" w:qFormat="1"/>
-    <w:lsdException w:name="Light Shading" w:semiHidden="0" w:uiPriority="60" w:unhideWhenUsed="0"/>
-    <w:lsdException w:name="Light List" w:semiHidden="0" w:uiPriority="61" w:unhideWhenUsed="0"/>
-    <w:lsdException w:name="Light Grid" w:semiHidden="0" w:uiPriority="62" w:unhideWhenUsed="0"/>
-    <w:lsdException w:name="Medium Shading 1" w:semiHidden="0" w:uiPriority="63" w:unhideWhenUsed="0"/>
-    <w:lsdException w:name="Medium Shading 2" w:semiHidden="0" w:uiPriority="64" w:unhideWhenUsed="0"/>
-    <w:lsdException w:name="Medium List 1" w:semiHidden="0" w:uiPriority="65" w:unhideWhenUsed="0"/>
-    <w:lsdException w:name="Medium List 2" w:semiHidden="0" w:uiPriority="66" w:unhideWhenUsed="0"/>
-    <w:lsdException w:name="Medium Grid 1" w:semiHidden="0" w:uiPriority="67" w:unhideWhenUsed="0"/>
-    <w:lsdException w:name="Medium Grid 2" w:semiHidden="0" w:uiPriority="68" w:unhideWhenUsed="0"/>
-    <w:lsdException w:name="Medium Grid 3" w:semiHidden="0" w:uiPriority="69" w:unhideWhenUsed="0"/>
-    <w:lsdException w:name="Dark List" w:semiHidden="0" w:uiPriority="70" w:unhideWhenUsed="0"/>
-    <w:lsdException w:name="Colorful Shading" w:semiHidden="0" w:uiPriority="71" w:unhideWhenUsed="0"/>
-    <w:lsdException w:name="Colorful List" w:semiHidden="0" w:uiPriority="72" w:unhideWhenUsed="0"/>
-    <w:lsdException w:name="Colorful Grid" w:semiHidden="0" w:uiPriority="73" w:unhideWhenUsed="0"/>
-    <w:lsdException w:name="Light Shading Accent 1" w:semiHidden="0" w:uiPriority="60" w:unhideWhenUsed="0"/>
-    <w:lsdException w:name="Light List Accent 1" w:semiHidden="0" w:uiPriority="61" w:unhideWhenUsed="0"/>
-    <w:lsdException w:name="Light Grid Accent 1" w:semiHidden="0" w:uiPriority="62" w:unhideWhenUsed="0"/>
-    <w:lsdException w:name="Medium Shading 1 Accent 1" w:semiHidden="0" w:uiPriority="63" w:unhideWhenUsed="0"/>
-    <w:lsdException w:name="Medium Shading 2 Accent 1" w:semiHidden="0" w:uiPriority="64" w:unhideWhenUsed="0"/>
-    <w:lsdException w:name="Medium List 1 Accent 1" w:semiHidden="0" w:uiPriority="65" w:unhideWhenUsed="0"/>
-    <w:lsdException w:name="Revision" w:unhideWhenUsed="0"/>
-    <w:lsdException w:name="List Paragraph" w:semiHidden="0" w:uiPriority="34" w:unhideWhenUsed="0" w:qFormat="1"/>
-    <w:lsdException w:name="Quote" w:semiHidden="0" w:uiPriority="29" w:unhideWhenUsed="0" w:qFormat="1"/>
-    <w:lsdException w:name="Intense Quote" w:semiHidden="0" w:uiPriority="30" w:unhideWhenUsed="0" w:qFormat="1"/>
-    <w:lsdException w:name="Medium List 2 Accent 1" w:semiHidden="0" w:uiPriority="66" w:unhideWhenUsed="0"/>
-    <w:lsdException w:name="Medium Grid 1 Accent 1" w:semiHidden="0" w:uiPriority="67" w:unhideWhenUsed="0"/>
-    <w:lsdException w:name="Medium Grid 2 Accent 1" w:semiHidden="0" w:uiPriority="68" w:unhideWhenUsed="0"/>
-    <w:lsdException w:name="Medium Grid 3 Accent 1" w:semiHidden="0" w:uiPriority="69" w:unhideWhenUsed="0"/>
-    <w:lsdException w:name="Dark List Accent 1" w:semiHidden="0" w:uiPriority="70" w:unhideWhenUsed="0"/>
-    <w:lsdException w:name="Colorful Shading Accent 1" w:semiHidden="0" w:uiPriority="71" w:unhideWhenUsed="0"/>
-    <w:lsdException w:name="Colorful List Accent 1" w:semiHidden="0" w:uiPriority="72" w:unhideWhenUsed="0"/>
-    <w:lsdException w:name="Colorful Grid Accent 1" w:semiHidden="0" w:uiPriority="73" w:unhideWhenUsed="0"/>
-    <w:lsdException w:name="Light Shading Accent 2" w:semiHidden="0" w:uiPriority="60" w:unhideWhenUsed="0"/>
-    <w:lsdException w:name="Light List Accent 2" w:semiHidden="0" w:uiPriority="61" w:unhideWhenUsed="0"/>
-    <w:lsdException w:name="Light Grid Accent 2" w:semiHidden="0" w:uiPriority="62" w:unhideWhenUsed="0"/>
-    <w:lsdException w:name="Medium Shading 1 Accent 2" w:semiHidden="0" w:uiPriority="63" w:unhideWhenUsed="0"/>
-    <w:lsdException w:name="Medium Shading 2 Accent 2" w:semiHidden="0" w:uiPriority="64" w:unhideWhenUsed="0"/>
-    <w:lsdException w:name="Medium List 1 Accent 2" w:semiHidden="0" w:uiPriority="65" w:unhideWhenUsed="0"/>
-    <w:lsdException w:name="Medium List 2 Accent 2" w:semiHidden="0" w:uiPriority="66" w:unhideWhenUsed="0"/>
-    <w:lsdException w:name="Medium Grid 1 Accent 2" w:semiHidden="0" w:uiPriority="67" w:unhideWhenUsed="0"/>
-    <w:lsdException w:name="Medium Grid 2 Accent 2" w:semiHidden="0" w:uiPriority="68" w:unhideWhenUsed="0"/>
-    <w:lsdException w:name="Medium Grid 3 Accent 2" w:semiHidden="0" w:uiPriority="69" w:unhideWhenUsed="0"/>
-    <w:lsdException w:name="Dark List Accent 2" w:semiHidden="0" w:uiPriority="70" w:unhideWhenUsed="0"/>
-    <w:lsdException w:name="Colorful Shading Accent 2" w:semiHidden="0" w:uiPriority="71" w:unhideWhenUsed="0"/>
-    <w:lsdException w:name="Colorful List Accent 2" w:semiHidden="0" w:uiPriority="72" w:unhideWhenUsed="0"/>
-    <w:lsdException w:name="Colorful Grid Accent 2" w:semiHidden="0" w:uiPriority="73" w:unhideWhenUsed="0"/>
-    <w:lsdException w:name="Light Shading Accent 3" w:semiHidden="0" w:uiPriority="60" w:unhideWhenUsed="0"/>
-    <w:lsdException w:name="Light List Accent 3" w:semiHidden="0" w:uiPriority="61" w:unhideWhenUsed="0"/>
-    <w:lsdException w:name="Light Grid Accent 3" w:semiHidden="0" w:uiPriority="62" w:unhideWhenUsed="0"/>
-    <w:lsdException w:name="Medium Shading 1 Accent 3" w:semiHidden="0" w:uiPriority="63" w:unhideWhenUsed="0"/>
-    <w:lsdException w:name="Medium Shading 2 Accent 3" w:semiHidden="0" w:uiPriority="64" w:unhideWhenUsed="0"/>
-    <w:lsdException w:name="Medium List 1 Accent 3" w:semiHidden="0" w:uiPriority="65" w:unhideWhenUsed="0"/>
-    <w:lsdException w:name="Medium List 2 Accent 3" w:semiHidden="0" w:uiPriority="66" w:unhideWhenUsed="0"/>
-    <w:lsdException w:name="Medium Grid 1 Accent 3" w:semiHidden="0" w:uiPriority="67" w:unhideWhenUsed="0"/>
-    <w:lsdException w:name="Medium Grid 2 Accent 3" w:semiHidden="0" w:uiPriority="68" w:unhideWhenUsed="0"/>
-    <w:lsdException w:name="Medium Grid 3 Accent 3" w:semiHidden="0" w:uiPriority="69" w:unhideWhenUsed="0"/>
-    <w:lsdException w:name="Dark List Accent 3" w:semiHidden="0" w:uiPriority="70" w:unhideWhenUsed="0"/>
-    <w:lsdException w:name="Colorful Shading Accent 3" w:semiHidden="0" w:uiPriority="71" w:unhideWhenUsed="0"/>
-    <w:lsdException w:name="Colorful List Accent 3" w:semiHidden="0" w:uiPriority="72" w:unhideWhenUsed="0"/>
-    <w:lsdException w:name="Colorful Grid Accent 3" w:semiHidden="0" w:uiPriority="73" w:unhideWhenUsed="0"/>
-    <w:lsdException w:name="Light Shading Accent 4" w:semiHidden="0" w:uiPriority="60" w:unhideWhenUsed="0"/>
-    <w:lsdException w:name="Light List Accent 4" w:semiHidden="0" w:uiPriority="61" w:unhideWhenUsed="0"/>
-    <w:lsdException w:name="Light Grid Accent 4" w:semiHidden="0" w:uiPriority="62" w:unhideWhenUsed="0"/>
-    <w:lsdException w:name="Medium Shading 1 Accent 4" w:semiHidden="0" w:uiPriority="63" w:unhideWhenUsed="0"/>
-    <w:lsdException w:name="Medium Shading 2 Accent 4" w:semiHidden="0" w:uiPriority="64" w:unhideWhenUsed="0"/>
-    <w:lsdException w:name="Medium List 1 Accent 4" w:semiHidden="0" w:uiPriority="65" w:unhideWhenUsed="0"/>
-    <w:lsdException w:name="Medium List 2 Accent 4" w:semiHidden="0" w:uiPriority="66" w:unhideWhenUsed="0"/>
-    <w:lsdException w:name="Medium Grid 1 Accent 4" w:semiHidden="0" w:uiPriority="67" w:unhideWhenUsed="0"/>
-    <w:lsdException w:name="Medium Grid 2 Accent 4" w:semiHidden="0" w:uiPriority="68" w:unhideWhenUsed="0"/>
-    <w:lsdException w:name="Medium Grid 3 Accent 4" w:semiHidden="0" w:uiPriority="69" w:unhideWhenUsed="0"/>
-    <w:lsdException w:name="Dark List Accent 4" w:semiHidden="0" w:uiPriority="70" w:unhideWhenUsed="0"/>
-    <w:lsdException w:name="Colorful Shading Accent 4" w:semiHidden="0" w:uiPriority="71" w:unhideWhenUsed="0"/>
-    <w:lsdException w:name="Colorful List Accent 4" w:semiHidden="0" w:uiPriority="72" w:unhideWhenUsed="0"/>
-    <w:lsdException w:name="Colorful Grid Accent 4" w:semiHidden="0" w:uiPriority="73" w:unhideWhenUsed="0"/>
-    <w:lsdException w:name="Light Shading Accent 5" w:semiHidden="0" w:uiPriority="60" w:unhideWhenUsed="0"/>
-    <w:lsdException w:name="Light List Accent 5" w:semiHidden="0" w:uiPriority="61" w:unhideWhenUsed="0"/>
-    <w:lsdException w:name="Light Grid Accent 5" w:semiHidden="0" w:uiPriority="62" w:unhideWhenUsed="0"/>
-    <w:lsdException w:name="Medium Shading 1 Accent 5" w:semiHidden="0" w:uiPriority="63" w:unhideWhenUsed="0"/>
-    <w:lsdException w:name="Medium Shading 2 Accent 5" w:semiHidden="0" w:uiPriority="64" w:unhideWhenUsed="0"/>
-    <w:lsdException w:name="Medium List 1 Accent 5" w:semiHidden="0" w:uiPriority="65" w:unhideWhenUsed="0"/>
-    <w:lsdException w:name="Medium List 2 Accent 5" w:semiHidden="0" w:uiPriority="66" w:unhideWhenUsed="0"/>
-    <w:lsdException w:name="Medium Grid 1 Accent 5" w:semiHidden="0" w:uiPriority="67" w:unhideWhenUsed="0"/>
-    <w:lsdException w:name="Medium Grid 2 Accent 5" w:semiHidden="0" w:uiPriority="68" w:unhideWhenUsed="0"/>
-    <w:lsdException w:name="Medium Grid 3 Accent 5" w:semiHidden="0" w:uiPriority="69" w:unhideWhenUsed="0"/>
-    <w:lsdException w:name="Dark List Accent 5" w:semiHidden="0" w:uiPriority="70" w:unhideWhenUsed="0"/>
-    <w:lsdException w:name="Colorful Shading Accent 5" w:semiHidden="0" w:uiPriority="71" w:unhideWhenUsed="0"/>
-    <w:lsdException w:name="Colorful List Accent 5" w:semiHidden="0" w:uiPriority="72" w:unhideWhenUsed="0"/>
-    <w:lsdException w:name="Colorful Grid Accent 5" w:semiHidden="0" w:uiPriority="73" w:unhideWhenUsed="0"/>
-    <w:lsdException w:name="Light Shading Accent 6" w:semiHidden="0" w:uiPriority="60" w:unhideWhenUsed="0"/>
-    <w:lsdException w:name="Light List Accent 6" w:semiHidden="0" w:uiPriority="61" w:unhideWhenUsed="0"/>
-    <w:lsdException w:name="Light Grid Accent 6" w:semiHidden="0" w:uiPriority="62" w:unhideWhenUsed="0"/>
-    <w:lsdException w:name="Medium Shading 1 Accent 6" w:semiHidden="0" w:uiPriority="63" w:unhideWhenUsed="0"/>
-    <w:lsdException w:name="Medium Shading 2 Accent 6" w:semiHidden="0" w:uiPriority="64" w:unhideWhenUsed="0"/>
-    <w:lsdException w:name="Medium List 1 Accent 6" w:semiHidden="0" w:uiPriority="65" w:unhideWhenUsed="0"/>
-    <w:lsdException w:name="Medium List 2 Accent 6" w:semiHidden="0" w:uiPriority="66" w:unhideWhenUsed="0"/>
-    <w:lsdException w:name="Medium Grid 1 Accent 6" w:semiHidden="0" w:uiPriority="67" w:unhideWhenUsed="0"/>
-    <w:lsdException w:name="Medium Grid 2 Accent 6" w:semiHidden="0" w:uiPriority="68" w:unhideWhenUsed="0"/>
-    <w:lsdException w:name="Medium Grid 3 Accent 6" w:semiHidden="0" w:uiPriority="69" w:unhideWhenUsed="0"/>
-    <w:lsdException w:name="Dark List Accent 6" w:semiHidden="0" w:uiPriority="70" w:unhideWhenUsed="0"/>
-    <w:lsdException w:name="Colorful Shading Accent 6" w:semiHidden="0" w:uiPriority="71" w:unhideWhenUsed="0"/>
-    <w:lsdException w:name="Colorful List Accent 6" w:semiHidden="0" w:uiPriority="72" w:unhideWhenUsed="0"/>
-    <w:lsdException w:name="Colorful Grid Accent 6" w:semiHidden="0" w:uiPriority="73" w:unhideWhenUsed="0"/>
-    <w:lsdException w:name="Subtle Emphasis" w:semiHidden="0" w:uiPriority="19" w:unhideWhenUsed="0" w:qFormat="1"/>
-    <w:lsdException w:name="Intense Emphasis" w:semiHidden="0" w:uiPriority="21" w:unhideWhenUsed="0" w:qFormat="1"/>
-    <w:lsdException w:name="Subtle Reference" w:semiHidden="0" w:uiPriority="31" w:unhideWhenUsed="0" w:qFormat="1"/>
-    <w:lsdException w:name="Intense Reference" w:semiHidden="0" w:uiPriority="32" w:unhideWhenUsed="0" w:qFormat="1"/>
-    <w:lsdException w:name="Book Title" w:semiHidden="0" w:uiPriority="33" w:unhideWhenUsed="0" w:qFormat="1"/>
-    <w:lsdException w:name="Bibliography" w:uiPriority="37"/>
-    <w:lsdException w:name="TOC Heading" w:uiPriority="39" w:qFormat="1"/>
+  <w:latentStyles w:defLockedState="0" w:defUIPriority="99" w:defSemiHidden="0" w:defUnhideWhenUsed="0" w:defQFormat="0" w:count="377">
+    <w:lsdException w:name="Normal" w:uiPriority="0" w:qFormat="1"/>
+    <w:lsdException w:name="heading 1" w:uiPriority="9" w:qFormat="1"/>
+    <w:lsdException w:name="heading 2" w:semiHidden="1" w:uiPriority="9" w:unhideWhenUsed="1" w:qFormat="1"/>
+    <w:lsdException w:name="heading 3" w:semiHidden="1" w:uiPriority="9" w:unhideWhenUsed="1" w:qFormat="1"/>
+    <w:lsdException w:name="heading 4" w:semiHidden="1" w:uiPriority="9" w:unhideWhenUsed="1" w:qFormat="1"/>
+    <w:lsdException w:name="heading 5" w:semiHidden="1" w:uiPriority="9" w:unhideWhenUsed="1" w:qFormat="1"/>
+    <w:lsdException w:name="heading 6" w:semiHidden="1" w:uiPriority="9" w:unhideWhenUsed="1" w:qFormat="1"/>
+    <w:lsdException w:name="heading 7" w:semiHidden="1" w:uiPriority="9" w:unhideWhenUsed="1" w:qFormat="1"/>
+    <w:lsdException w:name="heading 8" w:semiHidden="1" w:uiPriority="9" w:unhideWhenUsed="1" w:qFormat="1"/>
+    <w:lsdException w:name="heading 9" w:semiHidden="1" w:uiPriority="9" w:unhideWhenUsed="1" w:qFormat="1"/>
+    <w:lsdException w:name="index 1" w:semiHidden="1" w:unhideWhenUsed="1"/>
+    <w:lsdException w:name="index 2" w:semiHidden="1" w:unhideWhenUsed="1"/>
+    <w:lsdException w:name="index 3" w:semiHidden="1" w:unhideWhenUsed="1"/>
+    <w:lsdException w:name="index 4" w:semiHidden="1" w:unhideWhenUsed="1"/>
+    <w:lsdException w:name="index 5" w:semiHidden="1" w:unhideWhenUsed="1"/>
+    <w:lsdException w:name="index 6" w:semiHidden="1" w:unhideWhenUsed="1"/>
+    <w:lsdException w:name="index 7" w:semiHidden="1" w:unhideWhenUsed="1"/>
+    <w:lsdException w:name="index 8" w:semiHidden="1" w:unhideWhenUsed="1"/>
+    <w:lsdException w:name="index 9" w:semiHidden="1" w:unhideWhenUsed="1"/>
+    <w:lsdException w:name="toc 1" w:semiHidden="1" w:uiPriority="39" w:unhideWhenUsed="1"/>
+    <w:lsdException w:name="toc 2" w:semiHidden="1" w:uiPriority="39" w:unhideWhenUsed="1"/>
+    <w:lsdException w:name="toc 3" w:semiHidden="1" w:uiPriority="39" w:unhideWhenUsed="1"/>
+    <w:lsdException w:name="toc 4" w:semiHidden="1" w:uiPriority="39" w:unhideWhenUsed="1"/>
+    <w:lsdException w:name="toc 5" w:semiHidden="1" w:uiPriority="39" w:unhideWhenUsed="1"/>
+    <w:lsdException w:name="toc 6" w:semiHidden="1" w:uiPriority="39" w:unhideWhenUsed="1"/>
+    <w:lsdException w:name="toc 7" w:semiHidden="1" w:uiPriority="39" w:unhideWhenUsed="1"/>
+    <w:lsdException w:name="toc 8" w:semiHidden="1" w:uiPriority="39" w:unhideWhenUsed="1"/>
+    <w:lsdException w:name="toc 9" w:semiHidden="1" w:uiPriority="39" w:unhideWhenUsed="1"/>
+    <w:lsdException w:name="Normal Indent" w:semiHidden="1" w:unhideWhenUsed="1"/>
+    <w:lsdException w:name="footnote text" w:semiHidden="1" w:unhideWhenUsed="1"/>
+    <w:lsdException w:name="annotation text" w:semiHidden="1" w:unhideWhenUsed="1"/>
+    <w:lsdException w:name="header" w:semiHidden="1" w:unhideWhenUsed="1"/>
+    <w:lsdException w:name="footer" w:semiHidden="1" w:unhideWhenUsed="1"/>
+    <w:lsdException w:name="index heading" w:semiHidden="1" w:unhideWhenUsed="1"/>
+    <w:lsdException w:name="caption" w:semiHidden="1" w:uiPriority="35" w:unhideWhenUsed="1" w:qFormat="1"/>
+    <w:lsdException w:name="table of figures" w:semiHidden="1" w:unhideWhenUsed="1"/>
+    <w:lsdException w:name="envelope address" w:semiHidden="1" w:unhideWhenUsed="1"/>
+    <w:lsdException w:name="envelope return" w:semiHidden="1" w:unhideWhenUsed="1"/>
+    <w:lsdException w:name="footnote reference" w:semiHidden="1" w:unhideWhenUsed="1"/>
+    <w:lsdException w:name="annotation reference" w:semiHidden="1" w:unhideWhenUsed="1"/>
+    <w:lsdException w:name="line number" w:semiHidden="1" w:unhideWhenUsed="1"/>
+    <w:lsdException w:name="page number" w:semiHidden="1" w:unhideWhenUsed="1"/>
+    <w:lsdException w:name="endnote reference" w:semiHidden="1" w:unhideWhenUsed="1"/>
+    <w:lsdException w:name="endnote text" w:semiHidden="1" w:unhideWhenUsed="1"/>
+    <w:lsdException w:name="table of authorities" w:semiHidden="1" w:unhideWhenUsed="1"/>
+    <w:lsdException w:name="macro" w:semiHidden="1" w:unhideWhenUsed="1"/>
+    <w:lsdException w:name="toa heading" w:semiHidden="1" w:unhideWhenUsed="1"/>
+    <w:lsdException w:name="List" w:semiHidden="1" w:unhideWhenUsed="1"/>
+    <w:lsdException w:name="List Bullet" w:semiHidden="1" w:unhideWhenUsed="1"/>
+    <w:lsdException w:name="List Number" w:semiHidden="1" w:unhideWhenUsed="1"/>
+    <w:lsdException w:name="List 2" w:semiHidden="1" w:unhideWhenUsed="1"/>
+    <w:lsdException w:name="List 3" w:semiHidden="1" w:unhideWhenUsed="1"/>
+    <w:lsdException w:name="List 4" w:semiHidden="1" w:unhideWhenUsed="1"/>
+    <w:lsdException w:name="List 5" w:semiHidden="1" w:unhideWhenUsed="1"/>
+    <w:lsdException w:name="List Bullet 2" w:semiHidden="1" w:unhideWhenUsed="1"/>
+    <w:lsdException w:name="List Bullet 3" w:semiHidden="1" w:unhideWhenUsed="1"/>
+    <w:lsdException w:name="List Bullet 4" w:semiHidden="1" w:unhideWhenUsed="1"/>
+    <w:lsdException w:name="List Bullet 5" w:semiHidden="1" w:unhideWhenUsed="1"/>
+    <w:lsdException w:name="List Number 2" w:semiHidden="1" w:unhideWhenUsed="1"/>
+    <w:lsdException w:name="List Number 3" w:semiHidden="1" w:unhideWhenUsed="1"/>
+    <w:lsdException w:name="List Number 4" w:semiHidden="1" w:unhideWhenUsed="1"/>
+    <w:lsdException w:name="List Number 5" w:semiHidden="1" w:unhideWhenUsed="1"/>
+    <w:lsdException w:name="Title" w:uiPriority="10" w:qFormat="1"/>
+    <w:lsdException w:name="Closing" w:semiHidden="1" w:unhideWhenUsed="1"/>
+    <w:lsdException w:name="Signature" w:semiHidden="1" w:unhideWhenUsed="1"/>
+    <w:lsdException w:name="Default Paragraph Font" w:semiHidden="1" w:uiPriority="1" w:unhideWhenUsed="1"/>
+    <w:lsdException w:name="Body Text" w:semiHidden="1" w:unhideWhenUsed="1"/>
+    <w:lsdException w:name="Body Text Indent" w:semiHidden="1" w:unhideWhenUsed="1"/>
+    <w:lsdException w:name="List Continue" w:semiHidden="1" w:unhideWhenUsed="1"/>
+    <w:lsdException w:name="List Continue 2" w:semiHidden="1" w:unhideWhenUsed="1"/>
+    <w:lsdException w:name="List Continue 3" w:semiHidden="1" w:unhideWhenUsed="1"/>
+    <w:lsdException w:name="List Continue 4" w:semiHidden="1" w:unhideWhenUsed="1"/>
+    <w:lsdException w:name="List Continue 5" w:semiHidden="1" w:unhideWhenUsed="1"/>
+    <w:lsdException w:name="Message Header" w:semiHidden="1" w:unhideWhenUsed="1"/>
+    <w:lsdException w:name="Subtitle" w:uiPriority="11" w:qFormat="1"/>
+    <w:lsdException w:name="Salutation" w:semiHidden="1" w:unhideWhenUsed="1"/>
+    <w:lsdException w:name="Date" w:semiHidden="1" w:unhideWhenUsed="1"/>
+    <w:lsdException w:name="Body Text First Indent" w:semiHidden="1" w:unhideWhenUsed="1"/>
+    <w:lsdException w:name="Body Text First Indent 2" w:semiHidden="1" w:unhideWhenUsed="1"/>
+    <w:lsdException w:name="Note Heading" w:semiHidden="1" w:unhideWhenUsed="1"/>
+    <w:lsdException w:name="Body Text 2" w:semiHidden="1" w:unhideWhenUsed="1"/>
+    <w:lsdException w:name="Body Text 3" w:semiHidden="1" w:unhideWhenUsed="1"/>
+    <w:lsdException w:name="Body Text Indent 2" w:semiHidden="1" w:unhideWhenUsed="1"/>
+    <w:lsdException w:name="Body Text Indent 3" w:semiHidden="1" w:unhideWhenUsed="1"/>
+    <w:lsdException w:name="Block Text" w:semiHidden="1" w:unhideWhenUsed="1"/>
+    <w:lsdException w:name="Hyperlink" w:semiHidden="1" w:unhideWhenUsed="1"/>
+    <w:lsdException w:name="FollowedHyperlink" w:semiHidden="1" w:unhideWhenUsed="1"/>
+    <w:lsdException w:name="Strong" w:uiPriority="22" w:qFormat="1"/>
+    <w:lsdException w:name="Emphasis" w:uiPriority="20" w:qFormat="1"/>
+    <w:lsdException w:name="Document Map" w:semiHidden="1" w:unhideWhenUsed="1"/>
+    <w:lsdException w:name="Plain Text" w:semiHidden="1" w:unhideWhenUsed="1"/>
+    <w:lsdException w:name="E-mail Signature" w:semiHidden="1" w:unhideWhenUsed="1"/>
+    <w:lsdException w:name="HTML Top of Form" w:semiHidden="1" w:unhideWhenUsed="1"/>
+    <w:lsdException w:name="HTML Bottom of Form" w:semiHidden="1" w:unhideWhenUsed="1"/>
+    <w:lsdException w:name="Normal (Web)" w:semiHidden="1" w:unhideWhenUsed="1"/>
+    <w:lsdException w:name="HTML Acronym" w:semiHidden="1" w:unhideWhenUsed="1"/>
+    <w:lsdException w:name="HTML Address" w:semiHidden="1" w:unhideWhenUsed="1"/>
+    <w:lsdException w:name="HTML Cite" w:semiHidden="1" w:unhideWhenUsed="1"/>
+    <w:lsdException w:name="HTML Code" w:semiHidden="1" w:unhideWhenUsed="1"/>
+    <w:lsdException w:name="HTML Definition" w:semiHidden="1" w:unhideWhenUsed="1"/>
+    <w:lsdException w:name="HTML Keyboard" w:semiHidden="1" w:unhideWhenUsed="1"/>
+    <w:lsdException w:name="HTML Preformatted" w:semiHidden="1" w:unhideWhenUsed="1"/>
+    <w:lsdException w:name="HTML Sample" w:semiHidden="1" w:unhideWhenUsed="1"/>
+    <w:lsdException w:name="HTML Typewriter" w:semiHidden="1" w:unhideWhenUsed="1"/>
+    <w:lsdException w:name="HTML Variable" w:semiHidden="1" w:unhideWhenUsed="1"/>
+    <w:lsdException w:name="Normal Table" w:semiHidden="1" w:unhideWhenUsed="1"/>
+    <w:lsdException w:name="annotation subject" w:semiHidden="1" w:unhideWhenUsed="1"/>
+    <w:lsdException w:name="No List" w:semiHidden="1" w:unhideWhenUsed="1"/>
+    <w:lsdException w:name="Outline List 1" w:semiHidden="1" w:unhideWhenUsed="1"/>
+    <w:lsdException w:name="Outline List 2" w:semiHidden="1" w:unhideWhenUsed="1"/>
+    <w:lsdException w:name="Outline List 3" w:semiHidden="1" w:unhideWhenUsed="1"/>
+    <w:lsdException w:name="Table Simple 1" w:semiHidden="1" w:unhideWhenUsed="1"/>
+    <w:lsdException w:name="Table Simple 2" w:semiHidden="1" w:unhideWhenUsed="1"/>
+    <w:lsdException w:name="Table Simple 3" w:semiHidden="1" w:unhideWhenUsed="1"/>
+    <w:lsdException w:name="Table Classic 1" w:semiHidden="1" w:unhideWhenUsed="1"/>
+    <w:lsdException w:name="Table Classic 2" w:semiHidden="1" w:unhideWhenUsed="1"/>
+    <w:lsdException w:name="Table Classic 3" w:semiHidden="1" w:unhideWhenUsed="1"/>
+    <w:lsdException w:name="Table Classic 4" w:semiHidden="1" w:unhideWhenUsed="1"/>
+    <w:lsdException w:name="Table Colorful 1" w:semiHidden="1" w:unhideWhenUsed="1"/>
+    <w:lsdException w:name="Table Colorful 2" w:semiHidden="1" w:unhideWhenUsed="1"/>
+    <w:lsdException w:name="Table Colorful 3" w:semiHidden="1" w:unhideWhenUsed="1"/>
+    <w:lsdException w:name="Table Columns 1" w:semiHidden="1" w:unhideWhenUsed="1"/>
+    <w:lsdException w:name="Table Columns 2" w:semiHidden="1" w:unhideWhenUsed="1"/>
+    <w:lsdException w:name="Table Columns 3" w:semiHidden="1" w:unhideWhenUsed="1"/>
+    <w:lsdException w:name="Table Columns 4" w:semiHidden="1" w:unhideWhenUsed="1"/>
+    <w:lsdException w:name="Table Columns 5" w:semiHidden="1" w:unhideWhenUsed="1"/>
+    <w:lsdException w:name="Table Grid 1" w:semiHidden="1" w:unhideWhenUsed="1"/>
+    <w:lsdException w:name="Table Grid 2" w:semiHidden="1" w:unhideWhenUsed="1"/>
+    <w:lsdException w:name="Table Grid 3" w:semiHidden="1" w:unhideWhenUsed="1"/>
+    <w:lsdException w:name="Table Grid 4" w:semiHidden="1" w:unhideWhenUsed="1"/>
+    <w:lsdException w:name="Table Grid 5" w:semiHidden="1" w:unhideWhenUsed="1"/>
+    <w:lsdException w:name="Table Grid 6" w:semiHidden="1" w:unhideWhenUsed="1"/>
+    <w:lsdException w:name="Table Grid 7" w:semiHidden="1" w:unhideWhenUsed="1"/>
+    <w:lsdException w:name="Table Grid 8" w:semiHidden="1" w:unhideWhenUsed="1"/>
+    <w:lsdException w:name="Table List 1" w:semiHidden="1" w:unhideWhenUsed="1"/>
+    <w:lsdException w:name="Table List 2" w:semiHidden="1" w:unhideWhenUsed="1"/>
+    <w:lsdException w:name="Table List 3" w:semiHidden="1" w:unhideWhenUsed="1"/>
+    <w:lsdException w:name="Table List 4" w:semiHidden="1" w:unhideWhenUsed="1"/>
+    <w:lsdException w:name="Table List 5" w:semiHidden="1" w:unhideWhenUsed="1"/>
+    <w:lsdException w:name="Table List 6" w:semiHidden="1" w:unhideWhenUsed="1"/>
+    <w:lsdException w:name="Table List 7" w:semiHidden="1" w:unhideWhenUsed="1"/>
+    <w:lsdException w:name="Table List 8" w:semiHidden="1" w:unhideWhenUsed="1"/>
+    <w:lsdException w:name="Table 3D effects 1" w:semiHidden="1" w:unhideWhenUsed="1"/>
+    <w:lsdException w:name="Table 3D effects 2" w:semiHidden="1" w:unhideWhenUsed="1"/>
+    <w:lsdException w:name="Table 3D effects 3" w:semiHidden="1" w:unhideWhenUsed="1"/>
+    <w:lsdException w:name="Table Contemporary" w:semiHidden="1" w:unhideWhenUsed="1"/>
+    <w:lsdException w:name="Table Elegant" w:semiHidden="1" w:unhideWhenUsed="1"/>
+    <w:lsdException w:name="Table Professional" w:semiHidden="1" w:unhideWhenUsed="1"/>
+    <w:lsdException w:name="Table Subtle 1" w:semiHidden="1" w:unhideWhenUsed="1"/>
+    <w:lsdException w:name="Table Subtle 2" w:semiHidden="1" w:unhideWhenUsed="1"/>
+    <w:lsdException w:name="Table Web 1" w:semiHidden="1" w:unhideWhenUsed="1"/>
+    <w:lsdException w:name="Table Web 2" w:semiHidden="1" w:unhideWhenUsed="1"/>
+    <w:lsdException w:name="Table Web 3" w:semiHidden="1" w:unhideWhenUsed="1"/>
+    <w:lsdException w:name="Balloon Text" w:semiHidden="1" w:unhideWhenUsed="1"/>
+    <w:lsdException w:name="Table Grid" w:semiHidden="1" w:uiPriority="59" w:unhideWhenUsed="1"/>
+    <w:lsdException w:name="Table Theme" w:semiHidden="1" w:unhideWhenUsed="1"/>
+    <w:lsdException w:name="Placeholder Text" w:semiHidden="1"/>
+    <w:lsdException w:name="No Spacing" w:uiPriority="1" w:qFormat="1"/>
+    <w:lsdException w:name="Light Shading" w:uiPriority="60"/>
+    <w:lsdException w:name="Light List" w:uiPriority="61"/>
+    <w:lsdException w:name="Light Grid" w:uiPriority="62"/>
+    <w:lsdException w:name="Medium Shading 1" w:uiPriority="63"/>
+    <w:lsdException w:name="Medium Shading 2" w:uiPriority="64"/>
+    <w:lsdException w:name="Medium List 1" w:uiPriority="65"/>
+    <w:lsdException w:name="Medium List 2" w:uiPriority="66"/>
+    <w:lsdException w:name="Medium Grid 1" w:uiPriority="67"/>
+    <w:lsdException w:name="Medium Grid 2" w:uiPriority="68"/>
+    <w:lsdException w:name="Medium Grid 3" w:uiPriority="69"/>
+    <w:lsdException w:name="Dark List" w:uiPriority="70"/>
+    <w:lsdException w:name="Colorful Shading" w:uiPriority="71"/>
+    <w:lsdException w:name="Colorful List" w:uiPriority="72"/>
+    <w:lsdException w:name="Colorful Grid" w:uiPriority="73"/>
+    <w:lsdException w:name="Light Shading Accent 1" w:uiPriority="60"/>
+    <w:lsdException w:name="Light List Accent 1" w:uiPriority="61"/>
+    <w:lsdException w:name="Light Grid Accent 1" w:uiPriority="62"/>
+    <w:lsdException w:name="Medium Shading 1 Accent 1" w:uiPriority="63"/>
+    <w:lsdException w:name="Medium Shading 2 Accent 1" w:uiPriority="64"/>
+    <w:lsdException w:name="Medium List 1 Accent 1" w:uiPriority="65"/>
+    <w:lsdException w:name="Revision" w:semiHidden="1"/>
+    <w:lsdException w:name="List Paragraph" w:uiPriority="34" w:qFormat="1"/>
+    <w:lsdException w:name="Quote" w:uiPriority="29" w:qFormat="1"/>
+    <w:lsdException w:name="Intense Quote" w:uiPriority="30" w:qFormat="1"/>
+    <w:lsdException w:name="Medium List 2 Accent 1" w:uiPriority="66"/>
+    <w:lsdException w:name="Medium Grid 1 Accent 1" w:uiPriority="67"/>
+    <w:lsdException w:name="Medium Grid 2 Accent 1" w:uiPriority="68"/>
+    <w:lsdException w:name="Medium Grid 3 Accent 1" w:uiPriority="69"/>
+    <w:lsdException w:name="Dark List Accent 1" w:uiPriority="70"/>
+    <w:lsdException w:name="Colorful Shading Accent 1" w:uiPriority="71"/>
+    <w:lsdException w:name="Colorful List Accent 1" w:uiPriority="72"/>
+    <w:lsdException w:name="Colorful Grid Accent 1" w:uiPriority="73"/>
+    <w:lsdException w:name="Light Shading Accent 2" w:uiPriority="60"/>
+    <w:lsdException w:name="Light List Accent 2" w:uiPriority="61"/>
+    <w:lsdException w:name="Light Grid Accent 2" w:uiPriority="62"/>
+    <w:lsdException w:name="Medium Shading 1 Accent 2" w:uiPriority="63"/>
+    <w:lsdException w:name="Medium Shading 2 Accent 2" w:uiPriority="64"/>
+    <w:lsdException w:name="Medium List 1 Accent 2" w:uiPriority="65"/>
+    <w:lsdException w:name="Medium List 2 Accent 2" w:uiPriority="66"/>
+    <w:lsdException w:name="Medium Grid 1 Accent 2" w:uiPriority="67"/>
+    <w:lsdException w:name="Medium Grid 2 Accent 2" w:uiPriority="68"/>
+    <w:lsdException w:name="Medium Grid 3 Accent 2" w:uiPriority="69"/>
+    <w:lsdException w:name="Dark List Accent 2" w:uiPriority="70"/>
+    <w:lsdException w:name="Colorful Shading Accent 2" w:uiPriority="71"/>
+    <w:lsdException w:name="Colorful List Accent 2" w:uiPriority="72"/>
+    <w:lsdException w:name="Colorful Grid Accent 2" w:uiPriority="73"/>
+    <w:lsdException w:name="Light Shading Accent 3" w:uiPriority="60"/>
+    <w:lsdException w:name="Light List Accent 3" w:uiPriority="61"/>
+    <w:lsdException w:name="Light Grid Accent 3" w:uiPriority="62"/>
+    <w:lsdException w:name="Medium Shading 1 Accent 3" w:uiPriority="63"/>
+    <w:lsdException w:name="Medium Shading 2 Accent 3" w:uiPriority="64"/>
+    <w:lsdException w:name="Medium List 1 Accent 3" w:uiPriority="65"/>
+    <w:lsdException w:name="Medium List 2 Accent 3" w:uiPriority="66"/>
+    <w:lsdException w:name="Medium Grid 1 Accent 3" w:uiPriority="67"/>
+    <w:lsdException w:name="Medium Grid 2 Accent 3" w:uiPriority="68"/>
+    <w:lsdException w:name="Medium Grid 3 Accent 3" w:uiPriority="69"/>
+    <w:lsdException w:name="Dark List Accent 3" w:uiPriority="70"/>
+    <w:lsdException w:name="Colorful Shading Accent 3" w:uiPriority="71"/>
+    <w:lsdException w:name="Colorful List Accent 3" w:uiPriority="72"/>
+    <w:lsdException w:name="Colorful Grid Accent 3" w:uiPriority="73"/>
+    <w:lsdException w:name="Light Shading Accent 4" w:uiPriority="60"/>
+    <w:lsdException w:name="Light List Accent 4" w:uiPriority="61"/>
+    <w:lsdException w:name="Light Grid Accent 4" w:uiPriority="62"/>
+    <w:lsdException w:name="Medium Shading 1 Accent 4" w:uiPriority="63"/>
+    <w:lsdException w:name="Medium Shading 2 Accent 4" w:uiPriority="64"/>
+    <w:lsdException w:name="Medium List 1 Accent 4" w:uiPriority="65"/>
+    <w:lsdException w:name="Medium List 2 Accent 4" w:uiPriority="66"/>
+    <w:lsdException w:name="Medium Grid 1 Accent 4" w:uiPriority="67"/>
+    <w:lsdException w:name="Medium Grid 2 Accent 4" w:uiPriority="68"/>
+    <w:lsdException w:name="Medium Grid 3 Accent 4" w:uiPriority="69"/>
+    <w:lsdException w:name="Dark List Accent 4" w:uiPriority="70"/>
+    <w:lsdException w:name="Colorful Shading Accent 4" w:uiPriority="71"/>
+    <w:lsdException w:name="Colorful List Accent 4" w:uiPriority="72"/>
+    <w:lsdException w:name="Colorful Grid Accent 4" w:uiPriority="73"/>
+    <w:lsdException w:name="Light Shading Accent 5" w:uiPriority="60"/>
+    <w:lsdException w:name="Light List Accent 5" w:uiPriority="61"/>
+    <w:lsdException w:name="Light Grid Accent 5" w:uiPriority="62"/>
+    <w:lsdException w:name="Medium Shading 1 Accent 5" w:uiPriority="63"/>
+    <w:lsdException w:name="Medium Shading 2 Accent 5" w:uiPriority="64"/>
+    <w:lsdException w:name="Medium List 1 Accent 5" w:uiPriority="65"/>
+    <w:lsdException w:name="Medium List 2 Accent 5" w:uiPriority="66"/>
+    <w:lsdException w:name="Medium Grid 1 Accent 5" w:uiPriority="67"/>
+    <w:lsdException w:name="Medium Grid 2 Accent 5" w:uiPriority="68"/>
+    <w:lsdException w:name="Medium Grid 3 Accent 5" w:uiPriority="69"/>
+    <w:lsdException w:name="Dark List Accent 5" w:uiPriority="70"/>
+    <w:lsdException w:name="Colorful Shading Accent 5" w:uiPriority="71"/>
+    <w:lsdException w:name="Colorful List Accent 5" w:uiPriority="72"/>
+    <w:lsdException w:name="Colorful Grid Accent 5" w:uiPriority="73"/>
+    <w:lsdException w:name="Light Shading Accent 6" w:uiPriority="60"/>
+    <w:lsdException w:name="Light List Accent 6" w:uiPriority="61"/>
+    <w:lsdException w:name="Light Grid Accent 6" w:uiPriority="62"/>
+    <w:lsdException w:name="Medium Shading 1 Accent 6" w:uiPriority="63"/>
+    <w:lsdException w:name="Medium Shading 2 Accent 6" w:uiPriority="64"/>
+    <w:lsdException w:name="Medium List 1 Accent 6" w:uiPriority="65"/>
+    <w:lsdException w:name="Medium List 2 Accent 6" w:uiPriority="66"/>
+    <w:lsdException w:name="Medium Grid 1 Accent 6" w:uiPriority="67"/>
+    <w:lsdException w:name="Medium Grid 2 Accent 6" w:uiPriority="68"/>
+    <w:lsdException w:name="Medium Grid 3 Accent 6" w:uiPriority="69"/>
+    <w:lsdException w:name="Dark List Accent 6" w:uiPriority="70"/>
+    <w:lsdException w:name="Colorful Shading Accent 6" w:uiPriority="71"/>
+    <w:lsdException w:name="Colorful List Accent 6" w:uiPriority="72"/>
+    <w:lsdException w:name="Colorful Grid Accent 6" w:uiPriority="73"/>
+    <w:lsdException w:name="Subtle Emphasis" w:uiPriority="19" w:qFormat="1"/>
+    <w:lsdException w:name="Intense Emphasis" w:uiPriority="21" w:qFormat="1"/>
+    <w:lsdException w:name="Subtle Reference" w:uiPriority="31" w:qFormat="1"/>
+    <w:lsdException w:name="Intense Reference" w:uiPriority="32" w:qFormat="1"/>
+    <w:lsdException w:name="Book Title" w:uiPriority="33" w:qFormat="1"/>
+    <w:lsdException w:name="Bibliography" w:semiHidden="1" w:uiPriority="37" w:unhideWhenUsed="1"/>
+    <w:lsdException w:name="TOC Heading" w:semiHidden="1" w:uiPriority="39" w:unhideWhenUsed="1" w:qFormat="1"/>
+    <w:lsdException w:name="Plain Table 1" w:uiPriority="41"/>
+    <w:lsdException w:name="Plain Table 2" w:uiPriority="42"/>
+    <w:lsdException w:name="Plain Table 3" w:uiPriority="43"/>
+    <w:lsdException w:name="Plain Table 4" w:uiPriority="44"/>
+    <w:lsdException w:name="Plain Table 5" w:uiPriority="45"/>
+    <w:lsdException w:name="Grid Table Light" w:uiPriority="40"/>
+    <w:lsdException w:name="Grid Table 1 Light" w:uiPriority="46"/>
+    <w:lsdException w:name="Grid Table 2" w:uiPriority="47"/>
+    <w:lsdException w:name="Grid Table 3" w:uiPriority="48"/>
+    <w:lsdException w:name="Grid Table 4" w:uiPriority="49"/>
+    <w:lsdException w:name="Grid Table 5 Dark" w:uiPriority="50"/>
+    <w:lsdException w:name="Grid Table 6 Colorful" w:uiPriority="51"/>
+    <w:lsdException w:name="Grid Table 7 Colorful" w:uiPriority="52"/>
+    <w:lsdException w:name="Grid Table 1 Light Accent 1" w:uiPriority="46"/>
+    <w:lsdException w:name="Grid Table 2 Accent 1" w:uiPriority="47"/>
+    <w:lsdException w:name="Grid Table 3 Accent 1" w:uiPriority="48"/>
+    <w:lsdException w:name="Grid Table 4 Accent 1" w:uiPriority="49"/>
+    <w:lsdException w:name="Grid Table 5 Dark Accent 1" w:uiPriority="50"/>
+    <w:lsdException w:name="Grid Table 6 Colorful Accent 1" w:uiPriority="51"/>
+    <w:lsdException w:name="Grid Table 7 Colorful Accent 1" w:uiPriority="52"/>
+    <w:lsdException w:name="Grid Table 1 Light Accent 2" w:uiPriority="46"/>
+    <w:lsdException w:name="Grid Table 2 Accent 2" w:uiPriority="47"/>
+    <w:lsdException w:name="Grid Table 3 Accent 2" w:uiPriority="48"/>
+    <w:lsdException w:name="Grid Table 4 Accent 2" w:uiPriority="49"/>
+    <w:lsdException w:name="Grid Table 5 Dark Accent 2" w:uiPriority="50"/>
+    <w:lsdException w:name="Grid Table 6 Colorful Accent 2" w:uiPriority="51"/>
+    <w:lsdException w:name="Grid Table 7 Colorful Accent 2" w:uiPriority="52"/>
+    <w:lsdException w:name="Grid Table 1 Light Accent 3" w:uiPriority="46"/>
+    <w:lsdException w:name="Grid Table 2 Accent 3" w:uiPriority="47"/>
+    <w:lsdException w:name="Grid Table 3 Accent 3" w:uiPriority="48"/>
+    <w:lsdException w:name="Grid Table 4 Accent 3" w:uiPriority="49"/>
+    <w:lsdException w:name="Grid Table 5 Dark Accent 3" w:uiPriority="50"/>
+    <w:lsdException w:name="Grid Table 6 Colorful Accent 3" w:uiPriority="51"/>
+    <w:lsdException w:name="Grid Table 7 Colorful Accent 3" w:uiPriority="52"/>
+    <w:lsdException w:name="Grid Table 1 Light Accent 4" w:uiPriority="46"/>
+    <w:lsdException w:name="Grid Table 2 Accent 4" w:uiPriority="47"/>
+    <w:lsdException w:name="Grid Table 3 Accent 4" w:uiPriority="48"/>
+    <w:lsdException w:name="Grid Table 4 Accent 4" w:uiPriority="49"/>
+    <w:lsdException w:name="Grid Table 5 Dark Accent 4" w:uiPriority="50"/>
+    <w:lsdException w:name="Grid Table 6 Colorful Accent 4" w:uiPriority="51"/>
+    <w:lsdException w:name="Grid Table 7 Colorful Accent 4" w:uiPriority="52"/>
+    <w:lsdException w:name="Grid Table 1 Light Accent 5" w:uiPriority="46"/>
+    <w:lsdException w:name="Grid Table 2 Accent 5" w:uiPriority="47"/>
+    <w:lsdException w:name="Grid Table 3 Accent 5" w:uiPriority="48"/>
+    <w:lsdException w:name="Grid Table 4 Accent 5" w:uiPriority="49"/>
+    <w:lsdException w:name="Grid Table 5 Dark Accent 5" w:uiPriority="50"/>
+    <w:lsdException w:name="Grid Table 6 Colorful Accent 5" w:uiPriority="51"/>
+    <w:lsdException w:name="Grid Table 7 Colorful Accent 5" w:uiPriority="52"/>
+    <w:lsdException w:name="Grid Table 1 Light Accent 6" w:uiPriority="46"/>
+    <w:lsdException w:name="Grid Table 2 Accent 6" w:uiPriority="47"/>
+    <w:lsdException w:name="Grid Table 3 Accent 6" w:uiPriority="48"/>
+    <w:lsdException w:name="Grid Table 4 Accent 6" w:uiPriority="49"/>
+    <w:lsdException w:name="Grid Table 5 Dark Accent 6" w:uiPriority="50"/>
+    <w:lsdException w:name="Grid Table 6 Colorful Accent 6" w:uiPriority="51"/>
+    <w:lsdException w:name="Grid Table 7 Colorful Accent 6" w:uiPriority="52"/>
+    <w:lsdException w:name="List Table 1 Light" w:uiPriority="46"/>
+    <w:lsdException w:name="List Table 2" w:uiPriority="47"/>
+    <w:lsdException w:name="List Table 3" w:uiPriority="48"/>
+    <w:lsdException w:name="List Table 4" w:uiPriority="49"/>
+    <w:lsdException w:name="List Table 5 Dark" w:uiPriority="50"/>
+    <w:lsdException w:name="List Table 6 Colorful" w:uiPriority="51"/>
+    <w:lsdException w:name="List Table 7 Colorful" w:uiPriority="52"/>
+    <w:lsdException w:name="List Table 1 Light Accent 1" w:uiPriority="46"/>
+    <w:lsdException w:name="List Table 2 Accent 1" w:uiPriority="47"/>
+    <w:lsdException w:name="List Table 3 Accent 1" w:uiPriority="48"/>
+    <w:lsdException w:name="List Table 4 Accent 1" w:uiPriority="49"/>
+    <w:lsdException w:name="List Table 5 Dark Accent 1" w:uiPriority="50"/>
+    <w:lsdException w:name="List Table 6 Colorful Accent 1" w:uiPriority="51"/>
+    <w:lsdException w:name="List Table 7 Colorful Accent 1" w:uiPriority="52"/>
+    <w:lsdException w:name="List Table 1 Light Accent 2" w:uiPriority="46"/>
+    <w:lsdException w:name="List Table 2 Accent 2" w:uiPriority="47"/>
+    <w:lsdException w:name="List Table 3 Accent 2" w:uiPriority="48"/>
+    <w:lsdException w:name="List Table 4 Accent 2" w:uiPriority="49"/>
+    <w:lsdException w:name="List Table 5 Dark Accent 2" w:uiPriority="50"/>
+    <w:lsdException w:name="List Table 6 Colorful Accent 2" w:uiPriority="51"/>
+    <w:lsdException w:name="List Table 7 Colorful Accent 2" w:uiPriority="52"/>
+    <w:lsdException w:name="List Table 1 Light Accent 3" w:uiPriority="46"/>
+    <w:lsdException w:name="List Table 2 Accent 3" w:uiPriority="47"/>
+    <w:lsdException w:name="List Table 3 Accent 3" w:uiPriority="48"/>
+    <w:lsdException w:name="List Table 4 Accent 3" w:uiPriority="49"/>
+    <w:lsdException w:name="List Table 5 Dark Accent 3" w:uiPriority="50"/>
+    <w:lsdException w:name="List Table 6 Colorful Accent 3" w:uiPriority="51"/>
+    <w:lsdException w:name="List Table 7 Colorful Accent 3" w:uiPriority="52"/>
+    <w:lsdException w:name="List Table 1 Light Accent 4" w:uiPriority="46"/>
+    <w:lsdException w:name="List Table 2 Accent 4" w:uiPriority="47"/>
+    <w:lsdException w:name="List Table 3 Accent 4" w:uiPriority="48"/>
+    <w:lsdException w:name="List Table 4 Accent 4" w:uiPriority="49"/>
+    <w:lsdException w:name="List Table 5 Dark Accent 4" w:uiPriority="50"/>
+    <w:lsdException w:name="List Table 6 Colorful Accent 4" w:uiPriority="51"/>
+    <w:lsdException w:name="List Table 7 Colorful Accent 4" w:uiPriority="52"/>
+    <w:lsdException w:name="List Table 1 Light Accent 5" w:uiPriority="46"/>
+    <w:lsdException w:name="List Table 2 Accent 5" w:uiPriority="47"/>
+    <w:lsdException w:name="List Table 3 Accent 5" w:uiPriority="48"/>
+    <w:lsdException w:name="List Table 4 Accent 5" w:uiPriority="49"/>
+    <w:lsdException w:name="List Table 5 Dark Accent 5" w:uiPriority="50"/>
+    <w:lsdException w:name="List Table 6 Colorful Accent 5" w:uiPriority="51"/>
+    <w:lsdException w:name="List Table 7 Colorful Accent 5" w:uiPriority="52"/>
+    <w:lsdException w:name="List Table 1 Light Accent 6" w:uiPriority="46"/>
+    <w:lsdException w:name="List Table 2 Accent 6" w:uiPriority="47"/>
+    <w:lsdException w:name="List Table 3 Accent 6" w:uiPriority="48"/>
+    <w:lsdException w:name="List Table 4 Accent 6" w:uiPriority="49"/>
+    <w:lsdException w:name="List Table 5 Dark Accent 6" w:uiPriority="50"/>
+    <w:lsdException w:name="List Table 6 Colorful Accent 6" w:uiPriority="51"/>
+    <w:lsdException w:name="List Table 7 Colorful Accent 6" w:uiPriority="52"/>
+    <w:lsdException w:name="Mention" w:semiHidden="1" w:unhideWhenUsed="1"/>
+    <w:lsdException w:name="Smart Hyperlink" w:semiHidden="1" w:unhideWhenUsed="1"/>
+    <w:lsdException w:name="Hashtag" w:semiHidden="1" w:unhideWhenUsed="1"/>
+    <w:lsdException w:name="Unresolved Mention" w:semiHidden="1" w:unhideWhenUsed="1"/>
+    <w:lsdException w:name="Smart Link" w:semiHidden="1" w:unhideWhenUsed="1"/>
+    <w:lsdException w:name="Smart Link Error" w:semiHidden="1" w:unhideWhenUsed="1"/>
   </w:latentStyles>
   <w:style w:type="paragraph" w:default="1" w:styleId="Normal">
     <w:name w:val="Normal"/>
@@ -7806,7 +8341,6 @@
       <w:spacing w:after="0" w:line="240" w:lineRule="auto"/>
     </w:pPr>
     <w:tblPr>
-      <w:tblInd w:w="0" w:type="dxa"/>
       <w:tblBorders>
         <w:top w:val="single" w:sz="4" w:space="0" w:color="000000" w:themeColor="text1"/>
         <w:left w:val="single" w:sz="4" w:space="0" w:color="000000" w:themeColor="text1"/>
@@ -7815,12 +8349,6 @@
         <w:insideH w:val="single" w:sz="4" w:space="0" w:color="000000" w:themeColor="text1"/>
         <w:insideV w:val="single" w:sz="4" w:space="0" w:color="000000" w:themeColor="text1"/>
       </w:tblBorders>
-      <w:tblCellMar>
-        <w:top w:w="0" w:type="dxa"/>
-        <w:left w:w="108" w:type="dxa"/>
-        <w:bottom w:w="0" w:type="dxa"/>
-        <w:right w:w="108" w:type="dxa"/>
-      </w:tblCellMar>
     </w:tblPr>
   </w:style>
   <w:style w:type="character" w:customStyle="1" w:styleId="Heading1Char">
@@ -8343,19 +8871,12 @@
     <w:tblPr>
       <w:tblStyleRowBandSize w:val="1"/>
       <w:tblStyleColBandSize w:val="1"/>
-      <w:tblInd w:w="0" w:type="dxa"/>
       <w:tblBorders>
         <w:top w:val="single" w:sz="8" w:space="0" w:color="9BBB59" w:themeColor="accent3"/>
         <w:left w:val="single" w:sz="8" w:space="0" w:color="9BBB59" w:themeColor="accent3"/>
         <w:bottom w:val="single" w:sz="8" w:space="0" w:color="9BBB59" w:themeColor="accent3"/>
         <w:right w:val="single" w:sz="8" w:space="0" w:color="9BBB59" w:themeColor="accent3"/>
       </w:tblBorders>
-      <w:tblCellMar>
-        <w:top w:w="0" w:type="dxa"/>
-        <w:left w:w="108" w:type="dxa"/>
-        <w:bottom w:w="0" w:type="dxa"/>
-        <w:right w:w="108" w:type="dxa"/>
-      </w:tblCellMar>
     </w:tblPr>
     <w:tblStylePr w:type="firstRow">
       <w:pPr>
@@ -8464,195 +8985,17 @@
       <w:lang w:val="en-AU" w:eastAsia="it-IT"/>
     </w:rPr>
   </w:style>
-</w:styles>
-</file>
-
-<file path=word/stylesWithEffects.xml><?xml version="1.0" encoding="utf-8"?>
-<w:styles xmlns:wpc="http://schemas.microsoft.com/office/word/2010/wordprocessingCanvas" xmlns:mc="http://schemas.openxmlformats.org/markup-compatibility/2006" xmlns:o="urn:schemas-microsoft-com:office:office" xmlns:r="http://schemas.openxmlformats.org/officeDocument/2006/relationships" xmlns:m="http://schemas.openxmlformats.org/officeDocument/2006/math" xmlns:v="urn:schemas-microsoft-com:vml" xmlns:wp14="http://schemas.microsoft.com/office/word/2010/wordprocessingDrawing" xmlns:wp="http://schemas.openxmlformats.org/drawingml/2006/wordprocessingDrawing" xmlns:w10="urn:schemas-microsoft-com:office:word" xmlns:w="http://schemas.openxmlformats.org/wordprocessingml/2006/main" xmlns:w14="http://schemas.microsoft.com/office/word/2010/wordml" xmlns:wpg="http://schemas.microsoft.com/office/word/2010/wordprocessingGroup" xmlns:wpi="http://schemas.microsoft.com/office/word/2010/wordprocessingInk" xmlns:wne="http://schemas.microsoft.com/office/word/2006/wordml" xmlns:wps="http://schemas.microsoft.com/office/word/2010/wordprocessingShape" mc:Ignorable="w14 wp14">
-  <w:docDefaults>
-    <w:rPrDefault>
-      <w:rPr>
-        <w:rFonts w:asciiTheme="minorHAnsi" w:eastAsiaTheme="minorEastAsia" w:hAnsiTheme="minorHAnsi" w:cstheme="minorBidi"/>
-        <w:sz w:val="22"/>
-        <w:szCs w:val="22"/>
-        <w:lang w:val="en-AU" w:eastAsia="zh-CN" w:bidi="ar-SA"/>
-      </w:rPr>
-    </w:rPrDefault>
-    <w:pPrDefault>
-      <w:pPr>
-        <w:spacing w:after="200" w:line="276" w:lineRule="auto"/>
-      </w:pPr>
-    </w:pPrDefault>
-  </w:docDefaults>
-  <w:latentStyles w:defLockedState="0" w:defUIPriority="99" w:defSemiHidden="1" w:defUnhideWhenUsed="1" w:defQFormat="0" w:count="267">
-    <w:lsdException w:name="Normal" w:semiHidden="0" w:uiPriority="0" w:unhideWhenUsed="0" w:qFormat="1"/>
-    <w:lsdException w:name="heading 1" w:semiHidden="0" w:uiPriority="9" w:unhideWhenUsed="0" w:qFormat="1"/>
-    <w:lsdException w:name="heading 2" w:uiPriority="9" w:qFormat="1"/>
-    <w:lsdException w:name="heading 3" w:uiPriority="9" w:qFormat="1"/>
-    <w:lsdException w:name="heading 4" w:uiPriority="9" w:qFormat="1"/>
-    <w:lsdException w:name="heading 5" w:uiPriority="9" w:qFormat="1"/>
-    <w:lsdException w:name="heading 6" w:uiPriority="9" w:qFormat="1"/>
-    <w:lsdException w:name="heading 7" w:uiPriority="9" w:qFormat="1"/>
-    <w:lsdException w:name="heading 8" w:uiPriority="9" w:qFormat="1"/>
-    <w:lsdException w:name="heading 9" w:uiPriority="9" w:qFormat="1"/>
-    <w:lsdException w:name="toc 1" w:uiPriority="39"/>
-    <w:lsdException w:name="toc 2" w:uiPriority="39"/>
-    <w:lsdException w:name="toc 3" w:uiPriority="39"/>
-    <w:lsdException w:name="toc 4" w:uiPriority="39"/>
-    <w:lsdException w:name="toc 5" w:uiPriority="39"/>
-    <w:lsdException w:name="toc 6" w:uiPriority="39"/>
-    <w:lsdException w:name="toc 7" w:uiPriority="39"/>
-    <w:lsdException w:name="toc 8" w:uiPriority="39"/>
-    <w:lsdException w:name="toc 9" w:uiPriority="39"/>
-    <w:lsdException w:name="caption" w:uiPriority="35" w:qFormat="1"/>
-    <w:lsdException w:name="Title" w:semiHidden="0" w:uiPriority="10" w:unhideWhenUsed="0" w:qFormat="1"/>
-    <w:lsdException w:name="Default Paragraph Font" w:uiPriority="1"/>
-    <w:lsdException w:name="Subtitle" w:semiHidden="0" w:uiPriority="11" w:unhideWhenUsed="0" w:qFormat="1"/>
-    <w:lsdException w:name="Strong" w:semiHidden="0" w:uiPriority="22" w:unhideWhenUsed="0" w:qFormat="1"/>
-    <w:lsdException w:name="Emphasis" w:semiHidden="0" w:uiPriority="20" w:unhideWhenUsed="0" w:qFormat="1"/>
-    <w:lsdException w:name="Table Grid" w:semiHidden="0" w:uiPriority="59" w:unhideWhenUsed="0"/>
-    <w:lsdException w:name="Placeholder Text" w:unhideWhenUsed="0"/>
-    <w:lsdException w:name="No Spacing" w:semiHidden="0" w:uiPriority="1" w:unhideWhenUsed="0" w:qFormat="1"/>
-    <w:lsdException w:name="Light Shading" w:semiHidden="0" w:uiPriority="60" w:unhideWhenUsed="0"/>
-    <w:lsdException w:name="Light List" w:semiHidden="0" w:uiPriority="61" w:unhideWhenUsed="0"/>
-    <w:lsdException w:name="Light Grid" w:semiHidden="0" w:uiPriority="62" w:unhideWhenUsed="0"/>
-    <w:lsdException w:name="Medium Shading 1" w:semiHidden="0" w:uiPriority="63" w:unhideWhenUsed="0"/>
-    <w:lsdException w:name="Medium Shading 2" w:semiHidden="0" w:uiPriority="64" w:unhideWhenUsed="0"/>
-    <w:lsdException w:name="Medium List 1" w:semiHidden="0" w:uiPriority="65" w:unhideWhenUsed="0"/>
-    <w:lsdException w:name="Medium List 2" w:semiHidden="0" w:uiPriority="66" w:unhideWhenUsed="0"/>
-    <w:lsdException w:name="Medium Grid 1" w:semiHidden="0" w:uiPriority="67" w:unhideWhenUsed="0"/>
-    <w:lsdException w:name="Medium Grid 2" w:semiHidden="0" w:uiPriority="68" w:unhideWhenUsed="0"/>
-    <w:lsdException w:name="Medium Grid 3" w:semiHidden="0" w:uiPriority="69" w:unhideWhenUsed="0"/>
-    <w:lsdException w:name="Dark List" w:semiHidden="0" w:uiPriority="70" w:unhideWhenUsed="0"/>
-    <w:lsdException w:name="Colorful Shading" w:semiHidden="0" w:uiPriority="71" w:unhideWhenUsed="0"/>
-    <w:lsdException w:name="Colorful List" w:semiHidden="0" w:uiPriority="72" w:unhideWhenUsed="0"/>
-    <w:lsdException w:name="Colorful Grid" w:semiHidden="0" w:uiPriority="73" w:unhideWhenUsed="0"/>
-    <w:lsdException w:name="Light Shading Accent 1" w:semiHidden="0" w:uiPriority="60" w:unhideWhenUsed="0"/>
-    <w:lsdException w:name="Light List Accent 1" w:semiHidden="0" w:uiPriority="61" w:unhideWhenUsed="0"/>
-    <w:lsdException w:name="Light Grid Accent 1" w:semiHidden="0" w:uiPriority="62" w:unhideWhenUsed="0"/>
-    <w:lsdException w:name="Medium Shading 1 Accent 1" w:semiHidden="0" w:uiPriority="63" w:unhideWhenUsed="0"/>
-    <w:lsdException w:name="Medium Shading 2 Accent 1" w:semiHidden="0" w:uiPriority="64" w:unhideWhenUsed="0"/>
-    <w:lsdException w:name="Medium List 1 Accent 1" w:semiHidden="0" w:uiPriority="65" w:unhideWhenUsed="0"/>
-    <w:lsdException w:name="Revision" w:unhideWhenUsed="0"/>
-    <w:lsdException w:name="List Paragraph" w:semiHidden="0" w:uiPriority="34" w:unhideWhenUsed="0" w:qFormat="1"/>
-    <w:lsdException w:name="Quote" w:semiHidden="0" w:uiPriority="29" w:unhideWhenUsed="0" w:qFormat="1"/>
-    <w:lsdException w:name="Intense Quote" w:semiHidden="0" w:uiPriority="30" w:unhideWhenUsed="0" w:qFormat="1"/>
-    <w:lsdException w:name="Medium List 2 Accent 1" w:semiHidden="0" w:uiPriority="66" w:unhideWhenUsed="0"/>
-    <w:lsdException w:name="Medium Grid 1 Accent 1" w:semiHidden="0" w:uiPriority="67" w:unhideWhenUsed="0"/>
-    <w:lsdException w:name="Medium Grid 2 Accent 1" w:semiHidden="0" w:uiPriority="68" w:unhideWhenUsed="0"/>
-    <w:lsdException w:name="Medium Grid 3 Accent 1" w:semiHidden="0" w:uiPriority="69" w:unhideWhenUsed="0"/>
-    <w:lsdException w:name="Dark List Accent 1" w:semiHidden="0" w:uiPriority="70" w:unhideWhenUsed="0"/>
-    <w:lsdException w:name="Colorful Shading Accent 1" w:semiHidden="0" w:uiPriority="71" w:unhideWhenUsed="0"/>
-    <w:lsdException w:name="Colorful List Accent 1" w:semiHidden="0" w:uiPriority="72" w:unhideWhenUsed="0"/>
-    <w:lsdException w:name="Colorful Grid Accent 1" w:semiHidden="0" w:uiPriority="73" w:unhideWhenUsed="0"/>
-    <w:lsdException w:name="Light Shading Accent 2" w:semiHidden="0" w:uiPriority="60" w:unhideWhenUsed="0"/>
-    <w:lsdException w:name="Light List Accent 2" w:semiHidden="0" w:uiPriority="61" w:unhideWhenUsed="0"/>
-    <w:lsdException w:name="Light Grid Accent 2" w:semiHidden="0" w:uiPriority="62" w:unhideWhenUsed="0"/>
-    <w:lsdException w:name="Medium Shading 1 Accent 2" w:semiHidden="0" w:uiPriority="63" w:unhideWhenUsed="0"/>
-    <w:lsdException w:name="Medium Shading 2 Accent 2" w:semiHidden="0" w:uiPriority="64" w:unhideWhenUsed="0"/>
-    <w:lsdException w:name="Medium List 1 Accent 2" w:semiHidden="0" w:uiPriority="65" w:unhideWhenUsed="0"/>
-    <w:lsdException w:name="Medium List 2 Accent 2" w:semiHidden="0" w:uiPriority="66" w:unhideWhenUsed="0"/>
-    <w:lsdException w:name="Medium Grid 1 Accent 2" w:semiHidden="0" w:uiPriority="67" w:unhideWhenUsed="0"/>
-    <w:lsdException w:name="Medium Grid 2 Accent 2" w:semiHidden="0" w:uiPriority="68" w:unhideWhenUsed="0"/>
-    <w:lsdException w:name="Medium Grid 3 Accent 2" w:semiHidden="0" w:uiPriority="69" w:unhideWhenUsed="0"/>
-    <w:lsdException w:name="Dark List Accent 2" w:semiHidden="0" w:uiPriority="70" w:unhideWhenUsed="0"/>
-    <w:lsdException w:name="Colorful Shading Accent 2" w:semiHidden="0" w:uiPriority="71" w:unhideWhenUsed="0"/>
-    <w:lsdException w:name="Colorful List Accent 2" w:semiHidden="0" w:uiPriority="72" w:unhideWhenUsed="0"/>
-    <w:lsdException w:name="Colorful Grid Accent 2" w:semiHidden="0" w:uiPriority="73" w:unhideWhenUsed="0"/>
-    <w:lsdException w:name="Light Shading Accent 3" w:semiHidden="0" w:uiPriority="60" w:unhideWhenUsed="0"/>
-    <w:lsdException w:name="Light List Accent 3" w:semiHidden="0" w:uiPriority="61" w:unhideWhenUsed="0"/>
-    <w:lsdException w:name="Light Grid Accent 3" w:semiHidden="0" w:uiPriority="62" w:unhideWhenUsed="0"/>
-    <w:lsdException w:name="Medium Shading 1 Accent 3" w:semiHidden="0" w:uiPriority="63" w:unhideWhenUsed="0"/>
-    <w:lsdException w:name="Medium Shading 2 Accent 3" w:semiHidden="0" w:uiPriority="64" w:unhideWhenUsed="0"/>
-    <w:lsdException w:name="Medium List 1 Accent 3" w:semiHidden="0" w:uiPriority="65" w:unhideWhenUsed="0"/>
-    <w:lsdException w:name="Medium List 2 Accent 3" w:semiHidden="0" w:uiPriority="66" w:unhideWhenUsed="0"/>
-    <w:lsdException w:name="Medium Grid 1 Accent 3" w:semiHidden="0" w:uiPriority="67" w:unhideWhenUsed="0"/>
-    <w:lsdException w:name="Medium Grid 2 Accent 3" w:semiHidden="0" w:uiPriority="68" w:unhideWhenUsed="0"/>
-    <w:lsdException w:name="Medium Grid 3 Accent 3" w:semiHidden="0" w:uiPriority="69" w:unhideWhenUsed="0"/>
-    <w:lsdException w:name="Dark List Accent 3" w:semiHidden="0" w:uiPriority="70" w:unhideWhenUsed="0"/>
-    <w:lsdException w:name="Colorful Shading Accent 3" w:semiHidden="0" w:uiPriority="71" w:unhideWhenUsed="0"/>
-    <w:lsdException w:name="Colorful List Accent 3" w:semiHidden="0" w:uiPriority="72" w:unhideWhenUsed="0"/>
-    <w:lsdException w:name="Colorful Grid Accent 3" w:semiHidden="0" w:uiPriority="73" w:unhideWhenUsed="0"/>
-    <w:lsdException w:name="Light Shading Accent 4" w:semiHidden="0" w:uiPriority="60" w:unhideWhenUsed="0"/>
-    <w:lsdException w:name="Light List Accent 4" w:semiHidden="0" w:uiPriority="61" w:unhideWhenUsed="0"/>
-    <w:lsdException w:name="Light Grid Accent 4" w:semiHidden="0" w:uiPriority="62" w:unhideWhenUsed="0"/>
-    <w:lsdException w:name="Medium Shading 1 Accent 4" w:semiHidden="0" w:uiPriority="63" w:unhideWhenUsed="0"/>
-    <w:lsdException w:name="Medium Shading 2 Accent 4" w:semiHidden="0" w:uiPriority="64" w:unhideWhenUsed="0"/>
-    <w:lsdException w:name="Medium List 1 Accent 4" w:semiHidden="0" w:uiPriority="65" w:unhideWhenUsed="0"/>
-    <w:lsdException w:name="Medium List 2 Accent 4" w:semiHidden="0" w:uiPriority="66" w:unhideWhenUsed="0"/>
-    <w:lsdException w:name="Medium Grid 1 Accent 4" w:semiHidden="0" w:uiPriority="67" w:unhideWhenUsed="0"/>
-    <w:lsdException w:name="Medium Grid 2 Accent 4" w:semiHidden="0" w:uiPriority="68" w:unhideWhenUsed="0"/>
-    <w:lsdException w:name="Medium Grid 3 Accent 4" w:semiHidden="0" w:uiPriority="69" w:unhideWhenUsed="0"/>
-    <w:lsdException w:name="Dark List Accent 4" w:semiHidden="0" w:uiPriority="70" w:unhideWhenUsed="0"/>
-    <w:lsdException w:name="Colorful Shading Accent 4" w:semiHidden="0" w:uiPriority="71" w:unhideWhenUsed="0"/>
-    <w:lsdException w:name="Colorful List Accent 4" w:semiHidden="0" w:uiPriority="72" w:unhideWhenUsed="0"/>
-    <w:lsdException w:name="Colorful Grid Accent 4" w:semiHidden="0" w:uiPriority="73" w:unhideWhenUsed="0"/>
-    <w:lsdException w:name="Light Shading Accent 5" w:semiHidden="0" w:uiPriority="60" w:unhideWhenUsed="0"/>
-    <w:lsdException w:name="Light List Accent 5" w:semiHidden="0" w:uiPriority="61" w:unhideWhenUsed="0"/>
-    <w:lsdException w:name="Light Grid Accent 5" w:semiHidden="0" w:uiPriority="62" w:unhideWhenUsed="0"/>
-    <w:lsdException w:name="Medium Shading 1 Accent 5" w:semiHidden="0" w:uiPriority="63" w:unhideWhenUsed="0"/>
-    <w:lsdException w:name="Medium Shading 2 Accent 5" w:semiHidden="0" w:uiPriority="64" w:unhideWhenUsed="0"/>
-    <w:lsdException w:name="Medium List 1 Accent 5" w:semiHidden="0" w:uiPriority="65" w:unhideWhenUsed="0"/>
-    <w:lsdException w:name="Medium List 2 Accent 5" w:semiHidden="0" w:uiPriority="66" w:unhideWhenUsed="0"/>
-    <w:lsdException w:name="Medium Grid 1 Accent 5" w:semiHidden="0" w:uiPriority="67" w:unhideWhenUsed="0"/>
-    <w:lsdException w:name="Medium Grid 2 Accent 5" w:semiHidden="0" w:uiPriority="68" w:unhideWhenUsed="0"/>
-    <w:lsdException w:name="Medium Grid 3 Accent 5" w:semiHidden="0" w:uiPriority="69" w:unhideWhenUsed="0"/>
-    <w:lsdException w:name="Dark List Accent 5" w:semiHidden="0" w:uiPriority="70" w:unhideWhenUsed="0"/>
-    <w:lsdException w:name="Colorful Shading Accent 5" w:semiHidden="0" w:uiPriority="71" w:unhideWhenUsed="0"/>
-    <w:lsdException w:name="Colorful List Accent 5" w:semiHidden="0" w:uiPriority="72" w:unhideWhenUsed="0"/>
-    <w:lsdException w:name="Colorful Grid Accent 5" w:semiHidden="0" w:uiPriority="73" w:unhideWhenUsed="0"/>
-    <w:lsdException w:name="Light Shading Accent 6" w:semiHidden="0" w:uiPriority="60" w:unhideWhenUsed="0"/>
-    <w:lsdException w:name="Light List Accent 6" w:semiHidden="0" w:uiPriority="61" w:unhideWhenUsed="0"/>
-    <w:lsdException w:name="Light Grid Accent 6" w:semiHidden="0" w:uiPriority="62" w:unhideWhenUsed="0"/>
-    <w:lsdException w:name="Medium Shading 1 Accent 6" w:semiHidden="0" w:uiPriority="63" w:unhideWhenUsed="0"/>
-    <w:lsdException w:name="Medium Shading 2 Accent 6" w:semiHidden="0" w:uiPriority="64" w:unhideWhenUsed="0"/>
-    <w:lsdException w:name="Medium List 1 Accent 6" w:semiHidden="0" w:uiPriority="65" w:unhideWhenUsed="0"/>
-    <w:lsdException w:name="Medium List 2 Accent 6" w:semiHidden="0" w:uiPriority="66" w:unhideWhenUsed="0"/>
-    <w:lsdException w:name="Medium Grid 1 Accent 6" w:semiHidden="0" w:uiPriority="67" w:unhideWhenUsed="0"/>
-    <w:lsdException w:name="Medium Grid 2 Accent 6" w:semiHidden="0" w:uiPriority="68" w:unhideWhenUsed="0"/>
-    <w:lsdException w:name="Medium Grid 3 Accent 6" w:semiHidden="0" w:uiPriority="69" w:unhideWhenUsed="0"/>
-    <w:lsdException w:name="Dark List Accent 6" w:semiHidden="0" w:uiPriority="70" w:unhideWhenUsed="0"/>
-    <w:lsdException w:name="Colorful Shading Accent 6" w:semiHidden="0" w:uiPriority="71" w:unhideWhenUsed="0"/>
-    <w:lsdException w:name="Colorful List Accent 6" w:semiHidden="0" w:uiPriority="72" w:unhideWhenUsed="0"/>
-    <w:lsdException w:name="Colorful Grid Accent 6" w:semiHidden="0" w:uiPriority="73" w:unhideWhenUsed="0"/>
-    <w:lsdException w:name="Subtle Emphasis" w:semiHidden="0" w:uiPriority="19" w:unhideWhenUsed="0" w:qFormat="1"/>
-    <w:lsdException w:name="Intense Emphasis" w:semiHidden="0" w:uiPriority="21" w:unhideWhenUsed="0" w:qFormat="1"/>
-    <w:lsdException w:name="Subtle Reference" w:semiHidden="0" w:uiPriority="31" w:unhideWhenUsed="0" w:qFormat="1"/>
-    <w:lsdException w:name="Intense Reference" w:semiHidden="0" w:uiPriority="32" w:unhideWhenUsed="0" w:qFormat="1"/>
-    <w:lsdException w:name="Book Title" w:semiHidden="0" w:uiPriority="33" w:unhideWhenUsed="0" w:qFormat="1"/>
-    <w:lsdException w:name="Bibliography" w:uiPriority="37"/>
-    <w:lsdException w:name="TOC Heading" w:uiPriority="39" w:qFormat="1"/>
-  </w:latentStyles>
-  <w:style w:type="paragraph" w:default="1" w:styleId="Normal">
-    <w:name w:val="Normal"/>
-    <w:qFormat/>
-  </w:style>
-  <w:style w:type="character" w:default="1" w:styleId="DefaultParagraphFont">
-    <w:name w:val="Default Paragraph Font"/>
-    <w:uiPriority w:val="1"/>
-    <w:semiHidden/>
-    <w:unhideWhenUsed/>
-  </w:style>
-  <w:style w:type="table" w:default="1" w:styleId="TableNormal">
-    <w:name w:val="Normal Table"/>
+  <w:style w:type="character" w:styleId="UnresolvedMention">
+    <w:name w:val="Unresolved Mention"/>
+    <w:basedOn w:val="DefaultParagraphFont"/>
     <w:uiPriority w:val="99"/>
     <w:semiHidden/>
     <w:unhideWhenUsed/>
-    <w:tblPr>
-      <w:tblInd w:w="0" w:type="dxa"/>
-      <w:tblCellMar>
-        <w:top w:w="0" w:type="dxa"/>
-        <w:left w:w="108" w:type="dxa"/>
-        <w:bottom w:w="0" w:type="dxa"/>
-        <w:right w:w="108" w:type="dxa"/>
-      </w:tblCellMar>
-    </w:tblPr>
-  </w:style>
-  <w:style w:type="numbering" w:default="1" w:styleId="NoList">
-    <w:name w:val="No List"/>
-    <w:uiPriority w:val="99"/>
-    <w:semiHidden/>
-    <w:unhideWhenUsed/>
+    <w:rsid w:val="00C540BA"/>
+    <w:rPr>
+      <w:color w:val="605E5C"/>
+      <w:shd w:val="clear" w:color="auto" w:fill="E1DFDD"/>
+    </w:rPr>
   </w:style>
 </w:styles>
 </file>

</xml_diff>

<commit_message>
removed extra white page
</commit_message>
<xml_diff>
--- a/doc/MatthewBell_Resume.docx
+++ b/doc/MatthewBell_Resume.docx
@@ -5159,22 +5159,6 @@
         </w:tc>
       </w:tr>
     </w:tbl>
-    <w:p>
-      <w:pPr>
-        <w:pStyle w:val="RESTitlePosition"/>
-        <w:rPr>
-          <w:rStyle w:val="IntenseEmphasis"/>
-        </w:rPr>
-      </w:pPr>
-    </w:p>
-    <w:p>
-      <w:pPr>
-        <w:pStyle w:val="RESTitlePosition"/>
-        <w:rPr>
-          <w:rStyle w:val="IntenseEmphasis"/>
-        </w:rPr>
-      </w:pPr>
-    </w:p>
     <w:p>
       <w:pPr>
         <w:rPr>

</xml_diff>

<commit_message>
update web icon in docs
</commit_message>
<xml_diff>
--- a/doc/MatthewBell_Resume.docx
+++ b/doc/MatthewBell_Resume.docx
@@ -160,23 +160,16 @@
                 <w:color w:val="7F7F7F" w:themeColor="text1" w:themeTint="80"/>
                 <w:sz w:val="14"/>
               </w:rPr>
-              <w:t xml:space="preserve"> </w:t>
-            </w:r>
-            <w:proofErr w:type="gramStart"/>
+              <w:t xml:space="preserve"> in particular </w:t>
+            </w:r>
+            <w:bookmarkStart w:id="0" w:name="_GoBack"/>
+            <w:bookmarkEnd w:id="0"/>
             <w:r>
               <w:rPr>
                 <w:color w:val="7F7F7F" w:themeColor="text1" w:themeTint="80"/>
                 <w:sz w:val="14"/>
               </w:rPr>
-              <w:t>in particular the</w:t>
-            </w:r>
-            <w:proofErr w:type="gramEnd"/>
-            <w:r>
-              <w:rPr>
-                <w:color w:val="7F7F7F" w:themeColor="text1" w:themeTint="80"/>
-                <w:sz w:val="14"/>
-              </w:rPr>
-              <w:t xml:space="preserve"> technical aspects involving lighting, rendering, shading and tools. </w:t>
+              <w:t xml:space="preserve">technical aspects involving lighting, rendering, shading and tools. </w:t>
             </w:r>
             <w:r>
               <w:rPr>
@@ -316,10 +309,10 @@
                       <w:lang w:eastAsia="zh-CN" w:bidi="ar-SA"/>
                     </w:rPr>
                     <w:drawing>
-                      <wp:inline distT="0" distB="0" distL="0" distR="0" wp14:anchorId="573A1F67" wp14:editId="6BD39F23">
-                        <wp:extent cx="128076" cy="135982"/>
+                      <wp:inline distT="0" distB="0" distL="0" distR="0" wp14:anchorId="2E2D9650" wp14:editId="708ABF1C">
+                        <wp:extent cx="133350" cy="133350"/>
                         <wp:effectExtent l="0" t="0" r="0" b="0"/>
-                        <wp:docPr id="6" name="Picture 6" descr="C:\Users\Matt\Dropbox\StudioStuff\Web\Resume\Current\Icons\web.JPG"/>
+                        <wp:docPr id="12" name="Picture 12"/>
                         <wp:cNvGraphicFramePr>
                           <a:graphicFrameLocks xmlns:a="http://schemas.openxmlformats.org/drawingml/2006/main" noChangeAspect="1"/>
                         </wp:cNvGraphicFramePr>
@@ -327,13 +320,13 @@
                           <a:graphicData uri="http://schemas.openxmlformats.org/drawingml/2006/picture">
                             <pic:pic xmlns:pic="http://schemas.openxmlformats.org/drawingml/2006/picture">
                               <pic:nvPicPr>
-                                <pic:cNvPr id="0" name="Picture 2" descr="C:\Users\Matt\Dropbox\StudioStuff\Web\Resume\Current\Icons\web.JPG"/>
+                                <pic:cNvPr id="0" name="Picture 1"/>
                                 <pic:cNvPicPr>
                                   <a:picLocks noChangeAspect="1" noChangeArrowheads="1"/>
                                 </pic:cNvPicPr>
                               </pic:nvPicPr>
                               <pic:blipFill>
-                                <a:blip r:embed="rId8" cstate="print">
+                                <a:blip r:embed="rId8">
                                   <a:extLst>
                                     <a:ext uri="{28A0092B-C50C-407E-A947-70E740481C1C}">
                                       <a14:useLocalDpi xmlns:a14="http://schemas.microsoft.com/office/drawing/2010/main" val="0"/>
@@ -348,7 +341,7 @@
                               <pic:spPr bwMode="auto">
                                 <a:xfrm>
                                   <a:off x="0" y="0"/>
-                                  <a:ext cx="128724" cy="136670"/>
+                                  <a:ext cx="133350" cy="133350"/>
                                 </a:xfrm>
                                 <a:prstGeom prst="rect">
                                   <a:avLst/>
@@ -1668,16 +1661,11 @@
             <w:r>
               <w:t xml:space="preserve">creative industries, </w:t>
             </w:r>
-            <w:proofErr w:type="gramStart"/>
             <w:r>
               <w:t xml:space="preserve">in particular </w:t>
             </w:r>
             <w:r>
-              <w:t>video</w:t>
-            </w:r>
-            <w:proofErr w:type="gramEnd"/>
-            <w:r>
-              <w:t xml:space="preserve"> games.</w:t>
+              <w:t>video games.</w:t>
             </w:r>
             <w:r>
               <w:t xml:space="preserve">  I ran the course on both administrative and content delivery sides and managed stakeholder interest. </w:t>
@@ -2543,25 +2531,7 @@
                 <w:b/>
                 <w:sz w:val="14"/>
               </w:rPr>
-              <w:t xml:space="preserve">Assassins </w:t>
-            </w:r>
-            <w:proofErr w:type="gramStart"/>
-            <w:r>
-              <w:rPr>
-                <w:rStyle w:val="IntenseEmphasis"/>
-                <w:b/>
-                <w:sz w:val="14"/>
-              </w:rPr>
-              <w:t>Creed :</w:t>
-            </w:r>
-            <w:proofErr w:type="gramEnd"/>
-            <w:r>
-              <w:rPr>
-                <w:rStyle w:val="IntenseEmphasis"/>
-                <w:b/>
-                <w:sz w:val="14"/>
-              </w:rPr>
-              <w:t xml:space="preserve"> Brotherhood</w:t>
+              <w:t>Assassins Creed : Brotherhood</w:t>
             </w:r>
             <w:r>
               <w:rPr>
@@ -2596,15 +2566,7 @@
               </w:numPr>
             </w:pPr>
             <w:r>
-              <w:t xml:space="preserve">Performance of AAA content on Xbox360 &amp; </w:t>
-            </w:r>
-            <w:proofErr w:type="spellStart"/>
-            <w:r>
-              <w:t>Playstation</w:t>
-            </w:r>
-            <w:proofErr w:type="spellEnd"/>
-            <w:r>
-              <w:t xml:space="preserve"> 3 consoles</w:t>
+              <w:t>Performance of AAA content on Xbox360 &amp; Playstation 3 consoles</w:t>
             </w:r>
           </w:p>
           <w:p>
@@ -2616,15 +2578,7 @@
               </w:numPr>
             </w:pPr>
             <w:r>
-              <w:t>Daily profiling of performance concerns with environment/</w:t>
-            </w:r>
-            <w:proofErr w:type="spellStart"/>
-            <w:r>
-              <w:t>fx</w:t>
-            </w:r>
-            <w:proofErr w:type="spellEnd"/>
-            <w:r>
-              <w:t xml:space="preserve"> data</w:t>
+              <w:t>Daily profiling of performance concerns with environment/fx data</w:t>
             </w:r>
           </w:p>
           <w:p>
@@ -2995,78 +2949,25 @@
                 <w:b/>
                 <w:sz w:val="14"/>
               </w:rPr>
-              <w:t xml:space="preserve">Star </w:t>
-            </w:r>
-            <w:proofErr w:type="gramStart"/>
+              <w:t>Star Wars : Republic Heroes</w:t>
+            </w:r>
             <w:r>
               <w:rPr>
                 <w:rStyle w:val="IntenseEmphasis"/>
                 <w:b/>
                 <w:sz w:val="14"/>
               </w:rPr>
-              <w:t>Wars :</w:t>
-            </w:r>
-            <w:proofErr w:type="gramEnd"/>
+              <w:br/>
+              <w:t>Star Wars :Lightsaber Duels</w:t>
+            </w:r>
             <w:r>
               <w:rPr>
                 <w:rStyle w:val="IntenseEmphasis"/>
                 <w:b/>
                 <w:sz w:val="14"/>
               </w:rPr>
-              <w:t xml:space="preserve"> Republic Heroes</w:t>
-            </w:r>
-            <w:r>
-              <w:rPr>
-                <w:rStyle w:val="IntenseEmphasis"/>
-                <w:b/>
-                <w:sz w:val="14"/>
-              </w:rPr>
               <w:br/>
-              <w:t>Star Wars :</w:t>
-            </w:r>
-            <w:proofErr w:type="spellStart"/>
-            <w:r>
-              <w:rPr>
-                <w:rStyle w:val="IntenseEmphasis"/>
-                <w:b/>
-                <w:sz w:val="14"/>
-              </w:rPr>
-              <w:t>Lightsaber</w:t>
-            </w:r>
-            <w:proofErr w:type="spellEnd"/>
-            <w:r>
-              <w:rPr>
-                <w:rStyle w:val="IntenseEmphasis"/>
-                <w:b/>
-                <w:sz w:val="14"/>
-              </w:rPr>
-              <w:t xml:space="preserve"> Duels</w:t>
-            </w:r>
-            <w:r>
-              <w:rPr>
-                <w:rStyle w:val="IntenseEmphasis"/>
-                <w:b/>
-                <w:sz w:val="14"/>
-              </w:rPr>
-              <w:br/>
-            </w:r>
-            <w:proofErr w:type="spellStart"/>
-            <w:r>
-              <w:rPr>
-                <w:rStyle w:val="IntenseEmphasis"/>
-                <w:b/>
-                <w:sz w:val="14"/>
-              </w:rPr>
-              <w:t>Hellboy</w:t>
-            </w:r>
-            <w:proofErr w:type="spellEnd"/>
-            <w:r>
-              <w:rPr>
-                <w:rStyle w:val="IntenseEmphasis"/>
-                <w:b/>
-                <w:sz w:val="14"/>
-              </w:rPr>
-              <w:t xml:space="preserve"> :The Science of Evil</w:t>
+              <w:t>Hellboy :The Science of Evil</w:t>
             </w:r>
           </w:p>
         </w:tc>
@@ -3556,15 +3457,7 @@
               <w:pStyle w:val="RESBody"/>
             </w:pPr>
             <w:r>
-              <w:t xml:space="preserve">First foray into the professional realm of the games industry!  This was a low-budget studio charged with developing an Activision Value game.  My role as an </w:t>
-            </w:r>
-            <w:proofErr w:type="gramStart"/>
-            <w:r>
-              <w:t>environment artists</w:t>
-            </w:r>
-            <w:proofErr w:type="gramEnd"/>
-            <w:r>
-              <w:t xml:space="preserve"> included the modelling and surfacing of world props and geometry including material creation (and all maps required).  In the closing months I was also tasked with AI setup and lighting.</w:t>
+              <w:t>First foray into the professional realm of the games industry!  This was a low-budget studio charged with developing an Activision Value game.  My role as an environment artists included the modelling and surfacing of world props and geometry including material creation (and all maps required).  In the closing months I was also tasked with AI setup and lighting.</w:t>
             </w:r>
           </w:p>
         </w:tc>
@@ -3711,21 +3604,7 @@
               <w:rPr>
                 <w:sz w:val="20"/>
               </w:rPr>
-              <w:t xml:space="preserve">University of </w:t>
-            </w:r>
-            <w:proofErr w:type="gramStart"/>
-            <w:r>
-              <w:rPr>
-                <w:sz w:val="20"/>
-              </w:rPr>
-              <w:t>Queensland  CSEE</w:t>
-            </w:r>
-            <w:proofErr w:type="gramEnd"/>
-            <w:r>
-              <w:rPr>
-                <w:sz w:val="20"/>
-              </w:rPr>
-              <w:t xml:space="preserve"> 2004</w:t>
+              <w:t>University of Queensland  CSEE 2004</w:t>
             </w:r>
           </w:p>
           <w:p>
@@ -3955,21 +3834,12 @@
                 <w:b w:val="0"/>
               </w:rPr>
             </w:pPr>
-            <w:proofErr w:type="gramStart"/>
             <w:r>
               <w:rPr>
                 <w:rFonts w:eastAsia="Batang"/>
                 <w:b w:val="0"/>
               </w:rPr>
-              <w:t>Experienced  in</w:t>
-            </w:r>
-            <w:proofErr w:type="gramEnd"/>
-            <w:r>
-              <w:rPr>
-                <w:rFonts w:eastAsia="Batang"/>
-                <w:b w:val="0"/>
-              </w:rPr>
-              <w:t xml:space="preserve"> 3dsMax/Photoshop</w:t>
+              <w:t>Experienced  in 3dsMax/Photoshop</w:t>
             </w:r>
           </w:p>
           <w:p>
@@ -5169,8 +5039,6 @@
           <w:szCs w:val="16"/>
         </w:rPr>
       </w:pPr>
-      <w:bookmarkStart w:id="0" w:name="_GoBack"/>
-      <w:bookmarkEnd w:id="0"/>
     </w:p>
     <w:sectPr>
       <w:footerReference w:type="default" r:id="rId37"/>

</xml_diff>